<commit_message>
Q2: Added some tests and removed 'post-condition' comments from the documentation
</commit_message>
<xml_diff>
--- a/ppl2.docx
+++ b/ppl2.docx
@@ -1,10 +1,10 @@
 
 <file path=word/document.xml><?xml version="1.0" encoding="utf-8"?>
-<w:document xmlns:wpc="http://schemas.microsoft.com/office/word/2010/wordprocessingCanvas" xmlns:cx="http://schemas.microsoft.com/office/drawing/2014/chartex" xmlns:cx1="http://schemas.microsoft.com/office/drawing/2015/9/8/chartex" xmlns:cx2="http://schemas.microsoft.com/office/drawing/2015/10/21/chartex" xmlns:cx3="http://schemas.microsoft.com/office/drawing/2016/5/9/chartex" xmlns:cx4="http://schemas.microsoft.com/office/drawing/2016/5/10/chartex" xmlns:cx5="http://schemas.microsoft.com/office/drawing/2016/5/11/chartex" xmlns:cx6="http://schemas.microsoft.com/office/drawing/2016/5/12/chartex" xmlns:cx7="http://schemas.microsoft.com/office/drawing/2016/5/13/chartex" xmlns:cx8="http://schemas.microsoft.com/office/drawing/2016/5/14/chartex" xmlns:mc="http://schemas.openxmlformats.org/markup-compatibility/2006" xmlns:aink="http://schemas.microsoft.com/office/drawing/2016/ink" xmlns:am3d="http://schemas.microsoft.com/office/drawing/2017/model3d" xmlns:o="urn:schemas-microsoft-com:office:office" xmlns:r="http://schemas.openxmlformats.org/officeDocument/2006/relationships" xmlns:m="http://schemas.openxmlformats.org/officeDocument/2006/math" xmlns:v="urn:schemas-microsoft-com:vml" xmlns:wp14="http://schemas.microsoft.com/office/word/2010/wordprocessingDrawing" xmlns:wp="http://schemas.openxmlformats.org/drawingml/2006/wordprocessingDrawing" xmlns:w10="urn:schemas-microsoft-com:office:word" xmlns:w="http://schemas.openxmlformats.org/wordprocessingml/2006/main" xmlns:w14="http://schemas.microsoft.com/office/word/2010/wordml" xmlns:w15="http://schemas.microsoft.com/office/word/2012/wordml" xmlns:w16cid="http://schemas.microsoft.com/office/word/2016/wordml/cid" xmlns:w16se="http://schemas.microsoft.com/office/word/2015/wordml/symex" xmlns:wpg="http://schemas.microsoft.com/office/word/2010/wordprocessingGroup" xmlns:wpi="http://schemas.microsoft.com/office/word/2010/wordprocessingInk" xmlns:wne="http://schemas.microsoft.com/office/word/2006/wordml" xmlns:wps="http://schemas.microsoft.com/office/word/2010/wordprocessingShape" mc:Ignorable="w14 w15 w16se w16cid wp14">
+<w:document xmlns:wpc="http://schemas.microsoft.com/office/word/2010/wordprocessingCanvas" xmlns:mc="http://schemas.openxmlformats.org/markup-compatibility/2006" xmlns:o="urn:schemas-microsoft-com:office:office" xmlns:r="http://schemas.openxmlformats.org/officeDocument/2006/relationships" xmlns:m="http://schemas.openxmlformats.org/officeDocument/2006/math" xmlns:v="urn:schemas-microsoft-com:vml" xmlns:wp14="http://schemas.microsoft.com/office/word/2010/wordprocessingDrawing" xmlns:wp="http://schemas.openxmlformats.org/drawingml/2006/wordprocessingDrawing" xmlns:w10="urn:schemas-microsoft-com:office:word" xmlns:w="http://schemas.openxmlformats.org/wordprocessingml/2006/main" xmlns:w14="http://schemas.microsoft.com/office/word/2010/wordml" xmlns:w15="http://schemas.microsoft.com/office/word/2012/wordml" xmlns:wpg="http://schemas.microsoft.com/office/word/2010/wordprocessingGroup" xmlns:wpi="http://schemas.microsoft.com/office/word/2010/wordprocessingInk" xmlns:wne="http://schemas.microsoft.com/office/word/2006/wordml" xmlns:wps="http://schemas.microsoft.com/office/word/2010/wordprocessingShape" mc:Ignorable="w14 w15 wp14">
   <w:body>
     <w:p>
       <w:pPr>
-        <w:pStyle w:val="Heading1"/>
+        <w:pStyle w:val="1"/>
         <w:jc w:val="center"/>
         <w:rPr>
           <w:rtl/>
@@ -47,7 +47,7 @@
     </w:p>
     <w:p>
       <w:pPr>
-        <w:pStyle w:val="Heading2"/>
+        <w:pStyle w:val="2"/>
         <w:rPr>
           <w:rtl/>
         </w:rPr>
@@ -59,7 +59,7 @@
     <w:p/>
     <w:tbl>
       <w:tblPr>
-        <w:tblStyle w:val="TableGrid"/>
+        <w:tblStyle w:val="a3"/>
         <w:bidiVisual/>
         <w:tblW w:w="0" w:type="auto"/>
         <w:tblLook w:val="04A0" w:firstRow="1" w:lastRow="0" w:firstColumn="1" w:lastColumn="0" w:noHBand="0" w:noVBand="1"/>
@@ -420,7 +420,7 @@
     </w:p>
     <w:p>
       <w:pPr>
-        <w:pStyle w:val="Heading2"/>
+        <w:pStyle w:val="2"/>
         <w:rPr>
           <w:rtl/>
         </w:rPr>
@@ -586,7 +586,7 @@
     </w:p>
     <w:p>
       <w:pPr>
-        <w:pStyle w:val="Heading2"/>
+        <w:pStyle w:val="2"/>
         <w:rPr>
           <w:rtl/>
         </w:rPr>
@@ -705,7 +705,7 @@
     </w:p>
     <w:p>
       <w:pPr>
-        <w:pStyle w:val="Heading2"/>
+        <w:pStyle w:val="2"/>
       </w:pPr>
       <w:r>
         <w:t>Q1.4</w:t>
@@ -863,7 +863,7 @@
     </w:p>
     <w:p>
       <w:pPr>
-        <w:pStyle w:val="Heading2"/>
+        <w:pStyle w:val="2"/>
         <w:rPr>
           <w:rtl/>
         </w:rPr>
@@ -970,21 +970,21 @@
         <w:rPr>
           <w:rFonts w:ascii="Consolas" w:hAnsi="Consolas"/>
         </w:rPr>
-        <w:t xml:space="preserve">(let </w:t>
+        <w:t>(</w:t>
       </w:r>
       <w:proofErr w:type="gramStart"/>
       <w:r>
         <w:rPr>
           <w:rFonts w:ascii="Consolas" w:hAnsi="Consolas"/>
         </w:rPr>
-        <w:t>( (</w:t>
+        <w:t>let</w:t>
       </w:r>
       <w:proofErr w:type="gramEnd"/>
       <w:r>
         <w:rPr>
           <w:rFonts w:ascii="Consolas" w:hAnsi="Consolas"/>
         </w:rPr>
-        <w:t>&lt;var1&gt; &lt;exp1&gt;)</w:t>
+        <w:t xml:space="preserve"> ( (&lt;var1&gt; &lt;exp1&gt;)</w:t>
       </w:r>
       <w:r>
         <w:rPr>
@@ -1071,6 +1071,7 @@
         <w:t>(&lt;</w:t>
       </w:r>
       <w:proofErr w:type="spellStart"/>
+      <w:proofErr w:type="gramStart"/>
       <w:r>
         <w:rPr>
           <w:rFonts w:ascii="Consolas" w:hAnsi="Consolas"/>
@@ -1078,6 +1079,7 @@
         <w:t>varn</w:t>
       </w:r>
       <w:proofErr w:type="spellEnd"/>
+      <w:proofErr w:type="gramEnd"/>
       <w:r>
         <w:rPr>
           <w:rFonts w:ascii="Consolas" w:hAnsi="Consolas"/>
@@ -1096,16 +1098,8 @@
         <w:rPr>
           <w:rFonts w:ascii="Consolas" w:hAnsi="Consolas"/>
         </w:rPr>
-        <w:t>&gt;</w:t>
-      </w:r>
-      <w:proofErr w:type="gramStart"/>
-      <w:r>
-        <w:rPr>
-          <w:rFonts w:ascii="Consolas" w:hAnsi="Consolas"/>
-        </w:rPr>
-        <w:t>) )</w:t>
-      </w:r>
-      <w:proofErr w:type="gramEnd"/>
+        <w:t>&gt;) )</w:t>
+      </w:r>
       <w:r>
         <w:rPr>
           <w:rFonts w:ascii="Consolas" w:hAnsi="Consolas"/>
@@ -1284,6 +1278,7 @@
         <w:t>(</w:t>
       </w:r>
       <w:proofErr w:type="spellStart"/>
+      <w:proofErr w:type="gramStart"/>
       <w:r>
         <w:rPr>
           <w:rFonts w:ascii="Consolas" w:eastAsia="Times New Roman" w:hAnsi="Consolas" w:cs="Times New Roman"/>
@@ -1291,6 +1286,7 @@
         <w:t>cond</w:t>
       </w:r>
       <w:proofErr w:type="spellEnd"/>
+      <w:proofErr w:type="gramEnd"/>
       <w:r>
         <w:rPr>
           <w:rFonts w:ascii="Consolas" w:eastAsia="Times New Roman" w:hAnsi="Consolas" w:cs="Times New Roman"/>
@@ -1302,49 +1298,35 @@
           <w:rFonts w:ascii="Consolas" w:eastAsia="Times New Roman" w:hAnsi="Consolas" w:cs="Times New Roman"/>
         </w:rPr>
         <w:br/>
-        <w:t>   </w:t>
-      </w:r>
-      <w:proofErr w:type="gramStart"/>
-      <w:r>
+        <w:t>      (else &lt;else&gt;))</w:t>
+      </w:r>
+    </w:p>
+    <w:p>
+      <w:pPr>
+        <w:rPr>
+          <w:rtl/>
+        </w:rPr>
+      </w:pPr>
+      <w:r>
+        <w:rPr>
+          <w:rFonts w:hint="cs"/>
+          <w:rtl/>
+        </w:rPr>
+        <w:t>מקביל לביטויי</w:t>
+      </w:r>
+    </w:p>
+    <w:p>
+      <w:pPr>
+        <w:bidi w:val="0"/>
+        <w:spacing w:before="100" w:beforeAutospacing="1" w:after="100" w:afterAutospacing="1" w:line="240" w:lineRule="auto"/>
         <w:rPr>
           <w:rFonts w:ascii="Consolas" w:eastAsia="Times New Roman" w:hAnsi="Consolas" w:cs="Times New Roman"/>
         </w:rPr>
-        <w:t>   (</w:t>
-      </w:r>
-      <w:proofErr w:type="gramEnd"/>
+      </w:pPr>
       <w:r>
         <w:rPr>
           <w:rFonts w:ascii="Consolas" w:eastAsia="Times New Roman" w:hAnsi="Consolas" w:cs="Times New Roman"/>
         </w:rPr>
-        <w:t>else &lt;else&gt;))</w:t>
-      </w:r>
-    </w:p>
-    <w:p>
-      <w:pPr>
-        <w:rPr>
-          <w:rtl/>
-        </w:rPr>
-      </w:pPr>
-      <w:r>
-        <w:rPr>
-          <w:rFonts w:hint="cs"/>
-          <w:rtl/>
-        </w:rPr>
-        <w:t>מקביל לביטויי</w:t>
-      </w:r>
-    </w:p>
-    <w:p>
-      <w:pPr>
-        <w:bidi w:val="0"/>
-        <w:spacing w:before="100" w:beforeAutospacing="1" w:after="100" w:afterAutospacing="1" w:line="240" w:lineRule="auto"/>
-        <w:rPr>
-          <w:rFonts w:ascii="Consolas" w:eastAsia="Times New Roman" w:hAnsi="Consolas" w:cs="Times New Roman"/>
-        </w:rPr>
-      </w:pPr>
-      <w:r>
-        <w:rPr>
-          <w:rFonts w:ascii="Consolas" w:eastAsia="Times New Roman" w:hAnsi="Consolas" w:cs="Times New Roman"/>
-        </w:rPr>
         <w:t>(if &lt;test&gt; &lt;then&gt; &lt;else&gt;)</w:t>
       </w:r>
     </w:p>
@@ -1355,7 +1337,7 @@
     </w:p>
     <w:p>
       <w:pPr>
-        <w:pStyle w:val="Heading2"/>
+        <w:pStyle w:val="2"/>
         <w:rPr>
           <w:rtl/>
         </w:rPr>
@@ -1672,7 +1654,7 @@
     </w:p>
     <w:p>
       <w:pPr>
-        <w:pStyle w:val="Heading2"/>
+        <w:pStyle w:val="2"/>
       </w:pPr>
       <w:r>
         <w:t>Q1.7</w:t>
@@ -1724,7 +1706,7 @@
     </w:p>
     <w:p>
       <w:pPr>
-        <w:pStyle w:val="Heading2"/>
+        <w:pStyle w:val="2"/>
         <w:rPr>
           <w:rtl/>
         </w:rPr>
@@ -2300,7 +2282,7 @@
     </w:p>
     <w:p>
       <w:pPr>
-        <w:pStyle w:val="Heading1"/>
+        <w:pStyle w:val="1"/>
         <w:rPr>
           <w:rtl/>
         </w:rPr>
@@ -2325,227 +2307,149 @@
         <w:rPr>
           <w:rFonts w:ascii="Consolas" w:hAnsi="Consolas"/>
         </w:rPr>
-        <w:t>Signature: map(</w:t>
+        <w:t xml:space="preserve">Signature: </w:t>
+      </w:r>
+      <w:proofErr w:type="gramStart"/>
+      <w:r>
+        <w:rPr>
+          <w:rFonts w:ascii="Consolas" w:hAnsi="Consolas"/>
+        </w:rPr>
+        <w:t>map(</w:t>
       </w:r>
       <w:proofErr w:type="spellStart"/>
+      <w:proofErr w:type="gramEnd"/>
+      <w:r>
+        <w:rPr>
+          <w:rFonts w:ascii="Consolas" w:hAnsi="Consolas"/>
+        </w:rPr>
+        <w:t>func,lst</w:t>
+      </w:r>
+      <w:proofErr w:type="spellEnd"/>
+      <w:r>
+        <w:rPr>
+          <w:rFonts w:ascii="Consolas" w:hAnsi="Consolas"/>
+        </w:rPr>
+        <w:t>)</w:t>
+      </w:r>
+    </w:p>
+    <w:p>
+      <w:pPr>
+        <w:bidi w:val="0"/>
+        <w:rPr>
+          <w:rFonts w:ascii="Consolas" w:hAnsi="Consolas"/>
+        </w:rPr>
+      </w:pPr>
+      <w:r>
+        <w:rPr>
+          <w:rFonts w:ascii="Consolas" w:hAnsi="Consolas"/>
+        </w:rPr>
+        <w:t xml:space="preserve">Type: </w:t>
+      </w:r>
       <w:proofErr w:type="gramStart"/>
       <w:r>
         <w:rPr>
           <w:rFonts w:ascii="Consolas" w:hAnsi="Consolas"/>
         </w:rPr>
-        <w:t>func,lst</w:t>
+        <w:t>[ (</w:t>
+      </w:r>
+      <w:proofErr w:type="gramEnd"/>
+      <w:r>
+        <w:rPr>
+          <w:rFonts w:ascii="Consolas" w:hAnsi="Consolas"/>
+        </w:rPr>
+        <w:t>T1-&gt;T2) * List(T1) -&gt; List(T2)]</w:t>
+      </w:r>
+    </w:p>
+    <w:p>
+      <w:pPr>
+        <w:bidi w:val="0"/>
+        <w:rPr>
+          <w:rFonts w:ascii="Consolas" w:hAnsi="Consolas"/>
+        </w:rPr>
+      </w:pPr>
+      <w:r>
+        <w:rPr>
+          <w:rFonts w:ascii="Consolas" w:hAnsi="Consolas"/>
+        </w:rPr>
+        <w:t>Purp</w:t>
+      </w:r>
+      <w:bookmarkStart w:id="0" w:name="_GoBack"/>
+      <w:bookmarkEnd w:id="0"/>
+      <w:r>
+        <w:rPr>
+          <w:rFonts w:ascii="Consolas" w:hAnsi="Consolas"/>
+        </w:rPr>
+        <w:t xml:space="preserve">ose: Apply </w:t>
+      </w:r>
+      <w:proofErr w:type="spellStart"/>
+      <w:r>
+        <w:rPr>
+          <w:rFonts w:ascii="Consolas" w:hAnsi="Consolas"/>
+        </w:rPr>
+        <w:t>func</w:t>
       </w:r>
       <w:proofErr w:type="spellEnd"/>
+      <w:r>
+        <w:rPr>
+          <w:rFonts w:ascii="Consolas" w:hAnsi="Consolas"/>
+        </w:rPr>
+        <w:t xml:space="preserve"> to all elements in </w:t>
+      </w:r>
+      <w:proofErr w:type="spellStart"/>
+      <w:r>
+        <w:rPr>
+          <w:rFonts w:ascii="Consolas" w:hAnsi="Consolas"/>
+        </w:rPr>
+        <w:t>lst</w:t>
+      </w:r>
+      <w:proofErr w:type="spellEnd"/>
+      <w:r>
+        <w:rPr>
+          <w:rFonts w:ascii="Consolas" w:hAnsi="Consolas"/>
+        </w:rPr>
+        <w:t xml:space="preserve"> and return the list of the results</w:t>
+      </w:r>
+    </w:p>
+    <w:p>
+      <w:pPr>
+        <w:bidi w:val="0"/>
+        <w:rPr>
+          <w:rFonts w:ascii="Consolas" w:hAnsi="Consolas"/>
+        </w:rPr>
+      </w:pPr>
+      <w:r>
+        <w:rPr>
+          <w:rFonts w:ascii="Consolas" w:hAnsi="Consolas"/>
+        </w:rPr>
+        <w:t>Pre-conditions: None</w:t>
+      </w:r>
+    </w:p>
+    <w:p>
+      <w:pPr>
+        <w:bidi w:val="0"/>
+        <w:rPr>
+          <w:rFonts w:ascii="Consolas" w:hAnsi="Consolas"/>
+        </w:rPr>
+      </w:pPr>
+      <w:r>
+        <w:rPr>
+          <w:rFonts w:ascii="Consolas" w:hAnsi="Consolas"/>
+        </w:rPr>
+        <w:t xml:space="preserve">Example: </w:t>
+      </w:r>
+      <w:proofErr w:type="gramStart"/>
+      <w:r>
+        <w:rPr>
+          <w:rFonts w:ascii="Consolas" w:hAnsi="Consolas"/>
+        </w:rPr>
+        <w:t>map(</w:t>
+      </w:r>
       <w:proofErr w:type="gramEnd"/>
       <w:r>
         <w:rPr>
           <w:rFonts w:ascii="Consolas" w:hAnsi="Consolas"/>
         </w:rPr>
-        <w:t>)</w:t>
-      </w:r>
-    </w:p>
-    <w:p>
-      <w:pPr>
-        <w:bidi w:val="0"/>
-        <w:rPr>
-          <w:rFonts w:ascii="Consolas" w:hAnsi="Consolas"/>
-        </w:rPr>
-      </w:pPr>
-      <w:r>
-        <w:rPr>
-          <w:rFonts w:ascii="Consolas" w:hAnsi="Consolas"/>
-        </w:rPr>
-        <w:t xml:space="preserve">Purpose: Apply </w:t>
-      </w:r>
-      <w:proofErr w:type="spellStart"/>
-      <w:r>
-        <w:rPr>
-          <w:rFonts w:ascii="Consolas" w:hAnsi="Consolas"/>
-        </w:rPr>
-        <w:t>func</w:t>
-      </w:r>
-      <w:proofErr w:type="spellEnd"/>
-      <w:r>
-        <w:rPr>
-          <w:rFonts w:ascii="Consolas" w:hAnsi="Consolas"/>
-        </w:rPr>
-        <w:t xml:space="preserve"> to all elements in </w:t>
-      </w:r>
-      <w:proofErr w:type="spellStart"/>
-      <w:r>
-        <w:rPr>
-          <w:rFonts w:ascii="Consolas" w:hAnsi="Consolas"/>
-        </w:rPr>
-        <w:t>lst</w:t>
-      </w:r>
-      <w:proofErr w:type="spellEnd"/>
-      <w:r>
-        <w:rPr>
-          <w:rFonts w:ascii="Consolas" w:hAnsi="Consolas"/>
-        </w:rPr>
-        <w:t xml:space="preserve"> and return the list of the results</w:t>
-      </w:r>
-    </w:p>
-    <w:p>
-      <w:pPr>
-        <w:bidi w:val="0"/>
-        <w:rPr>
-          <w:rFonts w:ascii="Consolas" w:hAnsi="Consolas"/>
-        </w:rPr>
-      </w:pPr>
-      <w:r>
-        <w:rPr>
-          <w:rFonts w:ascii="Consolas" w:hAnsi="Consolas"/>
-        </w:rPr>
-        <w:t>Type: [ (T1-&gt;T2) * List(T1) -&gt; List(T2)]</w:t>
-      </w:r>
-    </w:p>
-    <w:p>
-      <w:pPr>
-        <w:bidi w:val="0"/>
-        <w:rPr>
-          <w:rFonts w:ascii="Consolas" w:hAnsi="Consolas"/>
-        </w:rPr>
-      </w:pPr>
-      <w:r>
-        <w:rPr>
-          <w:rFonts w:ascii="Consolas" w:hAnsi="Consolas"/>
-        </w:rPr>
-        <w:t xml:space="preserve">Example: </w:t>
-      </w:r>
-      <w:proofErr w:type="gramStart"/>
-      <w:r>
-        <w:rPr>
-          <w:rFonts w:ascii="Consolas" w:hAnsi="Consolas"/>
-        </w:rPr>
-        <w:t>map(</w:t>
-      </w:r>
-      <w:proofErr w:type="gramEnd"/>
-      <w:r>
-        <w:rPr>
-          <w:rFonts w:ascii="Consolas" w:hAnsi="Consolas"/>
-        </w:rPr>
         <w:t>(lambda (x) (+ 2 x)), '(1 2 3) ) should return '(3 4 5)</w:t>
-      </w:r>
-    </w:p>
-    <w:p>
-      <w:pPr>
-        <w:bidi w:val="0"/>
-        <w:rPr>
-          <w:rFonts w:ascii="Consolas" w:hAnsi="Consolas"/>
-        </w:rPr>
-      </w:pPr>
-      <w:r>
-        <w:rPr>
-          <w:rFonts w:ascii="Consolas" w:hAnsi="Consolas"/>
-        </w:rPr>
-        <w:t>Pre-conditions: None</w:t>
-      </w:r>
-    </w:p>
-    <w:p>
-      <w:pPr>
-        <w:bidi w:val="0"/>
-        <w:rPr>
-          <w:rFonts w:ascii="Consolas" w:hAnsi="Consolas"/>
-        </w:rPr>
-      </w:pPr>
-      <w:r>
-        <w:rPr>
-          <w:rFonts w:ascii="Consolas" w:hAnsi="Consolas"/>
-        </w:rPr>
-        <w:t>Post-condition: '(</w:t>
-      </w:r>
-      <w:proofErr w:type="spellStart"/>
-      <w:r>
-        <w:rPr>
-          <w:rFonts w:ascii="Consolas" w:hAnsi="Consolas"/>
-        </w:rPr>
-        <w:t>func</w:t>
-      </w:r>
-      <w:proofErr w:type="spellEnd"/>
-      <w:r>
-        <w:rPr>
-          <w:rFonts w:ascii="Consolas" w:hAnsi="Consolas"/>
-        </w:rPr>
-        <w:t>(</w:t>
-      </w:r>
-      <w:proofErr w:type="spellStart"/>
-      <w:proofErr w:type="gramStart"/>
-      <w:r>
-        <w:rPr>
-          <w:rFonts w:ascii="Consolas" w:hAnsi="Consolas"/>
-        </w:rPr>
-        <w:t>lst</w:t>
-      </w:r>
-      <w:proofErr w:type="spellEnd"/>
-      <w:r>
-        <w:rPr>
-          <w:rFonts w:ascii="Consolas" w:hAnsi="Consolas"/>
-        </w:rPr>
-        <w:t>[</w:t>
-      </w:r>
-      <w:proofErr w:type="gramEnd"/>
-      <w:r>
-        <w:rPr>
-          <w:rFonts w:ascii="Consolas" w:hAnsi="Consolas"/>
-        </w:rPr>
-        <w:t xml:space="preserve">0]) </w:t>
-      </w:r>
-      <w:proofErr w:type="spellStart"/>
-      <w:r>
-        <w:rPr>
-          <w:rFonts w:ascii="Consolas" w:hAnsi="Consolas"/>
-        </w:rPr>
-        <w:t>func</w:t>
-      </w:r>
-      <w:proofErr w:type="spellEnd"/>
-      <w:r>
-        <w:rPr>
-          <w:rFonts w:ascii="Consolas" w:hAnsi="Consolas"/>
-        </w:rPr>
-        <w:t>(</w:t>
-      </w:r>
-      <w:proofErr w:type="spellStart"/>
-      <w:r>
-        <w:rPr>
-          <w:rFonts w:ascii="Consolas" w:hAnsi="Consolas"/>
-        </w:rPr>
-        <w:t>lst</w:t>
-      </w:r>
-      <w:proofErr w:type="spellEnd"/>
-      <w:r>
-        <w:rPr>
-          <w:rFonts w:ascii="Consolas" w:hAnsi="Consolas"/>
-        </w:rPr>
-        <w:t xml:space="preserve">[1]) ... </w:t>
-      </w:r>
-      <w:proofErr w:type="spellStart"/>
-      <w:r>
-        <w:rPr>
-          <w:rFonts w:ascii="Consolas" w:hAnsi="Consolas"/>
-        </w:rPr>
-        <w:t>func</w:t>
-      </w:r>
-      <w:proofErr w:type="spellEnd"/>
-      <w:r>
-        <w:rPr>
-          <w:rFonts w:ascii="Consolas" w:hAnsi="Consolas"/>
-        </w:rPr>
-        <w:t>(</w:t>
-      </w:r>
-      <w:proofErr w:type="spellStart"/>
-      <w:r>
-        <w:rPr>
-          <w:rFonts w:ascii="Consolas" w:hAnsi="Consolas"/>
-        </w:rPr>
-        <w:t>lst</w:t>
-      </w:r>
-      <w:proofErr w:type="spellEnd"/>
-      <w:r>
-        <w:rPr>
-          <w:rFonts w:ascii="Consolas" w:hAnsi="Consolas"/>
-        </w:rPr>
-        <w:t>[n-1]))</w:t>
       </w:r>
     </w:p>
     <w:p>
@@ -2655,6 +2559,34 @@
         <w:rPr>
           <w:rFonts w:ascii="Consolas" w:hAnsi="Consolas"/>
         </w:rPr>
+        <w:t xml:space="preserve">Type: [(T1 * T2 -&gt; T2) * T2 * </w:t>
+      </w:r>
+      <w:proofErr w:type="gramStart"/>
+      <w:r>
+        <w:rPr>
+          <w:rFonts w:ascii="Consolas" w:hAnsi="Consolas"/>
+        </w:rPr>
+        <w:t>List(</w:t>
+      </w:r>
+      <w:proofErr w:type="gramEnd"/>
+      <w:r>
+        <w:rPr>
+          <w:rFonts w:ascii="Consolas" w:hAnsi="Consolas"/>
+        </w:rPr>
+        <w:t>T1) -&gt; T2]</w:t>
+      </w:r>
+    </w:p>
+    <w:p>
+      <w:pPr>
+        <w:bidi w:val="0"/>
+        <w:rPr>
+          <w:rFonts w:ascii="Consolas" w:hAnsi="Consolas"/>
+        </w:rPr>
+      </w:pPr>
+      <w:r>
+        <w:rPr>
+          <w:rFonts w:ascii="Consolas" w:hAnsi="Consolas"/>
+        </w:rPr>
         <w:t>Purpose: Combine all the values of l using reducer</w:t>
       </w:r>
     </w:p>
@@ -2669,7 +2601,7 @@
         <w:rPr>
           <w:rFonts w:ascii="Consolas" w:hAnsi="Consolas"/>
         </w:rPr>
-        <w:t>Type: [(T1 * T2 -&gt; T2) * T2 * List(T1) -&gt; T2]</w:t>
+        <w:t>Pre-conditions: None</w:t>
       </w:r>
     </w:p>
     <w:p>
@@ -2684,34 +2616,6 @@
           <w:rFonts w:ascii="Consolas" w:hAnsi="Consolas"/>
         </w:rPr>
         <w:t>Example: (reduce + 0 '(1 2 3)) --&gt; (+ 1 (+ 2 (+ 3 0)))</w:t>
-      </w:r>
-    </w:p>
-    <w:p>
-      <w:pPr>
-        <w:bidi w:val="0"/>
-        <w:rPr>
-          <w:rFonts w:ascii="Consolas" w:hAnsi="Consolas"/>
-        </w:rPr>
-      </w:pPr>
-      <w:r>
-        <w:rPr>
-          <w:rFonts w:ascii="Consolas" w:hAnsi="Consolas"/>
-        </w:rPr>
-        <w:t>Pre-conditions: None</w:t>
-      </w:r>
-    </w:p>
-    <w:p>
-      <w:pPr>
-        <w:bidi w:val="0"/>
-        <w:rPr>
-          <w:rFonts w:ascii="Consolas" w:hAnsi="Consolas"/>
-        </w:rPr>
-      </w:pPr>
-      <w:r>
-        <w:rPr>
-          <w:rFonts w:ascii="Consolas" w:hAnsi="Consolas"/>
-        </w:rPr>
-        <w:t>Post-condition: None</w:t>
       </w:r>
     </w:p>
     <w:p>
@@ -2756,12 +2660,18 @@
         </w:rPr>
       </w:pPr>
       <w:proofErr w:type="spellStart"/>
+      <w:r>
+        <w:rPr>
+          <w:rFonts w:ascii="Consolas" w:hAnsi="Consolas"/>
+        </w:rPr>
+        <w:t>Signature</w:t>
+      </w:r>
       <w:proofErr w:type="gramStart"/>
       <w:r>
         <w:rPr>
           <w:rFonts w:ascii="Consolas" w:hAnsi="Consolas"/>
         </w:rPr>
-        <w:t>Signature:length</w:t>
+        <w:t>:length</w:t>
       </w:r>
       <w:proofErr w:type="gramEnd"/>
       <w:r>
@@ -2803,21 +2713,41 @@
         <w:rPr>
           <w:rFonts w:ascii="Consolas" w:hAnsi="Consolas"/>
         </w:rPr>
-        <w:t>Purpose: calculate the length of the given list</w:t>
-      </w:r>
-    </w:p>
-    <w:p>
-      <w:pPr>
-        <w:bidi w:val="0"/>
-        <w:rPr>
-          <w:rFonts w:ascii="Consolas" w:hAnsi="Consolas"/>
-        </w:rPr>
-      </w:pPr>
-      <w:r>
-        <w:rPr>
-          <w:rFonts w:ascii="Consolas" w:hAnsi="Consolas"/>
-        </w:rPr>
-        <w:t>Type: [List(T) -&gt; Number]</w:t>
+        <w:t>Type: [</w:t>
+      </w:r>
+      <w:proofErr w:type="gramStart"/>
+      <w:r>
+        <w:rPr>
+          <w:rFonts w:ascii="Consolas" w:hAnsi="Consolas"/>
+        </w:rPr>
+        <w:t>List(</w:t>
+      </w:r>
+      <w:proofErr w:type="gramEnd"/>
+      <w:r>
+        <w:rPr>
+          <w:rFonts w:ascii="Consolas" w:hAnsi="Consolas"/>
+        </w:rPr>
+        <w:t>T) -&gt; Number]</w:t>
+      </w:r>
+    </w:p>
+    <w:p>
+      <w:pPr>
+        <w:bidi w:val="0"/>
+        <w:rPr>
+          <w:rFonts w:ascii="Consolas" w:hAnsi="Consolas"/>
+        </w:rPr>
+      </w:pPr>
+      <w:r>
+        <w:rPr>
+          <w:rFonts w:ascii="Consolas" w:hAnsi="Consolas"/>
+        </w:rPr>
+        <w:t>Purpose: C</w:t>
+      </w:r>
+      <w:r>
+        <w:rPr>
+          <w:rFonts w:ascii="Consolas" w:hAnsi="Consolas"/>
+        </w:rPr>
+        <w:t>alculate the length of the given list</w:t>
       </w:r>
     </w:p>
     <w:p>
@@ -2836,20 +2766,9 @@
     </w:p>
     <w:p>
       <w:pPr>
-        <w:bidi w:val="0"/>
-        <w:rPr>
-          <w:rFonts w:ascii="Consolas" w:hAnsi="Consolas"/>
-        </w:rPr>
-      </w:pPr>
-      <w:r>
-        <w:rPr>
-          <w:rFonts w:ascii="Consolas" w:hAnsi="Consolas"/>
-        </w:rPr>
-        <w:t>Post-condition: None</w:t>
-      </w:r>
-    </w:p>
-    <w:p>
-      <w:pPr>
+        <w:pBdr>
+          <w:bottom w:val="single" w:sz="6" w:space="1" w:color="auto"/>
+        </w:pBdr>
         <w:bidi w:val="0"/>
         <w:rPr>
           <w:rFonts w:ascii="Consolas" w:hAnsi="Consolas"/>
@@ -2878,40 +2797,192 @@
     </w:p>
     <w:p>
       <w:pPr>
-        <w:bidi w:val="0"/>
-        <w:rPr>
-          <w:rFonts w:ascii="Consolas" w:hAnsi="Consolas"/>
-          <w:rtl/>
-        </w:rPr>
-      </w:pPr>
-    </w:p>
-    <w:p>
-      <w:pPr>
-        <w:bidi w:val="0"/>
-        <w:rPr>
-          <w:rFonts w:ascii="Consolas" w:hAnsi="Consolas"/>
-        </w:rPr>
-      </w:pPr>
-      <w:r>
-        <w:rPr>
-          <w:rFonts w:ascii="Consolas" w:hAnsi="Consolas"/>
-        </w:rPr>
-        <w:t xml:space="preserve"> </w:t>
-      </w:r>
-    </w:p>
-    <w:p>
-      <w:pPr>
-        <w:bidi w:val="0"/>
-        <w:rPr>
-          <w:rFonts w:ascii="Consolas" w:hAnsi="Consolas"/>
-        </w:rPr>
-      </w:pPr>
-      <w:r>
-        <w:rPr>
-          <w:rFonts w:ascii="Consolas" w:hAnsi="Consolas"/>
-        </w:rPr>
-        <w:br w:type="page"/>
-      </w:r>
+        <w:pBdr>
+          <w:bottom w:val="single" w:sz="6" w:space="1" w:color="auto"/>
+        </w:pBdr>
+        <w:bidi w:val="0"/>
+        <w:rPr>
+          <w:rFonts w:ascii="Consolas" w:hAnsi="Consolas"/>
+        </w:rPr>
+      </w:pPr>
+    </w:p>
+    <w:p>
+      <w:pPr>
+        <w:bidi w:val="0"/>
+        <w:rPr>
+          <w:rFonts w:ascii="Consolas" w:hAnsi="Consolas"/>
+        </w:rPr>
+      </w:pPr>
+    </w:p>
+    <w:p>
+      <w:pPr>
+        <w:bidi w:val="0"/>
+        <w:rPr>
+          <w:rFonts w:ascii="Consolas" w:hAnsi="Consolas"/>
+        </w:rPr>
+      </w:pPr>
+      <w:r>
+        <w:rPr>
+          <w:rFonts w:ascii="Consolas" w:hAnsi="Consolas"/>
+        </w:rPr>
+        <w:t>Signature: last-</w:t>
+      </w:r>
+      <w:proofErr w:type="gramStart"/>
+      <w:r>
+        <w:rPr>
+          <w:rFonts w:ascii="Consolas" w:hAnsi="Consolas"/>
+        </w:rPr>
+        <w:t>element(</w:t>
+      </w:r>
+      <w:proofErr w:type="spellStart"/>
+      <w:proofErr w:type="gramEnd"/>
+      <w:r>
+        <w:rPr>
+          <w:rFonts w:ascii="Consolas" w:hAnsi="Consolas"/>
+        </w:rPr>
+        <w:t>lst</w:t>
+      </w:r>
+      <w:proofErr w:type="spellEnd"/>
+      <w:r>
+        <w:rPr>
+          <w:rFonts w:ascii="Consolas" w:hAnsi="Consolas"/>
+        </w:rPr>
+        <w:t>)</w:t>
+      </w:r>
+    </w:p>
+    <w:p>
+      <w:pPr>
+        <w:bidi w:val="0"/>
+        <w:rPr>
+          <w:rFonts w:ascii="Consolas" w:hAnsi="Consolas"/>
+        </w:rPr>
+      </w:pPr>
+      <w:r>
+        <w:rPr>
+          <w:rFonts w:ascii="Consolas" w:hAnsi="Consolas"/>
+        </w:rPr>
+        <w:t>Type: [</w:t>
+      </w:r>
+      <w:proofErr w:type="gramStart"/>
+      <w:r>
+        <w:rPr>
+          <w:rFonts w:ascii="Consolas" w:hAnsi="Consolas"/>
+        </w:rPr>
+        <w:t>List(</w:t>
+      </w:r>
+      <w:proofErr w:type="gramEnd"/>
+      <w:r>
+        <w:rPr>
+          <w:rFonts w:ascii="Consolas" w:hAnsi="Consolas"/>
+        </w:rPr>
+        <w:t>T) -&gt; T]</w:t>
+      </w:r>
+    </w:p>
+    <w:p>
+      <w:pPr>
+        <w:bidi w:val="0"/>
+        <w:rPr>
+          <w:rFonts w:ascii="Consolas" w:hAnsi="Consolas"/>
+        </w:rPr>
+      </w:pPr>
+      <w:r>
+        <w:rPr>
+          <w:rFonts w:ascii="Consolas" w:hAnsi="Consolas"/>
+        </w:rPr>
+        <w:t>Purpose: Return the last element of a given list</w:t>
+      </w:r>
+    </w:p>
+    <w:p>
+      <w:pPr>
+        <w:bidi w:val="0"/>
+        <w:rPr>
+          <w:rFonts w:ascii="Consolas" w:hAnsi="Consolas"/>
+        </w:rPr>
+      </w:pPr>
+      <w:r>
+        <w:rPr>
+          <w:rFonts w:ascii="Consolas" w:hAnsi="Consolas"/>
+        </w:rPr>
+        <w:t xml:space="preserve">Pre-conditions: </w:t>
+      </w:r>
+      <w:proofErr w:type="spellStart"/>
+      <w:r>
+        <w:rPr>
+          <w:rFonts w:ascii="Consolas" w:hAnsi="Consolas"/>
+        </w:rPr>
+        <w:t>lst</w:t>
+      </w:r>
+      <w:proofErr w:type="spellEnd"/>
+      <w:r>
+        <w:rPr>
+          <w:rFonts w:ascii="Consolas" w:hAnsi="Consolas"/>
+        </w:rPr>
+        <w:t xml:space="preserve"> is not empty</w:t>
+      </w:r>
+    </w:p>
+    <w:p>
+      <w:pPr>
+        <w:bidi w:val="0"/>
+        <w:rPr>
+          <w:rFonts w:ascii="Consolas" w:hAnsi="Consolas"/>
+        </w:rPr>
+      </w:pPr>
+      <w:r>
+        <w:rPr>
+          <w:rFonts w:ascii="Consolas" w:hAnsi="Consolas"/>
+        </w:rPr>
+        <w:t>Example: (last-element (list 1 3 4)) --&gt; (car (</w:t>
+      </w:r>
+      <w:proofErr w:type="spellStart"/>
+      <w:r>
+        <w:rPr>
+          <w:rFonts w:ascii="Consolas" w:hAnsi="Consolas"/>
+        </w:rPr>
+        <w:t>cdr</w:t>
+      </w:r>
+      <w:proofErr w:type="spellEnd"/>
+      <w:r>
+        <w:rPr>
+          <w:rFonts w:ascii="Consolas" w:hAnsi="Consolas"/>
+        </w:rPr>
+        <w:t xml:space="preserve"> (</w:t>
+      </w:r>
+      <w:proofErr w:type="spellStart"/>
+      <w:r>
+        <w:rPr>
+          <w:rFonts w:ascii="Consolas" w:hAnsi="Consolas"/>
+        </w:rPr>
+        <w:t>cdr</w:t>
+      </w:r>
+      <w:proofErr w:type="spellEnd"/>
+      <w:r>
+        <w:rPr>
+          <w:rFonts w:ascii="Consolas" w:hAnsi="Consolas"/>
+        </w:rPr>
+        <w:t xml:space="preserve"> '(1 3 4))))</w:t>
+      </w:r>
+    </w:p>
+    <w:p>
+      <w:pPr>
+        <w:bidi w:val="0"/>
+        <w:rPr>
+          <w:rFonts w:ascii="Consolas" w:hAnsi="Consolas"/>
+        </w:rPr>
+      </w:pPr>
+      <w:r>
+        <w:rPr>
+          <w:rFonts w:ascii="Consolas" w:hAnsi="Consolas"/>
+        </w:rPr>
+        <w:t>Tests: (last-element (list 1 3 4)) ==&gt; 4</w:t>
+      </w:r>
+    </w:p>
+    <w:p>
+      <w:pPr>
+        <w:bidi w:val="0"/>
+        <w:rPr>
+          <w:rFonts w:ascii="Consolas" w:hAnsi="Consolas"/>
+        </w:rPr>
+      </w:pPr>
     </w:p>
     <w:p>
       <w:pPr>
@@ -2932,168 +3003,84 @@
         <w:rPr>
           <w:rFonts w:ascii="Consolas" w:hAnsi="Consolas"/>
         </w:rPr>
-        <w:t>last-element</w:t>
+        <w:t>power(</w:t>
       </w:r>
       <w:proofErr w:type="gramEnd"/>
       <w:r>
         <w:rPr>
           <w:rFonts w:ascii="Consolas" w:hAnsi="Consolas"/>
         </w:rPr>
-        <w:t>(</w:t>
-      </w:r>
-      <w:proofErr w:type="spellStart"/>
-      <w:r>
-        <w:rPr>
-          <w:rFonts w:ascii="Consolas" w:hAnsi="Consolas"/>
-        </w:rPr>
-        <w:t>lst</w:t>
-      </w:r>
-      <w:proofErr w:type="spellEnd"/>
-      <w:r>
-        <w:rPr>
-          <w:rFonts w:ascii="Consolas" w:hAnsi="Consolas"/>
-        </w:rPr>
-        <w:t>)</w:t>
-      </w:r>
-    </w:p>
-    <w:p>
-      <w:pPr>
-        <w:bidi w:val="0"/>
-        <w:rPr>
-          <w:rFonts w:ascii="Consolas" w:hAnsi="Consolas"/>
-        </w:rPr>
-      </w:pPr>
-      <w:r>
-        <w:rPr>
-          <w:rFonts w:ascii="Consolas" w:hAnsi="Consolas"/>
-        </w:rPr>
-        <w:t>Purpose: Return the last element of a given list</w:t>
-      </w:r>
-    </w:p>
-    <w:p>
-      <w:pPr>
-        <w:bidi w:val="0"/>
-        <w:rPr>
-          <w:rFonts w:ascii="Consolas" w:hAnsi="Consolas"/>
-        </w:rPr>
-      </w:pPr>
-      <w:r>
-        <w:rPr>
-          <w:rFonts w:ascii="Consolas" w:hAnsi="Consolas"/>
-        </w:rPr>
-        <w:t>Type: [List(T) -&gt; T]</w:t>
-      </w:r>
-    </w:p>
-    <w:p>
-      <w:pPr>
-        <w:bidi w:val="0"/>
-        <w:rPr>
-          <w:rFonts w:ascii="Consolas" w:hAnsi="Consolas"/>
-        </w:rPr>
-      </w:pPr>
-      <w:r>
-        <w:rPr>
-          <w:rFonts w:ascii="Consolas" w:hAnsi="Consolas"/>
-        </w:rPr>
-        <w:t>Example: (last-element (list 1 3 4)) --&gt; (car (</w:t>
-      </w:r>
-      <w:proofErr w:type="spellStart"/>
-      <w:r>
-        <w:rPr>
-          <w:rFonts w:ascii="Consolas" w:hAnsi="Consolas"/>
-        </w:rPr>
-        <w:t>cdr</w:t>
-      </w:r>
-      <w:proofErr w:type="spellEnd"/>
-      <w:r>
-        <w:rPr>
-          <w:rFonts w:ascii="Consolas" w:hAnsi="Consolas"/>
-        </w:rPr>
-        <w:t xml:space="preserve"> (</w:t>
-      </w:r>
-      <w:proofErr w:type="spellStart"/>
-      <w:r>
-        <w:rPr>
-          <w:rFonts w:ascii="Consolas" w:hAnsi="Consolas"/>
-        </w:rPr>
-        <w:t>cdr</w:t>
-      </w:r>
-      <w:proofErr w:type="spellEnd"/>
-      <w:r>
-        <w:rPr>
-          <w:rFonts w:ascii="Consolas" w:hAnsi="Consolas"/>
-        </w:rPr>
-        <w:t xml:space="preserve"> '(1 3 4))))</w:t>
-      </w:r>
-    </w:p>
-    <w:p>
-      <w:pPr>
-        <w:bidi w:val="0"/>
-        <w:rPr>
-          <w:rFonts w:ascii="Consolas" w:hAnsi="Consolas"/>
-        </w:rPr>
-      </w:pPr>
-      <w:r>
-        <w:rPr>
-          <w:rFonts w:ascii="Consolas" w:hAnsi="Consolas"/>
-        </w:rPr>
-        <w:t xml:space="preserve">Pre-conditions: </w:t>
-      </w:r>
-      <w:proofErr w:type="spellStart"/>
-      <w:r>
-        <w:rPr>
-          <w:rFonts w:ascii="Consolas" w:hAnsi="Consolas"/>
-        </w:rPr>
-        <w:t>lst</w:t>
-      </w:r>
-      <w:proofErr w:type="spellEnd"/>
-      <w:r>
-        <w:rPr>
-          <w:rFonts w:ascii="Consolas" w:hAnsi="Consolas"/>
-        </w:rPr>
-        <w:t xml:space="preserve"> is not empty</w:t>
-      </w:r>
-    </w:p>
-    <w:p>
-      <w:pPr>
-        <w:bidi w:val="0"/>
-        <w:rPr>
-          <w:rFonts w:ascii="Consolas" w:hAnsi="Consolas"/>
-        </w:rPr>
-      </w:pPr>
-      <w:r>
-        <w:rPr>
-          <w:rFonts w:ascii="Consolas" w:hAnsi="Consolas"/>
-        </w:rPr>
-        <w:t>Post-condition: None</w:t>
-      </w:r>
-    </w:p>
-    <w:p>
-      <w:pPr>
-        <w:bidi w:val="0"/>
-        <w:rPr>
-          <w:rFonts w:ascii="Consolas" w:hAnsi="Consolas"/>
-        </w:rPr>
-      </w:pPr>
-      <w:r>
-        <w:rPr>
-          <w:rFonts w:ascii="Consolas" w:hAnsi="Consolas"/>
-        </w:rPr>
-        <w:t>Tests: (</w:t>
-      </w:r>
-      <w:proofErr w:type="gramStart"/>
-      <w:r>
-        <w:rPr>
-          <w:rFonts w:ascii="Consolas" w:hAnsi="Consolas"/>
-        </w:rPr>
-        <w:t>last-element</w:t>
-      </w:r>
-      <w:proofErr w:type="gramEnd"/>
-      <w:r>
-        <w:rPr>
-          <w:rFonts w:ascii="Consolas" w:hAnsi="Consolas"/>
-        </w:rPr>
-        <w:t xml:space="preserve"> (list 1 3 4)) ==&gt; 4</w:t>
+        <w:t>n1, n2)</w:t>
+      </w:r>
+    </w:p>
+    <w:p>
+      <w:pPr>
+        <w:bidi w:val="0"/>
+        <w:rPr>
+          <w:rFonts w:ascii="Consolas" w:hAnsi="Consolas"/>
+        </w:rPr>
+      </w:pPr>
+      <w:r>
+        <w:rPr>
+          <w:rFonts w:ascii="Consolas" w:hAnsi="Consolas"/>
+        </w:rPr>
+        <w:t>Type: [number * number -&gt; number]</w:t>
+      </w:r>
+    </w:p>
+    <w:p>
+      <w:pPr>
+        <w:bidi w:val="0"/>
+        <w:rPr>
+          <w:rFonts w:ascii="Consolas" w:hAnsi="Consolas"/>
+        </w:rPr>
+      </w:pPr>
+      <w:r>
+        <w:rPr>
+          <w:rFonts w:ascii="Consolas" w:hAnsi="Consolas"/>
+        </w:rPr>
+        <w:t>Purpose: Return n1 to the power of n2 (n1^n2)</w:t>
+      </w:r>
+    </w:p>
+    <w:p>
+      <w:pPr>
+        <w:bidi w:val="0"/>
+        <w:rPr>
+          <w:rFonts w:ascii="Consolas" w:hAnsi="Consolas"/>
+        </w:rPr>
+      </w:pPr>
+      <w:r>
+        <w:rPr>
+          <w:rFonts w:ascii="Consolas" w:hAnsi="Consolas"/>
+        </w:rPr>
+        <w:t>Pre-conditions: n1 and n2 are non-negative numbers</w:t>
+      </w:r>
+    </w:p>
+    <w:p>
+      <w:pPr>
+        <w:bidi w:val="0"/>
+        <w:rPr>
+          <w:rFonts w:ascii="Consolas" w:hAnsi="Consolas"/>
+        </w:rPr>
+      </w:pPr>
+      <w:r>
+        <w:rPr>
+          <w:rFonts w:ascii="Consolas" w:hAnsi="Consolas"/>
+        </w:rPr>
+        <w:t>Example: (power 2 4) -&gt; (* 2 (* 2 (* 2 2)))</w:t>
+      </w:r>
+    </w:p>
+    <w:p>
+      <w:pPr>
+        <w:bidi w:val="0"/>
+        <w:rPr>
+          <w:rFonts w:ascii="Consolas" w:hAnsi="Consolas"/>
+        </w:rPr>
+      </w:pPr>
+      <w:r>
+        <w:rPr>
+          <w:rFonts w:ascii="Consolas" w:hAnsi="Consolas"/>
+        </w:rPr>
+        <w:t>Tests: (power 2 4) ==&gt; 16</w:t>
       </w:r>
     </w:p>
     <w:p>
@@ -3127,7 +3114,27 @@
         <w:rPr>
           <w:rFonts w:ascii="Consolas" w:hAnsi="Consolas"/>
         </w:rPr>
-        <w:t xml:space="preserve">Signature: </w:t>
+        <w:t>S</w:t>
+      </w:r>
+      <w:r>
+        <w:rPr>
+          <w:rFonts w:ascii="Consolas" w:hAnsi="Consolas"/>
+        </w:rPr>
+        <w:t>ignature: sum-</w:t>
+      </w:r>
+      <w:proofErr w:type="spellStart"/>
+      <w:r>
+        <w:rPr>
+          <w:rFonts w:ascii="Consolas" w:hAnsi="Consolas"/>
+        </w:rPr>
+        <w:t>lst</w:t>
+      </w:r>
+      <w:proofErr w:type="spellEnd"/>
+      <w:r>
+        <w:rPr>
+          <w:rFonts w:ascii="Consolas" w:hAnsi="Consolas"/>
+        </w:rPr>
+        <w:t>-</w:t>
       </w:r>
       <w:proofErr w:type="gramStart"/>
       <w:r>
@@ -3136,96 +3143,146 @@
         </w:rPr>
         <w:t>power(</w:t>
       </w:r>
+      <w:proofErr w:type="spellStart"/>
       <w:proofErr w:type="gramEnd"/>
       <w:r>
         <w:rPr>
           <w:rFonts w:ascii="Consolas" w:hAnsi="Consolas"/>
         </w:rPr>
-        <w:t>n1, n2)</w:t>
-      </w:r>
-    </w:p>
-    <w:p>
-      <w:pPr>
-        <w:bidi w:val="0"/>
-        <w:rPr>
-          <w:rFonts w:ascii="Consolas" w:hAnsi="Consolas"/>
-        </w:rPr>
-      </w:pPr>
-      <w:r>
-        <w:rPr>
-          <w:rFonts w:ascii="Consolas" w:hAnsi="Consolas"/>
-        </w:rPr>
-        <w:t>Purpose: Return n1 to the power of n2 (n1^n2)</w:t>
-      </w:r>
-    </w:p>
-    <w:p>
-      <w:pPr>
-        <w:bidi w:val="0"/>
-        <w:rPr>
-          <w:rFonts w:ascii="Consolas" w:hAnsi="Consolas"/>
-        </w:rPr>
-      </w:pPr>
-      <w:r>
-        <w:rPr>
-          <w:rFonts w:ascii="Consolas" w:hAnsi="Consolas"/>
-        </w:rPr>
-        <w:t>Type: [number * number -&gt; number]</w:t>
-      </w:r>
-    </w:p>
-    <w:p>
-      <w:pPr>
-        <w:bidi w:val="0"/>
-        <w:rPr>
-          <w:rFonts w:ascii="Consolas" w:hAnsi="Consolas"/>
-        </w:rPr>
-      </w:pPr>
-      <w:r>
-        <w:rPr>
-          <w:rFonts w:ascii="Consolas" w:hAnsi="Consolas"/>
-        </w:rPr>
-        <w:t>Example: (power 2 4) -&gt; (* 2 (* 2 (* 2 2)))</w:t>
-      </w:r>
-    </w:p>
-    <w:p>
-      <w:pPr>
-        <w:bidi w:val="0"/>
-        <w:rPr>
-          <w:rFonts w:ascii="Consolas" w:hAnsi="Consolas"/>
-        </w:rPr>
-      </w:pPr>
-      <w:r>
-        <w:rPr>
-          <w:rFonts w:ascii="Consolas" w:hAnsi="Consolas"/>
-        </w:rPr>
-        <w:t>Pre-conditions: n1 and n2 are non-negative numbers</w:t>
-      </w:r>
-    </w:p>
-    <w:p>
-      <w:pPr>
-        <w:bidi w:val="0"/>
-        <w:rPr>
-          <w:rFonts w:ascii="Consolas" w:hAnsi="Consolas"/>
-        </w:rPr>
-      </w:pPr>
-      <w:r>
-        <w:rPr>
-          <w:rFonts w:ascii="Consolas" w:hAnsi="Consolas"/>
-        </w:rPr>
-        <w:t>Post-condition: None</w:t>
-      </w:r>
-    </w:p>
-    <w:p>
-      <w:pPr>
-        <w:bidi w:val="0"/>
-        <w:rPr>
-          <w:rFonts w:ascii="Consolas" w:hAnsi="Consolas"/>
-        </w:rPr>
-      </w:pPr>
-      <w:r>
-        <w:rPr>
-          <w:rFonts w:ascii="Consolas" w:hAnsi="Consolas"/>
-        </w:rPr>
-        <w:t>Tests: (power 2 4) ==&gt; 16</w:t>
+        <w:t>lst</w:t>
+      </w:r>
+      <w:proofErr w:type="spellEnd"/>
+      <w:r>
+        <w:rPr>
+          <w:rFonts w:ascii="Consolas" w:hAnsi="Consolas"/>
+        </w:rPr>
+        <w:t>, n)</w:t>
+      </w:r>
+    </w:p>
+    <w:p>
+      <w:pPr>
+        <w:bidi w:val="0"/>
+        <w:rPr>
+          <w:rFonts w:ascii="Consolas" w:hAnsi="Consolas"/>
+        </w:rPr>
+      </w:pPr>
+      <w:r>
+        <w:rPr>
+          <w:rFonts w:ascii="Consolas" w:hAnsi="Consolas"/>
+        </w:rPr>
+        <w:t>Type: [</w:t>
+      </w:r>
+      <w:proofErr w:type="gramStart"/>
+      <w:r>
+        <w:rPr>
+          <w:rFonts w:ascii="Consolas" w:hAnsi="Consolas"/>
+        </w:rPr>
+        <w:t>List(</w:t>
+      </w:r>
+      <w:proofErr w:type="gramEnd"/>
+      <w:r>
+        <w:rPr>
+          <w:rFonts w:ascii="Consolas" w:hAnsi="Consolas"/>
+        </w:rPr>
+        <w:t>Number) * Number -&gt; Number]</w:t>
+      </w:r>
+    </w:p>
+    <w:p>
+      <w:pPr>
+        <w:bidi w:val="0"/>
+        <w:rPr>
+          <w:rFonts w:ascii="Consolas" w:hAnsi="Consolas"/>
+        </w:rPr>
+      </w:pPr>
+      <w:r>
+        <w:rPr>
+          <w:rFonts w:ascii="Consolas" w:hAnsi="Consolas"/>
+        </w:rPr>
+        <w:t xml:space="preserve">Purpose: apply power on each element of </w:t>
+      </w:r>
+      <w:proofErr w:type="spellStart"/>
+      <w:r>
+        <w:rPr>
+          <w:rFonts w:ascii="Consolas" w:hAnsi="Consolas"/>
+        </w:rPr>
+        <w:t>lst</w:t>
+      </w:r>
+      <w:proofErr w:type="spellEnd"/>
+      <w:r>
+        <w:rPr>
+          <w:rFonts w:ascii="Consolas" w:hAnsi="Consolas"/>
+        </w:rPr>
+        <w:t>, and then sum the results</w:t>
+      </w:r>
+    </w:p>
+    <w:p>
+      <w:pPr>
+        <w:bidi w:val="0"/>
+        <w:rPr>
+          <w:rFonts w:ascii="Consolas" w:hAnsi="Consolas"/>
+        </w:rPr>
+      </w:pPr>
+      <w:r>
+        <w:rPr>
+          <w:rFonts w:ascii="Consolas" w:hAnsi="Consolas"/>
+        </w:rPr>
+        <w:t>Pre-conditions: n &gt;= 0</w:t>
+      </w:r>
+    </w:p>
+    <w:p>
+      <w:pPr>
+        <w:bidi w:val="0"/>
+        <w:rPr>
+          <w:rFonts w:ascii="Consolas" w:hAnsi="Consolas"/>
+        </w:rPr>
+      </w:pPr>
+      <w:r>
+        <w:rPr>
+          <w:rFonts w:ascii="Consolas" w:hAnsi="Consolas"/>
+        </w:rPr>
+        <w:t>Example: (sum-</w:t>
+      </w:r>
+      <w:proofErr w:type="spellStart"/>
+      <w:r>
+        <w:rPr>
+          <w:rFonts w:ascii="Consolas" w:hAnsi="Consolas"/>
+        </w:rPr>
+        <w:t>lst</w:t>
+      </w:r>
+      <w:proofErr w:type="spellEnd"/>
+      <w:r>
+        <w:rPr>
+          <w:rFonts w:ascii="Consolas" w:hAnsi="Consolas"/>
+        </w:rPr>
+        <w:t>-power (list 1 4 2) 3) → 1^3+ 4^3 + 2^3 = 73</w:t>
+      </w:r>
+    </w:p>
+    <w:p>
+      <w:pPr>
+        <w:bidi w:val="0"/>
+        <w:rPr>
+          <w:rFonts w:ascii="Consolas" w:hAnsi="Consolas"/>
+        </w:rPr>
+      </w:pPr>
+      <w:r>
+        <w:rPr>
+          <w:rFonts w:ascii="Consolas" w:hAnsi="Consolas"/>
+        </w:rPr>
+        <w:t>Tests: (sum-</w:t>
+      </w:r>
+      <w:proofErr w:type="spellStart"/>
+      <w:r>
+        <w:rPr>
+          <w:rFonts w:ascii="Consolas" w:hAnsi="Consolas"/>
+        </w:rPr>
+        <w:t>lst</w:t>
+      </w:r>
+      <w:proofErr w:type="spellEnd"/>
+      <w:r>
+        <w:rPr>
+          <w:rFonts w:ascii="Consolas" w:hAnsi="Consolas"/>
+        </w:rPr>
+        <w:t>-power (list 1 4 2) 3) ==&gt; 1^3+ 4^3 + 2^3 = 73</w:t>
       </w:r>
     </w:p>
     <w:p>
@@ -3259,34 +3316,14 @@
         <w:rPr>
           <w:rFonts w:ascii="Consolas" w:hAnsi="Consolas"/>
         </w:rPr>
-        <w:t>S</w:t>
-      </w:r>
-      <w:r>
-        <w:rPr>
-          <w:rFonts w:ascii="Consolas" w:hAnsi="Consolas"/>
-        </w:rPr>
-        <w:t>ignature: sum-</w:t>
-      </w:r>
-      <w:proofErr w:type="spellStart"/>
-      <w:r>
-        <w:rPr>
-          <w:rFonts w:ascii="Consolas" w:hAnsi="Consolas"/>
-        </w:rPr>
-        <w:t>lst</w:t>
-      </w:r>
-      <w:proofErr w:type="spellEnd"/>
-      <w:r>
-        <w:rPr>
-          <w:rFonts w:ascii="Consolas" w:hAnsi="Consolas"/>
-        </w:rPr>
-        <w:t>-</w:t>
+        <w:t>Signature: remove-last-</w:t>
       </w:r>
       <w:proofErr w:type="gramStart"/>
       <w:r>
         <w:rPr>
           <w:rFonts w:ascii="Consolas" w:hAnsi="Consolas"/>
         </w:rPr>
-        <w:t>power(</w:t>
+        <w:t>element(</w:t>
       </w:r>
       <w:proofErr w:type="spellStart"/>
       <w:proofErr w:type="gramEnd"/>
@@ -3301,35 +3338,7 @@
         <w:rPr>
           <w:rFonts w:ascii="Consolas" w:hAnsi="Consolas"/>
         </w:rPr>
-        <w:t>, n)</w:t>
-      </w:r>
-    </w:p>
-    <w:p>
-      <w:pPr>
-        <w:bidi w:val="0"/>
-        <w:rPr>
-          <w:rFonts w:ascii="Consolas" w:hAnsi="Consolas"/>
-        </w:rPr>
-      </w:pPr>
-      <w:r>
-        <w:rPr>
-          <w:rFonts w:ascii="Consolas" w:hAnsi="Consolas"/>
-        </w:rPr>
-        <w:t xml:space="preserve">Purpose: apply power on each element of </w:t>
-      </w:r>
-      <w:proofErr w:type="spellStart"/>
-      <w:r>
-        <w:rPr>
-          <w:rFonts w:ascii="Consolas" w:hAnsi="Consolas"/>
-        </w:rPr>
-        <w:t>lst</w:t>
-      </w:r>
-      <w:proofErr w:type="spellEnd"/>
-      <w:r>
-        <w:rPr>
-          <w:rFonts w:ascii="Consolas" w:hAnsi="Consolas"/>
-        </w:rPr>
-        <w:t>, and then sum the results</w:t>
+        <w:t>)</w:t>
       </w:r>
     </w:p>
     <w:p>
@@ -3357,185 +3366,7 @@
         <w:rPr>
           <w:rFonts w:ascii="Consolas" w:hAnsi="Consolas"/>
         </w:rPr>
-        <w:t>Number) * Number -&gt; Number]</w:t>
-      </w:r>
-    </w:p>
-    <w:p>
-      <w:pPr>
-        <w:bidi w:val="0"/>
-        <w:rPr>
-          <w:rFonts w:ascii="Consolas" w:hAnsi="Consolas"/>
-        </w:rPr>
-      </w:pPr>
-      <w:r>
-        <w:rPr>
-          <w:rFonts w:ascii="Consolas" w:hAnsi="Consolas"/>
-        </w:rPr>
-        <w:t>Example: (sum-</w:t>
-      </w:r>
-      <w:proofErr w:type="spellStart"/>
-      <w:r>
-        <w:rPr>
-          <w:rFonts w:ascii="Consolas" w:hAnsi="Consolas"/>
-        </w:rPr>
-        <w:t>lst</w:t>
-      </w:r>
-      <w:proofErr w:type="spellEnd"/>
-      <w:r>
-        <w:rPr>
-          <w:rFonts w:ascii="Consolas" w:hAnsi="Consolas"/>
-        </w:rPr>
-        <w:t>-power (list 1 4 2) 3) → 1^3+ 4^3 + 2^3 = 73</w:t>
-      </w:r>
-    </w:p>
-    <w:p>
-      <w:pPr>
-        <w:bidi w:val="0"/>
-        <w:rPr>
-          <w:rFonts w:ascii="Consolas" w:hAnsi="Consolas"/>
-        </w:rPr>
-      </w:pPr>
-      <w:r>
-        <w:rPr>
-          <w:rFonts w:ascii="Consolas" w:hAnsi="Consolas"/>
-        </w:rPr>
-        <w:t>Pre-conditions: n &gt;= 0</w:t>
-      </w:r>
-    </w:p>
-    <w:p>
-      <w:pPr>
-        <w:bidi w:val="0"/>
-        <w:rPr>
-          <w:rFonts w:ascii="Consolas" w:hAnsi="Consolas"/>
-        </w:rPr>
-      </w:pPr>
-      <w:r>
-        <w:rPr>
-          <w:rFonts w:ascii="Consolas" w:hAnsi="Consolas"/>
-        </w:rPr>
-        <w:t xml:space="preserve">Post-condition: Result = (+ (power </w:t>
-      </w:r>
-      <w:proofErr w:type="spellStart"/>
-      <w:proofErr w:type="gramStart"/>
-      <w:r>
-        <w:rPr>
-          <w:rFonts w:ascii="Consolas" w:hAnsi="Consolas"/>
-        </w:rPr>
-        <w:t>lst</w:t>
-      </w:r>
-      <w:proofErr w:type="spellEnd"/>
-      <w:r>
-        <w:rPr>
-          <w:rFonts w:ascii="Consolas" w:hAnsi="Consolas"/>
-        </w:rPr>
-        <w:t>[</w:t>
-      </w:r>
-      <w:proofErr w:type="gramEnd"/>
-      <w:r>
-        <w:rPr>
-          <w:rFonts w:ascii="Consolas" w:hAnsi="Consolas"/>
-        </w:rPr>
-        <w:t xml:space="preserve">0] n) (+ ... </w:t>
-      </w:r>
-      <w:proofErr w:type="spellStart"/>
-      <w:r>
-        <w:rPr>
-          <w:rFonts w:ascii="Consolas" w:hAnsi="Consolas"/>
-        </w:rPr>
-        <w:t>powerlst</w:t>
-      </w:r>
-      <w:proofErr w:type="spellEnd"/>
-      <w:r>
-        <w:rPr>
-          <w:rFonts w:ascii="Consolas" w:hAnsi="Consolas"/>
-        </w:rPr>
-        <w:t>[n]) ... )</w:t>
-      </w:r>
-    </w:p>
-    <w:p>
-      <w:pPr>
-        <w:bidi w:val="0"/>
-        <w:rPr>
-          <w:rFonts w:ascii="Consolas" w:hAnsi="Consolas"/>
-        </w:rPr>
-      </w:pPr>
-      <w:r>
-        <w:rPr>
-          <w:rFonts w:ascii="Consolas" w:hAnsi="Consolas"/>
-        </w:rPr>
-        <w:t>Tests: (sum-</w:t>
-      </w:r>
-      <w:proofErr w:type="spellStart"/>
-      <w:r>
-        <w:rPr>
-          <w:rFonts w:ascii="Consolas" w:hAnsi="Consolas"/>
-        </w:rPr>
-        <w:t>lst</w:t>
-      </w:r>
-      <w:proofErr w:type="spellEnd"/>
-      <w:r>
-        <w:rPr>
-          <w:rFonts w:ascii="Consolas" w:hAnsi="Consolas"/>
-        </w:rPr>
-        <w:t>-power (list 1 4 2) 3) ==&gt; 1^3+ 4^3 + 2^3 = 73</w:t>
-      </w:r>
-    </w:p>
-    <w:p>
-      <w:pPr>
-        <w:bidi w:val="0"/>
-        <w:rPr>
-          <w:rFonts w:ascii="Consolas" w:hAnsi="Consolas"/>
-          <w:rtl/>
-        </w:rPr>
-      </w:pPr>
-      <w:r>
-        <w:rPr>
-          <w:rFonts w:ascii="Consolas" w:hAnsi="Consolas"/>
-        </w:rPr>
-        <w:t xml:space="preserve">  </w:t>
-      </w:r>
-    </w:p>
-    <w:p>
-      <w:pPr>
-        <w:bidi w:val="0"/>
-        <w:rPr>
-          <w:rFonts w:ascii="Consolas" w:hAnsi="Consolas"/>
-        </w:rPr>
-      </w:pPr>
-      <w:r>
-        <w:rPr>
-          <w:rFonts w:ascii="Consolas" w:hAnsi="Consolas"/>
-        </w:rPr>
-        <w:br w:type="page"/>
-      </w:r>
-    </w:p>
-    <w:p>
-      <w:pPr>
-        <w:bidi w:val="0"/>
-        <w:rPr>
-          <w:rFonts w:ascii="Consolas" w:hAnsi="Consolas"/>
-        </w:rPr>
-      </w:pPr>
-      <w:r>
-        <w:rPr>
-          <w:rFonts w:ascii="Consolas" w:hAnsi="Consolas"/>
-        </w:rPr>
-        <w:lastRenderedPageBreak/>
-        <w:t>Signature: remove-last-element(</w:t>
-      </w:r>
-      <w:proofErr w:type="spellStart"/>
-      <w:r>
-        <w:rPr>
-          <w:rFonts w:ascii="Consolas" w:hAnsi="Consolas"/>
-        </w:rPr>
-        <w:t>lst</w:t>
-      </w:r>
-      <w:proofErr w:type="spellEnd"/>
-      <w:r>
-        <w:rPr>
-          <w:rFonts w:ascii="Consolas" w:hAnsi="Consolas"/>
-        </w:rPr>
-        <w:t>)</w:t>
+        <w:t>T) -&gt; List(T)]</w:t>
       </w:r>
     </w:p>
     <w:p>
@@ -3563,7 +3394,7 @@
         <w:rPr>
           <w:rFonts w:ascii="Consolas" w:hAnsi="Consolas"/>
         </w:rPr>
-        <w:t>Type: [List(T) -&gt; List(T)]</w:t>
+        <w:t>Pre-conditions: None</w:t>
       </w:r>
     </w:p>
     <w:p>
@@ -3578,34 +3409,6 @@
           <w:rFonts w:ascii="Consolas" w:hAnsi="Consolas"/>
         </w:rPr>
         <w:t>Example: (last-element (list 1 3 4)) --&gt; (cons 1 (cons 3 (cons 4 '())))</w:t>
-      </w:r>
-    </w:p>
-    <w:p>
-      <w:pPr>
-        <w:bidi w:val="0"/>
-        <w:rPr>
-          <w:rFonts w:ascii="Consolas" w:hAnsi="Consolas"/>
-        </w:rPr>
-      </w:pPr>
-      <w:r>
-        <w:rPr>
-          <w:rFonts w:ascii="Consolas" w:hAnsi="Consolas"/>
-        </w:rPr>
-        <w:t>Pre-conditions: None</w:t>
-      </w:r>
-    </w:p>
-    <w:p>
-      <w:pPr>
-        <w:bidi w:val="0"/>
-        <w:rPr>
-          <w:rFonts w:ascii="Consolas" w:hAnsi="Consolas"/>
-        </w:rPr>
-      </w:pPr>
-      <w:r>
-        <w:rPr>
-          <w:rFonts w:ascii="Consolas" w:hAnsi="Consolas"/>
-        </w:rPr>
-        <w:t>Post-condition: None</w:t>
       </w:r>
     </w:p>
     <w:p>
@@ -3659,13 +3462,27 @@
         <w:rPr>
           <w:rFonts w:ascii="Consolas" w:hAnsi="Consolas"/>
         </w:rPr>
-        <w:t>Signature: num-from-digits(</w:t>
+        <w:t xml:space="preserve">Signature: </w:t>
       </w:r>
       <w:proofErr w:type="spellStart"/>
       <w:r>
         <w:rPr>
           <w:rFonts w:ascii="Consolas" w:hAnsi="Consolas"/>
         </w:rPr>
+        <w:t>num</w:t>
+      </w:r>
+      <w:proofErr w:type="spellEnd"/>
+      <w:r>
+        <w:rPr>
+          <w:rFonts w:ascii="Consolas" w:hAnsi="Consolas"/>
+        </w:rPr>
+        <w:t>-from-digits(</w:t>
+      </w:r>
+      <w:proofErr w:type="spellStart"/>
+      <w:r>
+        <w:rPr>
+          <w:rFonts w:ascii="Consolas" w:hAnsi="Consolas"/>
+        </w:rPr>
         <w:t>lst</w:t>
       </w:r>
       <w:proofErr w:type="spellEnd"/>
@@ -3687,6 +3504,34 @@
         <w:rPr>
           <w:rFonts w:ascii="Consolas" w:hAnsi="Consolas"/>
         </w:rPr>
+        <w:t>Type: [</w:t>
+      </w:r>
+      <w:proofErr w:type="gramStart"/>
+      <w:r>
+        <w:rPr>
+          <w:rFonts w:ascii="Consolas" w:hAnsi="Consolas"/>
+        </w:rPr>
+        <w:t>List(</w:t>
+      </w:r>
+      <w:proofErr w:type="gramEnd"/>
+      <w:r>
+        <w:rPr>
+          <w:rFonts w:ascii="Consolas" w:hAnsi="Consolas"/>
+        </w:rPr>
+        <w:t>number) -&gt; number]</w:t>
+      </w:r>
+    </w:p>
+    <w:p>
+      <w:pPr>
+        <w:bidi w:val="0"/>
+        <w:rPr>
+          <w:rFonts w:ascii="Consolas" w:hAnsi="Consolas"/>
+        </w:rPr>
+      </w:pPr>
+      <w:r>
+        <w:rPr>
+          <w:rFonts w:ascii="Consolas" w:hAnsi="Consolas"/>
+        </w:rPr>
         <w:t xml:space="preserve">Purpose: Return the number consisted from </w:t>
       </w:r>
       <w:proofErr w:type="spellStart"/>
@@ -3715,20 +3560,6 @@
         <w:rPr>
           <w:rFonts w:ascii="Consolas" w:hAnsi="Consolas"/>
         </w:rPr>
-        <w:t>Type: [List(number) -&gt; number]</w:t>
-      </w:r>
-    </w:p>
-    <w:p>
-      <w:pPr>
-        <w:bidi w:val="0"/>
-        <w:rPr>
-          <w:rFonts w:ascii="Consolas" w:hAnsi="Consolas"/>
-        </w:rPr>
-      </w:pPr>
-      <w:r>
-        <w:rPr>
-          <w:rFonts w:ascii="Consolas" w:hAnsi="Consolas"/>
-        </w:rPr>
         <w:t xml:space="preserve">Pre-conditions: </w:t>
       </w:r>
       <w:proofErr w:type="gramStart"/>
@@ -3736,20 +3567,105 @@
         <w:rPr>
           <w:rFonts w:ascii="Consolas" w:hAnsi="Consolas"/>
         </w:rPr>
-        <w:t>All of</w:t>
+        <w:t xml:space="preserve">All of the numbers in </w:t>
+      </w:r>
+      <w:proofErr w:type="spellStart"/>
+      <w:r>
+        <w:rPr>
+          <w:rFonts w:ascii="Consolas" w:hAnsi="Consolas"/>
+        </w:rPr>
+        <w:t>lst</w:t>
+      </w:r>
+      <w:proofErr w:type="spellEnd"/>
+      <w:r>
+        <w:rPr>
+          <w:rFonts w:ascii="Consolas" w:hAnsi="Consolas"/>
+        </w:rPr>
+        <w:t xml:space="preserve"> are not</w:t>
       </w:r>
       <w:proofErr w:type="gramEnd"/>
       <w:r>
         <w:rPr>
           <w:rFonts w:ascii="Consolas" w:hAnsi="Consolas"/>
         </w:rPr>
-        <w:t xml:space="preserve"> the numbers in </w:t>
+        <w:t xml:space="preserve"> negative</w:t>
+      </w:r>
+    </w:p>
+    <w:p>
+      <w:pPr>
+        <w:bidi w:val="0"/>
+        <w:rPr>
+          <w:rFonts w:ascii="Consolas" w:hAnsi="Consolas"/>
+        </w:rPr>
+      </w:pPr>
+      <w:r>
+        <w:rPr>
+          <w:rFonts w:ascii="Consolas" w:hAnsi="Consolas"/>
+        </w:rPr>
+        <w:t>Tests: (</w:t>
       </w:r>
       <w:proofErr w:type="spellStart"/>
       <w:r>
         <w:rPr>
           <w:rFonts w:ascii="Consolas" w:hAnsi="Consolas"/>
         </w:rPr>
+        <w:t>num</w:t>
+      </w:r>
+      <w:proofErr w:type="spellEnd"/>
+      <w:r>
+        <w:rPr>
+          <w:rFonts w:ascii="Consolas" w:hAnsi="Consolas"/>
+        </w:rPr>
+        <w:t>-from-digits (list 2 4 6)) ==&gt; 246</w:t>
+      </w:r>
+    </w:p>
+    <w:p>
+      <w:pPr>
+        <w:bidi w:val="0"/>
+        <w:rPr>
+          <w:rFonts w:ascii="Consolas" w:hAnsi="Consolas"/>
+        </w:rPr>
+      </w:pPr>
+    </w:p>
+    <w:p>
+      <w:pPr>
+        <w:bidi w:val="0"/>
+        <w:rPr>
+          <w:rFonts w:ascii="Consolas" w:hAnsi="Consolas"/>
+        </w:rPr>
+      </w:pPr>
+      <w:r>
+        <w:rPr>
+          <w:rFonts w:ascii="Consolas" w:hAnsi="Consolas"/>
+        </w:rPr>
+        <w:lastRenderedPageBreak/>
+        <w:t>Signature:</w:t>
+      </w:r>
+      <w:r>
+        <w:rPr>
+          <w:rFonts w:ascii="Consolas" w:hAnsi="Consolas"/>
+        </w:rPr>
+        <w:t xml:space="preserve"> </w:t>
+      </w:r>
+      <w:r>
+        <w:rPr>
+          <w:rFonts w:ascii="Consolas" w:hAnsi="Consolas"/>
+        </w:rPr>
+        <w:t>is-</w:t>
+      </w:r>
+      <w:proofErr w:type="gramStart"/>
+      <w:r>
+        <w:rPr>
+          <w:rFonts w:ascii="Consolas" w:hAnsi="Consolas"/>
+        </w:rPr>
+        <w:t>narcissistic(</w:t>
+      </w:r>
+      <w:proofErr w:type="spellStart"/>
+      <w:proofErr w:type="gramEnd"/>
+      <w:r>
+        <w:rPr>
+          <w:rFonts w:ascii="Consolas" w:hAnsi="Consolas"/>
+        </w:rPr>
         <w:t>lst</w:t>
       </w:r>
       <w:proofErr w:type="spellEnd"/>
@@ -3757,69 +3673,63 @@
         <w:rPr>
           <w:rFonts w:ascii="Consolas" w:hAnsi="Consolas"/>
         </w:rPr>
-        <w:t xml:space="preserve"> are not negative</w:t>
-      </w:r>
-    </w:p>
-    <w:p>
-      <w:pPr>
-        <w:bidi w:val="0"/>
-        <w:rPr>
-          <w:rFonts w:ascii="Consolas" w:hAnsi="Consolas"/>
-        </w:rPr>
-      </w:pPr>
-      <w:r>
-        <w:rPr>
-          <w:rFonts w:ascii="Consolas" w:hAnsi="Consolas"/>
-        </w:rPr>
-        <w:t>Post-condition: None</w:t>
-      </w:r>
-    </w:p>
-    <w:p>
-      <w:pPr>
-        <w:bidi w:val="0"/>
-        <w:rPr>
-          <w:rFonts w:ascii="Consolas" w:hAnsi="Consolas"/>
-        </w:rPr>
-      </w:pPr>
-      <w:r>
-        <w:rPr>
-          <w:rFonts w:ascii="Consolas" w:hAnsi="Consolas"/>
-        </w:rPr>
-        <w:t>Tests: (num-from-digits (list 2 4 6)) ==&gt; 246</w:t>
-      </w:r>
-    </w:p>
-    <w:p>
-      <w:pPr>
-        <w:pBdr>
-          <w:bottom w:val="single" w:sz="4" w:space="1" w:color="auto"/>
-        </w:pBdr>
-        <w:bidi w:val="0"/>
-        <w:rPr>
-          <w:rFonts w:ascii="Consolas" w:hAnsi="Consolas"/>
-          <w:rtl/>
-        </w:rPr>
-      </w:pPr>
-    </w:p>
-    <w:p>
-      <w:pPr>
-        <w:bidi w:val="0"/>
-        <w:rPr>
-          <w:rFonts w:ascii="Consolas" w:hAnsi="Consolas"/>
-        </w:rPr>
-      </w:pPr>
-    </w:p>
-    <w:p>
-      <w:pPr>
-        <w:bidi w:val="0"/>
-        <w:rPr>
-          <w:rFonts w:ascii="Consolas" w:hAnsi="Consolas"/>
-        </w:rPr>
-      </w:pPr>
-      <w:r>
-        <w:rPr>
-          <w:rFonts w:ascii="Consolas" w:hAnsi="Consolas"/>
-        </w:rPr>
-        <w:t>Signature:</w:t>
+        <w:t>)</w:t>
+      </w:r>
+    </w:p>
+    <w:p>
+      <w:pPr>
+        <w:bidi w:val="0"/>
+        <w:rPr>
+          <w:rFonts w:ascii="Consolas" w:hAnsi="Consolas"/>
+        </w:rPr>
+      </w:pPr>
+      <w:r>
+        <w:rPr>
+          <w:rFonts w:ascii="Consolas" w:hAnsi="Consolas"/>
+        </w:rPr>
+        <w:t>Type: [</w:t>
+      </w:r>
+      <w:proofErr w:type="gramStart"/>
+      <w:r>
+        <w:rPr>
+          <w:rFonts w:ascii="Consolas" w:hAnsi="Consolas"/>
+        </w:rPr>
+        <w:t>List(</w:t>
+      </w:r>
+      <w:proofErr w:type="gramEnd"/>
+      <w:r>
+        <w:rPr>
+          <w:rFonts w:ascii="Consolas" w:hAnsi="Consolas"/>
+        </w:rPr>
+        <w:t xml:space="preserve">number) -&gt; </w:t>
+      </w:r>
+      <w:proofErr w:type="spellStart"/>
+      <w:r>
+        <w:rPr>
+          <w:rFonts w:ascii="Consolas" w:hAnsi="Consolas"/>
+        </w:rPr>
+        <w:t>boolean</w:t>
+      </w:r>
+      <w:proofErr w:type="spellEnd"/>
+      <w:r>
+        <w:rPr>
+          <w:rFonts w:ascii="Consolas" w:hAnsi="Consolas"/>
+        </w:rPr>
+        <w:t>]</w:t>
+      </w:r>
+    </w:p>
+    <w:p>
+      <w:pPr>
+        <w:bidi w:val="0"/>
+        <w:rPr>
+          <w:rFonts w:ascii="Consolas" w:hAnsi="Consolas"/>
+        </w:rPr>
+      </w:pPr>
+      <w:r>
+        <w:rPr>
+          <w:rFonts w:ascii="Consolas" w:hAnsi="Consolas"/>
+        </w:rPr>
+        <w:t>Purpose: Find out if a number is narcissistic (equals to the sum of</w:t>
       </w:r>
       <w:r>
         <w:rPr>
@@ -3827,13 +3737,108 @@
         </w:rPr>
         <w:t xml:space="preserve"> </w:t>
       </w:r>
-      <w:bookmarkStart w:id="0" w:name="_GoBack"/>
-      <w:bookmarkEnd w:id="0"/>
-      <w:r>
-        <w:rPr>
-          <w:rFonts w:ascii="Consolas" w:hAnsi="Consolas"/>
-        </w:rPr>
-        <w:t>is-narcissistic(</w:t>
+    </w:p>
+    <w:p>
+      <w:pPr>
+        <w:bidi w:val="0"/>
+        <w:ind w:left="720"/>
+        <w:rPr>
+          <w:rFonts w:ascii="Consolas" w:hAnsi="Consolas"/>
+        </w:rPr>
+      </w:pPr>
+      <w:r>
+        <w:rPr>
+          <w:rFonts w:ascii="Consolas" w:hAnsi="Consolas"/>
+        </w:rPr>
+        <w:t xml:space="preserve">   </w:t>
+      </w:r>
+      <w:proofErr w:type="gramStart"/>
+      <w:r>
+        <w:rPr>
+          <w:rFonts w:ascii="Consolas" w:hAnsi="Consolas"/>
+        </w:rPr>
+        <w:t>i</w:t>
+      </w:r>
+      <w:r>
+        <w:rPr>
+          <w:rFonts w:ascii="Consolas" w:hAnsi="Consolas"/>
+        </w:rPr>
+        <w:t>ts</w:t>
+      </w:r>
+      <w:proofErr w:type="gramEnd"/>
+      <w:r>
+        <w:rPr>
+          <w:rFonts w:ascii="Consolas" w:hAnsi="Consolas"/>
+        </w:rPr>
+        <w:t xml:space="preserve"> digits each</w:t>
+      </w:r>
+      <w:r>
+        <w:rPr>
+          <w:rFonts w:ascii="Consolas" w:hAnsi="Consolas"/>
+        </w:rPr>
+        <w:t xml:space="preserve"> </w:t>
+      </w:r>
+      <w:r>
+        <w:rPr>
+          <w:rFonts w:ascii="Consolas" w:hAnsi="Consolas"/>
+        </w:rPr>
+        <w:t xml:space="preserve">raised to the power of the number of its </w:t>
+      </w:r>
+      <w:r>
+        <w:rPr>
+          <w:rFonts w:ascii="Consolas" w:hAnsi="Consolas"/>
+        </w:rPr>
+        <w:t xml:space="preserve">  </w:t>
+      </w:r>
+    </w:p>
+    <w:p>
+      <w:pPr>
+        <w:bidi w:val="0"/>
+        <w:ind w:left="720"/>
+        <w:rPr>
+          <w:rFonts w:ascii="Consolas" w:hAnsi="Consolas"/>
+        </w:rPr>
+      </w:pPr>
+      <w:r>
+        <w:rPr>
+          <w:rFonts w:ascii="Consolas" w:hAnsi="Consolas"/>
+        </w:rPr>
+        <w:t xml:space="preserve">   </w:t>
+      </w:r>
+      <w:proofErr w:type="gramStart"/>
+      <w:r>
+        <w:rPr>
+          <w:rFonts w:ascii="Consolas" w:hAnsi="Consolas"/>
+        </w:rPr>
+        <w:t>digits</w:t>
+      </w:r>
+      <w:proofErr w:type="gramEnd"/>
+      <w:r>
+        <w:rPr>
+          <w:rFonts w:ascii="Consolas" w:hAnsi="Consolas"/>
+        </w:rPr>
+        <w:t>)</w:t>
+      </w:r>
+    </w:p>
+    <w:p>
+      <w:pPr>
+        <w:bidi w:val="0"/>
+        <w:rPr>
+          <w:rFonts w:ascii="Consolas" w:hAnsi="Consolas"/>
+        </w:rPr>
+      </w:pPr>
+      <w:r>
+        <w:rPr>
+          <w:rFonts w:ascii="Consolas" w:hAnsi="Consolas"/>
+        </w:rPr>
+        <w:t xml:space="preserve">Pre-conditions: </w:t>
+      </w:r>
+      <w:proofErr w:type="gramStart"/>
+      <w:r>
+        <w:rPr>
+          <w:rFonts w:ascii="Consolas" w:hAnsi="Consolas"/>
+        </w:rPr>
+        <w:t xml:space="preserve">All of the numbers in </w:t>
       </w:r>
       <w:proofErr w:type="spellStart"/>
       <w:r>
@@ -3847,171 +3852,14 @@
         <w:rPr>
           <w:rFonts w:ascii="Consolas" w:hAnsi="Consolas"/>
         </w:rPr>
-        <w:t>)</w:t>
-      </w:r>
-    </w:p>
-    <w:p>
-      <w:pPr>
-        <w:bidi w:val="0"/>
-        <w:rPr>
-          <w:rFonts w:ascii="Consolas" w:hAnsi="Consolas"/>
-        </w:rPr>
-      </w:pPr>
-      <w:r>
-        <w:rPr>
-          <w:rFonts w:ascii="Consolas" w:hAnsi="Consolas"/>
-        </w:rPr>
-        <w:t>Purpose: Find out if a number is narcissistic (equals to the sum of</w:t>
-      </w:r>
-      <w:r>
-        <w:rPr>
-          <w:rFonts w:ascii="Consolas" w:hAnsi="Consolas"/>
-        </w:rPr>
-        <w:t xml:space="preserve"> </w:t>
-      </w:r>
-    </w:p>
-    <w:p>
-      <w:pPr>
-        <w:bidi w:val="0"/>
-        <w:ind w:left="720"/>
-        <w:rPr>
-          <w:rFonts w:ascii="Consolas" w:hAnsi="Consolas"/>
-        </w:rPr>
-      </w:pPr>
-      <w:r>
-        <w:rPr>
-          <w:rFonts w:ascii="Consolas" w:hAnsi="Consolas"/>
-        </w:rPr>
-        <w:t xml:space="preserve">   i</w:t>
-      </w:r>
-      <w:r>
-        <w:rPr>
-          <w:rFonts w:ascii="Consolas" w:hAnsi="Consolas"/>
-        </w:rPr>
-        <w:t>ts digits each</w:t>
-      </w:r>
-      <w:r>
-        <w:rPr>
-          <w:rFonts w:ascii="Consolas" w:hAnsi="Consolas"/>
-        </w:rPr>
-        <w:t xml:space="preserve"> </w:t>
-      </w:r>
-      <w:r>
-        <w:rPr>
-          <w:rFonts w:ascii="Consolas" w:hAnsi="Consolas"/>
-        </w:rPr>
-        <w:t xml:space="preserve">raised to the power of the number of its </w:t>
-      </w:r>
-      <w:r>
-        <w:rPr>
-          <w:rFonts w:ascii="Consolas" w:hAnsi="Consolas"/>
-        </w:rPr>
-        <w:t xml:space="preserve">  </w:t>
-      </w:r>
-    </w:p>
-    <w:p>
-      <w:pPr>
-        <w:bidi w:val="0"/>
-        <w:ind w:left="720"/>
-        <w:rPr>
-          <w:rFonts w:ascii="Consolas" w:hAnsi="Consolas"/>
-        </w:rPr>
-      </w:pPr>
-      <w:r>
-        <w:rPr>
-          <w:rFonts w:ascii="Consolas" w:hAnsi="Consolas"/>
-        </w:rPr>
-        <w:t xml:space="preserve">   </w:t>
-      </w:r>
-      <w:r>
-        <w:rPr>
-          <w:rFonts w:ascii="Consolas" w:hAnsi="Consolas"/>
-        </w:rPr>
-        <w:t>digits)</w:t>
-      </w:r>
-    </w:p>
-    <w:p>
-      <w:pPr>
-        <w:bidi w:val="0"/>
-        <w:rPr>
-          <w:rFonts w:ascii="Consolas" w:hAnsi="Consolas"/>
-        </w:rPr>
-      </w:pPr>
-      <w:r>
-        <w:rPr>
-          <w:rFonts w:ascii="Consolas" w:hAnsi="Consolas"/>
-        </w:rPr>
-        <w:t xml:space="preserve">Type: [List(number) -&gt; </w:t>
-      </w:r>
-      <w:proofErr w:type="spellStart"/>
-      <w:r>
-        <w:rPr>
-          <w:rFonts w:ascii="Consolas" w:hAnsi="Consolas"/>
-        </w:rPr>
-        <w:t>boolean</w:t>
-      </w:r>
-      <w:proofErr w:type="spellEnd"/>
-      <w:r>
-        <w:rPr>
-          <w:rFonts w:ascii="Consolas" w:hAnsi="Consolas"/>
-        </w:rPr>
-        <w:t>]</w:t>
-      </w:r>
-    </w:p>
-    <w:p>
-      <w:pPr>
-        <w:bidi w:val="0"/>
-        <w:rPr>
-          <w:rFonts w:ascii="Consolas" w:hAnsi="Consolas"/>
-        </w:rPr>
-      </w:pPr>
-      <w:r>
-        <w:rPr>
-          <w:rFonts w:ascii="Consolas" w:hAnsi="Consolas"/>
-        </w:rPr>
-        <w:t xml:space="preserve">Pre-conditions: </w:t>
-      </w:r>
-      <w:proofErr w:type="gramStart"/>
-      <w:r>
-        <w:rPr>
-          <w:rFonts w:ascii="Consolas" w:hAnsi="Consolas"/>
-        </w:rPr>
-        <w:t>All of</w:t>
+        <w:t xml:space="preserve"> are not</w:t>
       </w:r>
       <w:proofErr w:type="gramEnd"/>
       <w:r>
         <w:rPr>
           <w:rFonts w:ascii="Consolas" w:hAnsi="Consolas"/>
         </w:rPr>
-        <w:t xml:space="preserve"> the numbers in </w:t>
-      </w:r>
-      <w:proofErr w:type="spellStart"/>
-      <w:r>
-        <w:rPr>
-          <w:rFonts w:ascii="Consolas" w:hAnsi="Consolas"/>
-        </w:rPr>
-        <w:t>lst</w:t>
-      </w:r>
-      <w:proofErr w:type="spellEnd"/>
-      <w:r>
-        <w:rPr>
-          <w:rFonts w:ascii="Consolas" w:hAnsi="Consolas"/>
-        </w:rPr>
-        <w:t xml:space="preserve"> are not negative</w:t>
-      </w:r>
-    </w:p>
-    <w:p>
-      <w:pPr>
-        <w:bidi w:val="0"/>
-        <w:rPr>
-          <w:rFonts w:ascii="Consolas" w:hAnsi="Consolas"/>
-        </w:rPr>
-      </w:pPr>
-      <w:r>
-        <w:rPr>
-          <w:rFonts w:ascii="Consolas" w:hAnsi="Consolas"/>
-        </w:rPr>
-        <w:t>Post-condition: None</w:t>
+        <w:t xml:space="preserve"> negative</w:t>
       </w:r>
     </w:p>
     <w:p>
@@ -4060,7 +3908,7 @@
 </file>
 
 <file path=word/numbering.xml><?xml version="1.0" encoding="utf-8"?>
-<w:numbering xmlns:wpc="http://schemas.microsoft.com/office/word/2010/wordprocessingCanvas" xmlns:cx="http://schemas.microsoft.com/office/drawing/2014/chartex" xmlns:cx1="http://schemas.microsoft.com/office/drawing/2015/9/8/chartex" xmlns:cx2="http://schemas.microsoft.com/office/drawing/2015/10/21/chartex" xmlns:cx3="http://schemas.microsoft.com/office/drawing/2016/5/9/chartex" xmlns:cx4="http://schemas.microsoft.com/office/drawing/2016/5/10/chartex" xmlns:cx5="http://schemas.microsoft.com/office/drawing/2016/5/11/chartex" xmlns:cx6="http://schemas.microsoft.com/office/drawing/2016/5/12/chartex" xmlns:cx7="http://schemas.microsoft.com/office/drawing/2016/5/13/chartex" xmlns:cx8="http://schemas.microsoft.com/office/drawing/2016/5/14/chartex" xmlns:mc="http://schemas.openxmlformats.org/markup-compatibility/2006" xmlns:aink="http://schemas.microsoft.com/office/drawing/2016/ink" xmlns:am3d="http://schemas.microsoft.com/office/drawing/2017/model3d" xmlns:o="urn:schemas-microsoft-com:office:office" xmlns:r="http://schemas.openxmlformats.org/officeDocument/2006/relationships" xmlns:m="http://schemas.openxmlformats.org/officeDocument/2006/math" xmlns:v="urn:schemas-microsoft-com:vml" xmlns:wp14="http://schemas.microsoft.com/office/word/2010/wordprocessingDrawing" xmlns:wp="http://schemas.openxmlformats.org/drawingml/2006/wordprocessingDrawing" xmlns:w10="urn:schemas-microsoft-com:office:word" xmlns:w="http://schemas.openxmlformats.org/wordprocessingml/2006/main" xmlns:w14="http://schemas.microsoft.com/office/word/2010/wordml" xmlns:w15="http://schemas.microsoft.com/office/word/2012/wordml" xmlns:w16cid="http://schemas.microsoft.com/office/word/2016/wordml/cid" xmlns:w16se="http://schemas.microsoft.com/office/word/2015/wordml/symex" xmlns:wpg="http://schemas.microsoft.com/office/word/2010/wordprocessingGroup" xmlns:wpi="http://schemas.microsoft.com/office/word/2010/wordprocessingInk" xmlns:wne="http://schemas.microsoft.com/office/word/2006/wordml" xmlns:wps="http://schemas.microsoft.com/office/word/2010/wordprocessingShape" mc:Ignorable="w14 w15 w16se w16cid wp14">
+<w:numbering xmlns:wpc="http://schemas.microsoft.com/office/word/2010/wordprocessingCanvas" xmlns:mc="http://schemas.openxmlformats.org/markup-compatibility/2006" xmlns:o="urn:schemas-microsoft-com:office:office" xmlns:r="http://schemas.openxmlformats.org/officeDocument/2006/relationships" xmlns:m="http://schemas.openxmlformats.org/officeDocument/2006/math" xmlns:v="urn:schemas-microsoft-com:vml" xmlns:wp14="http://schemas.microsoft.com/office/word/2010/wordprocessingDrawing" xmlns:wp="http://schemas.openxmlformats.org/drawingml/2006/wordprocessingDrawing" xmlns:w10="urn:schemas-microsoft-com:office:word" xmlns:w="http://schemas.openxmlformats.org/wordprocessingml/2006/main" xmlns:w14="http://schemas.microsoft.com/office/word/2010/wordml" xmlns:w15="http://schemas.microsoft.com/office/word/2012/wordml" xmlns:wpg="http://schemas.microsoft.com/office/word/2010/wordprocessingGroup" xmlns:wpi="http://schemas.microsoft.com/office/word/2010/wordprocessingInk" xmlns:wne="http://schemas.microsoft.com/office/word/2006/wordml" xmlns:wps="http://schemas.microsoft.com/office/word/2010/wordprocessingShape" mc:Ignorable="w14 w15 wp14">
   <w:abstractNum w:abstractNumId="0" w15:restartNumberingAfterBreak="0">
     <w:nsid w:val="29A554E3"/>
     <w:multiLevelType w:val="multilevel"/>
@@ -4297,7 +4145,7 @@
 </file>
 
 <file path=word/styles.xml><?xml version="1.0" encoding="utf-8"?>
-<w:styles xmlns:mc="http://schemas.openxmlformats.org/markup-compatibility/2006" xmlns:r="http://schemas.openxmlformats.org/officeDocument/2006/relationships" xmlns:w="http://schemas.openxmlformats.org/wordprocessingml/2006/main" xmlns:w14="http://schemas.microsoft.com/office/word/2010/wordml" xmlns:w15="http://schemas.microsoft.com/office/word/2012/wordml" xmlns:w16cid="http://schemas.microsoft.com/office/word/2016/wordml/cid" xmlns:w16se="http://schemas.microsoft.com/office/word/2015/wordml/symex" mc:Ignorable="w14 w15 w16se w16cid">
+<w:styles xmlns:mc="http://schemas.openxmlformats.org/markup-compatibility/2006" xmlns:r="http://schemas.openxmlformats.org/officeDocument/2006/relationships" xmlns:w="http://schemas.openxmlformats.org/wordprocessingml/2006/main" xmlns:w14="http://schemas.microsoft.com/office/word/2010/wordml" xmlns:w15="http://schemas.microsoft.com/office/word/2012/wordml" mc:Ignorable="w14 w15">
   <w:docDefaults>
     <w:rPrDefault>
       <w:rPr>
@@ -4313,7 +4161,7 @@
       </w:pPr>
     </w:pPrDefault>
   </w:docDefaults>
-  <w:latentStyles w:defLockedState="0" w:defUIPriority="99" w:defSemiHidden="0" w:defUnhideWhenUsed="0" w:defQFormat="0" w:count="377">
+  <w:latentStyles w:defLockedState="0" w:defUIPriority="99" w:defSemiHidden="0" w:defUnhideWhenUsed="0" w:defQFormat="0" w:count="371">
     <w:lsdException w:name="Normal" w:uiPriority="0" w:qFormat="1"/>
     <w:lsdException w:name="heading 1" w:uiPriority="9" w:qFormat="1"/>
     <w:lsdException w:name="heading 2" w:semiHidden="1" w:uiPriority="9" w:unhideWhenUsed="1" w:qFormat="1"/>
@@ -4461,8 +4309,11 @@
     <w:lsdException w:name="Table 3D effects 3" w:semiHidden="1" w:unhideWhenUsed="1"/>
     <w:lsdException w:name="Table Contemporary" w:semiHidden="1" w:unhideWhenUsed="1"/>
     <w:lsdException w:name="Table Elegant" w:semiHidden="1" w:unhideWhenUsed="1"/>
+    <w:lsdException w:name="Table Professional" w:semiHidden="1" w:unhideWhenUsed="1"/>
     <w:lsdException w:name="Table Subtle 1" w:semiHidden="1" w:unhideWhenUsed="1"/>
     <w:lsdException w:name="Table Subtle 2" w:semiHidden="1" w:unhideWhenUsed="1"/>
+    <w:lsdException w:name="Table Web 1" w:semiHidden="1" w:unhideWhenUsed="1"/>
+    <w:lsdException w:name="Table Web 2" w:semiHidden="1" w:unhideWhenUsed="1"/>
     <w:lsdException w:name="Table Web 3" w:semiHidden="1" w:unhideWhenUsed="1"/>
     <w:lsdException w:name="Balloon Text" w:semiHidden="1" w:unhideWhenUsed="1"/>
     <w:lsdException w:name="Table Grid" w:uiPriority="39"/>
@@ -4682,25 +4533,19 @@
     <w:lsdException w:name="List Table 5 Dark Accent 6" w:uiPriority="50"/>
     <w:lsdException w:name="List Table 6 Colorful Accent 6" w:uiPriority="51"/>
     <w:lsdException w:name="List Table 7 Colorful Accent 6" w:uiPriority="52"/>
-    <w:lsdException w:name="Mention" w:semiHidden="1" w:unhideWhenUsed="1"/>
-    <w:lsdException w:name="Smart Hyperlink" w:semiHidden="1" w:unhideWhenUsed="1"/>
-    <w:lsdException w:name="Hashtag" w:semiHidden="1" w:unhideWhenUsed="1"/>
-    <w:lsdException w:name="Unresolved Mention" w:semiHidden="1" w:unhideWhenUsed="1"/>
-    <w:lsdException w:name="Smart Link" w:semiHidden="1" w:unhideWhenUsed="1"/>
-    <w:lsdException w:name="Smart Link Error" w:semiHidden="1" w:unhideWhenUsed="1"/>
   </w:latentStyles>
-  <w:style w:type="paragraph" w:default="1" w:styleId="Normal">
+  <w:style w:type="paragraph" w:default="1" w:styleId="a">
     <w:name w:val="Normal"/>
     <w:qFormat/>
     <w:pPr>
       <w:bidi/>
     </w:pPr>
   </w:style>
-  <w:style w:type="paragraph" w:styleId="Heading1">
+  <w:style w:type="paragraph" w:styleId="1">
     <w:name w:val="heading 1"/>
-    <w:basedOn w:val="Normal"/>
-    <w:next w:val="Normal"/>
-    <w:link w:val="Heading1Char"/>
+    <w:basedOn w:val="a"/>
+    <w:next w:val="a"/>
+    <w:link w:val="10"/>
     <w:uiPriority w:val="9"/>
     <w:qFormat/>
     <w:rsid w:val="00AF43DB"/>
@@ -4717,11 +4562,11 @@
       <w:szCs w:val="32"/>
     </w:rPr>
   </w:style>
-  <w:style w:type="paragraph" w:styleId="Heading2">
+  <w:style w:type="paragraph" w:styleId="2">
     <w:name w:val="heading 2"/>
-    <w:basedOn w:val="Normal"/>
-    <w:next w:val="Normal"/>
-    <w:link w:val="Heading2Char"/>
+    <w:basedOn w:val="a"/>
+    <w:next w:val="a"/>
+    <w:link w:val="20"/>
     <w:uiPriority w:val="9"/>
     <w:unhideWhenUsed/>
     <w:qFormat/>
@@ -4739,13 +4584,13 @@
       <w:szCs w:val="26"/>
     </w:rPr>
   </w:style>
-  <w:style w:type="character" w:default="1" w:styleId="DefaultParagraphFont">
+  <w:style w:type="character" w:default="1" w:styleId="a0">
     <w:name w:val="Default Paragraph Font"/>
     <w:uiPriority w:val="1"/>
     <w:semiHidden/>
     <w:unhideWhenUsed/>
   </w:style>
-  <w:style w:type="table" w:default="1" w:styleId="TableNormal">
+  <w:style w:type="table" w:default="1" w:styleId="a1">
     <w:name w:val="Normal Table"/>
     <w:uiPriority w:val="99"/>
     <w:semiHidden/>
@@ -4760,15 +4605,15 @@
       </w:tblCellMar>
     </w:tblPr>
   </w:style>
-  <w:style w:type="numbering" w:default="1" w:styleId="NoList">
+  <w:style w:type="numbering" w:default="1" w:styleId="a2">
     <w:name w:val="No List"/>
     <w:uiPriority w:val="99"/>
     <w:semiHidden/>
     <w:unhideWhenUsed/>
   </w:style>
-  <w:style w:type="table" w:styleId="TableGrid">
+  <w:style w:type="table" w:styleId="a3">
     <w:name w:val="Table Grid"/>
-    <w:basedOn w:val="TableNormal"/>
+    <w:basedOn w:val="a1"/>
     <w:uiPriority w:val="39"/>
     <w:rsid w:val="00AD0355"/>
     <w:pPr>
@@ -4785,9 +4630,9 @@
       </w:tblBorders>
     </w:tblPr>
   </w:style>
-  <w:style w:type="character" w:styleId="Strong">
+  <w:style w:type="character" w:styleId="a4">
     <w:name w:val="Strong"/>
-    <w:basedOn w:val="DefaultParagraphFont"/>
+    <w:basedOn w:val="a0"/>
     <w:uiPriority w:val="22"/>
     <w:qFormat/>
     <w:rsid w:val="004469F7"/>
@@ -4796,10 +4641,10 @@
       <w:bCs/>
     </w:rPr>
   </w:style>
-  <w:style w:type="paragraph" w:styleId="HTMLPreformatted">
+  <w:style w:type="paragraph" w:styleId="HTML">
     <w:name w:val="HTML Preformatted"/>
-    <w:basedOn w:val="Normal"/>
-    <w:link w:val="HTMLPreformattedChar"/>
+    <w:basedOn w:val="a"/>
+    <w:link w:val="HTML0"/>
     <w:uiPriority w:val="99"/>
     <w:semiHidden/>
     <w:unhideWhenUsed/>
@@ -4832,10 +4677,10 @@
       <w:szCs w:val="20"/>
     </w:rPr>
   </w:style>
-  <w:style w:type="character" w:customStyle="1" w:styleId="HTMLPreformattedChar">
-    <w:name w:val="HTML Preformatted Char"/>
-    <w:basedOn w:val="DefaultParagraphFont"/>
-    <w:link w:val="HTMLPreformatted"/>
+  <w:style w:type="character" w:customStyle="1" w:styleId="HTML0">
+    <w:name w:val="HTML מעוצב מראש תו"/>
+    <w:basedOn w:val="a0"/>
+    <w:link w:val="HTML"/>
     <w:uiPriority w:val="99"/>
     <w:semiHidden/>
     <w:rsid w:val="00CF464F"/>
@@ -4847,7 +4692,7 @@
   </w:style>
   <w:style w:type="character" w:styleId="HTMLCode">
     <w:name w:val="HTML Code"/>
-    <w:basedOn w:val="DefaultParagraphFont"/>
+    <w:basedOn w:val="a0"/>
     <w:uiPriority w:val="99"/>
     <w:semiHidden/>
     <w:unhideWhenUsed/>
@@ -4860,27 +4705,27 @@
   </w:style>
   <w:style w:type="character" w:customStyle="1" w:styleId="hl-brackets">
     <w:name w:val="hl-brackets"/>
-    <w:basedOn w:val="DefaultParagraphFont"/>
+    <w:basedOn w:val="a0"/>
     <w:rsid w:val="00CF464F"/>
   </w:style>
   <w:style w:type="character" w:customStyle="1" w:styleId="hl-reserved">
     <w:name w:val="hl-reserved"/>
-    <w:basedOn w:val="DefaultParagraphFont"/>
+    <w:basedOn w:val="a0"/>
     <w:rsid w:val="00CF464F"/>
   </w:style>
   <w:style w:type="character" w:customStyle="1" w:styleId="hl-code">
     <w:name w:val="hl-code"/>
-    <w:basedOn w:val="DefaultParagraphFont"/>
+    <w:basedOn w:val="a0"/>
     <w:rsid w:val="00CF464F"/>
   </w:style>
   <w:style w:type="character" w:customStyle="1" w:styleId="hl-identifier">
     <w:name w:val="hl-identifier"/>
-    <w:basedOn w:val="DefaultParagraphFont"/>
+    <w:basedOn w:val="a0"/>
     <w:rsid w:val="00CF464F"/>
   </w:style>
-  <w:style w:type="character" w:styleId="PlaceholderText">
+  <w:style w:type="character" w:styleId="a5">
     <w:name w:val="Placeholder Text"/>
-    <w:basedOn w:val="DefaultParagraphFont"/>
+    <w:basedOn w:val="a0"/>
     <w:uiPriority w:val="99"/>
     <w:semiHidden/>
     <w:rsid w:val="00DB17FE"/>
@@ -4888,10 +4733,10 @@
       <w:color w:val="808080"/>
     </w:rPr>
   </w:style>
-  <w:style w:type="character" w:customStyle="1" w:styleId="Heading1Char">
-    <w:name w:val="Heading 1 Char"/>
-    <w:basedOn w:val="DefaultParagraphFont"/>
-    <w:link w:val="Heading1"/>
+  <w:style w:type="character" w:customStyle="1" w:styleId="10">
+    <w:name w:val="כותרת 1 תו"/>
+    <w:basedOn w:val="a0"/>
+    <w:link w:val="1"/>
     <w:uiPriority w:val="9"/>
     <w:rsid w:val="00AF43DB"/>
     <w:rPr>
@@ -4901,10 +4746,10 @@
       <w:szCs w:val="32"/>
     </w:rPr>
   </w:style>
-  <w:style w:type="character" w:customStyle="1" w:styleId="Heading2Char">
-    <w:name w:val="Heading 2 Char"/>
-    <w:basedOn w:val="DefaultParagraphFont"/>
-    <w:link w:val="Heading2"/>
+  <w:style w:type="character" w:customStyle="1" w:styleId="20">
+    <w:name w:val="כותרת 2 תו"/>
+    <w:basedOn w:val="a0"/>
+    <w:link w:val="2"/>
     <w:uiPriority w:val="9"/>
     <w:rsid w:val="00AF43DB"/>
     <w:rPr>

</xml_diff>

<commit_message>
Q2 - changed doc of power()
</commit_message>
<xml_diff>
--- a/ppl2.docx
+++ b/ppl2.docx
@@ -1,10 +1,10 @@
 
 <file path=word/document.xml><?xml version="1.0" encoding="utf-8"?>
-<w:document xmlns:wpc="http://schemas.microsoft.com/office/word/2010/wordprocessingCanvas" xmlns:mc="http://schemas.openxmlformats.org/markup-compatibility/2006" xmlns:o="urn:schemas-microsoft-com:office:office" xmlns:r="http://schemas.openxmlformats.org/officeDocument/2006/relationships" xmlns:m="http://schemas.openxmlformats.org/officeDocument/2006/math" xmlns:v="urn:schemas-microsoft-com:vml" xmlns:wp14="http://schemas.microsoft.com/office/word/2010/wordprocessingDrawing" xmlns:wp="http://schemas.openxmlformats.org/drawingml/2006/wordprocessingDrawing" xmlns:w10="urn:schemas-microsoft-com:office:word" xmlns:w="http://schemas.openxmlformats.org/wordprocessingml/2006/main" xmlns:w14="http://schemas.microsoft.com/office/word/2010/wordml" xmlns:w15="http://schemas.microsoft.com/office/word/2012/wordml" xmlns:wpg="http://schemas.microsoft.com/office/word/2010/wordprocessingGroup" xmlns:wpi="http://schemas.microsoft.com/office/word/2010/wordprocessingInk" xmlns:wne="http://schemas.microsoft.com/office/word/2006/wordml" xmlns:wps="http://schemas.microsoft.com/office/word/2010/wordprocessingShape" mc:Ignorable="w14 w15 wp14">
+<w:document xmlns:wpc="http://schemas.microsoft.com/office/word/2010/wordprocessingCanvas" xmlns:cx="http://schemas.microsoft.com/office/drawing/2014/chartex" xmlns:cx1="http://schemas.microsoft.com/office/drawing/2015/9/8/chartex" xmlns:cx2="http://schemas.microsoft.com/office/drawing/2015/10/21/chartex" xmlns:cx3="http://schemas.microsoft.com/office/drawing/2016/5/9/chartex" xmlns:cx4="http://schemas.microsoft.com/office/drawing/2016/5/10/chartex" xmlns:cx5="http://schemas.microsoft.com/office/drawing/2016/5/11/chartex" xmlns:cx6="http://schemas.microsoft.com/office/drawing/2016/5/12/chartex" xmlns:cx7="http://schemas.microsoft.com/office/drawing/2016/5/13/chartex" xmlns:cx8="http://schemas.microsoft.com/office/drawing/2016/5/14/chartex" xmlns:mc="http://schemas.openxmlformats.org/markup-compatibility/2006" xmlns:aink="http://schemas.microsoft.com/office/drawing/2016/ink" xmlns:am3d="http://schemas.microsoft.com/office/drawing/2017/model3d" xmlns:o="urn:schemas-microsoft-com:office:office" xmlns:r="http://schemas.openxmlformats.org/officeDocument/2006/relationships" xmlns:m="http://schemas.openxmlformats.org/officeDocument/2006/math" xmlns:v="urn:schemas-microsoft-com:vml" xmlns:wp14="http://schemas.microsoft.com/office/word/2010/wordprocessingDrawing" xmlns:wp="http://schemas.openxmlformats.org/drawingml/2006/wordprocessingDrawing" xmlns:w10="urn:schemas-microsoft-com:office:word" xmlns:w="http://schemas.openxmlformats.org/wordprocessingml/2006/main" xmlns:w14="http://schemas.microsoft.com/office/word/2010/wordml" xmlns:w15="http://schemas.microsoft.com/office/word/2012/wordml" xmlns:w16cid="http://schemas.microsoft.com/office/word/2016/wordml/cid" xmlns:w16se="http://schemas.microsoft.com/office/word/2015/wordml/symex" xmlns:wpg="http://schemas.microsoft.com/office/word/2010/wordprocessingGroup" xmlns:wpi="http://schemas.microsoft.com/office/word/2010/wordprocessingInk" xmlns:wne="http://schemas.microsoft.com/office/word/2006/wordml" xmlns:wps="http://schemas.microsoft.com/office/word/2010/wordprocessingShape" mc:Ignorable="w14 w15 w16se w16cid wp14">
   <w:body>
     <w:p>
       <w:pPr>
-        <w:pStyle w:val="1"/>
+        <w:pStyle w:val="Heading1"/>
         <w:jc w:val="center"/>
         <w:rPr>
           <w:rtl/>
@@ -47,7 +47,7 @@
     </w:p>
     <w:p>
       <w:pPr>
-        <w:pStyle w:val="2"/>
+        <w:pStyle w:val="Heading2"/>
         <w:rPr>
           <w:rtl/>
         </w:rPr>
@@ -59,7 +59,7 @@
     <w:p/>
     <w:tbl>
       <w:tblPr>
-        <w:tblStyle w:val="a3"/>
+        <w:tblStyle w:val="TableGrid"/>
         <w:bidiVisual/>
         <w:tblW w:w="0" w:type="auto"/>
         <w:tblLook w:val="04A0" w:firstRow="1" w:lastRow="0" w:firstColumn="1" w:lastColumn="0" w:noHBand="0" w:noVBand="1"/>
@@ -84,23 +84,7 @@
                 <w:rFonts w:hint="cs"/>
                 <w:rtl/>
               </w:rPr>
-              <w:t xml:space="preserve">ביטוי אטומי </w:t>
-            </w:r>
-            <w:proofErr w:type="spellStart"/>
-            <w:r>
-              <w:rPr>
-                <w:rFonts w:hint="cs"/>
-                <w:rtl/>
-              </w:rPr>
-              <w:t>פרמיטיבי</w:t>
-            </w:r>
-            <w:proofErr w:type="spellEnd"/>
-            <w:r>
-              <w:rPr>
-                <w:rFonts w:hint="cs"/>
-                <w:rtl/>
-              </w:rPr>
-              <w:t>:</w:t>
+              <w:t>ביטוי אטומי פרמיטיבי:</w:t>
             </w:r>
           </w:p>
         </w:tc>
@@ -140,17 +124,8 @@
                 <w:rFonts w:hint="cs"/>
                 <w:rtl/>
               </w:rPr>
-              <w:t>ביטוי אטומי לא-</w:t>
+              <w:t>ביטוי אטומי לא-פרמיטיבי</w:t>
             </w:r>
-            <w:proofErr w:type="spellStart"/>
-            <w:r>
-              <w:rPr>
-                <w:rFonts w:hint="cs"/>
-                <w:rtl/>
-              </w:rPr>
-              <w:t>פרמיטיבי</w:t>
-            </w:r>
-            <w:proofErr w:type="spellEnd"/>
           </w:p>
         </w:tc>
         <w:tc>
@@ -177,14 +152,12 @@
               </w:rPr>
               <w:t xml:space="preserve">    (בתור </w:t>
             </w:r>
-            <w:proofErr w:type="spellStart"/>
             <w:r>
               <w:rPr>
                 <w:rFonts w:ascii="Consolas" w:hAnsi="Consolas"/>
               </w:rPr>
               <w:t>VarRef</w:t>
             </w:r>
-            <w:proofErr w:type="spellEnd"/>
             <w:r>
               <w:rPr>
                 <w:rFonts w:ascii="Consolas" w:hAnsi="Consolas" w:hint="cs"/>
@@ -211,17 +184,8 @@
                 <w:rFonts w:hint="cs"/>
                 <w:rtl/>
               </w:rPr>
-              <w:t>ביטוי מורכב לא-</w:t>
+              <w:t>ביטוי מורכב לא-פרמיטיבי</w:t>
             </w:r>
-            <w:proofErr w:type="spellStart"/>
-            <w:r>
-              <w:rPr>
-                <w:rFonts w:hint="cs"/>
-                <w:rtl/>
-              </w:rPr>
-              <w:t>פרמיטיבי</w:t>
-            </w:r>
-            <w:proofErr w:type="spellEnd"/>
           </w:p>
         </w:tc>
         <w:tc>
@@ -259,17 +223,8 @@
                 <w:rFonts w:hint="cs"/>
                 <w:rtl/>
               </w:rPr>
-              <w:t xml:space="preserve">ערך אטומי </w:t>
+              <w:t>ערך אטומי פרמיטיבי</w:t>
             </w:r>
-            <w:proofErr w:type="spellStart"/>
-            <w:r>
-              <w:rPr>
-                <w:rFonts w:hint="cs"/>
-                <w:rtl/>
-              </w:rPr>
-              <w:t>פרמיטיבי</w:t>
-            </w:r>
-            <w:proofErr w:type="spellEnd"/>
           </w:p>
         </w:tc>
         <w:tc>
@@ -308,17 +263,8 @@
                 <w:rFonts w:hint="cs"/>
                 <w:rtl/>
               </w:rPr>
-              <w:t>ערך אטומי לא-</w:t>
+              <w:t>ערך אטומי לא-פרמיטיבי</w:t>
             </w:r>
-            <w:proofErr w:type="spellStart"/>
-            <w:r>
-              <w:rPr>
-                <w:rFonts w:hint="cs"/>
-                <w:rtl/>
-              </w:rPr>
-              <w:t>פרמיטיבי</w:t>
-            </w:r>
-            <w:proofErr w:type="spellEnd"/>
           </w:p>
         </w:tc>
         <w:tc>
@@ -371,17 +317,8 @@
                 <w:rFonts w:hint="cs"/>
                 <w:rtl/>
               </w:rPr>
-              <w:t>ערך מורכב לא-</w:t>
+              <w:t>ערך מורכב לא-פרמיטיבי</w:t>
             </w:r>
-            <w:proofErr w:type="spellStart"/>
-            <w:r>
-              <w:rPr>
-                <w:rFonts w:hint="cs"/>
-                <w:rtl/>
-              </w:rPr>
-              <w:t>פרמיטיבי</w:t>
-            </w:r>
-            <w:proofErr w:type="spellEnd"/>
           </w:p>
         </w:tc>
         <w:tc>
@@ -420,7 +357,7 @@
     </w:p>
     <w:p>
       <w:pPr>
-        <w:pStyle w:val="2"/>
+        <w:pStyle w:val="Heading2"/>
         <w:rPr>
           <w:rtl/>
         </w:rPr>
@@ -528,23 +465,7 @@
           <w:rFonts w:hint="cs"/>
           <w:rtl/>
         </w:rPr>
-        <w:t xml:space="preserve"> אך זו </w:t>
-      </w:r>
-      <w:proofErr w:type="spellStart"/>
-      <w:r>
-        <w:rPr>
-          <w:rFonts w:hint="cs"/>
-          <w:rtl/>
-        </w:rPr>
-        <w:t>היתה</w:t>
-      </w:r>
-      <w:proofErr w:type="spellEnd"/>
-      <w:r>
-        <w:rPr>
-          <w:rFonts w:hint="cs"/>
-          <w:rtl/>
-        </w:rPr>
-        <w:t xml:space="preserve"> שגיאה (כי הוא עדיין לא מוגדר, אנו מגדירים אותו באמצעות החישוב המיוחד הזה שטרם בוצע). ולכן חוק החישוב של </w:t>
+        <w:t xml:space="preserve"> אך זו היתה שגיאה (כי הוא עדיין לא מוגדר, אנו מגדירים אותו באמצעות החישוב המיוחד הזה שטרם בוצע). ולכן חוק החישוב של </w:t>
       </w:r>
       <w:r>
         <w:t>define</w:t>
@@ -586,7 +507,7 @@
     </w:p>
     <w:p>
       <w:pPr>
-        <w:pStyle w:val="2"/>
+        <w:pStyle w:val="Heading2"/>
         <w:rPr>
           <w:rtl/>
         </w:rPr>
@@ -705,7 +626,7 @@
     </w:p>
     <w:p>
       <w:pPr>
-        <w:pStyle w:val="2"/>
+        <w:pStyle w:val="Heading2"/>
       </w:pPr>
       <w:r>
         <w:t>Q1.4</w:t>
@@ -772,11 +693,9 @@
         </w:rPr>
         <w:t xml:space="preserve"> כאשר </w:t>
       </w:r>
-      <w:proofErr w:type="spellStart"/>
       <w:r>
         <w:t>x,y</w:t>
       </w:r>
-      <w:proofErr w:type="spellEnd"/>
       <w:r>
         <w:rPr>
           <w:rFonts w:hint="cs"/>
@@ -863,7 +782,7 @@
     </w:p>
     <w:p>
       <w:pPr>
-        <w:pStyle w:val="2"/>
+        <w:pStyle w:val="Heading2"/>
         <w:rPr>
           <w:rtl/>
         </w:rPr>
@@ -970,21 +889,7 @@
         <w:rPr>
           <w:rFonts w:ascii="Consolas" w:hAnsi="Consolas"/>
         </w:rPr>
-        <w:t>(</w:t>
-      </w:r>
-      <w:proofErr w:type="gramStart"/>
-      <w:r>
-        <w:rPr>
-          <w:rFonts w:ascii="Consolas" w:hAnsi="Consolas"/>
-        </w:rPr>
-        <w:t>let</w:t>
-      </w:r>
-      <w:proofErr w:type="gramEnd"/>
-      <w:r>
-        <w:rPr>
-          <w:rFonts w:ascii="Consolas" w:hAnsi="Consolas"/>
-        </w:rPr>
-        <w:t xml:space="preserve"> ( (&lt;var1&gt; &lt;exp1&gt;)</w:t>
+        <w:t>(let ( (&lt;var1&gt; &lt;exp1&gt;)</w:t>
       </w:r>
       <w:r>
         <w:rPr>
@@ -1068,37 +973,7 @@
         <w:rPr>
           <w:rFonts w:ascii="Consolas" w:hAnsi="Consolas"/>
         </w:rPr>
-        <w:t>(&lt;</w:t>
-      </w:r>
-      <w:proofErr w:type="spellStart"/>
-      <w:proofErr w:type="gramStart"/>
-      <w:r>
-        <w:rPr>
-          <w:rFonts w:ascii="Consolas" w:hAnsi="Consolas"/>
-        </w:rPr>
-        <w:t>varn</w:t>
-      </w:r>
-      <w:proofErr w:type="spellEnd"/>
-      <w:proofErr w:type="gramEnd"/>
-      <w:r>
-        <w:rPr>
-          <w:rFonts w:ascii="Consolas" w:hAnsi="Consolas"/>
-        </w:rPr>
-        <w:t>&gt; &lt;</w:t>
-      </w:r>
-      <w:proofErr w:type="spellStart"/>
-      <w:r>
-        <w:rPr>
-          <w:rFonts w:ascii="Consolas" w:hAnsi="Consolas"/>
-        </w:rPr>
-        <w:t>expn</w:t>
-      </w:r>
-      <w:proofErr w:type="spellEnd"/>
-      <w:r>
-        <w:rPr>
-          <w:rFonts w:ascii="Consolas" w:hAnsi="Consolas"/>
-        </w:rPr>
-        <w:t>&gt;) )</w:t>
+        <w:t>(&lt;varn&gt; &lt;expn&gt;) )</w:t>
       </w:r>
       <w:r>
         <w:rPr>
@@ -1141,33 +1016,11 @@
           <w:rtl/>
         </w:rPr>
       </w:pPr>
-      <w:proofErr w:type="gramStart"/>
-      <w:r>
-        <w:rPr>
-          <w:rFonts w:ascii="Consolas" w:hAnsi="Consolas"/>
-        </w:rPr>
-        <w:t>( (</w:t>
-      </w:r>
-      <w:proofErr w:type="gramEnd"/>
-      <w:r>
-        <w:rPr>
-          <w:rFonts w:ascii="Consolas" w:hAnsi="Consolas"/>
-        </w:rPr>
-        <w:t>lambda (&lt;var1&gt; ... &lt;</w:t>
-      </w:r>
-      <w:proofErr w:type="spellStart"/>
-      <w:r>
-        <w:rPr>
-          <w:rFonts w:ascii="Consolas" w:hAnsi="Consolas"/>
-        </w:rPr>
-        <w:t>varn</w:t>
-      </w:r>
-      <w:proofErr w:type="spellEnd"/>
-      <w:r>
-        <w:rPr>
-          <w:rFonts w:ascii="Consolas" w:hAnsi="Consolas"/>
-        </w:rPr>
-        <w:t>&gt;) &lt;body&gt;)</w:t>
+      <w:r>
+        <w:rPr>
+          <w:rFonts w:ascii="Consolas" w:hAnsi="Consolas"/>
+        </w:rPr>
+        <w:t>( (lambda (&lt;var1&gt; ... &lt;varn&gt;) &lt;body&gt;)</w:t>
       </w:r>
       <w:r>
         <w:rPr>
@@ -1185,24 +1038,8 @@
         <w:rPr>
           <w:rFonts w:ascii="Consolas" w:hAnsi="Consolas"/>
         </w:rPr>
-        <w:t>exp1&gt; ... &lt;</w:t>
-      </w:r>
-      <w:proofErr w:type="spellStart"/>
-      <w:r>
-        <w:rPr>
-          <w:rFonts w:ascii="Consolas" w:hAnsi="Consolas"/>
-        </w:rPr>
-        <w:t>expn</w:t>
-      </w:r>
-      <w:proofErr w:type="spellEnd"/>
-      <w:proofErr w:type="gramStart"/>
-      <w:r>
-        <w:rPr>
-          <w:rFonts w:ascii="Consolas" w:hAnsi="Consolas"/>
-        </w:rPr>
-        <w:t>&gt; )</w:t>
-      </w:r>
-      <w:proofErr w:type="gramEnd"/>
+        <w:t>exp1&gt; ... &lt;expn&gt; )</w:t>
+      </w:r>
     </w:p>
     <w:p>
       <w:pPr>
@@ -1230,11 +1067,9 @@
         </w:rPr>
         <w:t xml:space="preserve"> </w:t>
       </w:r>
-      <w:proofErr w:type="spellStart"/>
       <w:r>
         <w:t>cond</w:t>
       </w:r>
-      <w:proofErr w:type="spellEnd"/>
       <w:r>
         <w:rPr>
           <w:rFonts w:hint="cs"/>
@@ -1275,23 +1110,7 @@
         <w:rPr>
           <w:rFonts w:ascii="Consolas" w:eastAsia="Times New Roman" w:hAnsi="Consolas" w:cs="Times New Roman"/>
         </w:rPr>
-        <w:t>(</w:t>
-      </w:r>
-      <w:proofErr w:type="spellStart"/>
-      <w:proofErr w:type="gramStart"/>
-      <w:r>
-        <w:rPr>
-          <w:rFonts w:ascii="Consolas" w:eastAsia="Times New Roman" w:hAnsi="Consolas" w:cs="Times New Roman"/>
-        </w:rPr>
-        <w:t>cond</w:t>
-      </w:r>
-      <w:proofErr w:type="spellEnd"/>
-      <w:proofErr w:type="gramEnd"/>
-      <w:r>
-        <w:rPr>
-          <w:rFonts w:ascii="Consolas" w:eastAsia="Times New Roman" w:hAnsi="Consolas" w:cs="Times New Roman"/>
-        </w:rPr>
-        <w:t> (&lt;test&gt; &lt;then&gt;)</w:t>
+        <w:t>(cond (&lt;test&gt; &lt;then&gt;)</w:t>
       </w:r>
       <w:r>
         <w:rPr>
@@ -1337,7 +1156,7 @@
     </w:p>
     <w:p>
       <w:pPr>
-        <w:pStyle w:val="2"/>
+        <w:pStyle w:val="Heading2"/>
         <w:rPr>
           <w:rtl/>
         </w:rPr>
@@ -1458,21 +1277,7 @@
         <w:rPr>
           <w:rFonts w:ascii="Consolas" w:hAnsi="Consolas"/>
         </w:rPr>
-        <w:t>(list &lt;var1&gt; &lt;var2&gt; … &lt;</w:t>
-      </w:r>
-      <w:proofErr w:type="spellStart"/>
-      <w:r>
-        <w:rPr>
-          <w:rFonts w:ascii="Consolas" w:hAnsi="Consolas"/>
-        </w:rPr>
-        <w:t>varn</w:t>
-      </w:r>
-      <w:proofErr w:type="spellEnd"/>
-      <w:r>
-        <w:rPr>
-          <w:rFonts w:ascii="Consolas" w:hAnsi="Consolas"/>
-        </w:rPr>
-        <w:t xml:space="preserve">&gt;) </w:t>
+        <w:t xml:space="preserve">(list &lt;var1&gt; &lt;var2&gt; … &lt;varn&gt;) </w:t>
       </w:r>
       <w:r>
         <w:rPr>
@@ -1508,21 +1313,7 @@
         <w:rPr>
           <w:rFonts w:ascii="Consolas" w:hAnsi="Consolas"/>
         </w:rPr>
-        <w:t xml:space="preserve"> cons &lt;</w:t>
-      </w:r>
-      <w:proofErr w:type="spellStart"/>
-      <w:r>
-        <w:rPr>
-          <w:rFonts w:ascii="Consolas" w:hAnsi="Consolas"/>
-        </w:rPr>
-        <w:t>varn</w:t>
-      </w:r>
-      <w:proofErr w:type="spellEnd"/>
-      <w:r>
-        <w:rPr>
-          <w:rFonts w:ascii="Consolas" w:hAnsi="Consolas"/>
-        </w:rPr>
-        <w:t xml:space="preserve">&gt; </w:t>
+        <w:t xml:space="preserve"> cons &lt;varn&gt; </w:t>
       </w:r>
       <w:r>
         <w:rPr>
@@ -1572,21 +1363,7 @@
         <w:rPr>
           <w:rFonts w:ascii="Consolas" w:hAnsi="Consolas"/>
         </w:rPr>
-        <w:t>'(&lt;var1&gt; &lt;var2&gt; … &lt;</w:t>
-      </w:r>
-      <w:proofErr w:type="spellStart"/>
-      <w:r>
-        <w:rPr>
-          <w:rFonts w:ascii="Consolas" w:hAnsi="Consolas"/>
-        </w:rPr>
-        <w:t>varn</w:t>
-      </w:r>
-      <w:proofErr w:type="spellEnd"/>
-      <w:r>
-        <w:rPr>
-          <w:rFonts w:ascii="Consolas" w:hAnsi="Consolas"/>
-        </w:rPr>
-        <w:t>&gt;)</w:t>
+        <w:t>'(&lt;var1&gt; &lt;var2&gt; … &lt;varn&gt;)</w:t>
       </w:r>
       <w:r>
         <w:rPr>
@@ -1629,14 +1406,12 @@
         </w:rPr>
         <w:t xml:space="preserve"> ו-</w:t>
       </w:r>
-      <w:proofErr w:type="spellStart"/>
       <w:r>
         <w:rPr>
           <w:rFonts w:ascii="Consolas" w:hAnsi="Consolas"/>
         </w:rPr>
         <w:t>cdr</w:t>
       </w:r>
-      <w:proofErr w:type="spellEnd"/>
       <w:r>
         <w:rPr>
           <w:rFonts w:ascii="Consolas" w:hAnsi="Consolas"/>
@@ -1654,7 +1429,7 @@
     </w:p>
     <w:p>
       <w:pPr>
-        <w:pStyle w:val="2"/>
+        <w:pStyle w:val="Heading2"/>
       </w:pPr>
       <w:r>
         <w:t>Q1.7</w:t>
@@ -1706,7 +1481,7 @@
     </w:p>
     <w:p>
       <w:pPr>
-        <w:pStyle w:val="2"/>
+        <w:pStyle w:val="Heading2"/>
         <w:rPr>
           <w:rtl/>
         </w:rPr>
@@ -1737,145 +1512,338 @@
           <w:rFonts w:hint="cs"/>
           <w:rtl/>
         </w:rPr>
+        <w:t xml:space="preserve"> כך ששישמור על הסדר המקורי ברשימה המוחזרת אך יעבור על האיברים בסדר הפוך נקבל את אותה הרשימה (ביחס למימוש רגיל של </w:t>
+      </w:r>
+      <w:r>
+        <w:t>map</w:t>
+      </w:r>
+      <w:r>
+        <w:rPr>
+          <w:rFonts w:hint="cs"/>
+          <w:rtl/>
+        </w:rPr>
+        <w:t xml:space="preserve">). </w:t>
+      </w:r>
+      <w:r>
+        <w:rPr>
+          <w:rFonts w:hint="cs"/>
+          <w:rtl/>
+        </w:rPr>
+        <w:t>זאת משום ש</w:t>
+      </w:r>
+      <w:r>
+        <w:rPr>
+          <w:rFonts w:hint="cs"/>
+          <w:rtl/>
+        </w:rPr>
+        <w:t>הפונקציה שניתנת ל-</w:t>
+      </w:r>
+      <w:r>
+        <w:t>map</w:t>
+      </w:r>
+      <w:r>
+        <w:rPr>
+          <w:rFonts w:hint="cs"/>
+          <w:rtl/>
+        </w:rPr>
+        <w:t xml:space="preserve"> מופעלת על כל איבר ברשימה שניתנה ל-</w:t>
+      </w:r>
+      <w:r>
+        <w:t>map</w:t>
+      </w:r>
+      <w:r>
+        <w:rPr>
+          <w:rFonts w:hint="cs"/>
+          <w:rtl/>
+        </w:rPr>
+        <w:t xml:space="preserve"> באופן עצמאי, שלא תלוי בשאר איברי הרשימה או במיקום האיבר ברשימה.</w:t>
+      </w:r>
+    </w:p>
+    <w:p>
+      <w:pPr>
+        <w:rPr>
+          <w:rtl/>
+        </w:rPr>
+      </w:pPr>
+      <w:r>
+        <w:rPr>
+          <w:rFonts w:hint="cs"/>
+          <w:rtl/>
+        </w:rPr>
+        <w:t xml:space="preserve">באופן דומה, אם נממש </w:t>
+      </w:r>
+      <w:r>
+        <w:t>filter</w:t>
+      </w:r>
+      <w:r>
+        <w:rPr>
+          <w:rFonts w:hint="cs"/>
+          <w:rtl/>
+        </w:rPr>
+        <w:t xml:space="preserve"> כך שישמור על הסדר המקורי ברשימה המוחזרת אך יעבור על האיברים בסדר הפוך נקבל את אותה הרשימה (ביחס למימוש רגיל של </w:t>
+      </w:r>
+      <w:r>
+        <w:t>filter</w:t>
+      </w:r>
+      <w:r>
+        <w:rPr>
+          <w:rFonts w:hint="cs"/>
+          <w:rtl/>
+        </w:rPr>
+        <w:t>). זאת משום שהפרדיקט שניתן ל-</w:t>
+      </w:r>
+      <w:r>
+        <w:t>filter</w:t>
+      </w:r>
+      <w:r>
+        <w:rPr>
+          <w:rFonts w:hint="cs"/>
+          <w:rtl/>
+        </w:rPr>
+        <w:t xml:space="preserve"> מופעל על כל איבר ברשימה שניתנה ל-</w:t>
+      </w:r>
+      <w:r>
+        <w:t>filter</w:t>
+      </w:r>
+      <w:r>
+        <w:rPr>
+          <w:rFonts w:hint="cs"/>
+          <w:rtl/>
+        </w:rPr>
+        <w:t xml:space="preserve"> באופן עצמאי, שלא תלוי בשאר איברי הרשימה או במיקום האיבר ברשימה.</w:t>
+      </w:r>
+    </w:p>
+    <w:p>
+      <w:pPr>
+        <w:rPr>
+          <w:rtl/>
+        </w:rPr>
+      </w:pPr>
+      <w:r>
+        <w:rPr>
+          <w:rFonts w:hint="cs"/>
+          <w:rtl/>
+        </w:rPr>
+        <w:t xml:space="preserve">עם זאת, אם נממש </w:t>
+      </w:r>
+      <w:r>
+        <w:t>reduce</w:t>
+      </w:r>
+      <w:r>
+        <w:rPr>
+          <w:rFonts w:hint="cs"/>
+          <w:rtl/>
+        </w:rPr>
+        <w:t xml:space="preserve"> כך שיעבור על האיברים בסדר הפוך </w:t>
+      </w:r>
+      <w:r>
+        <w:rPr>
+          <w:rtl/>
+        </w:rPr>
+        <w:t>–</w:t>
+      </w:r>
+      <w:r>
+        <w:rPr>
+          <w:rFonts w:hint="cs"/>
+          <w:rtl/>
+        </w:rPr>
+        <w:t xml:space="preserve"> לא בהכרח נקבל את אותה התוצאה (ביחס למימוש רגיל של </w:t>
+      </w:r>
+      <w:r>
+        <w:t>reduce</w:t>
+      </w:r>
+      <w:r>
+        <w:rPr>
+          <w:rFonts w:hint="cs"/>
+          <w:rtl/>
+        </w:rPr>
+        <w:t xml:space="preserve">). </w:t>
+      </w:r>
+      <w:r>
+        <w:rPr>
+          <w:rFonts w:hint="cs"/>
+          <w:rtl/>
+        </w:rPr>
+        <w:t>דוגמה לכך:</w:t>
+      </w:r>
+    </w:p>
+    <w:p>
+      <w:pPr>
+        <w:rPr>
+          <w:rtl/>
+        </w:rPr>
+      </w:pPr>
+      <w:r>
+        <w:rPr>
+          <w:rFonts w:hint="cs"/>
+          <w:rtl/>
+        </w:rPr>
+        <w:t>אם נגדיר</w:t>
+      </w:r>
+    </w:p>
+    <w:p>
+      <w:pPr>
+        <w:bidi w:val="0"/>
+        <w:rPr>
+          <w:rFonts w:ascii="Consolas" w:hAnsi="Consolas" w:cs="Arial"/>
+        </w:rPr>
+      </w:pPr>
+      <w:r>
+        <w:rPr>
+          <w:rFonts w:ascii="Consolas" w:hAnsi="Consolas" w:cs="Arial"/>
+        </w:rPr>
+        <w:t>(define fun</w:t>
+      </w:r>
+    </w:p>
+    <w:p>
+      <w:pPr>
+        <w:bidi w:val="0"/>
+        <w:rPr>
+          <w:rFonts w:ascii="Consolas" w:hAnsi="Consolas" w:cs="Arial"/>
+        </w:rPr>
+      </w:pPr>
+      <w:r>
+        <w:rPr>
+          <w:rFonts w:ascii="Consolas" w:hAnsi="Consolas" w:cs="Arial"/>
+        </w:rPr>
+        <w:t> (lambda (x y)</w:t>
+      </w:r>
+    </w:p>
+    <w:p>
+      <w:pPr>
+        <w:bidi w:val="0"/>
+        <w:rPr>
+          <w:rFonts w:ascii="Consolas" w:hAnsi="Consolas" w:cs="Arial"/>
+        </w:rPr>
+      </w:pPr>
+      <w:r>
+        <w:rPr>
+          <w:rFonts w:ascii="Consolas" w:hAnsi="Consolas" w:cs="Arial"/>
+        </w:rPr>
+        <w:t>    (if (&gt; y 5) (* x y) (+ x y)))</w:t>
+      </w:r>
+      <w:r>
+        <w:rPr>
+          <w:rFonts w:ascii="Consolas" w:hAnsi="Consolas" w:cs="Arial"/>
+        </w:rPr>
+        <w:t>)</w:t>
+      </w:r>
+    </w:p>
+    <w:p>
+      <w:pPr>
+        <w:rPr>
+          <w:rFonts w:ascii="Consolas" w:hAnsi="Consolas" w:cs="Arial"/>
+          <w:rtl/>
+        </w:rPr>
+      </w:pPr>
+      <w:r>
+        <w:rPr>
+          <w:rFonts w:ascii="Consolas" w:hAnsi="Consolas" w:cs="Arial"/>
+          <w:rtl/>
+        </w:rPr>
+        <w:t xml:space="preserve">אז </w:t>
+      </w:r>
+      <w:r>
+        <w:rPr>
+          <w:rFonts w:ascii="Consolas" w:hAnsi="Consolas" w:cs="Arial"/>
+        </w:rPr>
+        <w:t>(reduce fun 3 '(4 5))</w:t>
+      </w:r>
+      <w:r>
+        <w:rPr>
+          <w:rFonts w:ascii="Consolas" w:hAnsi="Consolas" w:cs="Arial"/>
+          <w:rtl/>
+        </w:rPr>
+        <w:t xml:space="preserve"> תחזיר </w:t>
+      </w:r>
+      <w:r>
+        <w:rPr>
+          <w:rFonts w:ascii="Consolas" w:hAnsi="Consolas" w:cs="Arial"/>
+          <w:rtl/>
+        </w:rPr>
+        <w:t xml:space="preserve">32 אבל </w:t>
+      </w:r>
+      <w:r>
+        <w:rPr>
+          <w:rFonts w:ascii="Consolas" w:hAnsi="Consolas" w:cs="Arial"/>
+        </w:rPr>
+        <w:t>(reverse-reduce fun 3 '(4 5))</w:t>
+      </w:r>
+      <w:r>
+        <w:rPr>
+          <w:rFonts w:ascii="Consolas" w:hAnsi="Consolas" w:cs="Arial"/>
+          <w:rtl/>
+        </w:rPr>
+        <w:t xml:space="preserve"> תחזיר 35.</w:t>
+      </w:r>
+    </w:p>
+    <w:p>
+      <w:pPr>
+        <w:rPr>
+          <w:rFonts w:cs="Arial"/>
+          <w:rtl/>
+        </w:rPr>
+      </w:pPr>
+    </w:p>
+    <w:p>
+      <w:pPr>
+        <w:rPr>
+          <w:rtl/>
+        </w:rPr>
+      </w:pPr>
+      <w:r>
+        <w:rPr>
+          <w:rFonts w:cs="Arial" w:hint="cs"/>
+          <w:rtl/>
+        </w:rPr>
+        <w:t xml:space="preserve">לגבי </w:t>
+      </w:r>
+      <w:r>
+        <w:rPr>
+          <w:rFonts w:cs="Arial"/>
+        </w:rPr>
+        <w:t>compose</w:t>
+      </w:r>
+      <w:r>
+        <w:rPr>
+          <w:rFonts w:cs="Arial" w:hint="cs"/>
+          <w:rtl/>
+        </w:rPr>
+        <w:t xml:space="preserve"> </w:t>
+      </w:r>
+      <w:r>
+        <w:rPr>
+          <w:rFonts w:cs="Arial"/>
+          <w:rtl/>
+        </w:rPr>
+        <w:t>–</w:t>
+      </w:r>
+      <w:r>
+        <w:rPr>
+          <w:rFonts w:cs="Arial" w:hint="cs"/>
+          <w:rtl/>
+        </w:rPr>
+        <w:t xml:space="preserve"> גם כאן יש משמעות לסדר המעבר על האיברים ברשימת הקלט, כלומר אם נממש </w:t>
+      </w:r>
+      <w:r>
+        <w:rPr>
+          <w:rFonts w:cs="Arial"/>
+        </w:rPr>
+        <w:t>compose</w:t>
+      </w:r>
+      <w:r>
+        <w:rPr>
+          <w:rFonts w:cs="Arial" w:hint="cs"/>
+          <w:rtl/>
+        </w:rPr>
         <w:t xml:space="preserve"> כך </w:t>
       </w:r>
-      <w:proofErr w:type="spellStart"/>
-      <w:r>
-        <w:rPr>
-          <w:rFonts w:hint="cs"/>
-          <w:rtl/>
-        </w:rPr>
-        <w:t>ששישמור</w:t>
-      </w:r>
-      <w:proofErr w:type="spellEnd"/>
-      <w:r>
-        <w:rPr>
-          <w:rFonts w:hint="cs"/>
-          <w:rtl/>
-        </w:rPr>
-        <w:t xml:space="preserve"> על הסדר המקורי ברשימה המוחזרת אך יעבור על האיברים בסדר הפוך נקבל את אותה הרשימה (ביחס למימוש רגיל של </w:t>
-      </w:r>
-      <w:r>
-        <w:t>map</w:t>
-      </w:r>
-      <w:r>
-        <w:rPr>
-          <w:rFonts w:hint="cs"/>
-          <w:rtl/>
-        </w:rPr>
-        <w:t xml:space="preserve">). </w:t>
-      </w:r>
-      <w:r>
-        <w:rPr>
-          <w:rFonts w:hint="cs"/>
-          <w:rtl/>
-        </w:rPr>
-        <w:t>זאת משום ש</w:t>
-      </w:r>
-      <w:r>
-        <w:rPr>
-          <w:rFonts w:hint="cs"/>
-          <w:rtl/>
-        </w:rPr>
-        <w:t>הפונקציה שניתנת ל-</w:t>
-      </w:r>
-      <w:r>
-        <w:t>map</w:t>
-      </w:r>
-      <w:r>
-        <w:rPr>
-          <w:rFonts w:hint="cs"/>
-          <w:rtl/>
-        </w:rPr>
-        <w:t xml:space="preserve"> מופעלת על כל איבר ברשימה שניתנה ל-</w:t>
-      </w:r>
-      <w:r>
-        <w:t>map</w:t>
-      </w:r>
-      <w:r>
-        <w:rPr>
-          <w:rFonts w:hint="cs"/>
-          <w:rtl/>
-        </w:rPr>
-        <w:t xml:space="preserve"> באופן עצמאי, שלא תלוי בשאר איברי הרשימה או במיקום האיבר ברשימה.</w:t>
-      </w:r>
-    </w:p>
-    <w:p>
-      <w:pPr>
-        <w:rPr>
-          <w:rtl/>
-        </w:rPr>
-      </w:pPr>
-      <w:r>
-        <w:rPr>
-          <w:rFonts w:hint="cs"/>
-          <w:rtl/>
-        </w:rPr>
-        <w:t xml:space="preserve">באופן דומה, אם נממש </w:t>
-      </w:r>
-      <w:r>
-        <w:t>filter</w:t>
-      </w:r>
-      <w:r>
-        <w:rPr>
-          <w:rFonts w:hint="cs"/>
-          <w:rtl/>
-        </w:rPr>
-        <w:t xml:space="preserve"> כך שישמור על הסדר המקורי ברשימה המוחזרת אך יעבור על האיברים בסדר הפוך נקבל את אותה הרשימה (ביחס למימוש רגיל של </w:t>
-      </w:r>
-      <w:r>
-        <w:t>filter</w:t>
-      </w:r>
-      <w:r>
-        <w:rPr>
-          <w:rFonts w:hint="cs"/>
-          <w:rtl/>
-        </w:rPr>
-        <w:t>). זאת משום שהפרדיקט שניתן ל-</w:t>
-      </w:r>
-      <w:r>
-        <w:t>filter</w:t>
-      </w:r>
-      <w:r>
-        <w:rPr>
-          <w:rFonts w:hint="cs"/>
-          <w:rtl/>
-        </w:rPr>
-        <w:t xml:space="preserve"> מופעל על כל איבר ברשימה שניתנה ל-</w:t>
-      </w:r>
-      <w:r>
-        <w:t>filter</w:t>
-      </w:r>
-      <w:r>
-        <w:rPr>
-          <w:rFonts w:hint="cs"/>
-          <w:rtl/>
-        </w:rPr>
-        <w:t xml:space="preserve"> באופן עצמאי, שלא תלוי בשאר איברי הרשימה או במיקום האיבר ברשימה.</w:t>
-      </w:r>
-    </w:p>
-    <w:p>
-      <w:pPr>
-        <w:rPr>
-          <w:rtl/>
-        </w:rPr>
-      </w:pPr>
-      <w:r>
-        <w:rPr>
-          <w:rFonts w:hint="cs"/>
-          <w:rtl/>
-        </w:rPr>
-        <w:t xml:space="preserve">עם זאת, אם נממש </w:t>
-      </w:r>
-      <w:r>
-        <w:t>reduce</w:t>
-      </w:r>
-      <w:r>
-        <w:rPr>
-          <w:rFonts w:hint="cs"/>
-          <w:rtl/>
-        </w:rPr>
-        <w:t xml:space="preserve"> כך שיעבור על האיברים בסדר הפוך </w:t>
+      <w:r>
+        <w:rPr>
+          <w:rFonts w:hint="cs"/>
+          <w:rtl/>
+        </w:rPr>
+        <w:t xml:space="preserve">שיעבור על האיברים בסדר הפוך </w:t>
       </w:r>
       <w:r>
         <w:rPr>
@@ -1891,21 +1859,14 @@
         <w:t xml:space="preserve"> לא בהכרח נקבל את אותה התוצאה (ביחס למימוש רגיל של </w:t>
       </w:r>
       <w:r>
-        <w:t>reduce</w:t>
-      </w:r>
-      <w:r>
-        <w:rPr>
-          <w:rFonts w:hint="cs"/>
-          <w:rtl/>
-        </w:rPr>
-        <w:t xml:space="preserve">). </w:t>
-      </w:r>
-      <w:r>
-        <w:rPr>
-          <w:rFonts w:hint="cs"/>
-          <w:rtl/>
-        </w:rPr>
-        <w:t>דוגמה לכך:</w:t>
+        <w:t>compose</w:t>
+      </w:r>
+      <w:r>
+        <w:rPr>
+          <w:rFonts w:hint="cs"/>
+          <w:rtl/>
+        </w:rPr>
+        <w:t>). דוגמה לכך:</w:t>
       </w:r>
     </w:p>
     <w:p>
@@ -1926,248 +1887,46 @@
       <w:pPr>
         <w:bidi w:val="0"/>
         <w:rPr>
-          <w:rFonts w:ascii="Consolas" w:hAnsi="Consolas" w:cs="Arial"/>
-        </w:rPr>
-      </w:pPr>
-      <w:r>
-        <w:rPr>
-          <w:rFonts w:ascii="Consolas" w:hAnsi="Consolas" w:cs="Arial"/>
-        </w:rPr>
-        <w:t>(define fun</w:t>
-      </w:r>
-    </w:p>
-    <w:p>
-      <w:pPr>
-        <w:bidi w:val="0"/>
-        <w:rPr>
-          <w:rFonts w:ascii="Consolas" w:hAnsi="Consolas" w:cs="Arial"/>
-        </w:rPr>
-      </w:pPr>
-      <w:r>
-        <w:rPr>
-          <w:rFonts w:ascii="Consolas" w:hAnsi="Consolas" w:cs="Arial"/>
-        </w:rPr>
-        <w:t> (lambda (x y)</w:t>
-      </w:r>
-    </w:p>
-    <w:p>
-      <w:pPr>
-        <w:bidi w:val="0"/>
-        <w:rPr>
-          <w:rFonts w:ascii="Consolas" w:hAnsi="Consolas" w:cs="Arial"/>
-        </w:rPr>
-      </w:pPr>
-      <w:r>
-        <w:rPr>
-          <w:rFonts w:ascii="Consolas" w:hAnsi="Consolas" w:cs="Arial"/>
-        </w:rPr>
-        <w:t>    (if (&gt; y 5) (* x y) (+ x y)))</w:t>
-      </w:r>
-      <w:r>
-        <w:rPr>
-          <w:rFonts w:ascii="Consolas" w:hAnsi="Consolas" w:cs="Arial"/>
-        </w:rPr>
-        <w:t>)</w:t>
-      </w:r>
-    </w:p>
-    <w:p>
-      <w:pPr>
-        <w:rPr>
-          <w:rFonts w:ascii="Consolas" w:hAnsi="Consolas" w:cs="Arial"/>
-          <w:rtl/>
-        </w:rPr>
-      </w:pPr>
-      <w:r>
-        <w:rPr>
-          <w:rFonts w:ascii="Consolas" w:hAnsi="Consolas" w:cs="Arial"/>
+          <w:rFonts w:ascii="Consolas" w:hAnsi="Consolas"/>
+        </w:rPr>
+      </w:pPr>
+      <w:r>
+        <w:rPr>
+          <w:rFonts w:ascii="Consolas" w:hAnsi="Consolas"/>
+        </w:rPr>
+        <w:t>(define add2 (lambda (x) (+ 2 x)))</w:t>
+      </w:r>
+    </w:p>
+    <w:p>
+      <w:pPr>
+        <w:bidi w:val="0"/>
+        <w:rPr>
+          <w:rFonts w:ascii="Consolas" w:hAnsi="Consolas"/>
+        </w:rPr>
+      </w:pPr>
+      <w:r>
+        <w:rPr>
+          <w:rFonts w:ascii="Consolas" w:hAnsi="Consolas"/>
+        </w:rPr>
+        <w:t>(define mul2 (lambda (x) (* 2 x)))</w:t>
+      </w:r>
+    </w:p>
+    <w:p>
+      <w:pPr>
+        <w:rPr>
+          <w:rFonts w:ascii="Consolas" w:hAnsi="Consolas"/>
+          <w:rtl/>
+        </w:rPr>
+      </w:pPr>
+      <w:r>
+        <w:rPr>
+          <w:rFonts w:ascii="Consolas" w:hAnsi="Consolas"/>
           <w:rtl/>
         </w:rPr>
         <w:t xml:space="preserve">אז </w:t>
       </w:r>
       <w:r>
         <w:rPr>
-          <w:rFonts w:ascii="Consolas" w:hAnsi="Consolas" w:cs="Arial"/>
-        </w:rPr>
-        <w:t>(reduce fun 3 '(4 5))</w:t>
-      </w:r>
-      <w:r>
-        <w:rPr>
-          <w:rFonts w:ascii="Consolas" w:hAnsi="Consolas" w:cs="Arial"/>
-          <w:rtl/>
-        </w:rPr>
-        <w:t xml:space="preserve"> תחזיר </w:t>
-      </w:r>
-      <w:r>
-        <w:rPr>
-          <w:rFonts w:ascii="Consolas" w:hAnsi="Consolas" w:cs="Arial"/>
-          <w:rtl/>
-        </w:rPr>
-        <w:t xml:space="preserve">32 אבל </w:t>
-      </w:r>
-      <w:r>
-        <w:rPr>
-          <w:rFonts w:ascii="Consolas" w:hAnsi="Consolas" w:cs="Arial"/>
-        </w:rPr>
-        <w:t>(reverse-reduce fun 3 '(4 5))</w:t>
-      </w:r>
-      <w:r>
-        <w:rPr>
-          <w:rFonts w:ascii="Consolas" w:hAnsi="Consolas" w:cs="Arial"/>
-          <w:rtl/>
-        </w:rPr>
-        <w:t xml:space="preserve"> תחזיר 35.</w:t>
-      </w:r>
-    </w:p>
-    <w:p>
-      <w:pPr>
-        <w:rPr>
-          <w:rFonts w:cs="Arial"/>
-          <w:rtl/>
-        </w:rPr>
-      </w:pPr>
-    </w:p>
-    <w:p>
-      <w:pPr>
-        <w:rPr>
-          <w:rtl/>
-        </w:rPr>
-      </w:pPr>
-      <w:r>
-        <w:rPr>
-          <w:rFonts w:cs="Arial" w:hint="cs"/>
-          <w:rtl/>
-        </w:rPr>
-        <w:t xml:space="preserve">לגבי </w:t>
-      </w:r>
-      <w:r>
-        <w:rPr>
-          <w:rFonts w:cs="Arial"/>
-        </w:rPr>
-        <w:t>compose</w:t>
-      </w:r>
-      <w:r>
-        <w:rPr>
-          <w:rFonts w:cs="Arial" w:hint="cs"/>
-          <w:rtl/>
-        </w:rPr>
-        <w:t xml:space="preserve"> </w:t>
-      </w:r>
-      <w:r>
-        <w:rPr>
-          <w:rFonts w:cs="Arial"/>
-          <w:rtl/>
-        </w:rPr>
-        <w:t>–</w:t>
-      </w:r>
-      <w:r>
-        <w:rPr>
-          <w:rFonts w:cs="Arial" w:hint="cs"/>
-          <w:rtl/>
-        </w:rPr>
-        <w:t xml:space="preserve"> גם כאן יש משמעות לסדר המעבר על האיברים ברשימת הקלט, כלומר אם נממש </w:t>
-      </w:r>
-      <w:r>
-        <w:rPr>
-          <w:rFonts w:cs="Arial"/>
-        </w:rPr>
-        <w:t>compose</w:t>
-      </w:r>
-      <w:r>
-        <w:rPr>
-          <w:rFonts w:cs="Arial" w:hint="cs"/>
-          <w:rtl/>
-        </w:rPr>
-        <w:t xml:space="preserve"> כך </w:t>
-      </w:r>
-      <w:r>
-        <w:rPr>
-          <w:rFonts w:hint="cs"/>
-          <w:rtl/>
-        </w:rPr>
-        <w:t xml:space="preserve">שיעבור על האיברים בסדר הפוך </w:t>
-      </w:r>
-      <w:r>
-        <w:rPr>
-          <w:rtl/>
-        </w:rPr>
-        <w:t>–</w:t>
-      </w:r>
-      <w:r>
-        <w:rPr>
-          <w:rFonts w:hint="cs"/>
-          <w:rtl/>
-        </w:rPr>
-        <w:t xml:space="preserve"> לא בהכרח נקבל את אותה התוצאה (ביחס למימוש רגיל של </w:t>
-      </w:r>
-      <w:r>
-        <w:t>compose</w:t>
-      </w:r>
-      <w:r>
-        <w:rPr>
-          <w:rFonts w:hint="cs"/>
-          <w:rtl/>
-        </w:rPr>
-        <w:t>). דוגמה לכך:</w:t>
-      </w:r>
-    </w:p>
-    <w:p>
-      <w:pPr>
-        <w:rPr>
-          <w:rtl/>
-        </w:rPr>
-      </w:pPr>
-      <w:r>
-        <w:rPr>
-          <w:rFonts w:hint="cs"/>
-          <w:rtl/>
-        </w:rPr>
-        <w:t>אם נגדיר</w:t>
-      </w:r>
-    </w:p>
-    <w:p>
-      <w:pPr>
-        <w:bidi w:val="0"/>
-        <w:rPr>
-          <w:rFonts w:ascii="Consolas" w:hAnsi="Consolas"/>
-        </w:rPr>
-      </w:pPr>
-      <w:r>
-        <w:rPr>
-          <w:rFonts w:ascii="Consolas" w:hAnsi="Consolas"/>
-        </w:rPr>
-        <w:t>(define add2 (lambda (x) (+ 2 x)))</w:t>
-      </w:r>
-    </w:p>
-    <w:p>
-      <w:pPr>
-        <w:bidi w:val="0"/>
-        <w:rPr>
-          <w:rFonts w:ascii="Consolas" w:hAnsi="Consolas"/>
-        </w:rPr>
-      </w:pPr>
-      <w:r>
-        <w:rPr>
-          <w:rFonts w:ascii="Consolas" w:hAnsi="Consolas"/>
-        </w:rPr>
-        <w:t>(define mul2 (lambda (x) (* 2 x)))</w:t>
-      </w:r>
-    </w:p>
-    <w:p>
-      <w:pPr>
-        <w:rPr>
-          <w:rFonts w:ascii="Consolas" w:hAnsi="Consolas"/>
-          <w:rtl/>
-        </w:rPr>
-      </w:pPr>
-      <w:r>
-        <w:rPr>
-          <w:rFonts w:ascii="Consolas" w:hAnsi="Consolas"/>
-          <w:rtl/>
-        </w:rPr>
-        <w:t xml:space="preserve">אז </w:t>
-      </w:r>
-      <w:r>
-        <w:rPr>
           <w:rFonts w:ascii="Consolas" w:hAnsi="Consolas"/>
         </w:rPr>
         <w:t>((compose '(add2 mul2)) 3)</w:t>
@@ -2282,7 +2041,7 @@
     </w:p>
     <w:p>
       <w:pPr>
-        <w:pStyle w:val="1"/>
+        <w:pStyle w:val="Heading1"/>
         <w:rPr>
           <w:rtl/>
         </w:rPr>
@@ -2307,107 +2066,35 @@
         <w:rPr>
           <w:rFonts w:ascii="Consolas" w:hAnsi="Consolas"/>
         </w:rPr>
-        <w:t xml:space="preserve">Signature: </w:t>
-      </w:r>
-      <w:proofErr w:type="gramStart"/>
-      <w:r>
-        <w:rPr>
-          <w:rFonts w:ascii="Consolas" w:hAnsi="Consolas"/>
-        </w:rPr>
-        <w:t>map(</w:t>
-      </w:r>
-      <w:proofErr w:type="spellStart"/>
-      <w:proofErr w:type="gramEnd"/>
-      <w:r>
-        <w:rPr>
-          <w:rFonts w:ascii="Consolas" w:hAnsi="Consolas"/>
-        </w:rPr>
-        <w:t>func,lst</w:t>
-      </w:r>
-      <w:proofErr w:type="spellEnd"/>
-      <w:r>
-        <w:rPr>
-          <w:rFonts w:ascii="Consolas" w:hAnsi="Consolas"/>
-        </w:rPr>
-        <w:t>)</w:t>
-      </w:r>
-    </w:p>
-    <w:p>
-      <w:pPr>
-        <w:bidi w:val="0"/>
-        <w:rPr>
-          <w:rFonts w:ascii="Consolas" w:hAnsi="Consolas"/>
-        </w:rPr>
-      </w:pPr>
-      <w:r>
-        <w:rPr>
-          <w:rFonts w:ascii="Consolas" w:hAnsi="Consolas"/>
-        </w:rPr>
-        <w:t xml:space="preserve">Type: </w:t>
-      </w:r>
-      <w:proofErr w:type="gramStart"/>
-      <w:r>
-        <w:rPr>
-          <w:rFonts w:ascii="Consolas" w:hAnsi="Consolas"/>
-        </w:rPr>
-        <w:t>[ (</w:t>
-      </w:r>
-      <w:proofErr w:type="gramEnd"/>
-      <w:r>
-        <w:rPr>
-          <w:rFonts w:ascii="Consolas" w:hAnsi="Consolas"/>
-        </w:rPr>
-        <w:t>T1-&gt;T2) * List(T1) -&gt; List(T2)]</w:t>
-      </w:r>
-    </w:p>
-    <w:p>
-      <w:pPr>
-        <w:bidi w:val="0"/>
-        <w:rPr>
-          <w:rFonts w:ascii="Consolas" w:hAnsi="Consolas"/>
-        </w:rPr>
-      </w:pPr>
-      <w:r>
-        <w:rPr>
-          <w:rFonts w:ascii="Consolas" w:hAnsi="Consolas"/>
-        </w:rPr>
-        <w:t>Purp</w:t>
-      </w:r>
-      <w:bookmarkStart w:id="0" w:name="_GoBack"/>
-      <w:bookmarkEnd w:id="0"/>
-      <w:r>
-        <w:rPr>
-          <w:rFonts w:ascii="Consolas" w:hAnsi="Consolas"/>
-        </w:rPr>
-        <w:t xml:space="preserve">ose: Apply </w:t>
-      </w:r>
-      <w:proofErr w:type="spellStart"/>
-      <w:r>
-        <w:rPr>
-          <w:rFonts w:ascii="Consolas" w:hAnsi="Consolas"/>
-        </w:rPr>
-        <w:t>func</w:t>
-      </w:r>
-      <w:proofErr w:type="spellEnd"/>
-      <w:r>
-        <w:rPr>
-          <w:rFonts w:ascii="Consolas" w:hAnsi="Consolas"/>
-        </w:rPr>
-        <w:t xml:space="preserve"> to all elements in </w:t>
-      </w:r>
-      <w:proofErr w:type="spellStart"/>
-      <w:r>
-        <w:rPr>
-          <w:rFonts w:ascii="Consolas" w:hAnsi="Consolas"/>
-        </w:rPr>
-        <w:t>lst</w:t>
-      </w:r>
-      <w:proofErr w:type="spellEnd"/>
-      <w:r>
-        <w:rPr>
-          <w:rFonts w:ascii="Consolas" w:hAnsi="Consolas"/>
-        </w:rPr>
-        <w:t xml:space="preserve"> and return the list of the results</w:t>
+        <w:t>Signature: map(func,lst)</w:t>
+      </w:r>
+    </w:p>
+    <w:p>
+      <w:pPr>
+        <w:bidi w:val="0"/>
+        <w:rPr>
+          <w:rFonts w:ascii="Consolas" w:hAnsi="Consolas"/>
+        </w:rPr>
+      </w:pPr>
+      <w:r>
+        <w:rPr>
+          <w:rFonts w:ascii="Consolas" w:hAnsi="Consolas"/>
+        </w:rPr>
+        <w:t>Type: [ (T1-&gt;T2) * List(T1) -&gt; List(T2)]</w:t>
+      </w:r>
+    </w:p>
+    <w:p>
+      <w:pPr>
+        <w:bidi w:val="0"/>
+        <w:rPr>
+          <w:rFonts w:ascii="Consolas" w:hAnsi="Consolas"/>
+        </w:rPr>
+      </w:pPr>
+      <w:r>
+        <w:rPr>
+          <w:rFonts w:ascii="Consolas" w:hAnsi="Consolas"/>
+        </w:rPr>
+        <w:t>Purpose: Apply func to all elements in lst and return the list of the results</w:t>
       </w:r>
     </w:p>
     <w:p>
@@ -2435,49 +2122,21 @@
         <w:rPr>
           <w:rFonts w:ascii="Consolas" w:hAnsi="Consolas"/>
         </w:rPr>
-        <w:t xml:space="preserve">Example: </w:t>
-      </w:r>
-      <w:proofErr w:type="gramStart"/>
-      <w:r>
-        <w:rPr>
-          <w:rFonts w:ascii="Consolas" w:hAnsi="Consolas"/>
-        </w:rPr>
-        <w:t>map(</w:t>
-      </w:r>
-      <w:proofErr w:type="gramEnd"/>
-      <w:r>
-        <w:rPr>
-          <w:rFonts w:ascii="Consolas" w:hAnsi="Consolas"/>
-        </w:rPr>
-        <w:t>(lambda (x) (+ 2 x)), '(1 2 3) ) should return '(3 4 5)</w:t>
-      </w:r>
-    </w:p>
-    <w:p>
-      <w:pPr>
-        <w:bidi w:val="0"/>
-        <w:rPr>
-          <w:rFonts w:ascii="Consolas" w:hAnsi="Consolas"/>
-        </w:rPr>
-      </w:pPr>
-      <w:r>
-        <w:rPr>
-          <w:rFonts w:ascii="Consolas" w:hAnsi="Consolas"/>
-        </w:rPr>
-        <w:t>Tests: (map (lambda (x) (+ 2 x)) '(1 2 3</w:t>
-      </w:r>
-      <w:proofErr w:type="gramStart"/>
-      <w:r>
-        <w:rPr>
-          <w:rFonts w:ascii="Consolas" w:hAnsi="Consolas"/>
-        </w:rPr>
-        <w:t>) )</w:t>
-      </w:r>
-      <w:proofErr w:type="gramEnd"/>
-      <w:r>
-        <w:rPr>
-          <w:rFonts w:ascii="Consolas" w:hAnsi="Consolas"/>
-        </w:rPr>
-        <w:t>) ==&gt; '(3 4 5)</w:t>
+        <w:t>Example: map((lambda (x) (+ 2 x)), '(1 2 3) ) should return '(3 4 5)</w:t>
+      </w:r>
+    </w:p>
+    <w:p>
+      <w:pPr>
+        <w:bidi w:val="0"/>
+        <w:rPr>
+          <w:rFonts w:ascii="Consolas" w:hAnsi="Consolas"/>
+        </w:rPr>
+      </w:pPr>
+      <w:r>
+        <w:rPr>
+          <w:rFonts w:ascii="Consolas" w:hAnsi="Consolas"/>
+        </w:rPr>
+        <w:t>Tests: (map (lambda (x) (+ 2 x)) '(1 2 3) )) ==&gt; '(3 4 5)</w:t>
       </w:r>
     </w:p>
     <w:p>
@@ -2517,63 +2176,21 @@
         <w:rPr>
           <w:rFonts w:ascii="Consolas" w:hAnsi="Consolas"/>
         </w:rPr>
-        <w:t xml:space="preserve">Signature: </w:t>
-      </w:r>
-      <w:proofErr w:type="gramStart"/>
-      <w:r>
-        <w:rPr>
-          <w:rFonts w:ascii="Consolas" w:hAnsi="Consolas"/>
-        </w:rPr>
-        <w:t>reduce(</w:t>
-      </w:r>
-      <w:proofErr w:type="gramEnd"/>
-      <w:r>
-        <w:rPr>
-          <w:rFonts w:ascii="Consolas" w:hAnsi="Consolas"/>
-        </w:rPr>
-        <w:t xml:space="preserve">reducer, </w:t>
-      </w:r>
-      <w:proofErr w:type="spellStart"/>
-      <w:r>
-        <w:rPr>
-          <w:rFonts w:ascii="Consolas" w:hAnsi="Consolas"/>
-        </w:rPr>
-        <w:t>init</w:t>
-      </w:r>
-      <w:proofErr w:type="spellEnd"/>
-      <w:r>
-        <w:rPr>
-          <w:rFonts w:ascii="Consolas" w:hAnsi="Consolas"/>
-        </w:rPr>
-        <w:t>, l)</w:t>
-      </w:r>
-    </w:p>
-    <w:p>
-      <w:pPr>
-        <w:bidi w:val="0"/>
-        <w:rPr>
-          <w:rFonts w:ascii="Consolas" w:hAnsi="Consolas"/>
-        </w:rPr>
-      </w:pPr>
-      <w:r>
-        <w:rPr>
-          <w:rFonts w:ascii="Consolas" w:hAnsi="Consolas"/>
-        </w:rPr>
-        <w:t xml:space="preserve">Type: [(T1 * T2 -&gt; T2) * T2 * </w:t>
-      </w:r>
-      <w:proofErr w:type="gramStart"/>
-      <w:r>
-        <w:rPr>
-          <w:rFonts w:ascii="Consolas" w:hAnsi="Consolas"/>
-        </w:rPr>
-        <w:t>List(</w:t>
-      </w:r>
-      <w:proofErr w:type="gramEnd"/>
-      <w:r>
-        <w:rPr>
-          <w:rFonts w:ascii="Consolas" w:hAnsi="Consolas"/>
-        </w:rPr>
-        <w:t>T1) -&gt; T2]</w:t>
+        <w:t>Signature: reduce(reducer, init, l)</w:t>
+      </w:r>
+    </w:p>
+    <w:p>
+      <w:pPr>
+        <w:bidi w:val="0"/>
+        <w:rPr>
+          <w:rFonts w:ascii="Consolas" w:hAnsi="Consolas"/>
+        </w:rPr>
+      </w:pPr>
+      <w:r>
+        <w:rPr>
+          <w:rFonts w:ascii="Consolas" w:hAnsi="Consolas"/>
+        </w:rPr>
+        <w:t>Type: [(T1 * T2 -&gt; T2) * T2 * List(T1) -&gt; T2]</w:t>
       </w:r>
     </w:p>
     <w:p>
@@ -2659,75 +2276,25 @@
           <w:rFonts w:ascii="Consolas" w:hAnsi="Consolas"/>
         </w:rPr>
       </w:pPr>
-      <w:proofErr w:type="spellStart"/>
-      <w:r>
-        <w:rPr>
-          <w:rFonts w:ascii="Consolas" w:hAnsi="Consolas"/>
-        </w:rPr>
-        <w:t>Signature</w:t>
-      </w:r>
-      <w:proofErr w:type="gramStart"/>
-      <w:r>
-        <w:rPr>
-          <w:rFonts w:ascii="Consolas" w:hAnsi="Consolas"/>
-        </w:rPr>
-        <w:t>:length</w:t>
-      </w:r>
-      <w:proofErr w:type="gramEnd"/>
-      <w:r>
-        <w:rPr>
-          <w:rFonts w:ascii="Consolas" w:hAnsi="Consolas"/>
-        </w:rPr>
-        <w:t>-of-lst</w:t>
-      </w:r>
-      <w:proofErr w:type="spellEnd"/>
-      <w:r>
-        <w:rPr>
-          <w:rFonts w:ascii="Consolas" w:hAnsi="Consolas"/>
-        </w:rPr>
-        <w:t>(</w:t>
-      </w:r>
-      <w:proofErr w:type="spellStart"/>
-      <w:r>
-        <w:rPr>
-          <w:rFonts w:ascii="Consolas" w:hAnsi="Consolas"/>
-        </w:rPr>
-        <w:t>lst</w:t>
-      </w:r>
-      <w:proofErr w:type="spellEnd"/>
-      <w:r>
-        <w:rPr>
-          <w:rFonts w:ascii="Consolas" w:hAnsi="Consolas"/>
-        </w:rPr>
-        <w:t>)</w:t>
-      </w:r>
-    </w:p>
-    <w:p>
-      <w:pPr>
-        <w:bidi w:val="0"/>
-        <w:rPr>
-          <w:rFonts w:ascii="Consolas" w:hAnsi="Consolas"/>
-        </w:rPr>
-      </w:pPr>
-      <w:r>
-        <w:rPr>
-          <w:rFonts w:ascii="Consolas" w:hAnsi="Consolas"/>
-        </w:rPr>
-        <w:t>Type: [</w:t>
-      </w:r>
-      <w:proofErr w:type="gramStart"/>
-      <w:r>
-        <w:rPr>
-          <w:rFonts w:ascii="Consolas" w:hAnsi="Consolas"/>
-        </w:rPr>
-        <w:t>List(</w:t>
-      </w:r>
-      <w:proofErr w:type="gramEnd"/>
-      <w:r>
-        <w:rPr>
-          <w:rFonts w:ascii="Consolas" w:hAnsi="Consolas"/>
-        </w:rPr>
-        <w:t>T) -&gt; Number]</w:t>
+      <w:r>
+        <w:rPr>
+          <w:rFonts w:ascii="Consolas" w:hAnsi="Consolas"/>
+        </w:rPr>
+        <w:t>Signature:length-of-lst(lst)</w:t>
+      </w:r>
+    </w:p>
+    <w:p>
+      <w:pPr>
+        <w:bidi w:val="0"/>
+        <w:rPr>
+          <w:rFonts w:ascii="Consolas" w:hAnsi="Consolas"/>
+        </w:rPr>
+      </w:pPr>
+      <w:r>
+        <w:rPr>
+          <w:rFonts w:ascii="Consolas" w:hAnsi="Consolas"/>
+        </w:rPr>
+        <w:t>Type: [List(T) -&gt; Number]</w:t>
       </w:r>
     </w:p>
     <w:p>
@@ -2778,21 +2345,7 @@
         <w:rPr>
           <w:rFonts w:ascii="Consolas" w:hAnsi="Consolas"/>
         </w:rPr>
-        <w:t>Tests: (length-of-</w:t>
-      </w:r>
-      <w:proofErr w:type="spellStart"/>
-      <w:r>
-        <w:rPr>
-          <w:rFonts w:ascii="Consolas" w:hAnsi="Consolas"/>
-        </w:rPr>
-        <w:t>lst</w:t>
-      </w:r>
-      <w:proofErr w:type="spellEnd"/>
-      <w:r>
-        <w:rPr>
-          <w:rFonts w:ascii="Consolas" w:hAnsi="Consolas"/>
-        </w:rPr>
-        <w:t xml:space="preserve"> (list 1 2 3)) → 3</w:t>
+        <w:t>Tests: (length-of-lst (list 1 2 3)) → 3</w:t>
       </w:r>
     </w:p>
     <w:p>
@@ -2825,57 +2378,21 @@
         <w:rPr>
           <w:rFonts w:ascii="Consolas" w:hAnsi="Consolas"/>
         </w:rPr>
-        <w:t>Signature: last-</w:t>
-      </w:r>
-      <w:proofErr w:type="gramStart"/>
-      <w:r>
-        <w:rPr>
-          <w:rFonts w:ascii="Consolas" w:hAnsi="Consolas"/>
-        </w:rPr>
-        <w:t>element(</w:t>
-      </w:r>
-      <w:proofErr w:type="spellStart"/>
-      <w:proofErr w:type="gramEnd"/>
-      <w:r>
-        <w:rPr>
-          <w:rFonts w:ascii="Consolas" w:hAnsi="Consolas"/>
-        </w:rPr>
-        <w:t>lst</w:t>
-      </w:r>
-      <w:proofErr w:type="spellEnd"/>
-      <w:r>
-        <w:rPr>
-          <w:rFonts w:ascii="Consolas" w:hAnsi="Consolas"/>
-        </w:rPr>
-        <w:t>)</w:t>
-      </w:r>
-    </w:p>
-    <w:p>
-      <w:pPr>
-        <w:bidi w:val="0"/>
-        <w:rPr>
-          <w:rFonts w:ascii="Consolas" w:hAnsi="Consolas"/>
-        </w:rPr>
-      </w:pPr>
-      <w:r>
-        <w:rPr>
-          <w:rFonts w:ascii="Consolas" w:hAnsi="Consolas"/>
-        </w:rPr>
-        <w:t>Type: [</w:t>
-      </w:r>
-      <w:proofErr w:type="gramStart"/>
-      <w:r>
-        <w:rPr>
-          <w:rFonts w:ascii="Consolas" w:hAnsi="Consolas"/>
-        </w:rPr>
-        <w:t>List(</w:t>
-      </w:r>
-      <w:proofErr w:type="gramEnd"/>
-      <w:r>
-        <w:rPr>
-          <w:rFonts w:ascii="Consolas" w:hAnsi="Consolas"/>
-        </w:rPr>
-        <w:t>T) -&gt; T]</w:t>
+        <w:t>Signature: last-element(lst)</w:t>
+      </w:r>
+    </w:p>
+    <w:p>
+      <w:pPr>
+        <w:bidi w:val="0"/>
+        <w:rPr>
+          <w:rFonts w:ascii="Consolas" w:hAnsi="Consolas"/>
+        </w:rPr>
+      </w:pPr>
+      <w:r>
+        <w:rPr>
+          <w:rFonts w:ascii="Consolas" w:hAnsi="Consolas"/>
+        </w:rPr>
+        <w:t>Type: [List(T) -&gt; T]</w:t>
       </w:r>
     </w:p>
     <w:p>
@@ -2903,63 +2420,21 @@
         <w:rPr>
           <w:rFonts w:ascii="Consolas" w:hAnsi="Consolas"/>
         </w:rPr>
-        <w:t xml:space="preserve">Pre-conditions: </w:t>
-      </w:r>
-      <w:proofErr w:type="spellStart"/>
-      <w:r>
-        <w:rPr>
-          <w:rFonts w:ascii="Consolas" w:hAnsi="Consolas"/>
-        </w:rPr>
-        <w:t>lst</w:t>
-      </w:r>
-      <w:proofErr w:type="spellEnd"/>
-      <w:r>
-        <w:rPr>
-          <w:rFonts w:ascii="Consolas" w:hAnsi="Consolas"/>
-        </w:rPr>
-        <w:t xml:space="preserve"> is not empty</w:t>
-      </w:r>
-    </w:p>
-    <w:p>
-      <w:pPr>
-        <w:bidi w:val="0"/>
-        <w:rPr>
-          <w:rFonts w:ascii="Consolas" w:hAnsi="Consolas"/>
-        </w:rPr>
-      </w:pPr>
-      <w:r>
-        <w:rPr>
-          <w:rFonts w:ascii="Consolas" w:hAnsi="Consolas"/>
-        </w:rPr>
-        <w:t>Example: (last-element (list 1 3 4)) --&gt; (car (</w:t>
-      </w:r>
-      <w:proofErr w:type="spellStart"/>
-      <w:r>
-        <w:rPr>
-          <w:rFonts w:ascii="Consolas" w:hAnsi="Consolas"/>
-        </w:rPr>
-        <w:t>cdr</w:t>
-      </w:r>
-      <w:proofErr w:type="spellEnd"/>
-      <w:r>
-        <w:rPr>
-          <w:rFonts w:ascii="Consolas" w:hAnsi="Consolas"/>
-        </w:rPr>
-        <w:t xml:space="preserve"> (</w:t>
-      </w:r>
-      <w:proofErr w:type="spellStart"/>
-      <w:r>
-        <w:rPr>
-          <w:rFonts w:ascii="Consolas" w:hAnsi="Consolas"/>
-        </w:rPr>
-        <w:t>cdr</w:t>
-      </w:r>
-      <w:proofErr w:type="spellEnd"/>
-      <w:r>
-        <w:rPr>
-          <w:rFonts w:ascii="Consolas" w:hAnsi="Consolas"/>
-        </w:rPr>
-        <w:t xml:space="preserve"> '(1 3 4))))</w:t>
+        <w:t>Pre-conditions: lst is not empty</w:t>
+      </w:r>
+    </w:p>
+    <w:p>
+      <w:pPr>
+        <w:bidi w:val="0"/>
+        <w:rPr>
+          <w:rFonts w:ascii="Consolas" w:hAnsi="Consolas"/>
+        </w:rPr>
+      </w:pPr>
+      <w:r>
+        <w:rPr>
+          <w:rFonts w:ascii="Consolas" w:hAnsi="Consolas"/>
+        </w:rPr>
+        <w:t>Example: (last-element (list 1 3 4)) --&gt; (car (cdr (cdr '(1 3 4))))</w:t>
       </w:r>
     </w:p>
     <w:p>
@@ -2996,21 +2471,7 @@
           <w:rFonts w:ascii="Consolas" w:hAnsi="Consolas"/>
         </w:rPr>
         <w:lastRenderedPageBreak/>
-        <w:t xml:space="preserve">Signature: </w:t>
-      </w:r>
-      <w:proofErr w:type="gramStart"/>
-      <w:r>
-        <w:rPr>
-          <w:rFonts w:ascii="Consolas" w:hAnsi="Consolas"/>
-        </w:rPr>
-        <w:t>power(</w:t>
-      </w:r>
-      <w:proofErr w:type="gramEnd"/>
-      <w:r>
-        <w:rPr>
-          <w:rFonts w:ascii="Consolas" w:hAnsi="Consolas"/>
-        </w:rPr>
-        <w:t>n1, n2)</w:t>
+        <w:t>Signature: power(n1, n2)</w:t>
       </w:r>
     </w:p>
     <w:p>
@@ -3054,6 +2515,14 @@
         </w:rPr>
         <w:t>Pre-conditions: n1 and n2 are non-negative numbers</w:t>
       </w:r>
+      <w:r>
+        <w:rPr>
+          <w:rFonts w:ascii="Consolas" w:hAnsi="Consolas"/>
+        </w:rPr>
+        <w:t xml:space="preserve"> (natural numbers)</w:t>
+      </w:r>
+      <w:bookmarkStart w:id="0" w:name="_GoBack"/>
+      <w:bookmarkEnd w:id="0"/>
     </w:p>
     <w:p>
       <w:pPr>
@@ -3120,99 +2589,35 @@
         <w:rPr>
           <w:rFonts w:ascii="Consolas" w:hAnsi="Consolas"/>
         </w:rPr>
-        <w:t>ignature: sum-</w:t>
-      </w:r>
-      <w:proofErr w:type="spellStart"/>
-      <w:r>
-        <w:rPr>
-          <w:rFonts w:ascii="Consolas" w:hAnsi="Consolas"/>
-        </w:rPr>
-        <w:t>lst</w:t>
-      </w:r>
-      <w:proofErr w:type="spellEnd"/>
-      <w:r>
-        <w:rPr>
-          <w:rFonts w:ascii="Consolas" w:hAnsi="Consolas"/>
-        </w:rPr>
-        <w:t>-</w:t>
-      </w:r>
-      <w:proofErr w:type="gramStart"/>
-      <w:r>
-        <w:rPr>
-          <w:rFonts w:ascii="Consolas" w:hAnsi="Consolas"/>
-        </w:rPr>
-        <w:t>power(</w:t>
-      </w:r>
-      <w:proofErr w:type="spellStart"/>
-      <w:proofErr w:type="gramEnd"/>
-      <w:r>
-        <w:rPr>
-          <w:rFonts w:ascii="Consolas" w:hAnsi="Consolas"/>
-        </w:rPr>
-        <w:t>lst</w:t>
-      </w:r>
-      <w:proofErr w:type="spellEnd"/>
-      <w:r>
-        <w:rPr>
-          <w:rFonts w:ascii="Consolas" w:hAnsi="Consolas"/>
-        </w:rPr>
-        <w:t>, n)</w:t>
-      </w:r>
-    </w:p>
-    <w:p>
-      <w:pPr>
-        <w:bidi w:val="0"/>
-        <w:rPr>
-          <w:rFonts w:ascii="Consolas" w:hAnsi="Consolas"/>
-        </w:rPr>
-      </w:pPr>
-      <w:r>
-        <w:rPr>
-          <w:rFonts w:ascii="Consolas" w:hAnsi="Consolas"/>
-        </w:rPr>
-        <w:t>Type: [</w:t>
-      </w:r>
-      <w:proofErr w:type="gramStart"/>
-      <w:r>
-        <w:rPr>
-          <w:rFonts w:ascii="Consolas" w:hAnsi="Consolas"/>
-        </w:rPr>
-        <w:t>List(</w:t>
-      </w:r>
-      <w:proofErr w:type="gramEnd"/>
-      <w:r>
-        <w:rPr>
-          <w:rFonts w:ascii="Consolas" w:hAnsi="Consolas"/>
-        </w:rPr>
-        <w:t>Number) * Number -&gt; Number]</w:t>
-      </w:r>
-    </w:p>
-    <w:p>
-      <w:pPr>
-        <w:bidi w:val="0"/>
-        <w:rPr>
-          <w:rFonts w:ascii="Consolas" w:hAnsi="Consolas"/>
-        </w:rPr>
-      </w:pPr>
-      <w:r>
-        <w:rPr>
-          <w:rFonts w:ascii="Consolas" w:hAnsi="Consolas"/>
-        </w:rPr>
-        <w:t xml:space="preserve">Purpose: apply power on each element of </w:t>
-      </w:r>
-      <w:proofErr w:type="spellStart"/>
-      <w:r>
-        <w:rPr>
-          <w:rFonts w:ascii="Consolas" w:hAnsi="Consolas"/>
-        </w:rPr>
-        <w:t>lst</w:t>
-      </w:r>
-      <w:proofErr w:type="spellEnd"/>
-      <w:r>
-        <w:rPr>
-          <w:rFonts w:ascii="Consolas" w:hAnsi="Consolas"/>
-        </w:rPr>
-        <w:t>, and then sum the results</w:t>
+        <w:t>ignature: sum-lst-power(lst, n)</w:t>
+      </w:r>
+    </w:p>
+    <w:p>
+      <w:pPr>
+        <w:bidi w:val="0"/>
+        <w:rPr>
+          <w:rFonts w:ascii="Consolas" w:hAnsi="Consolas"/>
+        </w:rPr>
+      </w:pPr>
+      <w:r>
+        <w:rPr>
+          <w:rFonts w:ascii="Consolas" w:hAnsi="Consolas"/>
+        </w:rPr>
+        <w:t>Type: [List(Number) * Number -&gt; Number]</w:t>
+      </w:r>
+    </w:p>
+    <w:p>
+      <w:pPr>
+        <w:bidi w:val="0"/>
+        <w:rPr>
+          <w:rFonts w:ascii="Consolas" w:hAnsi="Consolas"/>
+        </w:rPr>
+      </w:pPr>
+      <w:r>
+        <w:rPr>
+          <w:rFonts w:ascii="Consolas" w:hAnsi="Consolas"/>
+        </w:rPr>
+        <w:t>Purpose: apply power on each element of lst, and then sum the results</w:t>
       </w:r>
     </w:p>
     <w:p>
@@ -3240,49 +2645,21 @@
         <w:rPr>
           <w:rFonts w:ascii="Consolas" w:hAnsi="Consolas"/>
         </w:rPr>
-        <w:t>Example: (sum-</w:t>
-      </w:r>
-      <w:proofErr w:type="spellStart"/>
-      <w:r>
-        <w:rPr>
-          <w:rFonts w:ascii="Consolas" w:hAnsi="Consolas"/>
-        </w:rPr>
-        <w:t>lst</w:t>
-      </w:r>
-      <w:proofErr w:type="spellEnd"/>
-      <w:r>
-        <w:rPr>
-          <w:rFonts w:ascii="Consolas" w:hAnsi="Consolas"/>
-        </w:rPr>
-        <w:t>-power (list 1 4 2) 3) → 1^3+ 4^3 + 2^3 = 73</w:t>
-      </w:r>
-    </w:p>
-    <w:p>
-      <w:pPr>
-        <w:bidi w:val="0"/>
-        <w:rPr>
-          <w:rFonts w:ascii="Consolas" w:hAnsi="Consolas"/>
-        </w:rPr>
-      </w:pPr>
-      <w:r>
-        <w:rPr>
-          <w:rFonts w:ascii="Consolas" w:hAnsi="Consolas"/>
-        </w:rPr>
-        <w:t>Tests: (sum-</w:t>
-      </w:r>
-      <w:proofErr w:type="spellStart"/>
-      <w:r>
-        <w:rPr>
-          <w:rFonts w:ascii="Consolas" w:hAnsi="Consolas"/>
-        </w:rPr>
-        <w:t>lst</w:t>
-      </w:r>
-      <w:proofErr w:type="spellEnd"/>
-      <w:r>
-        <w:rPr>
-          <w:rFonts w:ascii="Consolas" w:hAnsi="Consolas"/>
-        </w:rPr>
-        <w:t>-power (list 1 4 2) 3) ==&gt; 1^3+ 4^3 + 2^3 = 73</w:t>
+        <w:t>Example: (sum-lst-power (list 1 4 2) 3) → 1^3+ 4^3 + 2^3 = 73</w:t>
+      </w:r>
+    </w:p>
+    <w:p>
+      <w:pPr>
+        <w:bidi w:val="0"/>
+        <w:rPr>
+          <w:rFonts w:ascii="Consolas" w:hAnsi="Consolas"/>
+        </w:rPr>
+      </w:pPr>
+      <w:r>
+        <w:rPr>
+          <w:rFonts w:ascii="Consolas" w:hAnsi="Consolas"/>
+        </w:rPr>
+        <w:t>Tests: (sum-lst-power (list 1 4 2) 3) ==&gt; 1^3+ 4^3 + 2^3 = 73</w:t>
       </w:r>
     </w:p>
     <w:p>
@@ -3316,57 +2693,21 @@
         <w:rPr>
           <w:rFonts w:ascii="Consolas" w:hAnsi="Consolas"/>
         </w:rPr>
-        <w:t>Signature: remove-last-</w:t>
-      </w:r>
-      <w:proofErr w:type="gramStart"/>
-      <w:r>
-        <w:rPr>
-          <w:rFonts w:ascii="Consolas" w:hAnsi="Consolas"/>
-        </w:rPr>
-        <w:t>element(</w:t>
-      </w:r>
-      <w:proofErr w:type="spellStart"/>
-      <w:proofErr w:type="gramEnd"/>
-      <w:r>
-        <w:rPr>
-          <w:rFonts w:ascii="Consolas" w:hAnsi="Consolas"/>
-        </w:rPr>
-        <w:t>lst</w:t>
-      </w:r>
-      <w:proofErr w:type="spellEnd"/>
-      <w:r>
-        <w:rPr>
-          <w:rFonts w:ascii="Consolas" w:hAnsi="Consolas"/>
-        </w:rPr>
-        <w:t>)</w:t>
-      </w:r>
-    </w:p>
-    <w:p>
-      <w:pPr>
-        <w:bidi w:val="0"/>
-        <w:rPr>
-          <w:rFonts w:ascii="Consolas" w:hAnsi="Consolas"/>
-        </w:rPr>
-      </w:pPr>
-      <w:r>
-        <w:rPr>
-          <w:rFonts w:ascii="Consolas" w:hAnsi="Consolas"/>
-        </w:rPr>
-        <w:t>Type: [</w:t>
-      </w:r>
-      <w:proofErr w:type="gramStart"/>
-      <w:r>
-        <w:rPr>
-          <w:rFonts w:ascii="Consolas" w:hAnsi="Consolas"/>
-        </w:rPr>
-        <w:t>List(</w:t>
-      </w:r>
-      <w:proofErr w:type="gramEnd"/>
-      <w:r>
-        <w:rPr>
-          <w:rFonts w:ascii="Consolas" w:hAnsi="Consolas"/>
-        </w:rPr>
-        <w:t>T) -&gt; List(T)]</w:t>
+        <w:t>Signature: remove-last-element(lst)</w:t>
+      </w:r>
+    </w:p>
+    <w:p>
+      <w:pPr>
+        <w:bidi w:val="0"/>
+        <w:rPr>
+          <w:rFonts w:ascii="Consolas" w:hAnsi="Consolas"/>
+        </w:rPr>
+      </w:pPr>
+      <w:r>
+        <w:rPr>
+          <w:rFonts w:ascii="Consolas" w:hAnsi="Consolas"/>
+        </w:rPr>
+        <w:t>Type: [List(T) -&gt; List(T)]</w:t>
       </w:r>
     </w:p>
     <w:p>
@@ -3462,161 +2803,63 @@
         <w:rPr>
           <w:rFonts w:ascii="Consolas" w:hAnsi="Consolas"/>
         </w:rPr>
-        <w:t xml:space="preserve">Signature: </w:t>
-      </w:r>
-      <w:proofErr w:type="spellStart"/>
-      <w:r>
-        <w:rPr>
-          <w:rFonts w:ascii="Consolas" w:hAnsi="Consolas"/>
-        </w:rPr>
-        <w:t>num</w:t>
-      </w:r>
-      <w:proofErr w:type="spellEnd"/>
-      <w:r>
-        <w:rPr>
-          <w:rFonts w:ascii="Consolas" w:hAnsi="Consolas"/>
-        </w:rPr>
-        <w:t>-from-digits(</w:t>
-      </w:r>
-      <w:proofErr w:type="spellStart"/>
-      <w:r>
-        <w:rPr>
-          <w:rFonts w:ascii="Consolas" w:hAnsi="Consolas"/>
-        </w:rPr>
-        <w:t>lst</w:t>
-      </w:r>
-      <w:proofErr w:type="spellEnd"/>
-      <w:r>
-        <w:rPr>
-          <w:rFonts w:ascii="Consolas" w:hAnsi="Consolas"/>
-        </w:rPr>
-        <w:t>)</w:t>
-      </w:r>
-    </w:p>
-    <w:p>
-      <w:pPr>
-        <w:bidi w:val="0"/>
-        <w:rPr>
-          <w:rFonts w:ascii="Consolas" w:hAnsi="Consolas"/>
-        </w:rPr>
-      </w:pPr>
-      <w:r>
-        <w:rPr>
-          <w:rFonts w:ascii="Consolas" w:hAnsi="Consolas"/>
-        </w:rPr>
-        <w:t>Type: [</w:t>
-      </w:r>
-      <w:proofErr w:type="gramStart"/>
-      <w:r>
-        <w:rPr>
-          <w:rFonts w:ascii="Consolas" w:hAnsi="Consolas"/>
-        </w:rPr>
-        <w:t>List(</w:t>
-      </w:r>
-      <w:proofErr w:type="gramEnd"/>
-      <w:r>
-        <w:rPr>
-          <w:rFonts w:ascii="Consolas" w:hAnsi="Consolas"/>
-        </w:rPr>
-        <w:t>number) -&gt; number]</w:t>
-      </w:r>
-    </w:p>
-    <w:p>
-      <w:pPr>
-        <w:bidi w:val="0"/>
-        <w:rPr>
-          <w:rFonts w:ascii="Consolas" w:hAnsi="Consolas"/>
-        </w:rPr>
-      </w:pPr>
-      <w:r>
-        <w:rPr>
-          <w:rFonts w:ascii="Consolas" w:hAnsi="Consolas"/>
-        </w:rPr>
-        <w:t xml:space="preserve">Purpose: Return the number consisted from </w:t>
-      </w:r>
-      <w:proofErr w:type="spellStart"/>
-      <w:r>
-        <w:rPr>
-          <w:rFonts w:ascii="Consolas" w:hAnsi="Consolas"/>
-        </w:rPr>
-        <w:t>lst's</w:t>
-      </w:r>
-      <w:proofErr w:type="spellEnd"/>
-      <w:r>
-        <w:rPr>
-          <w:rFonts w:ascii="Consolas" w:hAnsi="Consolas"/>
-        </w:rPr>
-        <w:t xml:space="preserve"> digits</w:t>
-      </w:r>
-    </w:p>
-    <w:p>
-      <w:pPr>
-        <w:bidi w:val="0"/>
-        <w:rPr>
-          <w:rFonts w:ascii="Consolas" w:hAnsi="Consolas"/>
-        </w:rPr>
-      </w:pPr>
-      <w:r>
-        <w:rPr>
-          <w:rFonts w:ascii="Consolas" w:hAnsi="Consolas"/>
-        </w:rPr>
-        <w:t xml:space="preserve">Pre-conditions: </w:t>
-      </w:r>
-      <w:proofErr w:type="gramStart"/>
-      <w:r>
-        <w:rPr>
-          <w:rFonts w:ascii="Consolas" w:hAnsi="Consolas"/>
-        </w:rPr>
-        <w:t xml:space="preserve">All of the numbers in </w:t>
-      </w:r>
-      <w:proofErr w:type="spellStart"/>
-      <w:r>
-        <w:rPr>
-          <w:rFonts w:ascii="Consolas" w:hAnsi="Consolas"/>
-        </w:rPr>
-        <w:t>lst</w:t>
-      </w:r>
-      <w:proofErr w:type="spellEnd"/>
-      <w:r>
-        <w:rPr>
-          <w:rFonts w:ascii="Consolas" w:hAnsi="Consolas"/>
-        </w:rPr>
-        <w:t xml:space="preserve"> are not</w:t>
-      </w:r>
-      <w:proofErr w:type="gramEnd"/>
-      <w:r>
-        <w:rPr>
-          <w:rFonts w:ascii="Consolas" w:hAnsi="Consolas"/>
-        </w:rPr>
-        <w:t xml:space="preserve"> negative</w:t>
-      </w:r>
-    </w:p>
-    <w:p>
-      <w:pPr>
-        <w:bidi w:val="0"/>
-        <w:rPr>
-          <w:rFonts w:ascii="Consolas" w:hAnsi="Consolas"/>
-        </w:rPr>
-      </w:pPr>
-      <w:r>
-        <w:rPr>
-          <w:rFonts w:ascii="Consolas" w:hAnsi="Consolas"/>
-        </w:rPr>
-        <w:t>Tests: (</w:t>
-      </w:r>
-      <w:proofErr w:type="spellStart"/>
-      <w:r>
-        <w:rPr>
-          <w:rFonts w:ascii="Consolas" w:hAnsi="Consolas"/>
-        </w:rPr>
-        <w:t>num</w:t>
-      </w:r>
-      <w:proofErr w:type="spellEnd"/>
-      <w:r>
-        <w:rPr>
-          <w:rFonts w:ascii="Consolas" w:hAnsi="Consolas"/>
-        </w:rPr>
-        <w:t>-from-digits (list 2 4 6)) ==&gt; 246</w:t>
+        <w:t>Signature: num-from-digits(lst)</w:t>
+      </w:r>
+    </w:p>
+    <w:p>
+      <w:pPr>
+        <w:bidi w:val="0"/>
+        <w:rPr>
+          <w:rFonts w:ascii="Consolas" w:hAnsi="Consolas"/>
+        </w:rPr>
+      </w:pPr>
+      <w:r>
+        <w:rPr>
+          <w:rFonts w:ascii="Consolas" w:hAnsi="Consolas"/>
+        </w:rPr>
+        <w:t>Type: [List(number) -&gt; number]</w:t>
+      </w:r>
+    </w:p>
+    <w:p>
+      <w:pPr>
+        <w:bidi w:val="0"/>
+        <w:rPr>
+          <w:rFonts w:ascii="Consolas" w:hAnsi="Consolas"/>
+        </w:rPr>
+      </w:pPr>
+      <w:r>
+        <w:rPr>
+          <w:rFonts w:ascii="Consolas" w:hAnsi="Consolas"/>
+        </w:rPr>
+        <w:t>Purpose: Return the number consisted from lst's digits</w:t>
+      </w:r>
+    </w:p>
+    <w:p>
+      <w:pPr>
+        <w:bidi w:val="0"/>
+        <w:rPr>
+          <w:rFonts w:ascii="Consolas" w:hAnsi="Consolas"/>
+        </w:rPr>
+      </w:pPr>
+      <w:r>
+        <w:rPr>
+          <w:rFonts w:ascii="Consolas" w:hAnsi="Consolas"/>
+        </w:rPr>
+        <w:t>Pre-conditions: All of the numbers in lst are not negative</w:t>
+      </w:r>
+    </w:p>
+    <w:p>
+      <w:pPr>
+        <w:bidi w:val="0"/>
+        <w:rPr>
+          <w:rFonts w:ascii="Consolas" w:hAnsi="Consolas"/>
+        </w:rPr>
+      </w:pPr>
+      <w:r>
+        <w:rPr>
+          <w:rFonts w:ascii="Consolas" w:hAnsi="Consolas"/>
+        </w:rPr>
+        <w:t>Tests: (num-from-digits (list 2 4 6)) ==&gt; 246</w:t>
       </w:r>
     </w:p>
     <w:p>
@@ -3651,71 +2894,21 @@
         <w:rPr>
           <w:rFonts w:ascii="Consolas" w:hAnsi="Consolas"/>
         </w:rPr>
-        <w:t>is-</w:t>
-      </w:r>
-      <w:proofErr w:type="gramStart"/>
-      <w:r>
-        <w:rPr>
-          <w:rFonts w:ascii="Consolas" w:hAnsi="Consolas"/>
-        </w:rPr>
-        <w:t>narcissistic(</w:t>
-      </w:r>
-      <w:proofErr w:type="spellStart"/>
-      <w:proofErr w:type="gramEnd"/>
-      <w:r>
-        <w:rPr>
-          <w:rFonts w:ascii="Consolas" w:hAnsi="Consolas"/>
-        </w:rPr>
-        <w:t>lst</w:t>
-      </w:r>
-      <w:proofErr w:type="spellEnd"/>
-      <w:r>
-        <w:rPr>
-          <w:rFonts w:ascii="Consolas" w:hAnsi="Consolas"/>
-        </w:rPr>
-        <w:t>)</w:t>
-      </w:r>
-    </w:p>
-    <w:p>
-      <w:pPr>
-        <w:bidi w:val="0"/>
-        <w:rPr>
-          <w:rFonts w:ascii="Consolas" w:hAnsi="Consolas"/>
-        </w:rPr>
-      </w:pPr>
-      <w:r>
-        <w:rPr>
-          <w:rFonts w:ascii="Consolas" w:hAnsi="Consolas"/>
-        </w:rPr>
-        <w:t>Type: [</w:t>
-      </w:r>
-      <w:proofErr w:type="gramStart"/>
-      <w:r>
-        <w:rPr>
-          <w:rFonts w:ascii="Consolas" w:hAnsi="Consolas"/>
-        </w:rPr>
-        <w:t>List(</w:t>
-      </w:r>
-      <w:proofErr w:type="gramEnd"/>
-      <w:r>
-        <w:rPr>
-          <w:rFonts w:ascii="Consolas" w:hAnsi="Consolas"/>
-        </w:rPr>
-        <w:t xml:space="preserve">number) -&gt; </w:t>
-      </w:r>
-      <w:proofErr w:type="spellStart"/>
-      <w:r>
-        <w:rPr>
-          <w:rFonts w:ascii="Consolas" w:hAnsi="Consolas"/>
-        </w:rPr>
-        <w:t>boolean</w:t>
-      </w:r>
-      <w:proofErr w:type="spellEnd"/>
-      <w:r>
-        <w:rPr>
-          <w:rFonts w:ascii="Consolas" w:hAnsi="Consolas"/>
-        </w:rPr>
-        <w:t>]</w:t>
+        <w:t>is-narcissistic(lst)</w:t>
+      </w:r>
+    </w:p>
+    <w:p>
+      <w:pPr>
+        <w:bidi w:val="0"/>
+        <w:rPr>
+          <w:rFonts w:ascii="Consolas" w:hAnsi="Consolas"/>
+        </w:rPr>
+      </w:pPr>
+      <w:r>
+        <w:rPr>
+          <w:rFonts w:ascii="Consolas" w:hAnsi="Consolas"/>
+        </w:rPr>
+        <w:t>Type: [List(number) -&gt; boolean]</w:t>
       </w:r>
     </w:p>
     <w:p>
@@ -3750,116 +2943,66 @@
         <w:rPr>
           <w:rFonts w:ascii="Consolas" w:hAnsi="Consolas"/>
         </w:rPr>
+        <w:t xml:space="preserve">   i</w:t>
+      </w:r>
+      <w:r>
+        <w:rPr>
+          <w:rFonts w:ascii="Consolas" w:hAnsi="Consolas"/>
+        </w:rPr>
+        <w:t>ts digits each</w:t>
+      </w:r>
+      <w:r>
+        <w:rPr>
+          <w:rFonts w:ascii="Consolas" w:hAnsi="Consolas"/>
+        </w:rPr>
+        <w:t xml:space="preserve"> </w:t>
+      </w:r>
+      <w:r>
+        <w:rPr>
+          <w:rFonts w:ascii="Consolas" w:hAnsi="Consolas"/>
+        </w:rPr>
+        <w:t xml:space="preserve">raised to the power of the number of its </w:t>
+      </w:r>
+      <w:r>
+        <w:rPr>
+          <w:rFonts w:ascii="Consolas" w:hAnsi="Consolas"/>
+        </w:rPr>
+        <w:t xml:space="preserve">  </w:t>
+      </w:r>
+    </w:p>
+    <w:p>
+      <w:pPr>
+        <w:bidi w:val="0"/>
+        <w:ind w:left="720"/>
+        <w:rPr>
+          <w:rFonts w:ascii="Consolas" w:hAnsi="Consolas"/>
+        </w:rPr>
+      </w:pPr>
+      <w:r>
+        <w:rPr>
+          <w:rFonts w:ascii="Consolas" w:hAnsi="Consolas"/>
+        </w:rPr>
         <w:t xml:space="preserve">   </w:t>
       </w:r>
-      <w:proofErr w:type="gramStart"/>
-      <w:r>
-        <w:rPr>
-          <w:rFonts w:ascii="Consolas" w:hAnsi="Consolas"/>
-        </w:rPr>
-        <w:t>i</w:t>
-      </w:r>
-      <w:r>
-        <w:rPr>
-          <w:rFonts w:ascii="Consolas" w:hAnsi="Consolas"/>
-        </w:rPr>
-        <w:t>ts</w:t>
-      </w:r>
-      <w:proofErr w:type="gramEnd"/>
-      <w:r>
-        <w:rPr>
-          <w:rFonts w:ascii="Consolas" w:hAnsi="Consolas"/>
-        </w:rPr>
-        <w:t xml:space="preserve"> digits each</w:t>
-      </w:r>
-      <w:r>
-        <w:rPr>
-          <w:rFonts w:ascii="Consolas" w:hAnsi="Consolas"/>
-        </w:rPr>
-        <w:t xml:space="preserve"> </w:t>
-      </w:r>
-      <w:r>
-        <w:rPr>
-          <w:rFonts w:ascii="Consolas" w:hAnsi="Consolas"/>
-        </w:rPr>
-        <w:t xml:space="preserve">raised to the power of the number of its </w:t>
-      </w:r>
-      <w:r>
-        <w:rPr>
-          <w:rFonts w:ascii="Consolas" w:hAnsi="Consolas"/>
-        </w:rPr>
-        <w:t xml:space="preserve">  </w:t>
-      </w:r>
-    </w:p>
-    <w:p>
-      <w:pPr>
-        <w:bidi w:val="0"/>
-        <w:ind w:left="720"/>
-        <w:rPr>
-          <w:rFonts w:ascii="Consolas" w:hAnsi="Consolas"/>
-        </w:rPr>
-      </w:pPr>
-      <w:r>
-        <w:rPr>
-          <w:rFonts w:ascii="Consolas" w:hAnsi="Consolas"/>
-        </w:rPr>
-        <w:t xml:space="preserve">   </w:t>
-      </w:r>
-      <w:proofErr w:type="gramStart"/>
-      <w:r>
-        <w:rPr>
-          <w:rFonts w:ascii="Consolas" w:hAnsi="Consolas"/>
-        </w:rPr>
-        <w:t>digits</w:t>
-      </w:r>
-      <w:proofErr w:type="gramEnd"/>
-      <w:r>
-        <w:rPr>
-          <w:rFonts w:ascii="Consolas" w:hAnsi="Consolas"/>
-        </w:rPr>
-        <w:t>)</w:t>
-      </w:r>
-    </w:p>
-    <w:p>
-      <w:pPr>
-        <w:bidi w:val="0"/>
-        <w:rPr>
-          <w:rFonts w:ascii="Consolas" w:hAnsi="Consolas"/>
-        </w:rPr>
-      </w:pPr>
-      <w:r>
-        <w:rPr>
-          <w:rFonts w:ascii="Consolas" w:hAnsi="Consolas"/>
-        </w:rPr>
-        <w:t xml:space="preserve">Pre-conditions: </w:t>
-      </w:r>
-      <w:proofErr w:type="gramStart"/>
-      <w:r>
-        <w:rPr>
-          <w:rFonts w:ascii="Consolas" w:hAnsi="Consolas"/>
-        </w:rPr>
-        <w:t xml:space="preserve">All of the numbers in </w:t>
-      </w:r>
-      <w:proofErr w:type="spellStart"/>
-      <w:r>
-        <w:rPr>
-          <w:rFonts w:ascii="Consolas" w:hAnsi="Consolas"/>
-        </w:rPr>
-        <w:t>lst</w:t>
-      </w:r>
-      <w:proofErr w:type="spellEnd"/>
-      <w:r>
-        <w:rPr>
-          <w:rFonts w:ascii="Consolas" w:hAnsi="Consolas"/>
-        </w:rPr>
-        <w:t xml:space="preserve"> are not</w:t>
-      </w:r>
-      <w:proofErr w:type="gramEnd"/>
-      <w:r>
-        <w:rPr>
-          <w:rFonts w:ascii="Consolas" w:hAnsi="Consolas"/>
-        </w:rPr>
-        <w:t xml:space="preserve"> negative</w:t>
+      <w:r>
+        <w:rPr>
+          <w:rFonts w:ascii="Consolas" w:hAnsi="Consolas"/>
+        </w:rPr>
+        <w:t>digits)</w:t>
+      </w:r>
+    </w:p>
+    <w:p>
+      <w:pPr>
+        <w:bidi w:val="0"/>
+        <w:rPr>
+          <w:rFonts w:ascii="Consolas" w:hAnsi="Consolas"/>
+        </w:rPr>
+      </w:pPr>
+      <w:r>
+        <w:rPr>
+          <w:rFonts w:ascii="Consolas" w:hAnsi="Consolas"/>
+        </w:rPr>
+        <w:t>Pre-conditions: All of the numbers in lst are not negative</w:t>
       </w:r>
     </w:p>
     <w:p>
@@ -3908,7 +3051,7 @@
 </file>
 
 <file path=word/numbering.xml><?xml version="1.0" encoding="utf-8"?>
-<w:numbering xmlns:wpc="http://schemas.microsoft.com/office/word/2010/wordprocessingCanvas" xmlns:mc="http://schemas.openxmlformats.org/markup-compatibility/2006" xmlns:o="urn:schemas-microsoft-com:office:office" xmlns:r="http://schemas.openxmlformats.org/officeDocument/2006/relationships" xmlns:m="http://schemas.openxmlformats.org/officeDocument/2006/math" xmlns:v="urn:schemas-microsoft-com:vml" xmlns:wp14="http://schemas.microsoft.com/office/word/2010/wordprocessingDrawing" xmlns:wp="http://schemas.openxmlformats.org/drawingml/2006/wordprocessingDrawing" xmlns:w10="urn:schemas-microsoft-com:office:word" xmlns:w="http://schemas.openxmlformats.org/wordprocessingml/2006/main" xmlns:w14="http://schemas.microsoft.com/office/word/2010/wordml" xmlns:w15="http://schemas.microsoft.com/office/word/2012/wordml" xmlns:wpg="http://schemas.microsoft.com/office/word/2010/wordprocessingGroup" xmlns:wpi="http://schemas.microsoft.com/office/word/2010/wordprocessingInk" xmlns:wne="http://schemas.microsoft.com/office/word/2006/wordml" xmlns:wps="http://schemas.microsoft.com/office/word/2010/wordprocessingShape" mc:Ignorable="w14 w15 wp14">
+<w:numbering xmlns:wpc="http://schemas.microsoft.com/office/word/2010/wordprocessingCanvas" xmlns:cx="http://schemas.microsoft.com/office/drawing/2014/chartex" xmlns:cx1="http://schemas.microsoft.com/office/drawing/2015/9/8/chartex" xmlns:cx2="http://schemas.microsoft.com/office/drawing/2015/10/21/chartex" xmlns:cx3="http://schemas.microsoft.com/office/drawing/2016/5/9/chartex" xmlns:cx4="http://schemas.microsoft.com/office/drawing/2016/5/10/chartex" xmlns:cx5="http://schemas.microsoft.com/office/drawing/2016/5/11/chartex" xmlns:cx6="http://schemas.microsoft.com/office/drawing/2016/5/12/chartex" xmlns:cx7="http://schemas.microsoft.com/office/drawing/2016/5/13/chartex" xmlns:cx8="http://schemas.microsoft.com/office/drawing/2016/5/14/chartex" xmlns:mc="http://schemas.openxmlformats.org/markup-compatibility/2006" xmlns:aink="http://schemas.microsoft.com/office/drawing/2016/ink" xmlns:am3d="http://schemas.microsoft.com/office/drawing/2017/model3d" xmlns:o="urn:schemas-microsoft-com:office:office" xmlns:r="http://schemas.openxmlformats.org/officeDocument/2006/relationships" xmlns:m="http://schemas.openxmlformats.org/officeDocument/2006/math" xmlns:v="urn:schemas-microsoft-com:vml" xmlns:wp14="http://schemas.microsoft.com/office/word/2010/wordprocessingDrawing" xmlns:wp="http://schemas.openxmlformats.org/drawingml/2006/wordprocessingDrawing" xmlns:w10="urn:schemas-microsoft-com:office:word" xmlns:w="http://schemas.openxmlformats.org/wordprocessingml/2006/main" xmlns:w14="http://schemas.microsoft.com/office/word/2010/wordml" xmlns:w15="http://schemas.microsoft.com/office/word/2012/wordml" xmlns:w16cid="http://schemas.microsoft.com/office/word/2016/wordml/cid" xmlns:w16se="http://schemas.microsoft.com/office/word/2015/wordml/symex" xmlns:wpg="http://schemas.microsoft.com/office/word/2010/wordprocessingGroup" xmlns:wpi="http://schemas.microsoft.com/office/word/2010/wordprocessingInk" xmlns:wne="http://schemas.microsoft.com/office/word/2006/wordml" xmlns:wps="http://schemas.microsoft.com/office/word/2010/wordprocessingShape" mc:Ignorable="w14 w15 w16se w16cid wp14">
   <w:abstractNum w:abstractNumId="0" w15:restartNumberingAfterBreak="0">
     <w:nsid w:val="29A554E3"/>
     <w:multiLevelType w:val="multilevel"/>
@@ -4145,7 +3288,7 @@
 </file>
 
 <file path=word/styles.xml><?xml version="1.0" encoding="utf-8"?>
-<w:styles xmlns:mc="http://schemas.openxmlformats.org/markup-compatibility/2006" xmlns:r="http://schemas.openxmlformats.org/officeDocument/2006/relationships" xmlns:w="http://schemas.openxmlformats.org/wordprocessingml/2006/main" xmlns:w14="http://schemas.microsoft.com/office/word/2010/wordml" xmlns:w15="http://schemas.microsoft.com/office/word/2012/wordml" mc:Ignorable="w14 w15">
+<w:styles xmlns:mc="http://schemas.openxmlformats.org/markup-compatibility/2006" xmlns:r="http://schemas.openxmlformats.org/officeDocument/2006/relationships" xmlns:w="http://schemas.openxmlformats.org/wordprocessingml/2006/main" xmlns:w14="http://schemas.microsoft.com/office/word/2010/wordml" xmlns:w15="http://schemas.microsoft.com/office/word/2012/wordml" xmlns:w16cid="http://schemas.microsoft.com/office/word/2016/wordml/cid" xmlns:w16se="http://schemas.microsoft.com/office/word/2015/wordml/symex" mc:Ignorable="w14 w15 w16se w16cid">
   <w:docDefaults>
     <w:rPrDefault>
       <w:rPr>
@@ -4161,7 +3304,7 @@
       </w:pPr>
     </w:pPrDefault>
   </w:docDefaults>
-  <w:latentStyles w:defLockedState="0" w:defUIPriority="99" w:defSemiHidden="0" w:defUnhideWhenUsed="0" w:defQFormat="0" w:count="371">
+  <w:latentStyles w:defLockedState="0" w:defUIPriority="99" w:defSemiHidden="0" w:defUnhideWhenUsed="0" w:defQFormat="0" w:count="377">
     <w:lsdException w:name="Normal" w:uiPriority="0" w:qFormat="1"/>
     <w:lsdException w:name="heading 1" w:uiPriority="9" w:qFormat="1"/>
     <w:lsdException w:name="heading 2" w:semiHidden="1" w:uiPriority="9" w:unhideWhenUsed="1" w:qFormat="1"/>
@@ -4309,11 +3452,8 @@
     <w:lsdException w:name="Table 3D effects 3" w:semiHidden="1" w:unhideWhenUsed="1"/>
     <w:lsdException w:name="Table Contemporary" w:semiHidden="1" w:unhideWhenUsed="1"/>
     <w:lsdException w:name="Table Elegant" w:semiHidden="1" w:unhideWhenUsed="1"/>
-    <w:lsdException w:name="Table Professional" w:semiHidden="1" w:unhideWhenUsed="1"/>
     <w:lsdException w:name="Table Subtle 1" w:semiHidden="1" w:unhideWhenUsed="1"/>
     <w:lsdException w:name="Table Subtle 2" w:semiHidden="1" w:unhideWhenUsed="1"/>
-    <w:lsdException w:name="Table Web 1" w:semiHidden="1" w:unhideWhenUsed="1"/>
-    <w:lsdException w:name="Table Web 2" w:semiHidden="1" w:unhideWhenUsed="1"/>
     <w:lsdException w:name="Table Web 3" w:semiHidden="1" w:unhideWhenUsed="1"/>
     <w:lsdException w:name="Balloon Text" w:semiHidden="1" w:unhideWhenUsed="1"/>
     <w:lsdException w:name="Table Grid" w:uiPriority="39"/>
@@ -4533,19 +3673,25 @@
     <w:lsdException w:name="List Table 5 Dark Accent 6" w:uiPriority="50"/>
     <w:lsdException w:name="List Table 6 Colorful Accent 6" w:uiPriority="51"/>
     <w:lsdException w:name="List Table 7 Colorful Accent 6" w:uiPriority="52"/>
+    <w:lsdException w:name="Mention" w:semiHidden="1" w:unhideWhenUsed="1"/>
+    <w:lsdException w:name="Smart Hyperlink" w:semiHidden="1" w:unhideWhenUsed="1"/>
+    <w:lsdException w:name="Hashtag" w:semiHidden="1" w:unhideWhenUsed="1"/>
+    <w:lsdException w:name="Unresolved Mention" w:semiHidden="1" w:unhideWhenUsed="1"/>
+    <w:lsdException w:name="Smart Link" w:semiHidden="1" w:unhideWhenUsed="1"/>
+    <w:lsdException w:name="Smart Link Error" w:semiHidden="1" w:unhideWhenUsed="1"/>
   </w:latentStyles>
-  <w:style w:type="paragraph" w:default="1" w:styleId="a">
+  <w:style w:type="paragraph" w:default="1" w:styleId="Normal">
     <w:name w:val="Normal"/>
     <w:qFormat/>
     <w:pPr>
       <w:bidi/>
     </w:pPr>
   </w:style>
-  <w:style w:type="paragraph" w:styleId="1">
+  <w:style w:type="paragraph" w:styleId="Heading1">
     <w:name w:val="heading 1"/>
-    <w:basedOn w:val="a"/>
-    <w:next w:val="a"/>
-    <w:link w:val="10"/>
+    <w:basedOn w:val="Normal"/>
+    <w:next w:val="Normal"/>
+    <w:link w:val="Heading1Char"/>
     <w:uiPriority w:val="9"/>
     <w:qFormat/>
     <w:rsid w:val="00AF43DB"/>
@@ -4562,11 +3708,11 @@
       <w:szCs w:val="32"/>
     </w:rPr>
   </w:style>
-  <w:style w:type="paragraph" w:styleId="2">
+  <w:style w:type="paragraph" w:styleId="Heading2">
     <w:name w:val="heading 2"/>
-    <w:basedOn w:val="a"/>
-    <w:next w:val="a"/>
-    <w:link w:val="20"/>
+    <w:basedOn w:val="Normal"/>
+    <w:next w:val="Normal"/>
+    <w:link w:val="Heading2Char"/>
     <w:uiPriority w:val="9"/>
     <w:unhideWhenUsed/>
     <w:qFormat/>
@@ -4584,13 +3730,13 @@
       <w:szCs w:val="26"/>
     </w:rPr>
   </w:style>
-  <w:style w:type="character" w:default="1" w:styleId="a0">
+  <w:style w:type="character" w:default="1" w:styleId="DefaultParagraphFont">
     <w:name w:val="Default Paragraph Font"/>
     <w:uiPriority w:val="1"/>
     <w:semiHidden/>
     <w:unhideWhenUsed/>
   </w:style>
-  <w:style w:type="table" w:default="1" w:styleId="a1">
+  <w:style w:type="table" w:default="1" w:styleId="TableNormal">
     <w:name w:val="Normal Table"/>
     <w:uiPriority w:val="99"/>
     <w:semiHidden/>
@@ -4605,15 +3751,15 @@
       </w:tblCellMar>
     </w:tblPr>
   </w:style>
-  <w:style w:type="numbering" w:default="1" w:styleId="a2">
+  <w:style w:type="numbering" w:default="1" w:styleId="NoList">
     <w:name w:val="No List"/>
     <w:uiPriority w:val="99"/>
     <w:semiHidden/>
     <w:unhideWhenUsed/>
   </w:style>
-  <w:style w:type="table" w:styleId="a3">
+  <w:style w:type="table" w:styleId="TableGrid">
     <w:name w:val="Table Grid"/>
-    <w:basedOn w:val="a1"/>
+    <w:basedOn w:val="TableNormal"/>
     <w:uiPriority w:val="39"/>
     <w:rsid w:val="00AD0355"/>
     <w:pPr>
@@ -4630,9 +3776,9 @@
       </w:tblBorders>
     </w:tblPr>
   </w:style>
-  <w:style w:type="character" w:styleId="a4">
+  <w:style w:type="character" w:styleId="Strong">
     <w:name w:val="Strong"/>
-    <w:basedOn w:val="a0"/>
+    <w:basedOn w:val="DefaultParagraphFont"/>
     <w:uiPriority w:val="22"/>
     <w:qFormat/>
     <w:rsid w:val="004469F7"/>
@@ -4641,10 +3787,10 @@
       <w:bCs/>
     </w:rPr>
   </w:style>
-  <w:style w:type="paragraph" w:styleId="HTML">
+  <w:style w:type="paragraph" w:styleId="HTMLPreformatted">
     <w:name w:val="HTML Preformatted"/>
-    <w:basedOn w:val="a"/>
-    <w:link w:val="HTML0"/>
+    <w:basedOn w:val="Normal"/>
+    <w:link w:val="HTMLPreformattedChar"/>
     <w:uiPriority w:val="99"/>
     <w:semiHidden/>
     <w:unhideWhenUsed/>
@@ -4677,10 +3823,10 @@
       <w:szCs w:val="20"/>
     </w:rPr>
   </w:style>
-  <w:style w:type="character" w:customStyle="1" w:styleId="HTML0">
-    <w:name w:val="HTML מעוצב מראש תו"/>
-    <w:basedOn w:val="a0"/>
-    <w:link w:val="HTML"/>
+  <w:style w:type="character" w:customStyle="1" w:styleId="HTMLPreformattedChar">
+    <w:name w:val="HTML Preformatted Char"/>
+    <w:basedOn w:val="DefaultParagraphFont"/>
+    <w:link w:val="HTMLPreformatted"/>
     <w:uiPriority w:val="99"/>
     <w:semiHidden/>
     <w:rsid w:val="00CF464F"/>
@@ -4692,7 +3838,7 @@
   </w:style>
   <w:style w:type="character" w:styleId="HTMLCode">
     <w:name w:val="HTML Code"/>
-    <w:basedOn w:val="a0"/>
+    <w:basedOn w:val="DefaultParagraphFont"/>
     <w:uiPriority w:val="99"/>
     <w:semiHidden/>
     <w:unhideWhenUsed/>
@@ -4705,27 +3851,27 @@
   </w:style>
   <w:style w:type="character" w:customStyle="1" w:styleId="hl-brackets">
     <w:name w:val="hl-brackets"/>
-    <w:basedOn w:val="a0"/>
+    <w:basedOn w:val="DefaultParagraphFont"/>
     <w:rsid w:val="00CF464F"/>
   </w:style>
   <w:style w:type="character" w:customStyle="1" w:styleId="hl-reserved">
     <w:name w:val="hl-reserved"/>
-    <w:basedOn w:val="a0"/>
+    <w:basedOn w:val="DefaultParagraphFont"/>
     <w:rsid w:val="00CF464F"/>
   </w:style>
   <w:style w:type="character" w:customStyle="1" w:styleId="hl-code">
     <w:name w:val="hl-code"/>
-    <w:basedOn w:val="a0"/>
+    <w:basedOn w:val="DefaultParagraphFont"/>
     <w:rsid w:val="00CF464F"/>
   </w:style>
   <w:style w:type="character" w:customStyle="1" w:styleId="hl-identifier">
     <w:name w:val="hl-identifier"/>
-    <w:basedOn w:val="a0"/>
+    <w:basedOn w:val="DefaultParagraphFont"/>
     <w:rsid w:val="00CF464F"/>
   </w:style>
-  <w:style w:type="character" w:styleId="a5">
+  <w:style w:type="character" w:styleId="PlaceholderText">
     <w:name w:val="Placeholder Text"/>
-    <w:basedOn w:val="a0"/>
+    <w:basedOn w:val="DefaultParagraphFont"/>
     <w:uiPriority w:val="99"/>
     <w:semiHidden/>
     <w:rsid w:val="00DB17FE"/>
@@ -4733,10 +3879,10 @@
       <w:color w:val="808080"/>
     </w:rPr>
   </w:style>
-  <w:style w:type="character" w:customStyle="1" w:styleId="10">
-    <w:name w:val="כותרת 1 תו"/>
-    <w:basedOn w:val="a0"/>
-    <w:link w:val="1"/>
+  <w:style w:type="character" w:customStyle="1" w:styleId="Heading1Char">
+    <w:name w:val="Heading 1 Char"/>
+    <w:basedOn w:val="DefaultParagraphFont"/>
+    <w:link w:val="Heading1"/>
     <w:uiPriority w:val="9"/>
     <w:rsid w:val="00AF43DB"/>
     <w:rPr>
@@ -4746,10 +3892,10 @@
       <w:szCs w:val="32"/>
     </w:rPr>
   </w:style>
-  <w:style w:type="character" w:customStyle="1" w:styleId="20">
-    <w:name w:val="כותרת 2 תו"/>
-    <w:basedOn w:val="a0"/>
-    <w:link w:val="2"/>
+  <w:style w:type="character" w:customStyle="1" w:styleId="Heading2Char">
+    <w:name w:val="Heading 2 Char"/>
+    <w:basedOn w:val="DefaultParagraphFont"/>
+    <w:link w:val="Heading2"/>
     <w:uiPriority w:val="9"/>
     <w:rsid w:val="00AF43DB"/>
     <w:rPr>

</xml_diff>

<commit_message>
Changed pre-conditions in the documentation of Q2 functions
</commit_message>
<xml_diff>
--- a/ppl2.docx
+++ b/ppl2.docx
@@ -1,10 +1,10 @@
 
 <file path=word/document.xml><?xml version="1.0" encoding="utf-8"?>
-<w:document xmlns:wpc="http://schemas.microsoft.com/office/word/2010/wordprocessingCanvas" xmlns:cx="http://schemas.microsoft.com/office/drawing/2014/chartex" xmlns:cx1="http://schemas.microsoft.com/office/drawing/2015/9/8/chartex" xmlns:cx2="http://schemas.microsoft.com/office/drawing/2015/10/21/chartex" xmlns:cx3="http://schemas.microsoft.com/office/drawing/2016/5/9/chartex" xmlns:cx4="http://schemas.microsoft.com/office/drawing/2016/5/10/chartex" xmlns:cx5="http://schemas.microsoft.com/office/drawing/2016/5/11/chartex" xmlns:cx6="http://schemas.microsoft.com/office/drawing/2016/5/12/chartex" xmlns:cx7="http://schemas.microsoft.com/office/drawing/2016/5/13/chartex" xmlns:cx8="http://schemas.microsoft.com/office/drawing/2016/5/14/chartex" xmlns:mc="http://schemas.openxmlformats.org/markup-compatibility/2006" xmlns:aink="http://schemas.microsoft.com/office/drawing/2016/ink" xmlns:am3d="http://schemas.microsoft.com/office/drawing/2017/model3d" xmlns:o="urn:schemas-microsoft-com:office:office" xmlns:r="http://schemas.openxmlformats.org/officeDocument/2006/relationships" xmlns:m="http://schemas.openxmlformats.org/officeDocument/2006/math" xmlns:v="urn:schemas-microsoft-com:vml" xmlns:wp14="http://schemas.microsoft.com/office/word/2010/wordprocessingDrawing" xmlns:wp="http://schemas.openxmlformats.org/drawingml/2006/wordprocessingDrawing" xmlns:w10="urn:schemas-microsoft-com:office:word" xmlns:w="http://schemas.openxmlformats.org/wordprocessingml/2006/main" xmlns:w14="http://schemas.microsoft.com/office/word/2010/wordml" xmlns:w15="http://schemas.microsoft.com/office/word/2012/wordml" xmlns:w16cid="http://schemas.microsoft.com/office/word/2016/wordml/cid" xmlns:w16se="http://schemas.microsoft.com/office/word/2015/wordml/symex" xmlns:wpg="http://schemas.microsoft.com/office/word/2010/wordprocessingGroup" xmlns:wpi="http://schemas.microsoft.com/office/word/2010/wordprocessingInk" xmlns:wne="http://schemas.microsoft.com/office/word/2006/wordml" xmlns:wps="http://schemas.microsoft.com/office/word/2010/wordprocessingShape" mc:Ignorable="w14 w15 w16se w16cid wp14">
+<w:document xmlns:wpc="http://schemas.microsoft.com/office/word/2010/wordprocessingCanvas" xmlns:mc="http://schemas.openxmlformats.org/markup-compatibility/2006" xmlns:o="urn:schemas-microsoft-com:office:office" xmlns:r="http://schemas.openxmlformats.org/officeDocument/2006/relationships" xmlns:m="http://schemas.openxmlformats.org/officeDocument/2006/math" xmlns:v="urn:schemas-microsoft-com:vml" xmlns:wp14="http://schemas.microsoft.com/office/word/2010/wordprocessingDrawing" xmlns:wp="http://schemas.openxmlformats.org/drawingml/2006/wordprocessingDrawing" xmlns:w10="urn:schemas-microsoft-com:office:word" xmlns:w="http://schemas.openxmlformats.org/wordprocessingml/2006/main" xmlns:w14="http://schemas.microsoft.com/office/word/2010/wordml" xmlns:w15="http://schemas.microsoft.com/office/word/2012/wordml" xmlns:wpg="http://schemas.microsoft.com/office/word/2010/wordprocessingGroup" xmlns:wpi="http://schemas.microsoft.com/office/word/2010/wordprocessingInk" xmlns:wne="http://schemas.microsoft.com/office/word/2006/wordml" xmlns:wps="http://schemas.microsoft.com/office/word/2010/wordprocessingShape" mc:Ignorable="w14 w15 wp14">
   <w:body>
     <w:p>
       <w:pPr>
-        <w:pStyle w:val="Heading1"/>
+        <w:pStyle w:val="1"/>
         <w:jc w:val="center"/>
         <w:rPr>
           <w:rtl/>
@@ -47,7 +47,7 @@
     </w:p>
     <w:p>
       <w:pPr>
-        <w:pStyle w:val="Heading2"/>
+        <w:pStyle w:val="2"/>
         <w:rPr>
           <w:rtl/>
         </w:rPr>
@@ -59,7 +59,7 @@
     <w:p/>
     <w:tbl>
       <w:tblPr>
-        <w:tblStyle w:val="TableGrid"/>
+        <w:tblStyle w:val="a3"/>
         <w:bidiVisual/>
         <w:tblW w:w="0" w:type="auto"/>
         <w:tblLook w:val="04A0" w:firstRow="1" w:lastRow="0" w:firstColumn="1" w:lastColumn="0" w:noHBand="0" w:noVBand="1"/>
@@ -84,7 +84,23 @@
                 <w:rFonts w:hint="cs"/>
                 <w:rtl/>
               </w:rPr>
-              <w:t>ביטוי אטומי פרמיטיבי:</w:t>
+              <w:t xml:space="preserve">ביטוי אטומי </w:t>
+            </w:r>
+            <w:proofErr w:type="spellStart"/>
+            <w:r>
+              <w:rPr>
+                <w:rFonts w:hint="cs"/>
+                <w:rtl/>
+              </w:rPr>
+              <w:t>פרמיטיבי</w:t>
+            </w:r>
+            <w:proofErr w:type="spellEnd"/>
+            <w:r>
+              <w:rPr>
+                <w:rFonts w:hint="cs"/>
+                <w:rtl/>
+              </w:rPr>
+              <w:t>:</w:t>
             </w:r>
           </w:p>
         </w:tc>
@@ -124,8 +140,17 @@
                 <w:rFonts w:hint="cs"/>
                 <w:rtl/>
               </w:rPr>
-              <w:t>ביטוי אטומי לא-פרמיטיבי</w:t>
+              <w:t>ביטוי אטומי לא-</w:t>
             </w:r>
+            <w:proofErr w:type="spellStart"/>
+            <w:r>
+              <w:rPr>
+                <w:rFonts w:hint="cs"/>
+                <w:rtl/>
+              </w:rPr>
+              <w:t>פרמיטיבי</w:t>
+            </w:r>
+            <w:proofErr w:type="spellEnd"/>
           </w:p>
         </w:tc>
         <w:tc>
@@ -152,12 +177,14 @@
               </w:rPr>
               <w:t xml:space="preserve">    (בתור </w:t>
             </w:r>
+            <w:proofErr w:type="spellStart"/>
             <w:r>
               <w:rPr>
                 <w:rFonts w:ascii="Consolas" w:hAnsi="Consolas"/>
               </w:rPr>
               <w:t>VarRef</w:t>
             </w:r>
+            <w:proofErr w:type="spellEnd"/>
             <w:r>
               <w:rPr>
                 <w:rFonts w:ascii="Consolas" w:hAnsi="Consolas" w:hint="cs"/>
@@ -184,8 +211,17 @@
                 <w:rFonts w:hint="cs"/>
                 <w:rtl/>
               </w:rPr>
-              <w:t>ביטוי מורכב לא-פרמיטיבי</w:t>
+              <w:t>ביטוי מורכב לא-</w:t>
             </w:r>
+            <w:proofErr w:type="spellStart"/>
+            <w:r>
+              <w:rPr>
+                <w:rFonts w:hint="cs"/>
+                <w:rtl/>
+              </w:rPr>
+              <w:t>פרמיטיבי</w:t>
+            </w:r>
+            <w:proofErr w:type="spellEnd"/>
           </w:p>
         </w:tc>
         <w:tc>
@@ -223,8 +259,17 @@
                 <w:rFonts w:hint="cs"/>
                 <w:rtl/>
               </w:rPr>
-              <w:t>ערך אטומי פרמיטיבי</w:t>
+              <w:t xml:space="preserve">ערך אטומי </w:t>
             </w:r>
+            <w:proofErr w:type="spellStart"/>
+            <w:r>
+              <w:rPr>
+                <w:rFonts w:hint="cs"/>
+                <w:rtl/>
+              </w:rPr>
+              <w:t>פרמיטיבי</w:t>
+            </w:r>
+            <w:proofErr w:type="spellEnd"/>
           </w:p>
         </w:tc>
         <w:tc>
@@ -263,8 +308,17 @@
                 <w:rFonts w:hint="cs"/>
                 <w:rtl/>
               </w:rPr>
-              <w:t>ערך אטומי לא-פרמיטיבי</w:t>
+              <w:t>ערך אטומי לא-</w:t>
             </w:r>
+            <w:proofErr w:type="spellStart"/>
+            <w:r>
+              <w:rPr>
+                <w:rFonts w:hint="cs"/>
+                <w:rtl/>
+              </w:rPr>
+              <w:t>פרמיטיבי</w:t>
+            </w:r>
+            <w:proofErr w:type="spellEnd"/>
           </w:p>
         </w:tc>
         <w:tc>
@@ -317,8 +371,17 @@
                 <w:rFonts w:hint="cs"/>
                 <w:rtl/>
               </w:rPr>
-              <w:t>ערך מורכב לא-פרמיטיבי</w:t>
+              <w:t>ערך מורכב לא-</w:t>
             </w:r>
+            <w:proofErr w:type="spellStart"/>
+            <w:r>
+              <w:rPr>
+                <w:rFonts w:hint="cs"/>
+                <w:rtl/>
+              </w:rPr>
+              <w:t>פרמיטיבי</w:t>
+            </w:r>
+            <w:proofErr w:type="spellEnd"/>
           </w:p>
         </w:tc>
         <w:tc>
@@ -357,7 +420,7 @@
     </w:p>
     <w:p>
       <w:pPr>
-        <w:pStyle w:val="Heading2"/>
+        <w:pStyle w:val="2"/>
         <w:rPr>
           <w:rtl/>
         </w:rPr>
@@ -428,7 +491,21 @@
         <w:rPr>
           <w:rFonts w:ascii="Consolas" w:hAnsi="Consolas"/>
         </w:rPr>
-        <w:t>(define x 2)</w:t>
+        <w:t>(</w:t>
+      </w:r>
+      <w:proofErr w:type="gramStart"/>
+      <w:r>
+        <w:rPr>
+          <w:rFonts w:ascii="Consolas" w:hAnsi="Consolas"/>
+        </w:rPr>
+        <w:t>define</w:t>
+      </w:r>
+      <w:proofErr w:type="gramEnd"/>
+      <w:r>
+        <w:rPr>
+          <w:rFonts w:ascii="Consolas" w:hAnsi="Consolas"/>
+        </w:rPr>
+        <w:t xml:space="preserve"> x 2)</w:t>
       </w:r>
     </w:p>
     <w:p>
@@ -465,7 +542,23 @@
           <w:rFonts w:hint="cs"/>
           <w:rtl/>
         </w:rPr>
-        <w:t xml:space="preserve"> אך זו היתה שגיאה (כי הוא עדיין לא מוגדר, אנו מגדירים אותו באמצעות החישוב המיוחד הזה שטרם בוצע). ולכן חוק החישוב של </w:t>
+        <w:t xml:space="preserve"> אך זו </w:t>
+      </w:r>
+      <w:proofErr w:type="spellStart"/>
+      <w:r>
+        <w:rPr>
+          <w:rFonts w:hint="cs"/>
+          <w:rtl/>
+        </w:rPr>
+        <w:t>היתה</w:t>
+      </w:r>
+      <w:proofErr w:type="spellEnd"/>
+      <w:r>
+        <w:rPr>
+          <w:rFonts w:hint="cs"/>
+          <w:rtl/>
+        </w:rPr>
+        <w:t xml:space="preserve"> שגיאה (כי הוא עדיין לא מוגדר, אנו מגדירים אותו באמצעות החישוב המיוחד הזה שטרם בוצע). ולכן חוק החישוב של </w:t>
       </w:r>
       <w:r>
         <w:t>define</w:t>
@@ -507,7 +600,7 @@
     </w:p>
     <w:p>
       <w:pPr>
-        <w:pStyle w:val="Heading2"/>
+        <w:pStyle w:val="2"/>
         <w:rPr>
           <w:rtl/>
         </w:rPr>
@@ -570,7 +663,21 @@
         <w:rPr>
           <w:rFonts w:ascii="Consolas" w:hAnsi="Consolas"/>
         </w:rPr>
-        <w:t>(lambda (x) (* x y))</w:t>
+        <w:t>(</w:t>
+      </w:r>
+      <w:proofErr w:type="gramStart"/>
+      <w:r>
+        <w:rPr>
+          <w:rFonts w:ascii="Consolas" w:hAnsi="Consolas"/>
+        </w:rPr>
+        <w:t>lambda</w:t>
+      </w:r>
+      <w:proofErr w:type="gramEnd"/>
+      <w:r>
+        <w:rPr>
+          <w:rFonts w:ascii="Consolas" w:hAnsi="Consolas"/>
+        </w:rPr>
+        <w:t xml:space="preserve"> (x) (* x y))</w:t>
       </w:r>
     </w:p>
     <w:p>
@@ -626,7 +733,7 @@
     </w:p>
     <w:p>
       <w:pPr>
-        <w:pStyle w:val="Heading2"/>
+        <w:pStyle w:val="2"/>
       </w:pPr>
       <w:r>
         <w:t>Q1.4</w:t>
@@ -693,9 +800,11 @@
         </w:rPr>
         <w:t xml:space="preserve"> כאשר </w:t>
       </w:r>
+      <w:proofErr w:type="spellStart"/>
       <w:r>
         <w:t>x,y</w:t>
       </w:r>
+      <w:proofErr w:type="spellEnd"/>
       <w:r>
         <w:rPr>
           <w:rFonts w:hint="cs"/>
@@ -782,7 +891,7 @@
     </w:p>
     <w:p>
       <w:pPr>
-        <w:pStyle w:val="Heading2"/>
+        <w:pStyle w:val="2"/>
         <w:rPr>
           <w:rtl/>
         </w:rPr>
@@ -889,7 +998,21 @@
         <w:rPr>
           <w:rFonts w:ascii="Consolas" w:hAnsi="Consolas"/>
         </w:rPr>
-        <w:t>(let ( (&lt;var1&gt; &lt;exp1&gt;)</w:t>
+        <w:t>(</w:t>
+      </w:r>
+      <w:proofErr w:type="gramStart"/>
+      <w:r>
+        <w:rPr>
+          <w:rFonts w:ascii="Consolas" w:hAnsi="Consolas"/>
+        </w:rPr>
+        <w:t>let</w:t>
+      </w:r>
+      <w:proofErr w:type="gramEnd"/>
+      <w:r>
+        <w:rPr>
+          <w:rFonts w:ascii="Consolas" w:hAnsi="Consolas"/>
+        </w:rPr>
+        <w:t xml:space="preserve"> ( (&lt;var1&gt; &lt;exp1&gt;)</w:t>
       </w:r>
       <w:r>
         <w:rPr>
@@ -973,7 +1096,37 @@
         <w:rPr>
           <w:rFonts w:ascii="Consolas" w:hAnsi="Consolas"/>
         </w:rPr>
-        <w:t>(&lt;varn&gt; &lt;expn&gt;) )</w:t>
+        <w:t>(&lt;</w:t>
+      </w:r>
+      <w:proofErr w:type="spellStart"/>
+      <w:proofErr w:type="gramStart"/>
+      <w:r>
+        <w:rPr>
+          <w:rFonts w:ascii="Consolas" w:hAnsi="Consolas"/>
+        </w:rPr>
+        <w:t>varn</w:t>
+      </w:r>
+      <w:proofErr w:type="spellEnd"/>
+      <w:proofErr w:type="gramEnd"/>
+      <w:r>
+        <w:rPr>
+          <w:rFonts w:ascii="Consolas" w:hAnsi="Consolas"/>
+        </w:rPr>
+        <w:t>&gt; &lt;</w:t>
+      </w:r>
+      <w:proofErr w:type="spellStart"/>
+      <w:r>
+        <w:rPr>
+          <w:rFonts w:ascii="Consolas" w:hAnsi="Consolas"/>
+        </w:rPr>
+        <w:t>expn</w:t>
+      </w:r>
+      <w:proofErr w:type="spellEnd"/>
+      <w:r>
+        <w:rPr>
+          <w:rFonts w:ascii="Consolas" w:hAnsi="Consolas"/>
+        </w:rPr>
+        <w:t>&gt;) )</w:t>
       </w:r>
       <w:r>
         <w:rPr>
@@ -987,11 +1140,19 @@
         </w:rPr>
         <w:t>&lt;</w:t>
       </w:r>
-      <w:r>
-        <w:rPr>
-          <w:rFonts w:ascii="Consolas" w:hAnsi="Consolas"/>
-        </w:rPr>
-        <w:t>body&gt;)</w:t>
+      <w:proofErr w:type="gramStart"/>
+      <w:r>
+        <w:rPr>
+          <w:rFonts w:ascii="Consolas" w:hAnsi="Consolas"/>
+        </w:rPr>
+        <w:t>body</w:t>
+      </w:r>
+      <w:proofErr w:type="gramEnd"/>
+      <w:r>
+        <w:rPr>
+          <w:rFonts w:ascii="Consolas" w:hAnsi="Consolas"/>
+        </w:rPr>
+        <w:t>&gt;)</w:t>
       </w:r>
     </w:p>
     <w:p>
@@ -1016,11 +1177,33 @@
           <w:rtl/>
         </w:rPr>
       </w:pPr>
-      <w:r>
-        <w:rPr>
-          <w:rFonts w:ascii="Consolas" w:hAnsi="Consolas"/>
-        </w:rPr>
-        <w:t>( (lambda (&lt;var1&gt; ... &lt;varn&gt;) &lt;body&gt;)</w:t>
+      <w:proofErr w:type="gramStart"/>
+      <w:r>
+        <w:rPr>
+          <w:rFonts w:ascii="Consolas" w:hAnsi="Consolas"/>
+        </w:rPr>
+        <w:t>( (</w:t>
+      </w:r>
+      <w:proofErr w:type="gramEnd"/>
+      <w:r>
+        <w:rPr>
+          <w:rFonts w:ascii="Consolas" w:hAnsi="Consolas"/>
+        </w:rPr>
+        <w:t>lambda (&lt;var1&gt; ... &lt;</w:t>
+      </w:r>
+      <w:proofErr w:type="spellStart"/>
+      <w:r>
+        <w:rPr>
+          <w:rFonts w:ascii="Consolas" w:hAnsi="Consolas"/>
+        </w:rPr>
+        <w:t>varn</w:t>
+      </w:r>
+      <w:proofErr w:type="spellEnd"/>
+      <w:r>
+        <w:rPr>
+          <w:rFonts w:ascii="Consolas" w:hAnsi="Consolas"/>
+        </w:rPr>
+        <w:t>&gt;) &lt;body&gt;)</w:t>
       </w:r>
       <w:r>
         <w:rPr>
@@ -1038,8 +1221,24 @@
         <w:rPr>
           <w:rFonts w:ascii="Consolas" w:hAnsi="Consolas"/>
         </w:rPr>
-        <w:t>exp1&gt; ... &lt;expn&gt; )</w:t>
-      </w:r>
+        <w:t>exp1&gt; ... &lt;</w:t>
+      </w:r>
+      <w:proofErr w:type="spellStart"/>
+      <w:r>
+        <w:rPr>
+          <w:rFonts w:ascii="Consolas" w:hAnsi="Consolas"/>
+        </w:rPr>
+        <w:t>expn</w:t>
+      </w:r>
+      <w:proofErr w:type="spellEnd"/>
+      <w:proofErr w:type="gramStart"/>
+      <w:r>
+        <w:rPr>
+          <w:rFonts w:ascii="Consolas" w:hAnsi="Consolas"/>
+        </w:rPr>
+        <w:t>&gt; )</w:t>
+      </w:r>
+      <w:proofErr w:type="gramEnd"/>
     </w:p>
     <w:p>
       <w:pPr>
@@ -1067,9 +1266,11 @@
         </w:rPr>
         <w:t xml:space="preserve"> </w:t>
       </w:r>
+      <w:proofErr w:type="spellStart"/>
       <w:r>
         <w:t>cond</w:t>
       </w:r>
+      <w:proofErr w:type="spellEnd"/>
       <w:r>
         <w:rPr>
           <w:rFonts w:hint="cs"/>
@@ -1110,7 +1311,23 @@
         <w:rPr>
           <w:rFonts w:ascii="Consolas" w:eastAsia="Times New Roman" w:hAnsi="Consolas" w:cs="Times New Roman"/>
         </w:rPr>
-        <w:t>(cond (&lt;test&gt; &lt;then&gt;)</w:t>
+        <w:t>(</w:t>
+      </w:r>
+      <w:proofErr w:type="spellStart"/>
+      <w:proofErr w:type="gramStart"/>
+      <w:r>
+        <w:rPr>
+          <w:rFonts w:ascii="Consolas" w:eastAsia="Times New Roman" w:hAnsi="Consolas" w:cs="Times New Roman"/>
+        </w:rPr>
+        <w:t>cond</w:t>
+      </w:r>
+      <w:proofErr w:type="spellEnd"/>
+      <w:proofErr w:type="gramEnd"/>
+      <w:r>
+        <w:rPr>
+          <w:rFonts w:ascii="Consolas" w:eastAsia="Times New Roman" w:hAnsi="Consolas" w:cs="Times New Roman"/>
+        </w:rPr>
+        <w:t> (&lt;test&gt; &lt;then&gt;)</w:t>
       </w:r>
       <w:r>
         <w:rPr>
@@ -1146,17 +1363,31 @@
         <w:rPr>
           <w:rFonts w:ascii="Consolas" w:eastAsia="Times New Roman" w:hAnsi="Consolas" w:cs="Times New Roman"/>
         </w:rPr>
-        <w:t>(if &lt;test&gt; &lt;then&gt; &lt;else&gt;)</w:t>
-      </w:r>
-    </w:p>
-    <w:p>
-      <w:pPr>
-        <w:bidi w:val="0"/>
-      </w:pPr>
-    </w:p>
-    <w:p>
-      <w:pPr>
-        <w:pStyle w:val="Heading2"/>
+        <w:t>(</w:t>
+      </w:r>
+      <w:proofErr w:type="gramStart"/>
+      <w:r>
+        <w:rPr>
+          <w:rFonts w:ascii="Consolas" w:eastAsia="Times New Roman" w:hAnsi="Consolas" w:cs="Times New Roman"/>
+        </w:rPr>
+        <w:t>if</w:t>
+      </w:r>
+      <w:proofErr w:type="gramEnd"/>
+      <w:r>
+        <w:rPr>
+          <w:rFonts w:ascii="Consolas" w:eastAsia="Times New Roman" w:hAnsi="Consolas" w:cs="Times New Roman"/>
+        </w:rPr>
+        <w:t> &lt;test&gt; &lt;then&gt; &lt;else&gt;)</w:t>
+      </w:r>
+    </w:p>
+    <w:p>
+      <w:pPr>
+        <w:bidi w:val="0"/>
+      </w:pPr>
+    </w:p>
+    <w:p>
+      <w:pPr>
+        <w:pStyle w:val="2"/>
         <w:rPr>
           <w:rtl/>
         </w:rPr>
@@ -1176,7 +1407,23 @@
           <w:rFonts w:hint="cs"/>
           <w:rtl/>
         </w:rPr>
-        <w:t xml:space="preserve">כל תוכנית ב- </w:t>
+        <w:t xml:space="preserve">כל </w:t>
+      </w:r>
+      <w:proofErr w:type="spellStart"/>
+      <w:r>
+        <w:rPr>
+          <w:rFonts w:hint="cs"/>
+          <w:rtl/>
+        </w:rPr>
+        <w:t>תוכנית</w:t>
+      </w:r>
+      <w:proofErr w:type="spellEnd"/>
+      <w:r>
+        <w:rPr>
+          <w:rFonts w:hint="cs"/>
+          <w:rtl/>
+        </w:rPr>
+        <w:t xml:space="preserve"> ב- </w:t>
       </w:r>
       <w:r>
         <w:t>L3</w:t>
@@ -1277,7 +1524,21 @@
         <w:rPr>
           <w:rFonts w:ascii="Consolas" w:hAnsi="Consolas"/>
         </w:rPr>
-        <w:t xml:space="preserve">(list &lt;var1&gt; &lt;var2&gt; … &lt;varn&gt;) </w:t>
+        <w:t>(list &lt;var1&gt; &lt;var2&gt; … &lt;</w:t>
+      </w:r>
+      <w:proofErr w:type="spellStart"/>
+      <w:r>
+        <w:rPr>
+          <w:rFonts w:ascii="Consolas" w:hAnsi="Consolas"/>
+        </w:rPr>
+        <w:t>varn</w:t>
+      </w:r>
+      <w:proofErr w:type="spellEnd"/>
+      <w:r>
+        <w:rPr>
+          <w:rFonts w:ascii="Consolas" w:hAnsi="Consolas"/>
+        </w:rPr>
+        <w:t xml:space="preserve">&gt;) </w:t>
       </w:r>
       <w:r>
         <w:rPr>
@@ -1313,7 +1574,21 @@
         <w:rPr>
           <w:rFonts w:ascii="Consolas" w:hAnsi="Consolas"/>
         </w:rPr>
-        <w:t xml:space="preserve"> cons &lt;varn&gt; </w:t>
+        <w:t xml:space="preserve"> cons &lt;</w:t>
+      </w:r>
+      <w:proofErr w:type="spellStart"/>
+      <w:r>
+        <w:rPr>
+          <w:rFonts w:ascii="Consolas" w:hAnsi="Consolas"/>
+        </w:rPr>
+        <w:t>varn</w:t>
+      </w:r>
+      <w:proofErr w:type="spellEnd"/>
+      <w:r>
+        <w:rPr>
+          <w:rFonts w:ascii="Consolas" w:hAnsi="Consolas"/>
+        </w:rPr>
+        <w:t xml:space="preserve">&gt; </w:t>
       </w:r>
       <w:r>
         <w:rPr>
@@ -1363,7 +1638,21 @@
         <w:rPr>
           <w:rFonts w:ascii="Consolas" w:hAnsi="Consolas"/>
         </w:rPr>
-        <w:t>'(&lt;var1&gt; &lt;var2&gt; … &lt;varn&gt;)</w:t>
+        <w:t>'(&lt;var1&gt; &lt;var2&gt; … &lt;</w:t>
+      </w:r>
+      <w:proofErr w:type="spellStart"/>
+      <w:r>
+        <w:rPr>
+          <w:rFonts w:ascii="Consolas" w:hAnsi="Consolas"/>
+        </w:rPr>
+        <w:t>varn</w:t>
+      </w:r>
+      <w:proofErr w:type="spellEnd"/>
+      <w:r>
+        <w:rPr>
+          <w:rFonts w:ascii="Consolas" w:hAnsi="Consolas"/>
+        </w:rPr>
+        <w:t>&gt;)</w:t>
       </w:r>
       <w:r>
         <w:rPr>
@@ -1406,12 +1695,14 @@
         </w:rPr>
         <w:t xml:space="preserve"> ו-</w:t>
       </w:r>
+      <w:proofErr w:type="spellStart"/>
       <w:r>
         <w:rPr>
           <w:rFonts w:ascii="Consolas" w:hAnsi="Consolas"/>
         </w:rPr>
         <w:t>cdr</w:t>
       </w:r>
+      <w:proofErr w:type="spellEnd"/>
       <w:r>
         <w:rPr>
           <w:rFonts w:ascii="Consolas" w:hAnsi="Consolas"/>
@@ -1429,7 +1720,7 @@
     </w:p>
     <w:p>
       <w:pPr>
-        <w:pStyle w:val="Heading2"/>
+        <w:pStyle w:val="2"/>
       </w:pPr>
       <w:r>
         <w:t>Q1.7</w:t>
@@ -1481,7 +1772,7 @@
     </w:p>
     <w:p>
       <w:pPr>
-        <w:pStyle w:val="Heading2"/>
+        <w:pStyle w:val="2"/>
         <w:rPr>
           <w:rtl/>
         </w:rPr>
@@ -1512,7 +1803,23 @@
           <w:rFonts w:hint="cs"/>
           <w:rtl/>
         </w:rPr>
-        <w:t xml:space="preserve"> כך ששישמור על הסדר המקורי ברשימה המוחזרת אך יעבור על האיברים בסדר הפוך נקבל את אותה הרשימה (ביחס למימוש רגיל של </w:t>
+        <w:t xml:space="preserve"> כך </w:t>
+      </w:r>
+      <w:proofErr w:type="spellStart"/>
+      <w:r>
+        <w:rPr>
+          <w:rFonts w:hint="cs"/>
+          <w:rtl/>
+        </w:rPr>
+        <w:t>ששישמור</w:t>
+      </w:r>
+      <w:proofErr w:type="spellEnd"/>
+      <w:r>
+        <w:rPr>
+          <w:rFonts w:hint="cs"/>
+          <w:rtl/>
+        </w:rPr>
+        <w:t xml:space="preserve"> על הסדר המקורי ברשימה המוחזרת אך יעבור על האיברים בסדר הפוך נקבל את אותה הרשימה (ביחס למימוש רגיל של </w:t>
       </w:r>
       <w:r>
         <w:t>map</w:t>
@@ -1692,21 +1999,21 @@
         <w:rPr>
           <w:rFonts w:ascii="Consolas" w:hAnsi="Consolas" w:cs="Arial"/>
         </w:rPr>
-        <w:t>(define fun</w:t>
-      </w:r>
-    </w:p>
-    <w:p>
-      <w:pPr>
-        <w:bidi w:val="0"/>
+        <w:t>(</w:t>
+      </w:r>
+      <w:proofErr w:type="gramStart"/>
+      <w:r>
         <w:rPr>
           <w:rFonts w:ascii="Consolas" w:hAnsi="Consolas" w:cs="Arial"/>
         </w:rPr>
-      </w:pPr>
+        <w:t>define</w:t>
+      </w:r>
+      <w:proofErr w:type="gramEnd"/>
       <w:r>
         <w:rPr>
           <w:rFonts w:ascii="Consolas" w:hAnsi="Consolas" w:cs="Arial"/>
         </w:rPr>
-        <w:t> (lambda (x y)</w:t>
+        <w:t> fun</w:t>
       </w:r>
     </w:p>
     <w:p>
@@ -1720,6 +2027,34 @@
         <w:rPr>
           <w:rFonts w:ascii="Consolas" w:hAnsi="Consolas" w:cs="Arial"/>
         </w:rPr>
+        <w:t> (</w:t>
+      </w:r>
+      <w:proofErr w:type="gramStart"/>
+      <w:r>
+        <w:rPr>
+          <w:rFonts w:ascii="Consolas" w:hAnsi="Consolas" w:cs="Arial"/>
+        </w:rPr>
+        <w:t>lambda</w:t>
+      </w:r>
+      <w:proofErr w:type="gramEnd"/>
+      <w:r>
+        <w:rPr>
+          <w:rFonts w:ascii="Consolas" w:hAnsi="Consolas" w:cs="Arial"/>
+        </w:rPr>
+        <w:t> (x y)</w:t>
+      </w:r>
+    </w:p>
+    <w:p>
+      <w:pPr>
+        <w:bidi w:val="0"/>
+        <w:rPr>
+          <w:rFonts w:ascii="Consolas" w:hAnsi="Consolas" w:cs="Arial"/>
+        </w:rPr>
+      </w:pPr>
+      <w:r>
+        <w:rPr>
+          <w:rFonts w:ascii="Consolas" w:hAnsi="Consolas" w:cs="Arial"/>
+        </w:rPr>
         <w:t>    (if (&gt; y 5) (* x y) (+ x y)))</w:t>
       </w:r>
       <w:r>
@@ -1894,21 +2229,49 @@
         <w:rPr>
           <w:rFonts w:ascii="Consolas" w:hAnsi="Consolas"/>
         </w:rPr>
-        <w:t>(define add2 (lambda (x) (+ 2 x)))</w:t>
-      </w:r>
-    </w:p>
-    <w:p>
-      <w:pPr>
-        <w:bidi w:val="0"/>
-        <w:rPr>
-          <w:rFonts w:ascii="Consolas" w:hAnsi="Consolas"/>
-        </w:rPr>
-      </w:pPr>
-      <w:r>
-        <w:rPr>
-          <w:rFonts w:ascii="Consolas" w:hAnsi="Consolas"/>
-        </w:rPr>
-        <w:t>(define mul2 (lambda (x) (* 2 x)))</w:t>
+        <w:t>(</w:t>
+      </w:r>
+      <w:proofErr w:type="gramStart"/>
+      <w:r>
+        <w:rPr>
+          <w:rFonts w:ascii="Consolas" w:hAnsi="Consolas"/>
+        </w:rPr>
+        <w:t>define</w:t>
+      </w:r>
+      <w:proofErr w:type="gramEnd"/>
+      <w:r>
+        <w:rPr>
+          <w:rFonts w:ascii="Consolas" w:hAnsi="Consolas"/>
+        </w:rPr>
+        <w:t> add2 (lambda (x) (+ 2 x)))</w:t>
+      </w:r>
+    </w:p>
+    <w:p>
+      <w:pPr>
+        <w:bidi w:val="0"/>
+        <w:rPr>
+          <w:rFonts w:ascii="Consolas" w:hAnsi="Consolas"/>
+        </w:rPr>
+      </w:pPr>
+      <w:r>
+        <w:rPr>
+          <w:rFonts w:ascii="Consolas" w:hAnsi="Consolas"/>
+        </w:rPr>
+        <w:t>(</w:t>
+      </w:r>
+      <w:proofErr w:type="gramStart"/>
+      <w:r>
+        <w:rPr>
+          <w:rFonts w:ascii="Consolas" w:hAnsi="Consolas"/>
+        </w:rPr>
+        <w:t>define</w:t>
+      </w:r>
+      <w:proofErr w:type="gramEnd"/>
+      <w:r>
+        <w:rPr>
+          <w:rFonts w:ascii="Consolas" w:hAnsi="Consolas"/>
+        </w:rPr>
+        <w:t> mul2 (lambda (x) (* 2 x)))</w:t>
       </w:r>
     </w:p>
     <w:p>
@@ -2041,7 +2404,7 @@
     </w:p>
     <w:p>
       <w:pPr>
-        <w:pStyle w:val="Heading1"/>
+        <w:pStyle w:val="1"/>
         <w:rPr>
           <w:rtl/>
         </w:rPr>
@@ -2066,77 +2429,175 @@
         <w:rPr>
           <w:rFonts w:ascii="Consolas" w:hAnsi="Consolas"/>
         </w:rPr>
-        <w:t>Signature: map(func,lst)</w:t>
-      </w:r>
-    </w:p>
-    <w:p>
-      <w:pPr>
-        <w:bidi w:val="0"/>
-        <w:rPr>
-          <w:rFonts w:ascii="Consolas" w:hAnsi="Consolas"/>
-        </w:rPr>
-      </w:pPr>
-      <w:r>
-        <w:rPr>
-          <w:rFonts w:ascii="Consolas" w:hAnsi="Consolas"/>
-        </w:rPr>
-        <w:t>Type: [ (T1-&gt;T2) * List(T1) -&gt; List(T2)]</w:t>
-      </w:r>
-    </w:p>
-    <w:p>
-      <w:pPr>
-        <w:bidi w:val="0"/>
-        <w:rPr>
-          <w:rFonts w:ascii="Consolas" w:hAnsi="Consolas"/>
-        </w:rPr>
-      </w:pPr>
-      <w:r>
-        <w:rPr>
-          <w:rFonts w:ascii="Consolas" w:hAnsi="Consolas"/>
-        </w:rPr>
-        <w:t>Purpose: Apply func to all elements in lst and return the list of the results</w:t>
-      </w:r>
-    </w:p>
-    <w:p>
-      <w:pPr>
-        <w:bidi w:val="0"/>
-        <w:rPr>
-          <w:rFonts w:ascii="Consolas" w:hAnsi="Consolas"/>
-        </w:rPr>
-      </w:pPr>
-      <w:r>
-        <w:rPr>
-          <w:rFonts w:ascii="Consolas" w:hAnsi="Consolas"/>
-        </w:rPr>
-        <w:t>Pre-conditions: None</w:t>
-      </w:r>
-    </w:p>
-    <w:p>
-      <w:pPr>
-        <w:bidi w:val="0"/>
-        <w:rPr>
-          <w:rFonts w:ascii="Consolas" w:hAnsi="Consolas"/>
-        </w:rPr>
-      </w:pPr>
-      <w:r>
-        <w:rPr>
-          <w:rFonts w:ascii="Consolas" w:hAnsi="Consolas"/>
-        </w:rPr>
-        <w:t>Example: map((lambda (x) (+ 2 x)), '(1 2 3) ) should return '(3 4 5)</w:t>
-      </w:r>
-    </w:p>
-    <w:p>
-      <w:pPr>
-        <w:bidi w:val="0"/>
-        <w:rPr>
-          <w:rFonts w:ascii="Consolas" w:hAnsi="Consolas"/>
-        </w:rPr>
-      </w:pPr>
-      <w:r>
-        <w:rPr>
-          <w:rFonts w:ascii="Consolas" w:hAnsi="Consolas"/>
-        </w:rPr>
-        <w:t>Tests: (map (lambda (x) (+ 2 x)) '(1 2 3) )) ==&gt; '(3 4 5)</w:t>
+        <w:t xml:space="preserve">Signature: </w:t>
+      </w:r>
+      <w:proofErr w:type="gramStart"/>
+      <w:r>
+        <w:rPr>
+          <w:rFonts w:ascii="Consolas" w:hAnsi="Consolas"/>
+        </w:rPr>
+        <w:t>map(</w:t>
+      </w:r>
+      <w:proofErr w:type="spellStart"/>
+      <w:proofErr w:type="gramEnd"/>
+      <w:r>
+        <w:rPr>
+          <w:rFonts w:ascii="Consolas" w:hAnsi="Consolas"/>
+        </w:rPr>
+        <w:t>func,lst</w:t>
+      </w:r>
+      <w:proofErr w:type="spellEnd"/>
+      <w:r>
+        <w:rPr>
+          <w:rFonts w:ascii="Consolas" w:hAnsi="Consolas"/>
+        </w:rPr>
+        <w:t>)</w:t>
+      </w:r>
+    </w:p>
+    <w:p>
+      <w:pPr>
+        <w:bidi w:val="0"/>
+        <w:rPr>
+          <w:rFonts w:ascii="Consolas" w:hAnsi="Consolas"/>
+        </w:rPr>
+      </w:pPr>
+      <w:r>
+        <w:rPr>
+          <w:rFonts w:ascii="Consolas" w:hAnsi="Consolas"/>
+        </w:rPr>
+        <w:t xml:space="preserve">Type: </w:t>
+      </w:r>
+      <w:proofErr w:type="gramStart"/>
+      <w:r>
+        <w:rPr>
+          <w:rFonts w:ascii="Consolas" w:hAnsi="Consolas"/>
+        </w:rPr>
+        <w:t>[ (</w:t>
+      </w:r>
+      <w:proofErr w:type="gramEnd"/>
+      <w:r>
+        <w:rPr>
+          <w:rFonts w:ascii="Consolas" w:hAnsi="Consolas"/>
+        </w:rPr>
+        <w:t>T1-&gt;T2) * List(T1) -&gt; List(T2)]</w:t>
+      </w:r>
+    </w:p>
+    <w:p>
+      <w:pPr>
+        <w:bidi w:val="0"/>
+        <w:rPr>
+          <w:rFonts w:ascii="Consolas" w:hAnsi="Consolas"/>
+        </w:rPr>
+      </w:pPr>
+      <w:r>
+        <w:rPr>
+          <w:rFonts w:ascii="Consolas" w:hAnsi="Consolas"/>
+        </w:rPr>
+        <w:t xml:space="preserve">Purpose: Apply </w:t>
+      </w:r>
+      <w:proofErr w:type="spellStart"/>
+      <w:r>
+        <w:rPr>
+          <w:rFonts w:ascii="Consolas" w:hAnsi="Consolas"/>
+        </w:rPr>
+        <w:t>func</w:t>
+      </w:r>
+      <w:proofErr w:type="spellEnd"/>
+      <w:r>
+        <w:rPr>
+          <w:rFonts w:ascii="Consolas" w:hAnsi="Consolas"/>
+        </w:rPr>
+        <w:t xml:space="preserve"> to all elements in </w:t>
+      </w:r>
+      <w:proofErr w:type="spellStart"/>
+      <w:r>
+        <w:rPr>
+          <w:rFonts w:ascii="Consolas" w:hAnsi="Consolas"/>
+        </w:rPr>
+        <w:t>lst</w:t>
+      </w:r>
+      <w:proofErr w:type="spellEnd"/>
+      <w:r>
+        <w:rPr>
+          <w:rFonts w:ascii="Consolas" w:hAnsi="Consolas"/>
+        </w:rPr>
+        <w:t xml:space="preserve"> and return the list of the results</w:t>
+      </w:r>
+    </w:p>
+    <w:p>
+      <w:pPr>
+        <w:bidi w:val="0"/>
+        <w:rPr>
+          <w:rFonts w:ascii="Consolas" w:hAnsi="Consolas"/>
+        </w:rPr>
+      </w:pPr>
+      <w:r>
+        <w:rPr>
+          <w:rFonts w:ascii="Consolas" w:hAnsi="Consolas"/>
+        </w:rPr>
+        <w:t xml:space="preserve">Pre-conditions: </w:t>
+      </w:r>
+      <w:r>
+        <w:rPr>
+          <w:rFonts w:ascii="Consolas" w:hAnsi="Consolas"/>
+        </w:rPr>
+        <w:t>true</w:t>
+      </w:r>
+    </w:p>
+    <w:p>
+      <w:pPr>
+        <w:bidi w:val="0"/>
+        <w:rPr>
+          <w:rFonts w:ascii="Consolas" w:hAnsi="Consolas"/>
+        </w:rPr>
+      </w:pPr>
+      <w:r>
+        <w:rPr>
+          <w:rFonts w:ascii="Consolas" w:hAnsi="Consolas"/>
+        </w:rPr>
+        <w:t xml:space="preserve">Example: </w:t>
+      </w:r>
+      <w:proofErr w:type="gramStart"/>
+      <w:r>
+        <w:rPr>
+          <w:rFonts w:ascii="Consolas" w:hAnsi="Consolas"/>
+        </w:rPr>
+        <w:t>map(</w:t>
+      </w:r>
+      <w:proofErr w:type="gramEnd"/>
+      <w:r>
+        <w:rPr>
+          <w:rFonts w:ascii="Consolas" w:hAnsi="Consolas"/>
+        </w:rPr>
+        <w:t>(lambda (x) (+ 2 x)), '(1 2 3) ) should return '(3 4 5)</w:t>
+      </w:r>
+    </w:p>
+    <w:p>
+      <w:pPr>
+        <w:bidi w:val="0"/>
+        <w:rPr>
+          <w:rFonts w:ascii="Consolas" w:hAnsi="Consolas"/>
+        </w:rPr>
+      </w:pPr>
+      <w:r>
+        <w:rPr>
+          <w:rFonts w:ascii="Consolas" w:hAnsi="Consolas"/>
+        </w:rPr>
+        <w:t>Tests: (map (lambda (x) (+ 2 x)) '(1 2 3</w:t>
+      </w:r>
+      <w:proofErr w:type="gramStart"/>
+      <w:r>
+        <w:rPr>
+          <w:rFonts w:ascii="Consolas" w:hAnsi="Consolas"/>
+        </w:rPr>
+        <w:t>) )</w:t>
+      </w:r>
+      <w:proofErr w:type="gramEnd"/>
+      <w:r>
+        <w:rPr>
+          <w:rFonts w:ascii="Consolas" w:hAnsi="Consolas"/>
+        </w:rPr>
+        <w:t>) ==&gt; '(3 4 5)</w:t>
       </w:r>
     </w:p>
     <w:p>
@@ -2176,21 +2637,63 @@
         <w:rPr>
           <w:rFonts w:ascii="Consolas" w:hAnsi="Consolas"/>
         </w:rPr>
-        <w:t>Signature: reduce(reducer, init, l)</w:t>
-      </w:r>
-    </w:p>
-    <w:p>
-      <w:pPr>
-        <w:bidi w:val="0"/>
-        <w:rPr>
-          <w:rFonts w:ascii="Consolas" w:hAnsi="Consolas"/>
-        </w:rPr>
-      </w:pPr>
-      <w:r>
-        <w:rPr>
-          <w:rFonts w:ascii="Consolas" w:hAnsi="Consolas"/>
-        </w:rPr>
-        <w:t>Type: [(T1 * T2 -&gt; T2) * T2 * List(T1) -&gt; T2]</w:t>
+        <w:t xml:space="preserve">Signature: </w:t>
+      </w:r>
+      <w:proofErr w:type="gramStart"/>
+      <w:r>
+        <w:rPr>
+          <w:rFonts w:ascii="Consolas" w:hAnsi="Consolas"/>
+        </w:rPr>
+        <w:t>reduce(</w:t>
+      </w:r>
+      <w:proofErr w:type="gramEnd"/>
+      <w:r>
+        <w:rPr>
+          <w:rFonts w:ascii="Consolas" w:hAnsi="Consolas"/>
+        </w:rPr>
+        <w:t xml:space="preserve">reducer, </w:t>
+      </w:r>
+      <w:proofErr w:type="spellStart"/>
+      <w:r>
+        <w:rPr>
+          <w:rFonts w:ascii="Consolas" w:hAnsi="Consolas"/>
+        </w:rPr>
+        <w:t>init</w:t>
+      </w:r>
+      <w:proofErr w:type="spellEnd"/>
+      <w:r>
+        <w:rPr>
+          <w:rFonts w:ascii="Consolas" w:hAnsi="Consolas"/>
+        </w:rPr>
+        <w:t>, l)</w:t>
+      </w:r>
+    </w:p>
+    <w:p>
+      <w:pPr>
+        <w:bidi w:val="0"/>
+        <w:rPr>
+          <w:rFonts w:ascii="Consolas" w:hAnsi="Consolas"/>
+        </w:rPr>
+      </w:pPr>
+      <w:r>
+        <w:rPr>
+          <w:rFonts w:ascii="Consolas" w:hAnsi="Consolas"/>
+        </w:rPr>
+        <w:t xml:space="preserve">Type: [(T1 * T2 -&gt; T2) * T2 * </w:t>
+      </w:r>
+      <w:proofErr w:type="gramStart"/>
+      <w:r>
+        <w:rPr>
+          <w:rFonts w:ascii="Consolas" w:hAnsi="Consolas"/>
+        </w:rPr>
+        <w:t>List(</w:t>
+      </w:r>
+      <w:proofErr w:type="gramEnd"/>
+      <w:r>
+        <w:rPr>
+          <w:rFonts w:ascii="Consolas" w:hAnsi="Consolas"/>
+        </w:rPr>
+        <w:t>T1) -&gt; T2]</w:t>
       </w:r>
     </w:p>
     <w:p>
@@ -2218,7 +2721,13 @@
         <w:rPr>
           <w:rFonts w:ascii="Consolas" w:hAnsi="Consolas"/>
         </w:rPr>
-        <w:t>Pre-conditions: None</w:t>
+        <w:t xml:space="preserve">Pre-conditions: </w:t>
+      </w:r>
+      <w:r>
+        <w:rPr>
+          <w:rFonts w:ascii="Consolas" w:hAnsi="Consolas"/>
+        </w:rPr>
+        <w:t>true</w:t>
       </w:r>
     </w:p>
     <w:p>
@@ -2276,25 +2785,75 @@
           <w:rFonts w:ascii="Consolas" w:hAnsi="Consolas"/>
         </w:rPr>
       </w:pPr>
-      <w:r>
-        <w:rPr>
-          <w:rFonts w:ascii="Consolas" w:hAnsi="Consolas"/>
-        </w:rPr>
-        <w:t>Signature:length-of-lst(lst)</w:t>
-      </w:r>
-    </w:p>
-    <w:p>
-      <w:pPr>
-        <w:bidi w:val="0"/>
-        <w:rPr>
-          <w:rFonts w:ascii="Consolas" w:hAnsi="Consolas"/>
-        </w:rPr>
-      </w:pPr>
-      <w:r>
-        <w:rPr>
-          <w:rFonts w:ascii="Consolas" w:hAnsi="Consolas"/>
-        </w:rPr>
-        <w:t>Type: [List(T) -&gt; Number]</w:t>
+      <w:proofErr w:type="spellStart"/>
+      <w:r>
+        <w:rPr>
+          <w:rFonts w:ascii="Consolas" w:hAnsi="Consolas"/>
+        </w:rPr>
+        <w:t>Signature</w:t>
+      </w:r>
+      <w:proofErr w:type="gramStart"/>
+      <w:r>
+        <w:rPr>
+          <w:rFonts w:ascii="Consolas" w:hAnsi="Consolas"/>
+        </w:rPr>
+        <w:t>:length</w:t>
+      </w:r>
+      <w:proofErr w:type="gramEnd"/>
+      <w:r>
+        <w:rPr>
+          <w:rFonts w:ascii="Consolas" w:hAnsi="Consolas"/>
+        </w:rPr>
+        <w:t>-of-lst</w:t>
+      </w:r>
+      <w:proofErr w:type="spellEnd"/>
+      <w:r>
+        <w:rPr>
+          <w:rFonts w:ascii="Consolas" w:hAnsi="Consolas"/>
+        </w:rPr>
+        <w:t>(</w:t>
+      </w:r>
+      <w:proofErr w:type="spellStart"/>
+      <w:r>
+        <w:rPr>
+          <w:rFonts w:ascii="Consolas" w:hAnsi="Consolas"/>
+        </w:rPr>
+        <w:t>lst</w:t>
+      </w:r>
+      <w:proofErr w:type="spellEnd"/>
+      <w:r>
+        <w:rPr>
+          <w:rFonts w:ascii="Consolas" w:hAnsi="Consolas"/>
+        </w:rPr>
+        <w:t>)</w:t>
+      </w:r>
+    </w:p>
+    <w:p>
+      <w:pPr>
+        <w:bidi w:val="0"/>
+        <w:rPr>
+          <w:rFonts w:ascii="Consolas" w:hAnsi="Consolas"/>
+        </w:rPr>
+      </w:pPr>
+      <w:r>
+        <w:rPr>
+          <w:rFonts w:ascii="Consolas" w:hAnsi="Consolas"/>
+        </w:rPr>
+        <w:t>Type: [</w:t>
+      </w:r>
+      <w:proofErr w:type="gramStart"/>
+      <w:r>
+        <w:rPr>
+          <w:rFonts w:ascii="Consolas" w:hAnsi="Consolas"/>
+        </w:rPr>
+        <w:t>List(</w:t>
+      </w:r>
+      <w:proofErr w:type="gramEnd"/>
+      <w:r>
+        <w:rPr>
+          <w:rFonts w:ascii="Consolas" w:hAnsi="Consolas"/>
+        </w:rPr>
+        <w:t>T) -&gt; Number]</w:t>
       </w:r>
     </w:p>
     <w:p>
@@ -2328,7 +2887,13 @@
         <w:rPr>
           <w:rFonts w:ascii="Consolas" w:hAnsi="Consolas"/>
         </w:rPr>
-        <w:t>Pre-conditions: None</w:t>
+        <w:t xml:space="preserve">Pre-conditions: </w:t>
+      </w:r>
+      <w:r>
+        <w:rPr>
+          <w:rFonts w:ascii="Consolas" w:hAnsi="Consolas"/>
+        </w:rPr>
+        <w:t>true</w:t>
       </w:r>
     </w:p>
     <w:p>
@@ -2345,7 +2910,21 @@
         <w:rPr>
           <w:rFonts w:ascii="Consolas" w:hAnsi="Consolas"/>
         </w:rPr>
-        <w:t>Tests: (length-of-lst (list 1 2 3)) → 3</w:t>
+        <w:t>Tests: (length-of-</w:t>
+      </w:r>
+      <w:proofErr w:type="spellStart"/>
+      <w:r>
+        <w:rPr>
+          <w:rFonts w:ascii="Consolas" w:hAnsi="Consolas"/>
+        </w:rPr>
+        <w:t>lst</w:t>
+      </w:r>
+      <w:proofErr w:type="spellEnd"/>
+      <w:r>
+        <w:rPr>
+          <w:rFonts w:ascii="Consolas" w:hAnsi="Consolas"/>
+        </w:rPr>
+        <w:t xml:space="preserve"> (list 1 2 3)) → 3</w:t>
       </w:r>
     </w:p>
     <w:p>
@@ -2378,21 +2957,57 @@
         <w:rPr>
           <w:rFonts w:ascii="Consolas" w:hAnsi="Consolas"/>
         </w:rPr>
-        <w:t>Signature: last-element(lst)</w:t>
-      </w:r>
-    </w:p>
-    <w:p>
-      <w:pPr>
-        <w:bidi w:val="0"/>
-        <w:rPr>
-          <w:rFonts w:ascii="Consolas" w:hAnsi="Consolas"/>
-        </w:rPr>
-      </w:pPr>
-      <w:r>
-        <w:rPr>
-          <w:rFonts w:ascii="Consolas" w:hAnsi="Consolas"/>
-        </w:rPr>
-        <w:t>Type: [List(T) -&gt; T]</w:t>
+        <w:t>Signature: last-</w:t>
+      </w:r>
+      <w:proofErr w:type="gramStart"/>
+      <w:r>
+        <w:rPr>
+          <w:rFonts w:ascii="Consolas" w:hAnsi="Consolas"/>
+        </w:rPr>
+        <w:t>element(</w:t>
+      </w:r>
+      <w:proofErr w:type="spellStart"/>
+      <w:proofErr w:type="gramEnd"/>
+      <w:r>
+        <w:rPr>
+          <w:rFonts w:ascii="Consolas" w:hAnsi="Consolas"/>
+        </w:rPr>
+        <w:t>lst</w:t>
+      </w:r>
+      <w:proofErr w:type="spellEnd"/>
+      <w:r>
+        <w:rPr>
+          <w:rFonts w:ascii="Consolas" w:hAnsi="Consolas"/>
+        </w:rPr>
+        <w:t>)</w:t>
+      </w:r>
+    </w:p>
+    <w:p>
+      <w:pPr>
+        <w:bidi w:val="0"/>
+        <w:rPr>
+          <w:rFonts w:ascii="Consolas" w:hAnsi="Consolas"/>
+        </w:rPr>
+      </w:pPr>
+      <w:r>
+        <w:rPr>
+          <w:rFonts w:ascii="Consolas" w:hAnsi="Consolas"/>
+        </w:rPr>
+        <w:t>Type: [</w:t>
+      </w:r>
+      <w:proofErr w:type="gramStart"/>
+      <w:r>
+        <w:rPr>
+          <w:rFonts w:ascii="Consolas" w:hAnsi="Consolas"/>
+        </w:rPr>
+        <w:t>List(</w:t>
+      </w:r>
+      <w:proofErr w:type="gramEnd"/>
+      <w:r>
+        <w:rPr>
+          <w:rFonts w:ascii="Consolas" w:hAnsi="Consolas"/>
+        </w:rPr>
+        <w:t>T) -&gt; T]</w:t>
       </w:r>
     </w:p>
     <w:p>
@@ -2420,21 +3035,63 @@
         <w:rPr>
           <w:rFonts w:ascii="Consolas" w:hAnsi="Consolas"/>
         </w:rPr>
-        <w:t>Pre-conditions: lst is not empty</w:t>
-      </w:r>
-    </w:p>
-    <w:p>
-      <w:pPr>
-        <w:bidi w:val="0"/>
-        <w:rPr>
-          <w:rFonts w:ascii="Consolas" w:hAnsi="Consolas"/>
-        </w:rPr>
-      </w:pPr>
-      <w:r>
-        <w:rPr>
-          <w:rFonts w:ascii="Consolas" w:hAnsi="Consolas"/>
-        </w:rPr>
-        <w:t>Example: (last-element (list 1 3 4)) --&gt; (car (cdr (cdr '(1 3 4))))</w:t>
+        <w:t xml:space="preserve">Pre-conditions: </w:t>
+      </w:r>
+      <w:proofErr w:type="spellStart"/>
+      <w:r>
+        <w:rPr>
+          <w:rFonts w:ascii="Consolas" w:hAnsi="Consolas"/>
+        </w:rPr>
+        <w:t>lst</w:t>
+      </w:r>
+      <w:proofErr w:type="spellEnd"/>
+      <w:r>
+        <w:rPr>
+          <w:rFonts w:ascii="Consolas" w:hAnsi="Consolas"/>
+        </w:rPr>
+        <w:t xml:space="preserve"> is not empty</w:t>
+      </w:r>
+    </w:p>
+    <w:p>
+      <w:pPr>
+        <w:bidi w:val="0"/>
+        <w:rPr>
+          <w:rFonts w:ascii="Consolas" w:hAnsi="Consolas"/>
+        </w:rPr>
+      </w:pPr>
+      <w:r>
+        <w:rPr>
+          <w:rFonts w:ascii="Consolas" w:hAnsi="Consolas"/>
+        </w:rPr>
+        <w:t>Example: (last-element (list 1 3 4)) --&gt; (car (</w:t>
+      </w:r>
+      <w:proofErr w:type="spellStart"/>
+      <w:r>
+        <w:rPr>
+          <w:rFonts w:ascii="Consolas" w:hAnsi="Consolas"/>
+        </w:rPr>
+        <w:t>cdr</w:t>
+      </w:r>
+      <w:proofErr w:type="spellEnd"/>
+      <w:r>
+        <w:rPr>
+          <w:rFonts w:ascii="Consolas" w:hAnsi="Consolas"/>
+        </w:rPr>
+        <w:t xml:space="preserve"> (</w:t>
+      </w:r>
+      <w:proofErr w:type="spellStart"/>
+      <w:r>
+        <w:rPr>
+          <w:rFonts w:ascii="Consolas" w:hAnsi="Consolas"/>
+        </w:rPr>
+        <w:t>cdr</w:t>
+      </w:r>
+      <w:proofErr w:type="spellEnd"/>
+      <w:r>
+        <w:rPr>
+          <w:rFonts w:ascii="Consolas" w:hAnsi="Consolas"/>
+        </w:rPr>
+        <w:t xml:space="preserve"> '(1 3 4))))</w:t>
       </w:r>
     </w:p>
     <w:p>
@@ -2471,7 +3128,21 @@
           <w:rFonts w:ascii="Consolas" w:hAnsi="Consolas"/>
         </w:rPr>
         <w:lastRenderedPageBreak/>
-        <w:t>Signature: power(n1, n2)</w:t>
+        <w:t xml:space="preserve">Signature: </w:t>
+      </w:r>
+      <w:proofErr w:type="gramStart"/>
+      <w:r>
+        <w:rPr>
+          <w:rFonts w:ascii="Consolas" w:hAnsi="Consolas"/>
+        </w:rPr>
+        <w:t>power(</w:t>
+      </w:r>
+      <w:proofErr w:type="gramEnd"/>
+      <w:r>
+        <w:rPr>
+          <w:rFonts w:ascii="Consolas" w:hAnsi="Consolas"/>
+        </w:rPr>
+        <w:t>n1, n2)</w:t>
       </w:r>
     </w:p>
     <w:p>
@@ -2513,16 +3184,14 @@
         <w:rPr>
           <w:rFonts w:ascii="Consolas" w:hAnsi="Consolas"/>
         </w:rPr>
-        <w:t>Pre-conditions: n1 and n2 are non-negative numbers</w:t>
-      </w:r>
-      <w:r>
-        <w:rPr>
-          <w:rFonts w:ascii="Consolas" w:hAnsi="Consolas"/>
-        </w:rPr>
-        <w:t xml:space="preserve"> (natural numbers)</w:t>
-      </w:r>
-      <w:bookmarkStart w:id="0" w:name="_GoBack"/>
-      <w:bookmarkEnd w:id="0"/>
+        <w:t>Pre-conditions: n1 and n2 are</w:t>
+      </w:r>
+      <w:r>
+        <w:rPr>
+          <w:rFonts w:ascii="Consolas" w:hAnsi="Consolas"/>
+        </w:rPr>
+        <w:t xml:space="preserve"> natural numbers (including 0)</w:t>
+      </w:r>
     </w:p>
     <w:p>
       <w:pPr>
@@ -2589,77 +3258,183 @@
         <w:rPr>
           <w:rFonts w:ascii="Consolas" w:hAnsi="Consolas"/>
         </w:rPr>
-        <w:t>ignature: sum-lst-power(lst, n)</w:t>
-      </w:r>
-    </w:p>
-    <w:p>
-      <w:pPr>
-        <w:bidi w:val="0"/>
-        <w:rPr>
-          <w:rFonts w:ascii="Consolas" w:hAnsi="Consolas"/>
-        </w:rPr>
-      </w:pPr>
-      <w:r>
-        <w:rPr>
-          <w:rFonts w:ascii="Consolas" w:hAnsi="Consolas"/>
-        </w:rPr>
-        <w:t>Type: [List(Number) * Number -&gt; Number]</w:t>
-      </w:r>
-    </w:p>
-    <w:p>
-      <w:pPr>
-        <w:bidi w:val="0"/>
-        <w:rPr>
-          <w:rFonts w:ascii="Consolas" w:hAnsi="Consolas"/>
-        </w:rPr>
-      </w:pPr>
-      <w:r>
-        <w:rPr>
-          <w:rFonts w:ascii="Consolas" w:hAnsi="Consolas"/>
-        </w:rPr>
-        <w:t>Purpose: apply power on each element of lst, and then sum the results</w:t>
-      </w:r>
-    </w:p>
-    <w:p>
-      <w:pPr>
-        <w:bidi w:val="0"/>
-        <w:rPr>
-          <w:rFonts w:ascii="Consolas" w:hAnsi="Consolas"/>
-        </w:rPr>
-      </w:pPr>
-      <w:r>
-        <w:rPr>
-          <w:rFonts w:ascii="Consolas" w:hAnsi="Consolas"/>
-        </w:rPr>
-        <w:t>Pre-conditions: n &gt;= 0</w:t>
-      </w:r>
-    </w:p>
-    <w:p>
-      <w:pPr>
-        <w:bidi w:val="0"/>
-        <w:rPr>
-          <w:rFonts w:ascii="Consolas" w:hAnsi="Consolas"/>
-        </w:rPr>
-      </w:pPr>
-      <w:r>
-        <w:rPr>
-          <w:rFonts w:ascii="Consolas" w:hAnsi="Consolas"/>
-        </w:rPr>
-        <w:t>Example: (sum-lst-power (list 1 4 2) 3) → 1^3+ 4^3 + 2^3 = 73</w:t>
-      </w:r>
-    </w:p>
-    <w:p>
-      <w:pPr>
-        <w:bidi w:val="0"/>
-        <w:rPr>
-          <w:rFonts w:ascii="Consolas" w:hAnsi="Consolas"/>
-        </w:rPr>
-      </w:pPr>
-      <w:r>
-        <w:rPr>
-          <w:rFonts w:ascii="Consolas" w:hAnsi="Consolas"/>
-        </w:rPr>
-        <w:t>Tests: (sum-lst-power (list 1 4 2) 3) ==&gt; 1^3+ 4^3 + 2^3 = 73</w:t>
+        <w:t>ignature: sum-</w:t>
+      </w:r>
+      <w:proofErr w:type="spellStart"/>
+      <w:r>
+        <w:rPr>
+          <w:rFonts w:ascii="Consolas" w:hAnsi="Consolas"/>
+        </w:rPr>
+        <w:t>lst</w:t>
+      </w:r>
+      <w:proofErr w:type="spellEnd"/>
+      <w:r>
+        <w:rPr>
+          <w:rFonts w:ascii="Consolas" w:hAnsi="Consolas"/>
+        </w:rPr>
+        <w:t>-</w:t>
+      </w:r>
+      <w:proofErr w:type="gramStart"/>
+      <w:r>
+        <w:rPr>
+          <w:rFonts w:ascii="Consolas" w:hAnsi="Consolas"/>
+        </w:rPr>
+        <w:t>power(</w:t>
+      </w:r>
+      <w:proofErr w:type="spellStart"/>
+      <w:proofErr w:type="gramEnd"/>
+      <w:r>
+        <w:rPr>
+          <w:rFonts w:ascii="Consolas" w:hAnsi="Consolas"/>
+        </w:rPr>
+        <w:t>lst</w:t>
+      </w:r>
+      <w:proofErr w:type="spellEnd"/>
+      <w:r>
+        <w:rPr>
+          <w:rFonts w:ascii="Consolas" w:hAnsi="Consolas"/>
+        </w:rPr>
+        <w:t>, n)</w:t>
+      </w:r>
+    </w:p>
+    <w:p>
+      <w:pPr>
+        <w:bidi w:val="0"/>
+        <w:rPr>
+          <w:rFonts w:ascii="Consolas" w:hAnsi="Consolas"/>
+        </w:rPr>
+      </w:pPr>
+      <w:r>
+        <w:rPr>
+          <w:rFonts w:ascii="Consolas" w:hAnsi="Consolas"/>
+        </w:rPr>
+        <w:t>Type: [</w:t>
+      </w:r>
+      <w:proofErr w:type="gramStart"/>
+      <w:r>
+        <w:rPr>
+          <w:rFonts w:ascii="Consolas" w:hAnsi="Consolas"/>
+        </w:rPr>
+        <w:t>List(</w:t>
+      </w:r>
+      <w:proofErr w:type="gramEnd"/>
+      <w:r>
+        <w:rPr>
+          <w:rFonts w:ascii="Consolas" w:hAnsi="Consolas"/>
+        </w:rPr>
+        <w:t>Number) * Number -&gt; Number]</w:t>
+      </w:r>
+    </w:p>
+    <w:p>
+      <w:pPr>
+        <w:bidi w:val="0"/>
+        <w:rPr>
+          <w:rFonts w:ascii="Consolas" w:hAnsi="Consolas"/>
+        </w:rPr>
+      </w:pPr>
+      <w:r>
+        <w:rPr>
+          <w:rFonts w:ascii="Consolas" w:hAnsi="Consolas"/>
+        </w:rPr>
+        <w:t xml:space="preserve">Purpose: apply power on each element of </w:t>
+      </w:r>
+      <w:proofErr w:type="spellStart"/>
+      <w:r>
+        <w:rPr>
+          <w:rFonts w:ascii="Consolas" w:hAnsi="Consolas"/>
+        </w:rPr>
+        <w:t>lst</w:t>
+      </w:r>
+      <w:proofErr w:type="spellEnd"/>
+      <w:r>
+        <w:rPr>
+          <w:rFonts w:ascii="Consolas" w:hAnsi="Consolas"/>
+        </w:rPr>
+        <w:t>, and then sum the results</w:t>
+      </w:r>
+    </w:p>
+    <w:p>
+      <w:pPr>
+        <w:bidi w:val="0"/>
+        <w:rPr>
+          <w:rFonts w:ascii="Consolas" w:hAnsi="Consolas"/>
+        </w:rPr>
+      </w:pPr>
+      <w:r>
+        <w:rPr>
+          <w:rFonts w:ascii="Consolas" w:hAnsi="Consolas"/>
+        </w:rPr>
+        <w:t>Pre-conditions: n</w:t>
+      </w:r>
+      <w:r>
+        <w:rPr>
+          <w:rFonts w:ascii="Consolas" w:hAnsi="Consolas"/>
+        </w:rPr>
+        <w:t xml:space="preserve"> is a natural number </w:t>
+      </w:r>
+      <w:r>
+        <w:rPr>
+          <w:rFonts w:ascii="Consolas" w:hAnsi="Consolas"/>
+        </w:rPr>
+        <w:t>(including 0)</w:t>
+      </w:r>
+      <w:bookmarkStart w:id="0" w:name="_GoBack"/>
+      <w:bookmarkEnd w:id="0"/>
+    </w:p>
+    <w:p>
+      <w:pPr>
+        <w:bidi w:val="0"/>
+        <w:rPr>
+          <w:rFonts w:ascii="Consolas" w:hAnsi="Consolas"/>
+        </w:rPr>
+      </w:pPr>
+      <w:r>
+        <w:rPr>
+          <w:rFonts w:ascii="Consolas" w:hAnsi="Consolas"/>
+        </w:rPr>
+        <w:t>Example: (sum-</w:t>
+      </w:r>
+      <w:proofErr w:type="spellStart"/>
+      <w:r>
+        <w:rPr>
+          <w:rFonts w:ascii="Consolas" w:hAnsi="Consolas"/>
+        </w:rPr>
+        <w:t>lst</w:t>
+      </w:r>
+      <w:proofErr w:type="spellEnd"/>
+      <w:r>
+        <w:rPr>
+          <w:rFonts w:ascii="Consolas" w:hAnsi="Consolas"/>
+        </w:rPr>
+        <w:t>-power (list 1 4 2) 3) → 1^3+ 4^3 + 2^3 = 73</w:t>
+      </w:r>
+    </w:p>
+    <w:p>
+      <w:pPr>
+        <w:bidi w:val="0"/>
+        <w:rPr>
+          <w:rFonts w:ascii="Consolas" w:hAnsi="Consolas"/>
+        </w:rPr>
+      </w:pPr>
+      <w:r>
+        <w:rPr>
+          <w:rFonts w:ascii="Consolas" w:hAnsi="Consolas"/>
+        </w:rPr>
+        <w:t>Tests: (sum-</w:t>
+      </w:r>
+      <w:proofErr w:type="spellStart"/>
+      <w:r>
+        <w:rPr>
+          <w:rFonts w:ascii="Consolas" w:hAnsi="Consolas"/>
+        </w:rPr>
+        <w:t>lst</w:t>
+      </w:r>
+      <w:proofErr w:type="spellEnd"/>
+      <w:r>
+        <w:rPr>
+          <w:rFonts w:ascii="Consolas" w:hAnsi="Consolas"/>
+        </w:rPr>
+        <w:t>-power (list 1 4 2) 3) ==&gt; 1^3+ 4^3 + 2^3 = 73</w:t>
       </w:r>
     </w:p>
     <w:p>
@@ -2693,21 +3468,57 @@
         <w:rPr>
           <w:rFonts w:ascii="Consolas" w:hAnsi="Consolas"/>
         </w:rPr>
-        <w:t>Signature: remove-last-element(lst)</w:t>
-      </w:r>
-    </w:p>
-    <w:p>
-      <w:pPr>
-        <w:bidi w:val="0"/>
-        <w:rPr>
-          <w:rFonts w:ascii="Consolas" w:hAnsi="Consolas"/>
-        </w:rPr>
-      </w:pPr>
-      <w:r>
-        <w:rPr>
-          <w:rFonts w:ascii="Consolas" w:hAnsi="Consolas"/>
-        </w:rPr>
-        <w:t>Type: [List(T) -&gt; List(T)]</w:t>
+        <w:t>Signature: remove-last-</w:t>
+      </w:r>
+      <w:proofErr w:type="gramStart"/>
+      <w:r>
+        <w:rPr>
+          <w:rFonts w:ascii="Consolas" w:hAnsi="Consolas"/>
+        </w:rPr>
+        <w:t>element(</w:t>
+      </w:r>
+      <w:proofErr w:type="spellStart"/>
+      <w:proofErr w:type="gramEnd"/>
+      <w:r>
+        <w:rPr>
+          <w:rFonts w:ascii="Consolas" w:hAnsi="Consolas"/>
+        </w:rPr>
+        <w:t>lst</w:t>
+      </w:r>
+      <w:proofErr w:type="spellEnd"/>
+      <w:r>
+        <w:rPr>
+          <w:rFonts w:ascii="Consolas" w:hAnsi="Consolas"/>
+        </w:rPr>
+        <w:t>)</w:t>
+      </w:r>
+    </w:p>
+    <w:p>
+      <w:pPr>
+        <w:bidi w:val="0"/>
+        <w:rPr>
+          <w:rFonts w:ascii="Consolas" w:hAnsi="Consolas"/>
+        </w:rPr>
+      </w:pPr>
+      <w:r>
+        <w:rPr>
+          <w:rFonts w:ascii="Consolas" w:hAnsi="Consolas"/>
+        </w:rPr>
+        <w:t>Type: [</w:t>
+      </w:r>
+      <w:proofErr w:type="gramStart"/>
+      <w:r>
+        <w:rPr>
+          <w:rFonts w:ascii="Consolas" w:hAnsi="Consolas"/>
+        </w:rPr>
+        <w:t>List(</w:t>
+      </w:r>
+      <w:proofErr w:type="gramEnd"/>
+      <w:r>
+        <w:rPr>
+          <w:rFonts w:ascii="Consolas" w:hAnsi="Consolas"/>
+        </w:rPr>
+        <w:t>T) -&gt; List(T)]</w:t>
       </w:r>
     </w:p>
     <w:p>
@@ -2735,7 +3546,13 @@
         <w:rPr>
           <w:rFonts w:ascii="Consolas" w:hAnsi="Consolas"/>
         </w:rPr>
-        <w:t>Pre-conditions: None</w:t>
+        <w:t xml:space="preserve">Pre-conditions: </w:t>
+      </w:r>
+      <w:r>
+        <w:rPr>
+          <w:rFonts w:ascii="Consolas" w:hAnsi="Consolas"/>
+        </w:rPr>
+        <w:t>true</w:t>
       </w:r>
     </w:p>
     <w:p>
@@ -2803,63 +3620,169 @@
         <w:rPr>
           <w:rFonts w:ascii="Consolas" w:hAnsi="Consolas"/>
         </w:rPr>
-        <w:t>Signature: num-from-digits(lst)</w:t>
-      </w:r>
-    </w:p>
-    <w:p>
-      <w:pPr>
-        <w:bidi w:val="0"/>
-        <w:rPr>
-          <w:rFonts w:ascii="Consolas" w:hAnsi="Consolas"/>
-        </w:rPr>
-      </w:pPr>
-      <w:r>
-        <w:rPr>
-          <w:rFonts w:ascii="Consolas" w:hAnsi="Consolas"/>
-        </w:rPr>
-        <w:t>Type: [List(number) -&gt; number]</w:t>
-      </w:r>
-    </w:p>
-    <w:p>
-      <w:pPr>
-        <w:bidi w:val="0"/>
-        <w:rPr>
-          <w:rFonts w:ascii="Consolas" w:hAnsi="Consolas"/>
-        </w:rPr>
-      </w:pPr>
-      <w:r>
-        <w:rPr>
-          <w:rFonts w:ascii="Consolas" w:hAnsi="Consolas"/>
-        </w:rPr>
-        <w:t>Purpose: Return the number consisted from lst's digits</w:t>
-      </w:r>
-    </w:p>
-    <w:p>
-      <w:pPr>
-        <w:bidi w:val="0"/>
-        <w:rPr>
-          <w:rFonts w:ascii="Consolas" w:hAnsi="Consolas"/>
-        </w:rPr>
-      </w:pPr>
-      <w:r>
-        <w:rPr>
-          <w:rFonts w:ascii="Consolas" w:hAnsi="Consolas"/>
-        </w:rPr>
-        <w:t>Pre-conditions: All of the numbers in lst are not negative</w:t>
-      </w:r>
-    </w:p>
-    <w:p>
-      <w:pPr>
-        <w:bidi w:val="0"/>
-        <w:rPr>
-          <w:rFonts w:ascii="Consolas" w:hAnsi="Consolas"/>
-        </w:rPr>
-      </w:pPr>
-      <w:r>
-        <w:rPr>
-          <w:rFonts w:ascii="Consolas" w:hAnsi="Consolas"/>
-        </w:rPr>
-        <w:t>Tests: (num-from-digits (list 2 4 6)) ==&gt; 246</w:t>
+        <w:t xml:space="preserve">Signature: </w:t>
+      </w:r>
+      <w:proofErr w:type="spellStart"/>
+      <w:r>
+        <w:rPr>
+          <w:rFonts w:ascii="Consolas" w:hAnsi="Consolas"/>
+        </w:rPr>
+        <w:t>num</w:t>
+      </w:r>
+      <w:proofErr w:type="spellEnd"/>
+      <w:r>
+        <w:rPr>
+          <w:rFonts w:ascii="Consolas" w:hAnsi="Consolas"/>
+        </w:rPr>
+        <w:t>-from-</w:t>
+      </w:r>
+      <w:proofErr w:type="gramStart"/>
+      <w:r>
+        <w:rPr>
+          <w:rFonts w:ascii="Consolas" w:hAnsi="Consolas"/>
+        </w:rPr>
+        <w:t>digits(</w:t>
+      </w:r>
+      <w:proofErr w:type="spellStart"/>
+      <w:proofErr w:type="gramEnd"/>
+      <w:r>
+        <w:rPr>
+          <w:rFonts w:ascii="Consolas" w:hAnsi="Consolas"/>
+        </w:rPr>
+        <w:t>lst</w:t>
+      </w:r>
+      <w:proofErr w:type="spellEnd"/>
+      <w:r>
+        <w:rPr>
+          <w:rFonts w:ascii="Consolas" w:hAnsi="Consolas"/>
+        </w:rPr>
+        <w:t>)</w:t>
+      </w:r>
+    </w:p>
+    <w:p>
+      <w:pPr>
+        <w:bidi w:val="0"/>
+        <w:rPr>
+          <w:rFonts w:ascii="Consolas" w:hAnsi="Consolas"/>
+        </w:rPr>
+      </w:pPr>
+      <w:r>
+        <w:rPr>
+          <w:rFonts w:ascii="Consolas" w:hAnsi="Consolas"/>
+        </w:rPr>
+        <w:t>Type: [</w:t>
+      </w:r>
+      <w:proofErr w:type="gramStart"/>
+      <w:r>
+        <w:rPr>
+          <w:rFonts w:ascii="Consolas" w:hAnsi="Consolas"/>
+        </w:rPr>
+        <w:t>List(</w:t>
+      </w:r>
+      <w:proofErr w:type="gramEnd"/>
+      <w:r>
+        <w:rPr>
+          <w:rFonts w:ascii="Consolas" w:hAnsi="Consolas"/>
+        </w:rPr>
+        <w:t>number) -&gt; number]</w:t>
+      </w:r>
+    </w:p>
+    <w:p>
+      <w:pPr>
+        <w:bidi w:val="0"/>
+        <w:rPr>
+          <w:rFonts w:ascii="Consolas" w:hAnsi="Consolas"/>
+        </w:rPr>
+      </w:pPr>
+      <w:r>
+        <w:rPr>
+          <w:rFonts w:ascii="Consolas" w:hAnsi="Consolas"/>
+        </w:rPr>
+        <w:t xml:space="preserve">Purpose: Return the number consisted from </w:t>
+      </w:r>
+      <w:proofErr w:type="spellStart"/>
+      <w:r>
+        <w:rPr>
+          <w:rFonts w:ascii="Consolas" w:hAnsi="Consolas"/>
+        </w:rPr>
+        <w:t>lst's</w:t>
+      </w:r>
+      <w:proofErr w:type="spellEnd"/>
+      <w:r>
+        <w:rPr>
+          <w:rFonts w:ascii="Consolas" w:hAnsi="Consolas"/>
+        </w:rPr>
+        <w:t xml:space="preserve"> digits</w:t>
+      </w:r>
+    </w:p>
+    <w:p>
+      <w:pPr>
+        <w:bidi w:val="0"/>
+        <w:rPr>
+          <w:rFonts w:ascii="Consolas" w:hAnsi="Consolas"/>
+        </w:rPr>
+      </w:pPr>
+      <w:r>
+        <w:rPr>
+          <w:rFonts w:ascii="Consolas" w:hAnsi="Consolas"/>
+        </w:rPr>
+        <w:t xml:space="preserve">Pre-conditions: </w:t>
+      </w:r>
+      <w:proofErr w:type="gramStart"/>
+      <w:r>
+        <w:rPr>
+          <w:rFonts w:ascii="Consolas" w:hAnsi="Consolas"/>
+        </w:rPr>
+        <w:t xml:space="preserve">All of the numbers in </w:t>
+      </w:r>
+      <w:proofErr w:type="spellStart"/>
+      <w:r>
+        <w:rPr>
+          <w:rFonts w:ascii="Consolas" w:hAnsi="Consolas"/>
+        </w:rPr>
+        <w:t>lst</w:t>
+      </w:r>
+      <w:proofErr w:type="spellEnd"/>
+      <w:r>
+        <w:rPr>
+          <w:rFonts w:ascii="Consolas" w:hAnsi="Consolas"/>
+        </w:rPr>
+        <w:t xml:space="preserve"> are not</w:t>
+      </w:r>
+      <w:proofErr w:type="gramEnd"/>
+      <w:r>
+        <w:rPr>
+          <w:rFonts w:ascii="Consolas" w:hAnsi="Consolas"/>
+        </w:rPr>
+        <w:t xml:space="preserve"> negative</w:t>
+      </w:r>
+    </w:p>
+    <w:p>
+      <w:pPr>
+        <w:bidi w:val="0"/>
+        <w:rPr>
+          <w:rFonts w:ascii="Consolas" w:hAnsi="Consolas"/>
+        </w:rPr>
+      </w:pPr>
+      <w:r>
+        <w:rPr>
+          <w:rFonts w:ascii="Consolas" w:hAnsi="Consolas"/>
+        </w:rPr>
+        <w:t>Tests: (</w:t>
+      </w:r>
+      <w:proofErr w:type="spellStart"/>
+      <w:r>
+        <w:rPr>
+          <w:rFonts w:ascii="Consolas" w:hAnsi="Consolas"/>
+        </w:rPr>
+        <w:t>num</w:t>
+      </w:r>
+      <w:proofErr w:type="spellEnd"/>
+      <w:r>
+        <w:rPr>
+          <w:rFonts w:ascii="Consolas" w:hAnsi="Consolas"/>
+        </w:rPr>
+        <w:t>-from-digits (list 2 4 6)) ==&gt; 246</w:t>
       </w:r>
     </w:p>
     <w:p>
@@ -2894,21 +3817,71 @@
         <w:rPr>
           <w:rFonts w:ascii="Consolas" w:hAnsi="Consolas"/>
         </w:rPr>
-        <w:t>is-narcissistic(lst)</w:t>
-      </w:r>
-    </w:p>
-    <w:p>
-      <w:pPr>
-        <w:bidi w:val="0"/>
-        <w:rPr>
-          <w:rFonts w:ascii="Consolas" w:hAnsi="Consolas"/>
-        </w:rPr>
-      </w:pPr>
-      <w:r>
-        <w:rPr>
-          <w:rFonts w:ascii="Consolas" w:hAnsi="Consolas"/>
-        </w:rPr>
-        <w:t>Type: [List(number) -&gt; boolean]</w:t>
+        <w:t>is-</w:t>
+      </w:r>
+      <w:proofErr w:type="gramStart"/>
+      <w:r>
+        <w:rPr>
+          <w:rFonts w:ascii="Consolas" w:hAnsi="Consolas"/>
+        </w:rPr>
+        <w:t>narcissistic(</w:t>
+      </w:r>
+      <w:proofErr w:type="spellStart"/>
+      <w:proofErr w:type="gramEnd"/>
+      <w:r>
+        <w:rPr>
+          <w:rFonts w:ascii="Consolas" w:hAnsi="Consolas"/>
+        </w:rPr>
+        <w:t>lst</w:t>
+      </w:r>
+      <w:proofErr w:type="spellEnd"/>
+      <w:r>
+        <w:rPr>
+          <w:rFonts w:ascii="Consolas" w:hAnsi="Consolas"/>
+        </w:rPr>
+        <w:t>)</w:t>
+      </w:r>
+    </w:p>
+    <w:p>
+      <w:pPr>
+        <w:bidi w:val="0"/>
+        <w:rPr>
+          <w:rFonts w:ascii="Consolas" w:hAnsi="Consolas"/>
+        </w:rPr>
+      </w:pPr>
+      <w:r>
+        <w:rPr>
+          <w:rFonts w:ascii="Consolas" w:hAnsi="Consolas"/>
+        </w:rPr>
+        <w:t>Type: [</w:t>
+      </w:r>
+      <w:proofErr w:type="gramStart"/>
+      <w:r>
+        <w:rPr>
+          <w:rFonts w:ascii="Consolas" w:hAnsi="Consolas"/>
+        </w:rPr>
+        <w:t>List(</w:t>
+      </w:r>
+      <w:proofErr w:type="gramEnd"/>
+      <w:r>
+        <w:rPr>
+          <w:rFonts w:ascii="Consolas" w:hAnsi="Consolas"/>
+        </w:rPr>
+        <w:t xml:space="preserve">number) -&gt; </w:t>
+      </w:r>
+      <w:proofErr w:type="spellStart"/>
+      <w:r>
+        <w:rPr>
+          <w:rFonts w:ascii="Consolas" w:hAnsi="Consolas"/>
+        </w:rPr>
+        <w:t>boolean</w:t>
+      </w:r>
+      <w:proofErr w:type="spellEnd"/>
+      <w:r>
+        <w:rPr>
+          <w:rFonts w:ascii="Consolas" w:hAnsi="Consolas"/>
+        </w:rPr>
+        <w:t>]</w:t>
       </w:r>
     </w:p>
     <w:p>
@@ -2943,13 +3916,27 @@
         <w:rPr>
           <w:rFonts w:ascii="Consolas" w:hAnsi="Consolas"/>
         </w:rPr>
-        <w:t xml:space="preserve">   i</w:t>
-      </w:r>
-      <w:r>
-        <w:rPr>
-          <w:rFonts w:ascii="Consolas" w:hAnsi="Consolas"/>
-        </w:rPr>
-        <w:t>ts digits each</w:t>
+        <w:t xml:space="preserve">   </w:t>
+      </w:r>
+      <w:proofErr w:type="gramStart"/>
+      <w:r>
+        <w:rPr>
+          <w:rFonts w:ascii="Consolas" w:hAnsi="Consolas"/>
+        </w:rPr>
+        <w:t>i</w:t>
+      </w:r>
+      <w:r>
+        <w:rPr>
+          <w:rFonts w:ascii="Consolas" w:hAnsi="Consolas"/>
+        </w:rPr>
+        <w:t>ts</w:t>
+      </w:r>
+      <w:proofErr w:type="gramEnd"/>
+      <w:r>
+        <w:rPr>
+          <w:rFonts w:ascii="Consolas" w:hAnsi="Consolas"/>
+        </w:rPr>
+        <w:t xml:space="preserve"> digits each</w:t>
       </w:r>
       <w:r>
         <w:rPr>
@@ -2984,25 +3971,61 @@
         </w:rPr>
         <w:t xml:space="preserve">   </w:t>
       </w:r>
-      <w:r>
-        <w:rPr>
-          <w:rFonts w:ascii="Consolas" w:hAnsi="Consolas"/>
-        </w:rPr>
-        <w:t>digits)</w:t>
-      </w:r>
-    </w:p>
-    <w:p>
-      <w:pPr>
-        <w:bidi w:val="0"/>
-        <w:rPr>
-          <w:rFonts w:ascii="Consolas" w:hAnsi="Consolas"/>
-        </w:rPr>
-      </w:pPr>
-      <w:r>
-        <w:rPr>
-          <w:rFonts w:ascii="Consolas" w:hAnsi="Consolas"/>
-        </w:rPr>
-        <w:t>Pre-conditions: All of the numbers in lst are not negative</w:t>
+      <w:proofErr w:type="gramStart"/>
+      <w:r>
+        <w:rPr>
+          <w:rFonts w:ascii="Consolas" w:hAnsi="Consolas"/>
+        </w:rPr>
+        <w:t>digits</w:t>
+      </w:r>
+      <w:proofErr w:type="gramEnd"/>
+      <w:r>
+        <w:rPr>
+          <w:rFonts w:ascii="Consolas" w:hAnsi="Consolas"/>
+        </w:rPr>
+        <w:t>)</w:t>
+      </w:r>
+    </w:p>
+    <w:p>
+      <w:pPr>
+        <w:bidi w:val="0"/>
+        <w:rPr>
+          <w:rFonts w:ascii="Consolas" w:hAnsi="Consolas"/>
+        </w:rPr>
+      </w:pPr>
+      <w:r>
+        <w:rPr>
+          <w:rFonts w:ascii="Consolas" w:hAnsi="Consolas"/>
+        </w:rPr>
+        <w:t xml:space="preserve">Pre-conditions: </w:t>
+      </w:r>
+      <w:proofErr w:type="gramStart"/>
+      <w:r>
+        <w:rPr>
+          <w:rFonts w:ascii="Consolas" w:hAnsi="Consolas"/>
+        </w:rPr>
+        <w:t xml:space="preserve">All of the numbers in </w:t>
+      </w:r>
+      <w:proofErr w:type="spellStart"/>
+      <w:r>
+        <w:rPr>
+          <w:rFonts w:ascii="Consolas" w:hAnsi="Consolas"/>
+        </w:rPr>
+        <w:t>lst</w:t>
+      </w:r>
+      <w:proofErr w:type="spellEnd"/>
+      <w:r>
+        <w:rPr>
+          <w:rFonts w:ascii="Consolas" w:hAnsi="Consolas"/>
+        </w:rPr>
+        <w:t xml:space="preserve"> are not</w:t>
+      </w:r>
+      <w:proofErr w:type="gramEnd"/>
+      <w:r>
+        <w:rPr>
+          <w:rFonts w:ascii="Consolas" w:hAnsi="Consolas"/>
+        </w:rPr>
+        <w:t xml:space="preserve"> negative</w:t>
       </w:r>
     </w:p>
     <w:p>
@@ -3051,7 +4074,7 @@
 </file>
 
 <file path=word/numbering.xml><?xml version="1.0" encoding="utf-8"?>
-<w:numbering xmlns:wpc="http://schemas.microsoft.com/office/word/2010/wordprocessingCanvas" xmlns:cx="http://schemas.microsoft.com/office/drawing/2014/chartex" xmlns:cx1="http://schemas.microsoft.com/office/drawing/2015/9/8/chartex" xmlns:cx2="http://schemas.microsoft.com/office/drawing/2015/10/21/chartex" xmlns:cx3="http://schemas.microsoft.com/office/drawing/2016/5/9/chartex" xmlns:cx4="http://schemas.microsoft.com/office/drawing/2016/5/10/chartex" xmlns:cx5="http://schemas.microsoft.com/office/drawing/2016/5/11/chartex" xmlns:cx6="http://schemas.microsoft.com/office/drawing/2016/5/12/chartex" xmlns:cx7="http://schemas.microsoft.com/office/drawing/2016/5/13/chartex" xmlns:cx8="http://schemas.microsoft.com/office/drawing/2016/5/14/chartex" xmlns:mc="http://schemas.openxmlformats.org/markup-compatibility/2006" xmlns:aink="http://schemas.microsoft.com/office/drawing/2016/ink" xmlns:am3d="http://schemas.microsoft.com/office/drawing/2017/model3d" xmlns:o="urn:schemas-microsoft-com:office:office" xmlns:r="http://schemas.openxmlformats.org/officeDocument/2006/relationships" xmlns:m="http://schemas.openxmlformats.org/officeDocument/2006/math" xmlns:v="urn:schemas-microsoft-com:vml" xmlns:wp14="http://schemas.microsoft.com/office/word/2010/wordprocessingDrawing" xmlns:wp="http://schemas.openxmlformats.org/drawingml/2006/wordprocessingDrawing" xmlns:w10="urn:schemas-microsoft-com:office:word" xmlns:w="http://schemas.openxmlformats.org/wordprocessingml/2006/main" xmlns:w14="http://schemas.microsoft.com/office/word/2010/wordml" xmlns:w15="http://schemas.microsoft.com/office/word/2012/wordml" xmlns:w16cid="http://schemas.microsoft.com/office/word/2016/wordml/cid" xmlns:w16se="http://schemas.microsoft.com/office/word/2015/wordml/symex" xmlns:wpg="http://schemas.microsoft.com/office/word/2010/wordprocessingGroup" xmlns:wpi="http://schemas.microsoft.com/office/word/2010/wordprocessingInk" xmlns:wne="http://schemas.microsoft.com/office/word/2006/wordml" xmlns:wps="http://schemas.microsoft.com/office/word/2010/wordprocessingShape" mc:Ignorable="w14 w15 w16se w16cid wp14">
+<w:numbering xmlns:wpc="http://schemas.microsoft.com/office/word/2010/wordprocessingCanvas" xmlns:mc="http://schemas.openxmlformats.org/markup-compatibility/2006" xmlns:o="urn:schemas-microsoft-com:office:office" xmlns:r="http://schemas.openxmlformats.org/officeDocument/2006/relationships" xmlns:m="http://schemas.openxmlformats.org/officeDocument/2006/math" xmlns:v="urn:schemas-microsoft-com:vml" xmlns:wp14="http://schemas.microsoft.com/office/word/2010/wordprocessingDrawing" xmlns:wp="http://schemas.openxmlformats.org/drawingml/2006/wordprocessingDrawing" xmlns:w10="urn:schemas-microsoft-com:office:word" xmlns:w="http://schemas.openxmlformats.org/wordprocessingml/2006/main" xmlns:w14="http://schemas.microsoft.com/office/word/2010/wordml" xmlns:w15="http://schemas.microsoft.com/office/word/2012/wordml" xmlns:wpg="http://schemas.microsoft.com/office/word/2010/wordprocessingGroup" xmlns:wpi="http://schemas.microsoft.com/office/word/2010/wordprocessingInk" xmlns:wne="http://schemas.microsoft.com/office/word/2006/wordml" xmlns:wps="http://schemas.microsoft.com/office/word/2010/wordprocessingShape" mc:Ignorable="w14 w15 wp14">
   <w:abstractNum w:abstractNumId="0" w15:restartNumberingAfterBreak="0">
     <w:nsid w:val="29A554E3"/>
     <w:multiLevelType w:val="multilevel"/>
@@ -3288,7 +4311,7 @@
 </file>
 
 <file path=word/styles.xml><?xml version="1.0" encoding="utf-8"?>
-<w:styles xmlns:mc="http://schemas.openxmlformats.org/markup-compatibility/2006" xmlns:r="http://schemas.openxmlformats.org/officeDocument/2006/relationships" xmlns:w="http://schemas.openxmlformats.org/wordprocessingml/2006/main" xmlns:w14="http://schemas.microsoft.com/office/word/2010/wordml" xmlns:w15="http://schemas.microsoft.com/office/word/2012/wordml" xmlns:w16cid="http://schemas.microsoft.com/office/word/2016/wordml/cid" xmlns:w16se="http://schemas.microsoft.com/office/word/2015/wordml/symex" mc:Ignorable="w14 w15 w16se w16cid">
+<w:styles xmlns:mc="http://schemas.openxmlformats.org/markup-compatibility/2006" xmlns:r="http://schemas.openxmlformats.org/officeDocument/2006/relationships" xmlns:w="http://schemas.openxmlformats.org/wordprocessingml/2006/main" xmlns:w14="http://schemas.microsoft.com/office/word/2010/wordml" xmlns:w15="http://schemas.microsoft.com/office/word/2012/wordml" mc:Ignorable="w14 w15">
   <w:docDefaults>
     <w:rPrDefault>
       <w:rPr>
@@ -3304,7 +4327,7 @@
       </w:pPr>
     </w:pPrDefault>
   </w:docDefaults>
-  <w:latentStyles w:defLockedState="0" w:defUIPriority="99" w:defSemiHidden="0" w:defUnhideWhenUsed="0" w:defQFormat="0" w:count="377">
+  <w:latentStyles w:defLockedState="0" w:defUIPriority="99" w:defSemiHidden="0" w:defUnhideWhenUsed="0" w:defQFormat="0" w:count="371">
     <w:lsdException w:name="Normal" w:uiPriority="0" w:qFormat="1"/>
     <w:lsdException w:name="heading 1" w:uiPriority="9" w:qFormat="1"/>
     <w:lsdException w:name="heading 2" w:semiHidden="1" w:uiPriority="9" w:unhideWhenUsed="1" w:qFormat="1"/>
@@ -3452,8 +4475,11 @@
     <w:lsdException w:name="Table 3D effects 3" w:semiHidden="1" w:unhideWhenUsed="1"/>
     <w:lsdException w:name="Table Contemporary" w:semiHidden="1" w:unhideWhenUsed="1"/>
     <w:lsdException w:name="Table Elegant" w:semiHidden="1" w:unhideWhenUsed="1"/>
+    <w:lsdException w:name="Table Professional" w:semiHidden="1" w:unhideWhenUsed="1"/>
     <w:lsdException w:name="Table Subtle 1" w:semiHidden="1" w:unhideWhenUsed="1"/>
     <w:lsdException w:name="Table Subtle 2" w:semiHidden="1" w:unhideWhenUsed="1"/>
+    <w:lsdException w:name="Table Web 1" w:semiHidden="1" w:unhideWhenUsed="1"/>
+    <w:lsdException w:name="Table Web 2" w:semiHidden="1" w:unhideWhenUsed="1"/>
     <w:lsdException w:name="Table Web 3" w:semiHidden="1" w:unhideWhenUsed="1"/>
     <w:lsdException w:name="Balloon Text" w:semiHidden="1" w:unhideWhenUsed="1"/>
     <w:lsdException w:name="Table Grid" w:uiPriority="39"/>
@@ -3673,25 +4699,19 @@
     <w:lsdException w:name="List Table 5 Dark Accent 6" w:uiPriority="50"/>
     <w:lsdException w:name="List Table 6 Colorful Accent 6" w:uiPriority="51"/>
     <w:lsdException w:name="List Table 7 Colorful Accent 6" w:uiPriority="52"/>
-    <w:lsdException w:name="Mention" w:semiHidden="1" w:unhideWhenUsed="1"/>
-    <w:lsdException w:name="Smart Hyperlink" w:semiHidden="1" w:unhideWhenUsed="1"/>
-    <w:lsdException w:name="Hashtag" w:semiHidden="1" w:unhideWhenUsed="1"/>
-    <w:lsdException w:name="Unresolved Mention" w:semiHidden="1" w:unhideWhenUsed="1"/>
-    <w:lsdException w:name="Smart Link" w:semiHidden="1" w:unhideWhenUsed="1"/>
-    <w:lsdException w:name="Smart Link Error" w:semiHidden="1" w:unhideWhenUsed="1"/>
   </w:latentStyles>
-  <w:style w:type="paragraph" w:default="1" w:styleId="Normal">
+  <w:style w:type="paragraph" w:default="1" w:styleId="a">
     <w:name w:val="Normal"/>
     <w:qFormat/>
     <w:pPr>
       <w:bidi/>
     </w:pPr>
   </w:style>
-  <w:style w:type="paragraph" w:styleId="Heading1">
+  <w:style w:type="paragraph" w:styleId="1">
     <w:name w:val="heading 1"/>
-    <w:basedOn w:val="Normal"/>
-    <w:next w:val="Normal"/>
-    <w:link w:val="Heading1Char"/>
+    <w:basedOn w:val="a"/>
+    <w:next w:val="a"/>
+    <w:link w:val="10"/>
     <w:uiPriority w:val="9"/>
     <w:qFormat/>
     <w:rsid w:val="00AF43DB"/>
@@ -3708,11 +4728,11 @@
       <w:szCs w:val="32"/>
     </w:rPr>
   </w:style>
-  <w:style w:type="paragraph" w:styleId="Heading2">
+  <w:style w:type="paragraph" w:styleId="2">
     <w:name w:val="heading 2"/>
-    <w:basedOn w:val="Normal"/>
-    <w:next w:val="Normal"/>
-    <w:link w:val="Heading2Char"/>
+    <w:basedOn w:val="a"/>
+    <w:next w:val="a"/>
+    <w:link w:val="20"/>
     <w:uiPriority w:val="9"/>
     <w:unhideWhenUsed/>
     <w:qFormat/>
@@ -3730,13 +4750,13 @@
       <w:szCs w:val="26"/>
     </w:rPr>
   </w:style>
-  <w:style w:type="character" w:default="1" w:styleId="DefaultParagraphFont">
+  <w:style w:type="character" w:default="1" w:styleId="a0">
     <w:name w:val="Default Paragraph Font"/>
     <w:uiPriority w:val="1"/>
     <w:semiHidden/>
     <w:unhideWhenUsed/>
   </w:style>
-  <w:style w:type="table" w:default="1" w:styleId="TableNormal">
+  <w:style w:type="table" w:default="1" w:styleId="a1">
     <w:name w:val="Normal Table"/>
     <w:uiPriority w:val="99"/>
     <w:semiHidden/>
@@ -3751,15 +4771,15 @@
       </w:tblCellMar>
     </w:tblPr>
   </w:style>
-  <w:style w:type="numbering" w:default="1" w:styleId="NoList">
+  <w:style w:type="numbering" w:default="1" w:styleId="a2">
     <w:name w:val="No List"/>
     <w:uiPriority w:val="99"/>
     <w:semiHidden/>
     <w:unhideWhenUsed/>
   </w:style>
-  <w:style w:type="table" w:styleId="TableGrid">
+  <w:style w:type="table" w:styleId="a3">
     <w:name w:val="Table Grid"/>
-    <w:basedOn w:val="TableNormal"/>
+    <w:basedOn w:val="a1"/>
     <w:uiPriority w:val="39"/>
     <w:rsid w:val="00AD0355"/>
     <w:pPr>
@@ -3776,9 +4796,9 @@
       </w:tblBorders>
     </w:tblPr>
   </w:style>
-  <w:style w:type="character" w:styleId="Strong">
+  <w:style w:type="character" w:styleId="a4">
     <w:name w:val="Strong"/>
-    <w:basedOn w:val="DefaultParagraphFont"/>
+    <w:basedOn w:val="a0"/>
     <w:uiPriority w:val="22"/>
     <w:qFormat/>
     <w:rsid w:val="004469F7"/>
@@ -3787,10 +4807,10 @@
       <w:bCs/>
     </w:rPr>
   </w:style>
-  <w:style w:type="paragraph" w:styleId="HTMLPreformatted">
+  <w:style w:type="paragraph" w:styleId="HTML">
     <w:name w:val="HTML Preformatted"/>
-    <w:basedOn w:val="Normal"/>
-    <w:link w:val="HTMLPreformattedChar"/>
+    <w:basedOn w:val="a"/>
+    <w:link w:val="HTML0"/>
     <w:uiPriority w:val="99"/>
     <w:semiHidden/>
     <w:unhideWhenUsed/>
@@ -3823,10 +4843,10 @@
       <w:szCs w:val="20"/>
     </w:rPr>
   </w:style>
-  <w:style w:type="character" w:customStyle="1" w:styleId="HTMLPreformattedChar">
-    <w:name w:val="HTML Preformatted Char"/>
-    <w:basedOn w:val="DefaultParagraphFont"/>
-    <w:link w:val="HTMLPreformatted"/>
+  <w:style w:type="character" w:customStyle="1" w:styleId="HTML0">
+    <w:name w:val="HTML מעוצב מראש תו"/>
+    <w:basedOn w:val="a0"/>
+    <w:link w:val="HTML"/>
     <w:uiPriority w:val="99"/>
     <w:semiHidden/>
     <w:rsid w:val="00CF464F"/>
@@ -3838,7 +4858,7 @@
   </w:style>
   <w:style w:type="character" w:styleId="HTMLCode">
     <w:name w:val="HTML Code"/>
-    <w:basedOn w:val="DefaultParagraphFont"/>
+    <w:basedOn w:val="a0"/>
     <w:uiPriority w:val="99"/>
     <w:semiHidden/>
     <w:unhideWhenUsed/>
@@ -3851,27 +4871,27 @@
   </w:style>
   <w:style w:type="character" w:customStyle="1" w:styleId="hl-brackets">
     <w:name w:val="hl-brackets"/>
-    <w:basedOn w:val="DefaultParagraphFont"/>
+    <w:basedOn w:val="a0"/>
     <w:rsid w:val="00CF464F"/>
   </w:style>
   <w:style w:type="character" w:customStyle="1" w:styleId="hl-reserved">
     <w:name w:val="hl-reserved"/>
-    <w:basedOn w:val="DefaultParagraphFont"/>
+    <w:basedOn w:val="a0"/>
     <w:rsid w:val="00CF464F"/>
   </w:style>
   <w:style w:type="character" w:customStyle="1" w:styleId="hl-code">
     <w:name w:val="hl-code"/>
-    <w:basedOn w:val="DefaultParagraphFont"/>
+    <w:basedOn w:val="a0"/>
     <w:rsid w:val="00CF464F"/>
   </w:style>
   <w:style w:type="character" w:customStyle="1" w:styleId="hl-identifier">
     <w:name w:val="hl-identifier"/>
-    <w:basedOn w:val="DefaultParagraphFont"/>
+    <w:basedOn w:val="a0"/>
     <w:rsid w:val="00CF464F"/>
   </w:style>
-  <w:style w:type="character" w:styleId="PlaceholderText">
+  <w:style w:type="character" w:styleId="a5">
     <w:name w:val="Placeholder Text"/>
-    <w:basedOn w:val="DefaultParagraphFont"/>
+    <w:basedOn w:val="a0"/>
     <w:uiPriority w:val="99"/>
     <w:semiHidden/>
     <w:rsid w:val="00DB17FE"/>
@@ -3879,10 +4899,10 @@
       <w:color w:val="808080"/>
     </w:rPr>
   </w:style>
-  <w:style w:type="character" w:customStyle="1" w:styleId="Heading1Char">
-    <w:name w:val="Heading 1 Char"/>
-    <w:basedOn w:val="DefaultParagraphFont"/>
-    <w:link w:val="Heading1"/>
+  <w:style w:type="character" w:customStyle="1" w:styleId="10">
+    <w:name w:val="כותרת 1 תו"/>
+    <w:basedOn w:val="a0"/>
+    <w:link w:val="1"/>
     <w:uiPriority w:val="9"/>
     <w:rsid w:val="00AF43DB"/>
     <w:rPr>
@@ -3892,10 +4912,10 @@
       <w:szCs w:val="32"/>
     </w:rPr>
   </w:style>
-  <w:style w:type="character" w:customStyle="1" w:styleId="Heading2Char">
-    <w:name w:val="Heading 2 Char"/>
-    <w:basedOn w:val="DefaultParagraphFont"/>
-    <w:link w:val="Heading2"/>
+  <w:style w:type="character" w:customStyle="1" w:styleId="20">
+    <w:name w:val="כותרת 2 תו"/>
+    <w:basedOn w:val="a0"/>
+    <w:link w:val="2"/>
     <w:uiPriority w:val="9"/>
     <w:rsid w:val="00AF43DB"/>
     <w:rPr>

</xml_diff>

<commit_message>
Fixed missing sentence in Q1.5
</commit_message>
<xml_diff>
--- a/ppl2.docx
+++ b/ppl2.docx
@@ -1,10 +1,10 @@
 
 <file path=word/document.xml><?xml version="1.0" encoding="utf-8"?>
-<w:document xmlns:wpc="http://schemas.microsoft.com/office/word/2010/wordprocessingCanvas" xmlns:mc="http://schemas.openxmlformats.org/markup-compatibility/2006" xmlns:o="urn:schemas-microsoft-com:office:office" xmlns:r="http://schemas.openxmlformats.org/officeDocument/2006/relationships" xmlns:m="http://schemas.openxmlformats.org/officeDocument/2006/math" xmlns:v="urn:schemas-microsoft-com:vml" xmlns:wp14="http://schemas.microsoft.com/office/word/2010/wordprocessingDrawing" xmlns:wp="http://schemas.openxmlformats.org/drawingml/2006/wordprocessingDrawing" xmlns:w10="urn:schemas-microsoft-com:office:word" xmlns:w="http://schemas.openxmlformats.org/wordprocessingml/2006/main" xmlns:w14="http://schemas.microsoft.com/office/word/2010/wordml" xmlns:w15="http://schemas.microsoft.com/office/word/2012/wordml" xmlns:wpg="http://schemas.microsoft.com/office/word/2010/wordprocessingGroup" xmlns:wpi="http://schemas.microsoft.com/office/word/2010/wordprocessingInk" xmlns:wne="http://schemas.microsoft.com/office/word/2006/wordml" xmlns:wps="http://schemas.microsoft.com/office/word/2010/wordprocessingShape" mc:Ignorable="w14 w15 wp14">
+<w:document xmlns:wpc="http://schemas.microsoft.com/office/word/2010/wordprocessingCanvas" xmlns:cx="http://schemas.microsoft.com/office/drawing/2014/chartex" xmlns:cx1="http://schemas.microsoft.com/office/drawing/2015/9/8/chartex" xmlns:cx2="http://schemas.microsoft.com/office/drawing/2015/10/21/chartex" xmlns:cx3="http://schemas.microsoft.com/office/drawing/2016/5/9/chartex" xmlns:cx4="http://schemas.microsoft.com/office/drawing/2016/5/10/chartex" xmlns:cx5="http://schemas.microsoft.com/office/drawing/2016/5/11/chartex" xmlns:cx6="http://schemas.microsoft.com/office/drawing/2016/5/12/chartex" xmlns:cx7="http://schemas.microsoft.com/office/drawing/2016/5/13/chartex" xmlns:cx8="http://schemas.microsoft.com/office/drawing/2016/5/14/chartex" xmlns:mc="http://schemas.openxmlformats.org/markup-compatibility/2006" xmlns:aink="http://schemas.microsoft.com/office/drawing/2016/ink" xmlns:am3d="http://schemas.microsoft.com/office/drawing/2017/model3d" xmlns:o="urn:schemas-microsoft-com:office:office" xmlns:r="http://schemas.openxmlformats.org/officeDocument/2006/relationships" xmlns:m="http://schemas.openxmlformats.org/officeDocument/2006/math" xmlns:v="urn:schemas-microsoft-com:vml" xmlns:wp14="http://schemas.microsoft.com/office/word/2010/wordprocessingDrawing" xmlns:wp="http://schemas.openxmlformats.org/drawingml/2006/wordprocessingDrawing" xmlns:w10="urn:schemas-microsoft-com:office:word" xmlns:w="http://schemas.openxmlformats.org/wordprocessingml/2006/main" xmlns:w14="http://schemas.microsoft.com/office/word/2010/wordml" xmlns:w15="http://schemas.microsoft.com/office/word/2012/wordml" xmlns:w16cid="http://schemas.microsoft.com/office/word/2016/wordml/cid" xmlns:w16se="http://schemas.microsoft.com/office/word/2015/wordml/symex" xmlns:wpg="http://schemas.microsoft.com/office/word/2010/wordprocessingGroup" xmlns:wpi="http://schemas.microsoft.com/office/word/2010/wordprocessingInk" xmlns:wne="http://schemas.microsoft.com/office/word/2006/wordml" xmlns:wps="http://schemas.microsoft.com/office/word/2010/wordprocessingShape" mc:Ignorable="w14 w15 w16se w16cid wp14">
   <w:body>
     <w:p>
       <w:pPr>
-        <w:pStyle w:val="1"/>
+        <w:pStyle w:val="Heading1"/>
         <w:jc w:val="center"/>
         <w:rPr>
           <w:rtl/>
@@ -47,7 +47,7 @@
     </w:p>
     <w:p>
       <w:pPr>
-        <w:pStyle w:val="2"/>
+        <w:pStyle w:val="Heading2"/>
         <w:rPr>
           <w:rtl/>
         </w:rPr>
@@ -59,7 +59,7 @@
     <w:p/>
     <w:tbl>
       <w:tblPr>
-        <w:tblStyle w:val="a3"/>
+        <w:tblStyle w:val="TableGrid"/>
         <w:bidiVisual/>
         <w:tblW w:w="0" w:type="auto"/>
         <w:tblLook w:val="04A0" w:firstRow="1" w:lastRow="0" w:firstColumn="1" w:lastColumn="0" w:noHBand="0" w:noVBand="1"/>
@@ -84,23 +84,7 @@
                 <w:rFonts w:hint="cs"/>
                 <w:rtl/>
               </w:rPr>
-              <w:t xml:space="preserve">ביטוי אטומי </w:t>
-            </w:r>
-            <w:proofErr w:type="spellStart"/>
-            <w:r>
-              <w:rPr>
-                <w:rFonts w:hint="cs"/>
-                <w:rtl/>
-              </w:rPr>
-              <w:t>פרמיטיבי</w:t>
-            </w:r>
-            <w:proofErr w:type="spellEnd"/>
-            <w:r>
-              <w:rPr>
-                <w:rFonts w:hint="cs"/>
-                <w:rtl/>
-              </w:rPr>
-              <w:t>:</w:t>
+              <w:t>ביטוי אטומי פרמיטיבי:</w:t>
             </w:r>
           </w:p>
         </w:tc>
@@ -140,17 +124,8 @@
                 <w:rFonts w:hint="cs"/>
                 <w:rtl/>
               </w:rPr>
-              <w:t>ביטוי אטומי לא-</w:t>
+              <w:t>ביטוי אטומי לא-פרמיטיבי</w:t>
             </w:r>
-            <w:proofErr w:type="spellStart"/>
-            <w:r>
-              <w:rPr>
-                <w:rFonts w:hint="cs"/>
-                <w:rtl/>
-              </w:rPr>
-              <w:t>פרמיטיבי</w:t>
-            </w:r>
-            <w:proofErr w:type="spellEnd"/>
           </w:p>
         </w:tc>
         <w:tc>
@@ -177,14 +152,12 @@
               </w:rPr>
               <w:t xml:space="preserve">    (בתור </w:t>
             </w:r>
-            <w:proofErr w:type="spellStart"/>
             <w:r>
               <w:rPr>
                 <w:rFonts w:ascii="Consolas" w:hAnsi="Consolas"/>
               </w:rPr>
               <w:t>VarRef</w:t>
             </w:r>
-            <w:proofErr w:type="spellEnd"/>
             <w:r>
               <w:rPr>
                 <w:rFonts w:ascii="Consolas" w:hAnsi="Consolas" w:hint="cs"/>
@@ -211,17 +184,8 @@
                 <w:rFonts w:hint="cs"/>
                 <w:rtl/>
               </w:rPr>
-              <w:t>ביטוי מורכב לא-</w:t>
+              <w:t>ביטוי מורכב לא-פרמיטיבי</w:t>
             </w:r>
-            <w:proofErr w:type="spellStart"/>
-            <w:r>
-              <w:rPr>
-                <w:rFonts w:hint="cs"/>
-                <w:rtl/>
-              </w:rPr>
-              <w:t>פרמיטיבי</w:t>
-            </w:r>
-            <w:proofErr w:type="spellEnd"/>
           </w:p>
         </w:tc>
         <w:tc>
@@ -259,17 +223,8 @@
                 <w:rFonts w:hint="cs"/>
                 <w:rtl/>
               </w:rPr>
-              <w:t xml:space="preserve">ערך אטומי </w:t>
+              <w:t>ערך אטומי פרמיטיבי</w:t>
             </w:r>
-            <w:proofErr w:type="spellStart"/>
-            <w:r>
-              <w:rPr>
-                <w:rFonts w:hint="cs"/>
-                <w:rtl/>
-              </w:rPr>
-              <w:t>פרמיטיבי</w:t>
-            </w:r>
-            <w:proofErr w:type="spellEnd"/>
           </w:p>
         </w:tc>
         <w:tc>
@@ -308,17 +263,8 @@
                 <w:rFonts w:hint="cs"/>
                 <w:rtl/>
               </w:rPr>
-              <w:t>ערך אטומי לא-</w:t>
+              <w:t>ערך אטומי לא-פרמיטיבי</w:t>
             </w:r>
-            <w:proofErr w:type="spellStart"/>
-            <w:r>
-              <w:rPr>
-                <w:rFonts w:hint="cs"/>
-                <w:rtl/>
-              </w:rPr>
-              <w:t>פרמיטיבי</w:t>
-            </w:r>
-            <w:proofErr w:type="spellEnd"/>
           </w:p>
         </w:tc>
         <w:tc>
@@ -371,17 +317,8 @@
                 <w:rFonts w:hint="cs"/>
                 <w:rtl/>
               </w:rPr>
-              <w:t>ערך מורכב לא-</w:t>
+              <w:t>ערך מורכב לא-פרמיטיבי</w:t>
             </w:r>
-            <w:proofErr w:type="spellStart"/>
-            <w:r>
-              <w:rPr>
-                <w:rFonts w:hint="cs"/>
-                <w:rtl/>
-              </w:rPr>
-              <w:t>פרמיטיבי</w:t>
-            </w:r>
-            <w:proofErr w:type="spellEnd"/>
           </w:p>
         </w:tc>
         <w:tc>
@@ -420,7 +357,7 @@
     </w:p>
     <w:p>
       <w:pPr>
-        <w:pStyle w:val="2"/>
+        <w:pStyle w:val="Heading2"/>
         <w:rPr>
           <w:rtl/>
         </w:rPr>
@@ -491,35 +428,64 @@
         <w:rPr>
           <w:rFonts w:ascii="Consolas" w:hAnsi="Consolas"/>
         </w:rPr>
-        <w:t>(</w:t>
-      </w:r>
-      <w:proofErr w:type="gramStart"/>
-      <w:r>
-        <w:rPr>
-          <w:rFonts w:ascii="Consolas" w:hAnsi="Consolas"/>
-        </w:rPr>
+        <w:t>(define x 2)</w:t>
+      </w:r>
+    </w:p>
+    <w:p>
+      <w:pPr>
+        <w:rPr>
+          <w:rtl/>
+        </w:rPr>
+      </w:pPr>
+      <w:r>
+        <w:rPr>
+          <w:rFonts w:hint="cs"/>
+          <w:rtl/>
+        </w:rPr>
+        <w:t xml:space="preserve">לו היינו מחשבים את הביטוי הזה בדרך הסטנדרטית אז המשתנה </w:t>
+      </w:r>
+      <w:r>
+        <w:t>x</w:t>
+      </w:r>
+      <w:r>
+        <w:rPr>
+          <w:rFonts w:hint="cs"/>
+          <w:rtl/>
+        </w:rPr>
+        <w:t xml:space="preserve"> היה צריך להיות מחושב </w:t>
+      </w:r>
+      <w:r>
+        <w:rPr>
+          <w:rtl/>
+        </w:rPr>
+        <w:t>–</w:t>
+      </w:r>
+      <w:r>
+        <w:rPr>
+          <w:rFonts w:hint="cs"/>
+          <w:rtl/>
+        </w:rPr>
+        <w:t xml:space="preserve"> אך זו היתה שגיאה (כי הוא עדיין לא מוגדר, אנו מגדירים אותו באמצעות החישוב המיוחד הזה שטרם בוצע). ולכן חוק החישוב של </w:t>
+      </w:r>
+      <w:r>
         <w:t>define</w:t>
       </w:r>
-      <w:proofErr w:type="gramEnd"/>
-      <w:r>
-        <w:rPr>
-          <w:rFonts w:ascii="Consolas" w:hAnsi="Consolas"/>
-        </w:rPr>
-        <w:t xml:space="preserve"> x 2)</w:t>
-      </w:r>
-    </w:p>
-    <w:p>
-      <w:pPr>
-        <w:rPr>
-          <w:rtl/>
-        </w:rPr>
-      </w:pPr>
-      <w:r>
-        <w:rPr>
-          <w:rFonts w:hint="cs"/>
-          <w:rtl/>
-        </w:rPr>
-        <w:t xml:space="preserve">לו היינו מחשבים את הביטוי הזה בדרך הסטנדרטית אז המשתנה </w:t>
+      <w:r>
+        <w:rPr>
+          <w:rFonts w:hint="cs"/>
+          <w:rtl/>
+        </w:rPr>
+        <w:t xml:space="preserve"> הוא ראשית לחשב את 2 ואז לבצע </w:t>
+      </w:r>
+      <w:r>
+        <w:t>binding</w:t>
+      </w:r>
+      <w:r>
+        <w:rPr>
+          <w:rFonts w:hint="cs"/>
+          <w:rtl/>
+        </w:rPr>
+        <w:t xml:space="preserve"> בינו לבין השם </w:t>
       </w:r>
       <w:r>
         <w:t>x</w:t>
@@ -529,56 +495,106 @@
           <w:rFonts w:hint="cs"/>
           <w:rtl/>
         </w:rPr>
-        <w:t xml:space="preserve"> היה צריך להיות מחושב </w:t>
-      </w:r>
-      <w:r>
-        <w:rPr>
-          <w:rtl/>
-        </w:rPr>
-        <w:t>–</w:t>
-      </w:r>
-      <w:r>
-        <w:rPr>
-          <w:rFonts w:hint="cs"/>
-          <w:rtl/>
-        </w:rPr>
-        <w:t xml:space="preserve"> אך זו </w:t>
-      </w:r>
-      <w:proofErr w:type="spellStart"/>
-      <w:r>
-        <w:rPr>
-          <w:rFonts w:hint="cs"/>
-          <w:rtl/>
-        </w:rPr>
-        <w:t>היתה</w:t>
-      </w:r>
-      <w:proofErr w:type="spellEnd"/>
-      <w:r>
-        <w:rPr>
-          <w:rFonts w:hint="cs"/>
-          <w:rtl/>
-        </w:rPr>
-        <w:t xml:space="preserve"> שגיאה (כי הוא עדיין לא מוגדר, אנו מגדירים אותו באמצעות החישוב המיוחד הזה שטרם בוצע). ולכן חוק החישוב של </w:t>
-      </w:r>
-      <w:r>
-        <w:t>define</w:t>
-      </w:r>
-      <w:r>
-        <w:rPr>
-          <w:rFonts w:hint="cs"/>
-          <w:rtl/>
-        </w:rPr>
-        <w:t xml:space="preserve"> הוא ראשית לחשב את 2 ואז לבצע </w:t>
-      </w:r>
-      <w:r>
-        <w:t>binding</w:t>
-      </w:r>
-      <w:r>
-        <w:rPr>
-          <w:rFonts w:hint="cs"/>
-          <w:rtl/>
-        </w:rPr>
-        <w:t xml:space="preserve"> בינו לבין השם </w:t>
+        <w:t>.</w:t>
+      </w:r>
+    </w:p>
+    <w:p>
+      <w:pPr>
+        <w:rPr>
+          <w:rtl/>
+        </w:rPr>
+      </w:pPr>
+    </w:p>
+    <w:p>
+      <w:pPr>
+        <w:pStyle w:val="Heading2"/>
+        <w:rPr>
+          <w:rtl/>
+        </w:rPr>
+      </w:pPr>
+      <w:r>
+        <w:rPr>
+          <w:rFonts w:hint="cs"/>
+        </w:rPr>
+        <w:t>Q</w:t>
+      </w:r>
+      <w:r>
+        <w:t>1</w:t>
+      </w:r>
+      <w:r>
+        <w:t>.</w:t>
+      </w:r>
+      <w:r>
+        <w:t>3</w:t>
+      </w:r>
+    </w:p>
+    <w:p>
+      <w:pPr>
+        <w:rPr>
+          <w:rtl/>
+        </w:rPr>
+      </w:pPr>
+      <w:r>
+        <w:rPr>
+          <w:rFonts w:hint="cs"/>
+          <w:rtl/>
+        </w:rPr>
+        <w:t>משתנה חופשי הוא משתנה שלא מקושר ל</w:t>
+      </w:r>
+      <w:r>
+        <w:rPr>
+          <w:rFonts w:hint="cs"/>
+          <w:rtl/>
+        </w:rPr>
+        <w:t>ערך בתוך ה-</w:t>
+      </w:r>
+      <w:r>
+        <w:t>scope</w:t>
+      </w:r>
+      <w:r>
+        <w:rPr>
+          <w:rFonts w:hint="cs"/>
+          <w:rtl/>
+        </w:rPr>
+        <w:t xml:space="preserve"> בו הוא נמצא. למשל בביטוי:</w:t>
+      </w:r>
+    </w:p>
+    <w:p>
+      <w:pPr>
+        <w:rPr>
+          <w:rFonts w:ascii="Consolas" w:hAnsi="Consolas"/>
+          <w:rtl/>
+        </w:rPr>
+      </w:pPr>
+      <w:r>
+        <w:rPr>
+          <w:rFonts w:ascii="Consolas" w:hAnsi="Consolas"/>
+        </w:rPr>
+        <w:t>(lambda (x) (* x y))</w:t>
+      </w:r>
+    </w:p>
+    <w:p>
+      <w:pPr>
+        <w:rPr>
+          <w:rtl/>
+        </w:rPr>
+      </w:pPr>
+      <w:r>
+        <w:rPr>
+          <w:rFonts w:hint="cs"/>
+          <w:rtl/>
+        </w:rPr>
+        <w:t xml:space="preserve">המשתנה </w:t>
+      </w:r>
+      <w:r>
+        <w:t>y</w:t>
+      </w:r>
+      <w:r>
+        <w:rPr>
+          <w:rFonts w:hint="cs"/>
+          <w:rtl/>
+        </w:rPr>
+        <w:t xml:space="preserve"> הוא משתנה חופשי (בעוד שהמשתנה </w:t>
       </w:r>
       <w:r>
         <w:t>x</w:t>
@@ -588,129 +604,6 @@
           <w:rFonts w:hint="cs"/>
           <w:rtl/>
         </w:rPr>
-        <w:t>.</w:t>
-      </w:r>
-    </w:p>
-    <w:p>
-      <w:pPr>
-        <w:rPr>
-          <w:rtl/>
-        </w:rPr>
-      </w:pPr>
-    </w:p>
-    <w:p>
-      <w:pPr>
-        <w:pStyle w:val="2"/>
-        <w:rPr>
-          <w:rtl/>
-        </w:rPr>
-      </w:pPr>
-      <w:r>
-        <w:rPr>
-          <w:rFonts w:hint="cs"/>
-        </w:rPr>
-        <w:t>Q</w:t>
-      </w:r>
-      <w:r>
-        <w:t>1</w:t>
-      </w:r>
-      <w:r>
-        <w:t>.</w:t>
-      </w:r>
-      <w:r>
-        <w:t>3</w:t>
-      </w:r>
-    </w:p>
-    <w:p>
-      <w:pPr>
-        <w:rPr>
-          <w:rtl/>
-        </w:rPr>
-      </w:pPr>
-      <w:r>
-        <w:rPr>
-          <w:rFonts w:hint="cs"/>
-          <w:rtl/>
-        </w:rPr>
-        <w:t>משתנה חופשי הוא משתנה שלא מקושר ל</w:t>
-      </w:r>
-      <w:r>
-        <w:rPr>
-          <w:rFonts w:hint="cs"/>
-          <w:rtl/>
-        </w:rPr>
-        <w:t>ערך בתוך ה-</w:t>
-      </w:r>
-      <w:r>
-        <w:t>scope</w:t>
-      </w:r>
-      <w:r>
-        <w:rPr>
-          <w:rFonts w:hint="cs"/>
-          <w:rtl/>
-        </w:rPr>
-        <w:t xml:space="preserve"> בו הוא נמצא. למשל בביטוי:</w:t>
-      </w:r>
-    </w:p>
-    <w:p>
-      <w:pPr>
-        <w:rPr>
-          <w:rFonts w:ascii="Consolas" w:hAnsi="Consolas"/>
-          <w:rtl/>
-        </w:rPr>
-      </w:pPr>
-      <w:r>
-        <w:rPr>
-          <w:rFonts w:ascii="Consolas" w:hAnsi="Consolas"/>
-        </w:rPr>
-        <w:t>(</w:t>
-      </w:r>
-      <w:proofErr w:type="gramStart"/>
-      <w:r>
-        <w:rPr>
-          <w:rFonts w:ascii="Consolas" w:hAnsi="Consolas"/>
-        </w:rPr>
-        <w:t>lambda</w:t>
-      </w:r>
-      <w:proofErr w:type="gramEnd"/>
-      <w:r>
-        <w:rPr>
-          <w:rFonts w:ascii="Consolas" w:hAnsi="Consolas"/>
-        </w:rPr>
-        <w:t xml:space="preserve"> (x) (* x y))</w:t>
-      </w:r>
-    </w:p>
-    <w:p>
-      <w:pPr>
-        <w:rPr>
-          <w:rtl/>
-        </w:rPr>
-      </w:pPr>
-      <w:r>
-        <w:rPr>
-          <w:rFonts w:hint="cs"/>
-          <w:rtl/>
-        </w:rPr>
-        <w:t xml:space="preserve">המשתנה </w:t>
-      </w:r>
-      <w:r>
-        <w:t>y</w:t>
-      </w:r>
-      <w:r>
-        <w:rPr>
-          <w:rFonts w:hint="cs"/>
-          <w:rtl/>
-        </w:rPr>
-        <w:t xml:space="preserve"> הוא משתנה חופשי (בעוד שהמשתנה </w:t>
-      </w:r>
-      <w:r>
-        <w:t>x</w:t>
-      </w:r>
-      <w:r>
-        <w:rPr>
-          <w:rFonts w:hint="cs"/>
-          <w:rtl/>
-        </w:rPr>
         <w:t xml:space="preserve"> הוא משתנה </w:t>
       </w:r>
       <w:r>
@@ -733,7 +626,7 @@
     </w:p>
     <w:p>
       <w:pPr>
-        <w:pStyle w:val="2"/>
+        <w:pStyle w:val="Heading2"/>
       </w:pPr>
       <w:r>
         <w:t>Q1.4</w:t>
@@ -800,11 +693,9 @@
         </w:rPr>
         <w:t xml:space="preserve"> כאשר </w:t>
       </w:r>
-      <w:proofErr w:type="spellStart"/>
       <w:r>
         <w:t>x,y</w:t>
       </w:r>
-      <w:proofErr w:type="spellEnd"/>
       <w:r>
         <w:rPr>
           <w:rFonts w:hint="cs"/>
@@ -891,7 +782,7 @@
     </w:p>
     <w:p>
       <w:pPr>
-        <w:pStyle w:val="2"/>
+        <w:pStyle w:val="Heading2"/>
         <w:rPr>
           <w:rtl/>
         </w:rPr>
@@ -929,7 +820,44 @@
           <w:rFonts w:hint="cs"/>
           <w:rtl/>
         </w:rPr>
-        <w:t>מבנה תחבירי המקביל סמנטית למבנה תחבירי אחר. מעין שתי דרכים תחביריות ל</w:t>
+        <w:t xml:space="preserve">מבנה תחבירי המקביל סמנטית למבנה תחבירי אחר. </w:t>
+      </w:r>
+      <w:r>
+        <w:rPr>
+          <w:rFonts w:hint="cs"/>
+          <w:rtl/>
+        </w:rPr>
+        <w:t xml:space="preserve">כלומר, לרשות המתכנת עומדות שתי דרכים תחביריות שונות המאפשרות להשיג את אותה תוצאת חישוב. </w:t>
+      </w:r>
+      <w:r>
+        <w:rPr>
+          <w:rFonts w:hint="cs"/>
+          <w:rtl/>
+        </w:rPr>
+        <w:t xml:space="preserve">בשלב </w:t>
+      </w:r>
+      <w:r>
+        <w:rPr>
+          <w:rFonts w:hint="cs"/>
+          <w:rtl/>
+        </w:rPr>
+        <w:t>הפרסור</w:t>
+      </w:r>
+      <w:bookmarkStart w:id="0" w:name="_GoBack"/>
+      <w:bookmarkEnd w:id="0"/>
+      <w:r>
+        <w:rPr>
+          <w:rFonts w:hint="cs"/>
+          <w:rtl/>
+        </w:rPr>
+        <w:t xml:space="preserve"> </w:t>
+      </w:r>
+      <w:r>
+        <w:rPr>
+          <w:rFonts w:hint="cs"/>
+          <w:rtl/>
+        </w:rPr>
+        <w:t xml:space="preserve">ניתן להמיר מבנה תחבירי אחד למבנה התחבירי המקביל, ולהפעיל חישוב זהה. </w:t>
       </w:r>
     </w:p>
     <w:p>
@@ -998,21 +926,7 @@
         <w:rPr>
           <w:rFonts w:ascii="Consolas" w:hAnsi="Consolas"/>
         </w:rPr>
-        <w:t>(</w:t>
-      </w:r>
-      <w:proofErr w:type="gramStart"/>
-      <w:r>
-        <w:rPr>
-          <w:rFonts w:ascii="Consolas" w:hAnsi="Consolas"/>
-        </w:rPr>
-        <w:t>let</w:t>
-      </w:r>
-      <w:proofErr w:type="gramEnd"/>
-      <w:r>
-        <w:rPr>
-          <w:rFonts w:ascii="Consolas" w:hAnsi="Consolas"/>
-        </w:rPr>
-        <w:t xml:space="preserve"> ( (&lt;var1&gt; &lt;exp1&gt;)</w:t>
+        <w:t>(let ( (&lt;var1&gt; &lt;exp1&gt;)</w:t>
       </w:r>
       <w:r>
         <w:rPr>
@@ -1096,37 +1010,7 @@
         <w:rPr>
           <w:rFonts w:ascii="Consolas" w:hAnsi="Consolas"/>
         </w:rPr>
-        <w:t>(&lt;</w:t>
-      </w:r>
-      <w:proofErr w:type="spellStart"/>
-      <w:proofErr w:type="gramStart"/>
-      <w:r>
-        <w:rPr>
-          <w:rFonts w:ascii="Consolas" w:hAnsi="Consolas"/>
-        </w:rPr>
-        <w:t>varn</w:t>
-      </w:r>
-      <w:proofErr w:type="spellEnd"/>
-      <w:proofErr w:type="gramEnd"/>
-      <w:r>
-        <w:rPr>
-          <w:rFonts w:ascii="Consolas" w:hAnsi="Consolas"/>
-        </w:rPr>
-        <w:t>&gt; &lt;</w:t>
-      </w:r>
-      <w:proofErr w:type="spellStart"/>
-      <w:r>
-        <w:rPr>
-          <w:rFonts w:ascii="Consolas" w:hAnsi="Consolas"/>
-        </w:rPr>
-        <w:t>expn</w:t>
-      </w:r>
-      <w:proofErr w:type="spellEnd"/>
-      <w:r>
-        <w:rPr>
-          <w:rFonts w:ascii="Consolas" w:hAnsi="Consolas"/>
-        </w:rPr>
-        <w:t>&gt;) )</w:t>
+        <w:t>(&lt;varn&gt; &lt;expn&gt;) )</w:t>
       </w:r>
       <w:r>
         <w:rPr>
@@ -1140,19 +1024,11 @@
         </w:rPr>
         <w:t>&lt;</w:t>
       </w:r>
-      <w:proofErr w:type="gramStart"/>
-      <w:r>
-        <w:rPr>
-          <w:rFonts w:ascii="Consolas" w:hAnsi="Consolas"/>
-        </w:rPr>
-        <w:t>body</w:t>
-      </w:r>
-      <w:proofErr w:type="gramEnd"/>
-      <w:r>
-        <w:rPr>
-          <w:rFonts w:ascii="Consolas" w:hAnsi="Consolas"/>
-        </w:rPr>
-        <w:t>&gt;)</w:t>
+      <w:r>
+        <w:rPr>
+          <w:rFonts w:ascii="Consolas" w:hAnsi="Consolas"/>
+        </w:rPr>
+        <w:t>body&gt;)</w:t>
       </w:r>
     </w:p>
     <w:p>
@@ -1177,33 +1053,11 @@
           <w:rtl/>
         </w:rPr>
       </w:pPr>
-      <w:proofErr w:type="gramStart"/>
-      <w:r>
-        <w:rPr>
-          <w:rFonts w:ascii="Consolas" w:hAnsi="Consolas"/>
-        </w:rPr>
-        <w:t>( (</w:t>
-      </w:r>
-      <w:proofErr w:type="gramEnd"/>
-      <w:r>
-        <w:rPr>
-          <w:rFonts w:ascii="Consolas" w:hAnsi="Consolas"/>
-        </w:rPr>
-        <w:t>lambda (&lt;var1&gt; ... &lt;</w:t>
-      </w:r>
-      <w:proofErr w:type="spellStart"/>
-      <w:r>
-        <w:rPr>
-          <w:rFonts w:ascii="Consolas" w:hAnsi="Consolas"/>
-        </w:rPr>
-        <w:t>varn</w:t>
-      </w:r>
-      <w:proofErr w:type="spellEnd"/>
-      <w:r>
-        <w:rPr>
-          <w:rFonts w:ascii="Consolas" w:hAnsi="Consolas"/>
-        </w:rPr>
-        <w:t>&gt;) &lt;body&gt;)</w:t>
+      <w:r>
+        <w:rPr>
+          <w:rFonts w:ascii="Consolas" w:hAnsi="Consolas"/>
+        </w:rPr>
+        <w:t>( (lambda (&lt;var1&gt; ... &lt;varn&gt;) &lt;body&gt;)</w:t>
       </w:r>
       <w:r>
         <w:rPr>
@@ -1221,24 +1075,8 @@
         <w:rPr>
           <w:rFonts w:ascii="Consolas" w:hAnsi="Consolas"/>
         </w:rPr>
-        <w:t>exp1&gt; ... &lt;</w:t>
-      </w:r>
-      <w:proofErr w:type="spellStart"/>
-      <w:r>
-        <w:rPr>
-          <w:rFonts w:ascii="Consolas" w:hAnsi="Consolas"/>
-        </w:rPr>
-        <w:t>expn</w:t>
-      </w:r>
-      <w:proofErr w:type="spellEnd"/>
-      <w:proofErr w:type="gramStart"/>
-      <w:r>
-        <w:rPr>
-          <w:rFonts w:ascii="Consolas" w:hAnsi="Consolas"/>
-        </w:rPr>
-        <w:t>&gt; )</w:t>
-      </w:r>
-      <w:proofErr w:type="gramEnd"/>
+        <w:t>exp1&gt; ... &lt;expn&gt; )</w:t>
+      </w:r>
     </w:p>
     <w:p>
       <w:pPr>
@@ -1266,11 +1104,9 @@
         </w:rPr>
         <w:t xml:space="preserve"> </w:t>
       </w:r>
-      <w:proofErr w:type="spellStart"/>
       <w:r>
         <w:t>cond</w:t>
       </w:r>
-      <w:proofErr w:type="spellEnd"/>
       <w:r>
         <w:rPr>
           <w:rFonts w:hint="cs"/>
@@ -1311,23 +1147,7 @@
         <w:rPr>
           <w:rFonts w:ascii="Consolas" w:eastAsia="Times New Roman" w:hAnsi="Consolas" w:cs="Times New Roman"/>
         </w:rPr>
-        <w:t>(</w:t>
-      </w:r>
-      <w:proofErr w:type="spellStart"/>
-      <w:proofErr w:type="gramStart"/>
-      <w:r>
-        <w:rPr>
-          <w:rFonts w:ascii="Consolas" w:eastAsia="Times New Roman" w:hAnsi="Consolas" w:cs="Times New Roman"/>
-        </w:rPr>
-        <w:t>cond</w:t>
-      </w:r>
-      <w:proofErr w:type="spellEnd"/>
-      <w:proofErr w:type="gramEnd"/>
-      <w:r>
-        <w:rPr>
-          <w:rFonts w:ascii="Consolas" w:eastAsia="Times New Roman" w:hAnsi="Consolas" w:cs="Times New Roman"/>
-        </w:rPr>
-        <w:t> (&lt;test&gt; &lt;then&gt;)</w:t>
+        <w:t>(cond (&lt;test&gt; &lt;then&gt;)</w:t>
       </w:r>
       <w:r>
         <w:rPr>
@@ -1348,7 +1168,7 @@
           <w:rFonts w:hint="cs"/>
           <w:rtl/>
         </w:rPr>
-        <w:t>מקביל לביטויי</w:t>
+        <w:t>מקביל לביטוי</w:t>
       </w:r>
     </w:p>
     <w:p>
@@ -1363,31 +1183,17 @@
         <w:rPr>
           <w:rFonts w:ascii="Consolas" w:eastAsia="Times New Roman" w:hAnsi="Consolas" w:cs="Times New Roman"/>
         </w:rPr>
-        <w:t>(</w:t>
-      </w:r>
-      <w:proofErr w:type="gramStart"/>
-      <w:r>
-        <w:rPr>
-          <w:rFonts w:ascii="Consolas" w:eastAsia="Times New Roman" w:hAnsi="Consolas" w:cs="Times New Roman"/>
-        </w:rPr>
-        <w:t>if</w:t>
-      </w:r>
-      <w:proofErr w:type="gramEnd"/>
-      <w:r>
-        <w:rPr>
-          <w:rFonts w:ascii="Consolas" w:eastAsia="Times New Roman" w:hAnsi="Consolas" w:cs="Times New Roman"/>
-        </w:rPr>
-        <w:t> &lt;test&gt; &lt;then&gt; &lt;else&gt;)</w:t>
-      </w:r>
-    </w:p>
-    <w:p>
-      <w:pPr>
-        <w:bidi w:val="0"/>
-      </w:pPr>
-    </w:p>
-    <w:p>
-      <w:pPr>
-        <w:pStyle w:val="2"/>
+        <w:t>(if &lt;test&gt; &lt;then&gt; &lt;else&gt;)</w:t>
+      </w:r>
+    </w:p>
+    <w:p>
+      <w:pPr>
+        <w:bidi w:val="0"/>
+      </w:pPr>
+    </w:p>
+    <w:p>
+      <w:pPr>
+        <w:pStyle w:val="Heading2"/>
         <w:rPr>
           <w:rtl/>
         </w:rPr>
@@ -1407,23 +1213,7 @@
           <w:rFonts w:hint="cs"/>
           <w:rtl/>
         </w:rPr>
-        <w:t xml:space="preserve">כל </w:t>
-      </w:r>
-      <w:proofErr w:type="spellStart"/>
-      <w:r>
-        <w:rPr>
-          <w:rFonts w:hint="cs"/>
-          <w:rtl/>
-        </w:rPr>
-        <w:t>תוכנית</w:t>
-      </w:r>
-      <w:proofErr w:type="spellEnd"/>
-      <w:r>
-        <w:rPr>
-          <w:rFonts w:hint="cs"/>
-          <w:rtl/>
-        </w:rPr>
-        <w:t xml:space="preserve"> ב- </w:t>
+        <w:t xml:space="preserve">כל תוכנית ב- </w:t>
       </w:r>
       <w:r>
         <w:t>L3</w:t>
@@ -1524,21 +1314,7 @@
         <w:rPr>
           <w:rFonts w:ascii="Consolas" w:hAnsi="Consolas"/>
         </w:rPr>
-        <w:t>(list &lt;var1&gt; &lt;var2&gt; … &lt;</w:t>
-      </w:r>
-      <w:proofErr w:type="spellStart"/>
-      <w:r>
-        <w:rPr>
-          <w:rFonts w:ascii="Consolas" w:hAnsi="Consolas"/>
-        </w:rPr>
-        <w:t>varn</w:t>
-      </w:r>
-      <w:proofErr w:type="spellEnd"/>
-      <w:r>
-        <w:rPr>
-          <w:rFonts w:ascii="Consolas" w:hAnsi="Consolas"/>
-        </w:rPr>
-        <w:t xml:space="preserve">&gt;) </w:t>
+        <w:t xml:space="preserve">(list &lt;var1&gt; &lt;var2&gt; … &lt;varn&gt;) </w:t>
       </w:r>
       <w:r>
         <w:rPr>
@@ -1574,21 +1350,7 @@
         <w:rPr>
           <w:rFonts w:ascii="Consolas" w:hAnsi="Consolas"/>
         </w:rPr>
-        <w:t xml:space="preserve"> cons &lt;</w:t>
-      </w:r>
-      <w:proofErr w:type="spellStart"/>
-      <w:r>
-        <w:rPr>
-          <w:rFonts w:ascii="Consolas" w:hAnsi="Consolas"/>
-        </w:rPr>
-        <w:t>varn</w:t>
-      </w:r>
-      <w:proofErr w:type="spellEnd"/>
-      <w:r>
-        <w:rPr>
-          <w:rFonts w:ascii="Consolas" w:hAnsi="Consolas"/>
-        </w:rPr>
-        <w:t xml:space="preserve">&gt; </w:t>
+        <w:t xml:space="preserve"> cons &lt;varn&gt; </w:t>
       </w:r>
       <w:r>
         <w:rPr>
@@ -1638,21 +1400,7 @@
         <w:rPr>
           <w:rFonts w:ascii="Consolas" w:hAnsi="Consolas"/>
         </w:rPr>
-        <w:t>'(&lt;var1&gt; &lt;var2&gt; … &lt;</w:t>
-      </w:r>
-      <w:proofErr w:type="spellStart"/>
-      <w:r>
-        <w:rPr>
-          <w:rFonts w:ascii="Consolas" w:hAnsi="Consolas"/>
-        </w:rPr>
-        <w:t>varn</w:t>
-      </w:r>
-      <w:proofErr w:type="spellEnd"/>
-      <w:r>
-        <w:rPr>
-          <w:rFonts w:ascii="Consolas" w:hAnsi="Consolas"/>
-        </w:rPr>
-        <w:t>&gt;)</w:t>
+        <w:t>'(&lt;var1&gt; &lt;var2&gt; … &lt;varn&gt;)</w:t>
       </w:r>
       <w:r>
         <w:rPr>
@@ -1695,14 +1443,12 @@
         </w:rPr>
         <w:t xml:space="preserve"> ו-</w:t>
       </w:r>
-      <w:proofErr w:type="spellStart"/>
       <w:r>
         <w:rPr>
           <w:rFonts w:ascii="Consolas" w:hAnsi="Consolas"/>
         </w:rPr>
         <w:t>cdr</w:t>
       </w:r>
-      <w:proofErr w:type="spellEnd"/>
       <w:r>
         <w:rPr>
           <w:rFonts w:ascii="Consolas" w:hAnsi="Consolas"/>
@@ -1727,7 +1473,7 @@
     </w:p>
     <w:p>
       <w:pPr>
-        <w:pStyle w:val="2"/>
+        <w:pStyle w:val="Heading2"/>
       </w:pPr>
       <w:r>
         <w:lastRenderedPageBreak/>
@@ -1737,7 +1483,6 @@
     <w:p>
       <w:pPr>
         <w:rPr>
-          <w:rFonts w:hint="cs"/>
           <w:rtl/>
         </w:rPr>
       </w:pPr>
@@ -1758,11 +1503,9 @@
         </w:rPr>
         <w:t xml:space="preserve"> בעזרת </w:t>
       </w:r>
-      <w:proofErr w:type="spellStart"/>
       <w:r>
         <w:t>PrimOp</w:t>
       </w:r>
-      <w:proofErr w:type="spellEnd"/>
       <w:r>
         <w:rPr>
           <w:rFonts w:hint="cs"/>
@@ -1821,11 +1564,9 @@
         </w:rPr>
         <w:t xml:space="preserve"> מסוג </w:t>
       </w:r>
-      <w:proofErr w:type="spellStart"/>
       <w:r>
         <w:t>PrimOp</w:t>
       </w:r>
-      <w:proofErr w:type="spellEnd"/>
       <w:r>
         <w:rPr>
           <w:rFonts w:hint="cs"/>
@@ -1833,11 +1574,9 @@
         </w:rPr>
         <w:t xml:space="preserve"> ולא מסוג </w:t>
       </w:r>
-      <w:proofErr w:type="spellStart"/>
       <w:r>
         <w:t>VarRef</w:t>
       </w:r>
-      <w:proofErr w:type="spellEnd"/>
       <w:r>
         <w:rPr>
           <w:rFonts w:hint="cs"/>
@@ -1865,11 +1604,9 @@
         </w:rPr>
         <w:t xml:space="preserve"> מופיע </w:t>
       </w:r>
-      <w:proofErr w:type="spellStart"/>
       <w:r>
         <w:t>VarRef</w:t>
       </w:r>
-      <w:proofErr w:type="spellEnd"/>
       <w:r>
         <w:rPr>
           <w:rFonts w:hint="cs"/>
@@ -1915,7 +1652,6 @@
     <w:p>
       <w:pPr>
         <w:rPr>
-          <w:rFonts w:hint="cs"/>
           <w:rtl/>
         </w:rPr>
       </w:pPr>
@@ -2027,19 +1763,17 @@
         </w:rPr>
         <w:t>), תדפיס את ערכו למסך.</w:t>
       </w:r>
-      <w:bookmarkStart w:id="0" w:name="_GoBack"/>
-      <w:bookmarkEnd w:id="0"/>
-    </w:p>
-    <w:p>
-      <w:pPr>
-        <w:rPr>
-          <w:rtl/>
-        </w:rPr>
-      </w:pPr>
-    </w:p>
-    <w:p>
-      <w:pPr>
-        <w:pStyle w:val="2"/>
+    </w:p>
+    <w:p>
+      <w:pPr>
+        <w:rPr>
+          <w:rtl/>
+        </w:rPr>
+      </w:pPr>
+    </w:p>
+    <w:p>
+      <w:pPr>
+        <w:pStyle w:val="Heading2"/>
         <w:rPr>
           <w:rtl/>
         </w:rPr>
@@ -2069,145 +1803,338 @@
           <w:rFonts w:hint="cs"/>
           <w:rtl/>
         </w:rPr>
+        <w:t xml:space="preserve"> כך ששישמור על הסדר המקורי ברשימה המוחזרת אך יעבור על האיברים בסדר הפוך נקבל את אותה הרשימה (ביחס למימוש רגיל של </w:t>
+      </w:r>
+      <w:r>
+        <w:t>map</w:t>
+      </w:r>
+      <w:r>
+        <w:rPr>
+          <w:rFonts w:hint="cs"/>
+          <w:rtl/>
+        </w:rPr>
+        <w:t xml:space="preserve">). </w:t>
+      </w:r>
+      <w:r>
+        <w:rPr>
+          <w:rFonts w:hint="cs"/>
+          <w:rtl/>
+        </w:rPr>
+        <w:t>זאת משום ש</w:t>
+      </w:r>
+      <w:r>
+        <w:rPr>
+          <w:rFonts w:hint="cs"/>
+          <w:rtl/>
+        </w:rPr>
+        <w:t>הפונקציה שניתנת ל-</w:t>
+      </w:r>
+      <w:r>
+        <w:t>map</w:t>
+      </w:r>
+      <w:r>
+        <w:rPr>
+          <w:rFonts w:hint="cs"/>
+          <w:rtl/>
+        </w:rPr>
+        <w:t xml:space="preserve"> מופעלת על כל איבר ברשימה שניתנה ל-</w:t>
+      </w:r>
+      <w:r>
+        <w:t>map</w:t>
+      </w:r>
+      <w:r>
+        <w:rPr>
+          <w:rFonts w:hint="cs"/>
+          <w:rtl/>
+        </w:rPr>
+        <w:t xml:space="preserve"> באופן עצמאי, שלא תלוי בשאר איברי הרשימה או במיקום האיבר ברשימה.</w:t>
+      </w:r>
+    </w:p>
+    <w:p>
+      <w:pPr>
+        <w:rPr>
+          <w:rtl/>
+        </w:rPr>
+      </w:pPr>
+      <w:r>
+        <w:rPr>
+          <w:rFonts w:hint="cs"/>
+          <w:rtl/>
+        </w:rPr>
+        <w:t xml:space="preserve">באופן דומה, אם נממש </w:t>
+      </w:r>
+      <w:r>
+        <w:t>filter</w:t>
+      </w:r>
+      <w:r>
+        <w:rPr>
+          <w:rFonts w:hint="cs"/>
+          <w:rtl/>
+        </w:rPr>
+        <w:t xml:space="preserve"> כך שישמור על הסדר המקורי ברשימה המוחזרת אך יעבור על האיברים בסדר הפוך נקבל את אותה הרשימה (ביחס למימוש רגיל של </w:t>
+      </w:r>
+      <w:r>
+        <w:t>filter</w:t>
+      </w:r>
+      <w:r>
+        <w:rPr>
+          <w:rFonts w:hint="cs"/>
+          <w:rtl/>
+        </w:rPr>
+        <w:t>). זאת משום שהפרדיקט שניתן ל-</w:t>
+      </w:r>
+      <w:r>
+        <w:t>filter</w:t>
+      </w:r>
+      <w:r>
+        <w:rPr>
+          <w:rFonts w:hint="cs"/>
+          <w:rtl/>
+        </w:rPr>
+        <w:t xml:space="preserve"> מופעל על כל איבר ברשימה שניתנה ל-</w:t>
+      </w:r>
+      <w:r>
+        <w:t>filter</w:t>
+      </w:r>
+      <w:r>
+        <w:rPr>
+          <w:rFonts w:hint="cs"/>
+          <w:rtl/>
+        </w:rPr>
+        <w:t xml:space="preserve"> באופן עצמאי, שלא תלוי בשאר איברי הרשימה או במיקום האיבר ברשימה.</w:t>
+      </w:r>
+    </w:p>
+    <w:p>
+      <w:pPr>
+        <w:rPr>
+          <w:rtl/>
+        </w:rPr>
+      </w:pPr>
+      <w:r>
+        <w:rPr>
+          <w:rFonts w:hint="cs"/>
+          <w:rtl/>
+        </w:rPr>
+        <w:t xml:space="preserve">עם זאת, אם נממש </w:t>
+      </w:r>
+      <w:r>
+        <w:t>reduce</w:t>
+      </w:r>
+      <w:r>
+        <w:rPr>
+          <w:rFonts w:hint="cs"/>
+          <w:rtl/>
+        </w:rPr>
+        <w:t xml:space="preserve"> כך שיעבור על האיברים בסדר הפוך </w:t>
+      </w:r>
+      <w:r>
+        <w:rPr>
+          <w:rtl/>
+        </w:rPr>
+        <w:t>–</w:t>
+      </w:r>
+      <w:r>
+        <w:rPr>
+          <w:rFonts w:hint="cs"/>
+          <w:rtl/>
+        </w:rPr>
+        <w:t xml:space="preserve"> לא בהכרח נקבל את אותה התוצאה (ביחס למימוש רגיל של </w:t>
+      </w:r>
+      <w:r>
+        <w:t>reduce</w:t>
+      </w:r>
+      <w:r>
+        <w:rPr>
+          <w:rFonts w:hint="cs"/>
+          <w:rtl/>
+        </w:rPr>
+        <w:t xml:space="preserve">). </w:t>
+      </w:r>
+      <w:r>
+        <w:rPr>
+          <w:rFonts w:hint="cs"/>
+          <w:rtl/>
+        </w:rPr>
+        <w:t>דוגמה לכך:</w:t>
+      </w:r>
+    </w:p>
+    <w:p>
+      <w:pPr>
+        <w:rPr>
+          <w:rtl/>
+        </w:rPr>
+      </w:pPr>
+      <w:r>
+        <w:rPr>
+          <w:rFonts w:hint="cs"/>
+          <w:rtl/>
+        </w:rPr>
+        <w:t>אם נגדיר</w:t>
+      </w:r>
+    </w:p>
+    <w:p>
+      <w:pPr>
+        <w:bidi w:val="0"/>
+        <w:rPr>
+          <w:rFonts w:ascii="Consolas" w:hAnsi="Consolas" w:cs="Arial"/>
+        </w:rPr>
+      </w:pPr>
+      <w:r>
+        <w:rPr>
+          <w:rFonts w:ascii="Consolas" w:hAnsi="Consolas" w:cs="Arial"/>
+        </w:rPr>
+        <w:t>(define fun</w:t>
+      </w:r>
+    </w:p>
+    <w:p>
+      <w:pPr>
+        <w:bidi w:val="0"/>
+        <w:rPr>
+          <w:rFonts w:ascii="Consolas" w:hAnsi="Consolas" w:cs="Arial"/>
+        </w:rPr>
+      </w:pPr>
+      <w:r>
+        <w:rPr>
+          <w:rFonts w:ascii="Consolas" w:hAnsi="Consolas" w:cs="Arial"/>
+        </w:rPr>
+        <w:t> (lambda (x y)</w:t>
+      </w:r>
+    </w:p>
+    <w:p>
+      <w:pPr>
+        <w:bidi w:val="0"/>
+        <w:rPr>
+          <w:rFonts w:ascii="Consolas" w:hAnsi="Consolas" w:cs="Arial"/>
+        </w:rPr>
+      </w:pPr>
+      <w:r>
+        <w:rPr>
+          <w:rFonts w:ascii="Consolas" w:hAnsi="Consolas" w:cs="Arial"/>
+        </w:rPr>
+        <w:t>    (if (&gt; y 5) (* x y) (+ x y)))</w:t>
+      </w:r>
+      <w:r>
+        <w:rPr>
+          <w:rFonts w:ascii="Consolas" w:hAnsi="Consolas" w:cs="Arial"/>
+        </w:rPr>
+        <w:t>)</w:t>
+      </w:r>
+    </w:p>
+    <w:p>
+      <w:pPr>
+        <w:rPr>
+          <w:rFonts w:ascii="Consolas" w:hAnsi="Consolas" w:cs="Arial"/>
+          <w:rtl/>
+        </w:rPr>
+      </w:pPr>
+      <w:r>
+        <w:rPr>
+          <w:rFonts w:ascii="Consolas" w:hAnsi="Consolas" w:cs="Arial"/>
+          <w:rtl/>
+        </w:rPr>
+        <w:t xml:space="preserve">אז </w:t>
+      </w:r>
+      <w:r>
+        <w:rPr>
+          <w:rFonts w:ascii="Consolas" w:hAnsi="Consolas" w:cs="Arial"/>
+        </w:rPr>
+        <w:t>(reduce fun 3 '(4 5))</w:t>
+      </w:r>
+      <w:r>
+        <w:rPr>
+          <w:rFonts w:ascii="Consolas" w:hAnsi="Consolas" w:cs="Arial"/>
+          <w:rtl/>
+        </w:rPr>
+        <w:t xml:space="preserve"> תחזיר </w:t>
+      </w:r>
+      <w:r>
+        <w:rPr>
+          <w:rFonts w:ascii="Consolas" w:hAnsi="Consolas" w:cs="Arial"/>
+          <w:rtl/>
+        </w:rPr>
+        <w:t xml:space="preserve">32 אבל </w:t>
+      </w:r>
+      <w:r>
+        <w:rPr>
+          <w:rFonts w:ascii="Consolas" w:hAnsi="Consolas" w:cs="Arial"/>
+        </w:rPr>
+        <w:t>(reverse-reduce fun 3 '(4 5))</w:t>
+      </w:r>
+      <w:r>
+        <w:rPr>
+          <w:rFonts w:ascii="Consolas" w:hAnsi="Consolas" w:cs="Arial"/>
+          <w:rtl/>
+        </w:rPr>
+        <w:t xml:space="preserve"> תחזיר 35.</w:t>
+      </w:r>
+    </w:p>
+    <w:p>
+      <w:pPr>
+        <w:rPr>
+          <w:rFonts w:cs="Arial"/>
+          <w:rtl/>
+        </w:rPr>
+      </w:pPr>
+    </w:p>
+    <w:p>
+      <w:pPr>
+        <w:rPr>
+          <w:rtl/>
+        </w:rPr>
+      </w:pPr>
+      <w:r>
+        <w:rPr>
+          <w:rFonts w:cs="Arial" w:hint="cs"/>
+          <w:rtl/>
+        </w:rPr>
+        <w:t xml:space="preserve">לגבי </w:t>
+      </w:r>
+      <w:r>
+        <w:rPr>
+          <w:rFonts w:cs="Arial"/>
+        </w:rPr>
+        <w:t>compose</w:t>
+      </w:r>
+      <w:r>
+        <w:rPr>
+          <w:rFonts w:cs="Arial" w:hint="cs"/>
+          <w:rtl/>
+        </w:rPr>
+        <w:t xml:space="preserve"> </w:t>
+      </w:r>
+      <w:r>
+        <w:rPr>
+          <w:rFonts w:cs="Arial"/>
+          <w:rtl/>
+        </w:rPr>
+        <w:t>–</w:t>
+      </w:r>
+      <w:r>
+        <w:rPr>
+          <w:rFonts w:cs="Arial" w:hint="cs"/>
+          <w:rtl/>
+        </w:rPr>
+        <w:t xml:space="preserve"> גם כאן יש משמעות לסדר המעבר על האיברים ברשימת הקלט, כלומר אם נממש </w:t>
+      </w:r>
+      <w:r>
+        <w:rPr>
+          <w:rFonts w:cs="Arial"/>
+        </w:rPr>
+        <w:t>compose</w:t>
+      </w:r>
+      <w:r>
+        <w:rPr>
+          <w:rFonts w:cs="Arial" w:hint="cs"/>
+          <w:rtl/>
+        </w:rPr>
         <w:t xml:space="preserve"> כך </w:t>
       </w:r>
-      <w:proofErr w:type="spellStart"/>
-      <w:r>
-        <w:rPr>
-          <w:rFonts w:hint="cs"/>
-          <w:rtl/>
-        </w:rPr>
-        <w:t>ששישמור</w:t>
-      </w:r>
-      <w:proofErr w:type="spellEnd"/>
-      <w:r>
-        <w:rPr>
-          <w:rFonts w:hint="cs"/>
-          <w:rtl/>
-        </w:rPr>
-        <w:t xml:space="preserve"> על הסדר המקורי ברשימה המוחזרת אך יעבור על האיברים בסדר הפוך נקבל את אותה הרשימה (ביחס למימוש רגיל של </w:t>
-      </w:r>
-      <w:r>
-        <w:t>map</w:t>
-      </w:r>
-      <w:r>
-        <w:rPr>
-          <w:rFonts w:hint="cs"/>
-          <w:rtl/>
-        </w:rPr>
-        <w:t xml:space="preserve">). </w:t>
-      </w:r>
-      <w:r>
-        <w:rPr>
-          <w:rFonts w:hint="cs"/>
-          <w:rtl/>
-        </w:rPr>
-        <w:t>זאת משום ש</w:t>
-      </w:r>
-      <w:r>
-        <w:rPr>
-          <w:rFonts w:hint="cs"/>
-          <w:rtl/>
-        </w:rPr>
-        <w:t>הפונקציה שניתנת ל-</w:t>
-      </w:r>
-      <w:r>
-        <w:t>map</w:t>
-      </w:r>
-      <w:r>
-        <w:rPr>
-          <w:rFonts w:hint="cs"/>
-          <w:rtl/>
-        </w:rPr>
-        <w:t xml:space="preserve"> מופעלת על כל איבר ברשימה שניתנה ל-</w:t>
-      </w:r>
-      <w:r>
-        <w:t>map</w:t>
-      </w:r>
-      <w:r>
-        <w:rPr>
-          <w:rFonts w:hint="cs"/>
-          <w:rtl/>
-        </w:rPr>
-        <w:t xml:space="preserve"> באופן עצמאי, שלא תלוי בשאר איברי הרשימה או במיקום האיבר ברשימה.</w:t>
-      </w:r>
-    </w:p>
-    <w:p>
-      <w:pPr>
-        <w:rPr>
-          <w:rtl/>
-        </w:rPr>
-      </w:pPr>
-      <w:r>
-        <w:rPr>
-          <w:rFonts w:hint="cs"/>
-          <w:rtl/>
-        </w:rPr>
-        <w:t xml:space="preserve">באופן דומה, אם נממש </w:t>
-      </w:r>
-      <w:r>
-        <w:t>filter</w:t>
-      </w:r>
-      <w:r>
-        <w:rPr>
-          <w:rFonts w:hint="cs"/>
-          <w:rtl/>
-        </w:rPr>
-        <w:t xml:space="preserve"> כך שישמור על הסדר המקורי ברשימה המוחזרת אך יעבור על האיברים בסדר הפוך נקבל את אותה הרשימה (ביחס למימוש רגיל של </w:t>
-      </w:r>
-      <w:r>
-        <w:t>filter</w:t>
-      </w:r>
-      <w:r>
-        <w:rPr>
-          <w:rFonts w:hint="cs"/>
-          <w:rtl/>
-        </w:rPr>
-        <w:t>). זאת משום שהפרדיקט שניתן ל-</w:t>
-      </w:r>
-      <w:r>
-        <w:t>filter</w:t>
-      </w:r>
-      <w:r>
-        <w:rPr>
-          <w:rFonts w:hint="cs"/>
-          <w:rtl/>
-        </w:rPr>
-        <w:t xml:space="preserve"> מופעל על כל איבר ברשימה שניתנה ל-</w:t>
-      </w:r>
-      <w:r>
-        <w:t>filter</w:t>
-      </w:r>
-      <w:r>
-        <w:rPr>
-          <w:rFonts w:hint="cs"/>
-          <w:rtl/>
-        </w:rPr>
-        <w:t xml:space="preserve"> באופן עצמאי, שלא תלוי בשאר איברי הרשימה או במיקום האיבר ברשימה.</w:t>
-      </w:r>
-    </w:p>
-    <w:p>
-      <w:pPr>
-        <w:rPr>
-          <w:rtl/>
-        </w:rPr>
-      </w:pPr>
-      <w:r>
-        <w:rPr>
-          <w:rFonts w:hint="cs"/>
-          <w:rtl/>
-        </w:rPr>
-        <w:t xml:space="preserve">עם זאת, אם נממש </w:t>
-      </w:r>
-      <w:r>
-        <w:t>reduce</w:t>
-      </w:r>
-      <w:r>
-        <w:rPr>
-          <w:rFonts w:hint="cs"/>
-          <w:rtl/>
-        </w:rPr>
-        <w:t xml:space="preserve"> כך שיעבור על האיברים בסדר הפוך </w:t>
+      <w:r>
+        <w:rPr>
+          <w:rFonts w:hint="cs"/>
+          <w:rtl/>
+        </w:rPr>
+        <w:t xml:space="preserve">שיעבור על האיברים בסדר הפוך </w:t>
       </w:r>
       <w:r>
         <w:rPr>
@@ -2223,21 +2150,14 @@
         <w:t xml:space="preserve"> לא בהכרח נקבל את אותה התוצאה (ביחס למימוש רגיל של </w:t>
       </w:r>
       <w:r>
-        <w:t>reduce</w:t>
-      </w:r>
-      <w:r>
-        <w:rPr>
-          <w:rFonts w:hint="cs"/>
-          <w:rtl/>
-        </w:rPr>
-        <w:t xml:space="preserve">). </w:t>
-      </w:r>
-      <w:r>
-        <w:rPr>
-          <w:rFonts w:hint="cs"/>
-          <w:rtl/>
-        </w:rPr>
-        <w:t>דוגמה לכך:</w:t>
+        <w:t>compose</w:t>
+      </w:r>
+      <w:r>
+        <w:rPr>
+          <w:rFonts w:hint="cs"/>
+          <w:rtl/>
+        </w:rPr>
+        <w:t>). דוגמה לכך:</w:t>
       </w:r>
     </w:p>
     <w:p>
@@ -2258,304 +2178,46 @@
       <w:pPr>
         <w:bidi w:val="0"/>
         <w:rPr>
-          <w:rFonts w:ascii="Consolas" w:hAnsi="Consolas" w:cs="Arial"/>
-        </w:rPr>
-      </w:pPr>
-      <w:r>
-        <w:rPr>
-          <w:rFonts w:ascii="Consolas" w:hAnsi="Consolas" w:cs="Arial"/>
-        </w:rPr>
-        <w:t>(</w:t>
-      </w:r>
-      <w:proofErr w:type="gramStart"/>
-      <w:r>
-        <w:rPr>
-          <w:rFonts w:ascii="Consolas" w:hAnsi="Consolas" w:cs="Arial"/>
-        </w:rPr>
-        <w:t>define</w:t>
-      </w:r>
-      <w:proofErr w:type="gramEnd"/>
-      <w:r>
-        <w:rPr>
-          <w:rFonts w:ascii="Consolas" w:hAnsi="Consolas" w:cs="Arial"/>
-        </w:rPr>
-        <w:t> fun</w:t>
-      </w:r>
-    </w:p>
-    <w:p>
-      <w:pPr>
-        <w:bidi w:val="0"/>
-        <w:rPr>
-          <w:rFonts w:ascii="Consolas" w:hAnsi="Consolas" w:cs="Arial"/>
-        </w:rPr>
-      </w:pPr>
-      <w:r>
-        <w:rPr>
-          <w:rFonts w:ascii="Consolas" w:hAnsi="Consolas" w:cs="Arial"/>
-        </w:rPr>
-        <w:t> (</w:t>
-      </w:r>
-      <w:proofErr w:type="gramStart"/>
-      <w:r>
-        <w:rPr>
-          <w:rFonts w:ascii="Consolas" w:hAnsi="Consolas" w:cs="Arial"/>
-        </w:rPr>
-        <w:t>lambda</w:t>
-      </w:r>
-      <w:proofErr w:type="gramEnd"/>
-      <w:r>
-        <w:rPr>
-          <w:rFonts w:ascii="Consolas" w:hAnsi="Consolas" w:cs="Arial"/>
-        </w:rPr>
-        <w:t> (x y)</w:t>
-      </w:r>
-    </w:p>
-    <w:p>
-      <w:pPr>
-        <w:bidi w:val="0"/>
-        <w:rPr>
-          <w:rFonts w:ascii="Consolas" w:hAnsi="Consolas" w:cs="Arial"/>
-        </w:rPr>
-      </w:pPr>
-      <w:r>
-        <w:rPr>
-          <w:rFonts w:ascii="Consolas" w:hAnsi="Consolas" w:cs="Arial"/>
-        </w:rPr>
-        <w:t>    (if (&gt; y 5) (* x y) (+ x y)))</w:t>
-      </w:r>
-      <w:r>
-        <w:rPr>
-          <w:rFonts w:ascii="Consolas" w:hAnsi="Consolas" w:cs="Arial"/>
-        </w:rPr>
-        <w:t>)</w:t>
-      </w:r>
-    </w:p>
-    <w:p>
-      <w:pPr>
-        <w:rPr>
-          <w:rFonts w:ascii="Consolas" w:hAnsi="Consolas" w:cs="Arial"/>
-          <w:rtl/>
-        </w:rPr>
-      </w:pPr>
-      <w:r>
-        <w:rPr>
-          <w:rFonts w:ascii="Consolas" w:hAnsi="Consolas" w:cs="Arial"/>
+          <w:rFonts w:ascii="Consolas" w:hAnsi="Consolas"/>
+        </w:rPr>
+      </w:pPr>
+      <w:r>
+        <w:rPr>
+          <w:rFonts w:ascii="Consolas" w:hAnsi="Consolas"/>
+        </w:rPr>
+        <w:t>(define add2 (lambda (x) (+ 2 x)))</w:t>
+      </w:r>
+    </w:p>
+    <w:p>
+      <w:pPr>
+        <w:bidi w:val="0"/>
+        <w:rPr>
+          <w:rFonts w:ascii="Consolas" w:hAnsi="Consolas"/>
+        </w:rPr>
+      </w:pPr>
+      <w:r>
+        <w:rPr>
+          <w:rFonts w:ascii="Consolas" w:hAnsi="Consolas"/>
+        </w:rPr>
+        <w:t>(define mul2 (lambda (x) (* 2 x)))</w:t>
+      </w:r>
+    </w:p>
+    <w:p>
+      <w:pPr>
+        <w:rPr>
+          <w:rFonts w:ascii="Consolas" w:hAnsi="Consolas"/>
+          <w:rtl/>
+        </w:rPr>
+      </w:pPr>
+      <w:r>
+        <w:rPr>
+          <w:rFonts w:ascii="Consolas" w:hAnsi="Consolas"/>
           <w:rtl/>
         </w:rPr>
         <w:t xml:space="preserve">אז </w:t>
       </w:r>
       <w:r>
         <w:rPr>
-          <w:rFonts w:ascii="Consolas" w:hAnsi="Consolas" w:cs="Arial"/>
-        </w:rPr>
-        <w:t>(reduce fun 3 '(4 5))</w:t>
-      </w:r>
-      <w:r>
-        <w:rPr>
-          <w:rFonts w:ascii="Consolas" w:hAnsi="Consolas" w:cs="Arial"/>
-          <w:rtl/>
-        </w:rPr>
-        <w:t xml:space="preserve"> תחזיר </w:t>
-      </w:r>
-      <w:r>
-        <w:rPr>
-          <w:rFonts w:ascii="Consolas" w:hAnsi="Consolas" w:cs="Arial"/>
-          <w:rtl/>
-        </w:rPr>
-        <w:t xml:space="preserve">32 אבל </w:t>
-      </w:r>
-      <w:r>
-        <w:rPr>
-          <w:rFonts w:ascii="Consolas" w:hAnsi="Consolas" w:cs="Arial"/>
-        </w:rPr>
-        <w:t>(reverse-reduce fun 3 '(4 5))</w:t>
-      </w:r>
-      <w:r>
-        <w:rPr>
-          <w:rFonts w:ascii="Consolas" w:hAnsi="Consolas" w:cs="Arial"/>
-          <w:rtl/>
-        </w:rPr>
-        <w:t xml:space="preserve"> תחזיר 35.</w:t>
-      </w:r>
-    </w:p>
-    <w:p>
-      <w:pPr>
-        <w:rPr>
-          <w:rFonts w:cs="Arial"/>
-          <w:rtl/>
-        </w:rPr>
-      </w:pPr>
-    </w:p>
-    <w:p>
-      <w:pPr>
-        <w:rPr>
-          <w:rtl/>
-        </w:rPr>
-      </w:pPr>
-      <w:r>
-        <w:rPr>
-          <w:rFonts w:cs="Arial" w:hint="cs"/>
-          <w:rtl/>
-        </w:rPr>
-        <w:t xml:space="preserve">לגבי </w:t>
-      </w:r>
-      <w:r>
-        <w:rPr>
-          <w:rFonts w:cs="Arial"/>
-        </w:rPr>
-        <w:t>compose</w:t>
-      </w:r>
-      <w:r>
-        <w:rPr>
-          <w:rFonts w:cs="Arial" w:hint="cs"/>
-          <w:rtl/>
-        </w:rPr>
-        <w:t xml:space="preserve"> </w:t>
-      </w:r>
-      <w:r>
-        <w:rPr>
-          <w:rFonts w:cs="Arial"/>
-          <w:rtl/>
-        </w:rPr>
-        <w:t>–</w:t>
-      </w:r>
-      <w:r>
-        <w:rPr>
-          <w:rFonts w:cs="Arial" w:hint="cs"/>
-          <w:rtl/>
-        </w:rPr>
-        <w:t xml:space="preserve"> גם כאן יש משמעות לסדר המעבר על האיברים ברשימת הקלט, כלומר אם נממש </w:t>
-      </w:r>
-      <w:r>
-        <w:rPr>
-          <w:rFonts w:cs="Arial"/>
-        </w:rPr>
-        <w:t>compose</w:t>
-      </w:r>
-      <w:r>
-        <w:rPr>
-          <w:rFonts w:cs="Arial" w:hint="cs"/>
-          <w:rtl/>
-        </w:rPr>
-        <w:t xml:space="preserve"> כך </w:t>
-      </w:r>
-      <w:r>
-        <w:rPr>
-          <w:rFonts w:hint="cs"/>
-          <w:rtl/>
-        </w:rPr>
-        <w:t xml:space="preserve">שיעבור על האיברים בסדר הפוך </w:t>
-      </w:r>
-      <w:r>
-        <w:rPr>
-          <w:rtl/>
-        </w:rPr>
-        <w:t>–</w:t>
-      </w:r>
-      <w:r>
-        <w:rPr>
-          <w:rFonts w:hint="cs"/>
-          <w:rtl/>
-        </w:rPr>
-        <w:t xml:space="preserve"> לא בהכרח נקבל את אותה התוצאה (ביחס למימוש רגיל של </w:t>
-      </w:r>
-      <w:r>
-        <w:t>compose</w:t>
-      </w:r>
-      <w:r>
-        <w:rPr>
-          <w:rFonts w:hint="cs"/>
-          <w:rtl/>
-        </w:rPr>
-        <w:t>). דוגמה לכך:</w:t>
-      </w:r>
-    </w:p>
-    <w:p>
-      <w:pPr>
-        <w:rPr>
-          <w:rtl/>
-        </w:rPr>
-      </w:pPr>
-      <w:r>
-        <w:rPr>
-          <w:rFonts w:hint="cs"/>
-          <w:rtl/>
-        </w:rPr>
-        <w:t>אם נגדיר</w:t>
-      </w:r>
-    </w:p>
-    <w:p>
-      <w:pPr>
-        <w:bidi w:val="0"/>
-        <w:rPr>
-          <w:rFonts w:ascii="Consolas" w:hAnsi="Consolas"/>
-        </w:rPr>
-      </w:pPr>
-      <w:r>
-        <w:rPr>
-          <w:rFonts w:ascii="Consolas" w:hAnsi="Consolas"/>
-        </w:rPr>
-        <w:t>(</w:t>
-      </w:r>
-      <w:proofErr w:type="gramStart"/>
-      <w:r>
-        <w:rPr>
-          <w:rFonts w:ascii="Consolas" w:hAnsi="Consolas"/>
-        </w:rPr>
-        <w:t>define</w:t>
-      </w:r>
-      <w:proofErr w:type="gramEnd"/>
-      <w:r>
-        <w:rPr>
-          <w:rFonts w:ascii="Consolas" w:hAnsi="Consolas"/>
-        </w:rPr>
-        <w:t> add2 (lambda (x) (+ 2 x)))</w:t>
-      </w:r>
-    </w:p>
-    <w:p>
-      <w:pPr>
-        <w:bidi w:val="0"/>
-        <w:rPr>
-          <w:rFonts w:ascii="Consolas" w:hAnsi="Consolas"/>
-        </w:rPr>
-      </w:pPr>
-      <w:r>
-        <w:rPr>
-          <w:rFonts w:ascii="Consolas" w:hAnsi="Consolas"/>
-        </w:rPr>
-        <w:t>(</w:t>
-      </w:r>
-      <w:proofErr w:type="gramStart"/>
-      <w:r>
-        <w:rPr>
-          <w:rFonts w:ascii="Consolas" w:hAnsi="Consolas"/>
-        </w:rPr>
-        <w:t>define</w:t>
-      </w:r>
-      <w:proofErr w:type="gramEnd"/>
-      <w:r>
-        <w:rPr>
-          <w:rFonts w:ascii="Consolas" w:hAnsi="Consolas"/>
-        </w:rPr>
-        <w:t> mul2 (lambda (x) (* 2 x)))</w:t>
-      </w:r>
-    </w:p>
-    <w:p>
-      <w:pPr>
-        <w:rPr>
-          <w:rFonts w:ascii="Consolas" w:hAnsi="Consolas"/>
-          <w:rtl/>
-        </w:rPr>
-      </w:pPr>
-      <w:r>
-        <w:rPr>
-          <w:rFonts w:ascii="Consolas" w:hAnsi="Consolas"/>
-          <w:rtl/>
-        </w:rPr>
-        <w:t xml:space="preserve">אז </w:t>
-      </w:r>
-      <w:r>
-        <w:rPr>
           <w:rFonts w:ascii="Consolas" w:hAnsi="Consolas"/>
         </w:rPr>
         <w:t>((compose '(add2 mul2)) 3)</w:t>
@@ -2598,7 +2260,7 @@
     </w:p>
     <w:p>
       <w:pPr>
-        <w:pStyle w:val="1"/>
+        <w:pStyle w:val="Heading1"/>
         <w:rPr>
           <w:rtl/>
         </w:rPr>
@@ -2623,99 +2285,35 @@
         <w:rPr>
           <w:rFonts w:ascii="Consolas" w:hAnsi="Consolas"/>
         </w:rPr>
-        <w:t xml:space="preserve">Signature: </w:t>
-      </w:r>
-      <w:proofErr w:type="gramStart"/>
-      <w:r>
-        <w:rPr>
-          <w:rFonts w:ascii="Consolas" w:hAnsi="Consolas"/>
-        </w:rPr>
-        <w:t>map(</w:t>
-      </w:r>
-      <w:proofErr w:type="spellStart"/>
-      <w:proofErr w:type="gramEnd"/>
-      <w:r>
-        <w:rPr>
-          <w:rFonts w:ascii="Consolas" w:hAnsi="Consolas"/>
-        </w:rPr>
-        <w:t>func,lst</w:t>
-      </w:r>
-      <w:proofErr w:type="spellEnd"/>
-      <w:r>
-        <w:rPr>
-          <w:rFonts w:ascii="Consolas" w:hAnsi="Consolas"/>
-        </w:rPr>
-        <w:t>)</w:t>
-      </w:r>
-    </w:p>
-    <w:p>
-      <w:pPr>
-        <w:bidi w:val="0"/>
-        <w:rPr>
-          <w:rFonts w:ascii="Consolas" w:hAnsi="Consolas"/>
-        </w:rPr>
-      </w:pPr>
-      <w:r>
-        <w:rPr>
-          <w:rFonts w:ascii="Consolas" w:hAnsi="Consolas"/>
-        </w:rPr>
-        <w:t xml:space="preserve">Type: </w:t>
-      </w:r>
-      <w:proofErr w:type="gramStart"/>
-      <w:r>
-        <w:rPr>
-          <w:rFonts w:ascii="Consolas" w:hAnsi="Consolas"/>
-        </w:rPr>
-        <w:t>[ (</w:t>
-      </w:r>
-      <w:proofErr w:type="gramEnd"/>
-      <w:r>
-        <w:rPr>
-          <w:rFonts w:ascii="Consolas" w:hAnsi="Consolas"/>
-        </w:rPr>
-        <w:t>T1-&gt;T2) * List(T1) -&gt; List(T2)]</w:t>
-      </w:r>
-    </w:p>
-    <w:p>
-      <w:pPr>
-        <w:bidi w:val="0"/>
-        <w:rPr>
-          <w:rFonts w:ascii="Consolas" w:hAnsi="Consolas"/>
-        </w:rPr>
-      </w:pPr>
-      <w:r>
-        <w:rPr>
-          <w:rFonts w:ascii="Consolas" w:hAnsi="Consolas"/>
-        </w:rPr>
-        <w:t xml:space="preserve">Purpose: Apply </w:t>
-      </w:r>
-      <w:proofErr w:type="spellStart"/>
-      <w:r>
-        <w:rPr>
-          <w:rFonts w:ascii="Consolas" w:hAnsi="Consolas"/>
-        </w:rPr>
-        <w:t>func</w:t>
-      </w:r>
-      <w:proofErr w:type="spellEnd"/>
-      <w:r>
-        <w:rPr>
-          <w:rFonts w:ascii="Consolas" w:hAnsi="Consolas"/>
-        </w:rPr>
-        <w:t xml:space="preserve"> to all elements in </w:t>
-      </w:r>
-      <w:proofErr w:type="spellStart"/>
-      <w:r>
-        <w:rPr>
-          <w:rFonts w:ascii="Consolas" w:hAnsi="Consolas"/>
-        </w:rPr>
-        <w:t>lst</w:t>
-      </w:r>
-      <w:proofErr w:type="spellEnd"/>
-      <w:r>
-        <w:rPr>
-          <w:rFonts w:ascii="Consolas" w:hAnsi="Consolas"/>
-        </w:rPr>
-        <w:t xml:space="preserve"> and return the list of the results</w:t>
+        <w:t>Signature: map(func,lst)</w:t>
+      </w:r>
+    </w:p>
+    <w:p>
+      <w:pPr>
+        <w:bidi w:val="0"/>
+        <w:rPr>
+          <w:rFonts w:ascii="Consolas" w:hAnsi="Consolas"/>
+        </w:rPr>
+      </w:pPr>
+      <w:r>
+        <w:rPr>
+          <w:rFonts w:ascii="Consolas" w:hAnsi="Consolas"/>
+        </w:rPr>
+        <w:t>Type: [ (T1-&gt;T2) * List(T1) -&gt; List(T2)]</w:t>
+      </w:r>
+    </w:p>
+    <w:p>
+      <w:pPr>
+        <w:bidi w:val="0"/>
+        <w:rPr>
+          <w:rFonts w:ascii="Consolas" w:hAnsi="Consolas"/>
+        </w:rPr>
+      </w:pPr>
+      <w:r>
+        <w:rPr>
+          <w:rFonts w:ascii="Consolas" w:hAnsi="Consolas"/>
+        </w:rPr>
+        <w:t>Purpose: Apply func to all elements in lst and return the list of the results</w:t>
       </w:r>
     </w:p>
     <w:p>
@@ -2749,49 +2347,21 @@
         <w:rPr>
           <w:rFonts w:ascii="Consolas" w:hAnsi="Consolas"/>
         </w:rPr>
-        <w:t xml:space="preserve">Example: </w:t>
-      </w:r>
-      <w:proofErr w:type="gramStart"/>
-      <w:r>
-        <w:rPr>
-          <w:rFonts w:ascii="Consolas" w:hAnsi="Consolas"/>
-        </w:rPr>
-        <w:t>map(</w:t>
-      </w:r>
-      <w:proofErr w:type="gramEnd"/>
-      <w:r>
-        <w:rPr>
-          <w:rFonts w:ascii="Consolas" w:hAnsi="Consolas"/>
-        </w:rPr>
-        <w:t>(lambda (x) (+ 2 x)), '(1 2 3) ) should return '(3 4 5)</w:t>
-      </w:r>
-    </w:p>
-    <w:p>
-      <w:pPr>
-        <w:bidi w:val="0"/>
-        <w:rPr>
-          <w:rFonts w:ascii="Consolas" w:hAnsi="Consolas"/>
-        </w:rPr>
-      </w:pPr>
-      <w:r>
-        <w:rPr>
-          <w:rFonts w:ascii="Consolas" w:hAnsi="Consolas"/>
-        </w:rPr>
-        <w:t>Tests: (map (lambda (x) (+ 2 x)) '(1 2 3</w:t>
-      </w:r>
-      <w:proofErr w:type="gramStart"/>
-      <w:r>
-        <w:rPr>
-          <w:rFonts w:ascii="Consolas" w:hAnsi="Consolas"/>
-        </w:rPr>
-        <w:t>) )</w:t>
-      </w:r>
-      <w:proofErr w:type="gramEnd"/>
-      <w:r>
-        <w:rPr>
-          <w:rFonts w:ascii="Consolas" w:hAnsi="Consolas"/>
-        </w:rPr>
-        <w:t>) ==&gt; '(3 4 5)</w:t>
+        <w:t>Example: map((lambda (x) (+ 2 x)), '(1 2 3) ) should return '(3 4 5)</w:t>
+      </w:r>
+    </w:p>
+    <w:p>
+      <w:pPr>
+        <w:bidi w:val="0"/>
+        <w:rPr>
+          <w:rFonts w:ascii="Consolas" w:hAnsi="Consolas"/>
+        </w:rPr>
+      </w:pPr>
+      <w:r>
+        <w:rPr>
+          <w:rFonts w:ascii="Consolas" w:hAnsi="Consolas"/>
+        </w:rPr>
+        <w:t>Tests: (map (lambda (x) (+ 2 x)) '(1 2 3) )) ==&gt; '(3 4 5)</w:t>
       </w:r>
     </w:p>
     <w:p>
@@ -2831,63 +2401,21 @@
         <w:rPr>
           <w:rFonts w:ascii="Consolas" w:hAnsi="Consolas"/>
         </w:rPr>
-        <w:t xml:space="preserve">Signature: </w:t>
-      </w:r>
-      <w:proofErr w:type="gramStart"/>
-      <w:r>
-        <w:rPr>
-          <w:rFonts w:ascii="Consolas" w:hAnsi="Consolas"/>
-        </w:rPr>
-        <w:t>reduce(</w:t>
-      </w:r>
-      <w:proofErr w:type="gramEnd"/>
-      <w:r>
-        <w:rPr>
-          <w:rFonts w:ascii="Consolas" w:hAnsi="Consolas"/>
-        </w:rPr>
-        <w:t xml:space="preserve">reducer, </w:t>
-      </w:r>
-      <w:proofErr w:type="spellStart"/>
-      <w:r>
-        <w:rPr>
-          <w:rFonts w:ascii="Consolas" w:hAnsi="Consolas"/>
-        </w:rPr>
-        <w:t>init</w:t>
-      </w:r>
-      <w:proofErr w:type="spellEnd"/>
-      <w:r>
-        <w:rPr>
-          <w:rFonts w:ascii="Consolas" w:hAnsi="Consolas"/>
-        </w:rPr>
-        <w:t>, l)</w:t>
-      </w:r>
-    </w:p>
-    <w:p>
-      <w:pPr>
-        <w:bidi w:val="0"/>
-        <w:rPr>
-          <w:rFonts w:ascii="Consolas" w:hAnsi="Consolas"/>
-        </w:rPr>
-      </w:pPr>
-      <w:r>
-        <w:rPr>
-          <w:rFonts w:ascii="Consolas" w:hAnsi="Consolas"/>
-        </w:rPr>
-        <w:t xml:space="preserve">Type: [(T1 * T2 -&gt; T2) * T2 * </w:t>
-      </w:r>
-      <w:proofErr w:type="gramStart"/>
-      <w:r>
-        <w:rPr>
-          <w:rFonts w:ascii="Consolas" w:hAnsi="Consolas"/>
-        </w:rPr>
-        <w:t>List(</w:t>
-      </w:r>
-      <w:proofErr w:type="gramEnd"/>
-      <w:r>
-        <w:rPr>
-          <w:rFonts w:ascii="Consolas" w:hAnsi="Consolas"/>
-        </w:rPr>
-        <w:t>T1) -&gt; T2]</w:t>
+        <w:t>Signature: reduce(reducer, init, l)</w:t>
+      </w:r>
+    </w:p>
+    <w:p>
+      <w:pPr>
+        <w:bidi w:val="0"/>
+        <w:rPr>
+          <w:rFonts w:ascii="Consolas" w:hAnsi="Consolas"/>
+        </w:rPr>
+      </w:pPr>
+      <w:r>
+        <w:rPr>
+          <w:rFonts w:ascii="Consolas" w:hAnsi="Consolas"/>
+        </w:rPr>
+        <w:t>Type: [(T1 * T2 -&gt; T2) * T2 * List(T1) -&gt; T2]</w:t>
       </w:r>
     </w:p>
     <w:p>
@@ -2979,75 +2507,25 @@
           <w:rFonts w:ascii="Consolas" w:hAnsi="Consolas"/>
         </w:rPr>
       </w:pPr>
-      <w:proofErr w:type="spellStart"/>
-      <w:r>
-        <w:rPr>
-          <w:rFonts w:ascii="Consolas" w:hAnsi="Consolas"/>
-        </w:rPr>
-        <w:t>Signature</w:t>
-      </w:r>
-      <w:proofErr w:type="gramStart"/>
-      <w:r>
-        <w:rPr>
-          <w:rFonts w:ascii="Consolas" w:hAnsi="Consolas"/>
-        </w:rPr>
-        <w:t>:length</w:t>
-      </w:r>
-      <w:proofErr w:type="gramEnd"/>
-      <w:r>
-        <w:rPr>
-          <w:rFonts w:ascii="Consolas" w:hAnsi="Consolas"/>
-        </w:rPr>
-        <w:t>-of-lst</w:t>
-      </w:r>
-      <w:proofErr w:type="spellEnd"/>
-      <w:r>
-        <w:rPr>
-          <w:rFonts w:ascii="Consolas" w:hAnsi="Consolas"/>
-        </w:rPr>
-        <w:t>(</w:t>
-      </w:r>
-      <w:proofErr w:type="spellStart"/>
-      <w:r>
-        <w:rPr>
-          <w:rFonts w:ascii="Consolas" w:hAnsi="Consolas"/>
-        </w:rPr>
-        <w:t>lst</w:t>
-      </w:r>
-      <w:proofErr w:type="spellEnd"/>
-      <w:r>
-        <w:rPr>
-          <w:rFonts w:ascii="Consolas" w:hAnsi="Consolas"/>
-        </w:rPr>
-        <w:t>)</w:t>
-      </w:r>
-    </w:p>
-    <w:p>
-      <w:pPr>
-        <w:bidi w:val="0"/>
-        <w:rPr>
-          <w:rFonts w:ascii="Consolas" w:hAnsi="Consolas"/>
-        </w:rPr>
-      </w:pPr>
-      <w:r>
-        <w:rPr>
-          <w:rFonts w:ascii="Consolas" w:hAnsi="Consolas"/>
-        </w:rPr>
-        <w:t>Type: [</w:t>
-      </w:r>
-      <w:proofErr w:type="gramStart"/>
-      <w:r>
-        <w:rPr>
-          <w:rFonts w:ascii="Consolas" w:hAnsi="Consolas"/>
-        </w:rPr>
-        <w:t>List(</w:t>
-      </w:r>
-      <w:proofErr w:type="gramEnd"/>
-      <w:r>
-        <w:rPr>
-          <w:rFonts w:ascii="Consolas" w:hAnsi="Consolas"/>
-        </w:rPr>
-        <w:t>T) -&gt; Number]</w:t>
+      <w:r>
+        <w:rPr>
+          <w:rFonts w:ascii="Consolas" w:hAnsi="Consolas"/>
+        </w:rPr>
+        <w:t>Signature:length-of-lst(lst)</w:t>
+      </w:r>
+    </w:p>
+    <w:p>
+      <w:pPr>
+        <w:bidi w:val="0"/>
+        <w:rPr>
+          <w:rFonts w:ascii="Consolas" w:hAnsi="Consolas"/>
+        </w:rPr>
+      </w:pPr>
+      <w:r>
+        <w:rPr>
+          <w:rFonts w:ascii="Consolas" w:hAnsi="Consolas"/>
+        </w:rPr>
+        <w:t>Type: [List(T) -&gt; Number]</w:t>
       </w:r>
     </w:p>
     <w:p>
@@ -3104,21 +2582,7 @@
         <w:rPr>
           <w:rFonts w:ascii="Consolas" w:hAnsi="Consolas"/>
         </w:rPr>
-        <w:t>Tests: (length-of-</w:t>
-      </w:r>
-      <w:proofErr w:type="spellStart"/>
-      <w:r>
-        <w:rPr>
-          <w:rFonts w:ascii="Consolas" w:hAnsi="Consolas"/>
-        </w:rPr>
-        <w:t>lst</w:t>
-      </w:r>
-      <w:proofErr w:type="spellEnd"/>
-      <w:r>
-        <w:rPr>
-          <w:rFonts w:ascii="Consolas" w:hAnsi="Consolas"/>
-        </w:rPr>
-        <w:t xml:space="preserve"> (list 1 2 3)) → 3</w:t>
+        <w:t>Tests: (length-of-lst (list 1 2 3)) → 3</w:t>
       </w:r>
     </w:p>
     <w:p>
@@ -3151,57 +2615,21 @@
         <w:rPr>
           <w:rFonts w:ascii="Consolas" w:hAnsi="Consolas"/>
         </w:rPr>
-        <w:t>Signature: last-</w:t>
-      </w:r>
-      <w:proofErr w:type="gramStart"/>
-      <w:r>
-        <w:rPr>
-          <w:rFonts w:ascii="Consolas" w:hAnsi="Consolas"/>
-        </w:rPr>
-        <w:t>element(</w:t>
-      </w:r>
-      <w:proofErr w:type="spellStart"/>
-      <w:proofErr w:type="gramEnd"/>
-      <w:r>
-        <w:rPr>
-          <w:rFonts w:ascii="Consolas" w:hAnsi="Consolas"/>
-        </w:rPr>
-        <w:t>lst</w:t>
-      </w:r>
-      <w:proofErr w:type="spellEnd"/>
-      <w:r>
-        <w:rPr>
-          <w:rFonts w:ascii="Consolas" w:hAnsi="Consolas"/>
-        </w:rPr>
-        <w:t>)</w:t>
-      </w:r>
-    </w:p>
-    <w:p>
-      <w:pPr>
-        <w:bidi w:val="0"/>
-        <w:rPr>
-          <w:rFonts w:ascii="Consolas" w:hAnsi="Consolas"/>
-        </w:rPr>
-      </w:pPr>
-      <w:r>
-        <w:rPr>
-          <w:rFonts w:ascii="Consolas" w:hAnsi="Consolas"/>
-        </w:rPr>
-        <w:t>Type: [</w:t>
-      </w:r>
-      <w:proofErr w:type="gramStart"/>
-      <w:r>
-        <w:rPr>
-          <w:rFonts w:ascii="Consolas" w:hAnsi="Consolas"/>
-        </w:rPr>
-        <w:t>List(</w:t>
-      </w:r>
-      <w:proofErr w:type="gramEnd"/>
-      <w:r>
-        <w:rPr>
-          <w:rFonts w:ascii="Consolas" w:hAnsi="Consolas"/>
-        </w:rPr>
-        <w:t>T) -&gt; T]</w:t>
+        <w:t>Signature: last-element(lst)</w:t>
+      </w:r>
+    </w:p>
+    <w:p>
+      <w:pPr>
+        <w:bidi w:val="0"/>
+        <w:rPr>
+          <w:rFonts w:ascii="Consolas" w:hAnsi="Consolas"/>
+        </w:rPr>
+      </w:pPr>
+      <w:r>
+        <w:rPr>
+          <w:rFonts w:ascii="Consolas" w:hAnsi="Consolas"/>
+        </w:rPr>
+        <w:t>Type: [List(T) -&gt; T]</w:t>
       </w:r>
     </w:p>
     <w:p>
@@ -3229,63 +2657,21 @@
         <w:rPr>
           <w:rFonts w:ascii="Consolas" w:hAnsi="Consolas"/>
         </w:rPr>
-        <w:t xml:space="preserve">Pre-conditions: </w:t>
-      </w:r>
-      <w:proofErr w:type="spellStart"/>
-      <w:r>
-        <w:rPr>
-          <w:rFonts w:ascii="Consolas" w:hAnsi="Consolas"/>
-        </w:rPr>
-        <w:t>lst</w:t>
-      </w:r>
-      <w:proofErr w:type="spellEnd"/>
-      <w:r>
-        <w:rPr>
-          <w:rFonts w:ascii="Consolas" w:hAnsi="Consolas"/>
-        </w:rPr>
-        <w:t xml:space="preserve"> is not empty</w:t>
-      </w:r>
-    </w:p>
-    <w:p>
-      <w:pPr>
-        <w:bidi w:val="0"/>
-        <w:rPr>
-          <w:rFonts w:ascii="Consolas" w:hAnsi="Consolas"/>
-        </w:rPr>
-      </w:pPr>
-      <w:r>
-        <w:rPr>
-          <w:rFonts w:ascii="Consolas" w:hAnsi="Consolas"/>
-        </w:rPr>
-        <w:t>Example: (last-element (list 1 3 4)) --&gt; (car (</w:t>
-      </w:r>
-      <w:proofErr w:type="spellStart"/>
-      <w:r>
-        <w:rPr>
-          <w:rFonts w:ascii="Consolas" w:hAnsi="Consolas"/>
-        </w:rPr>
-        <w:t>cdr</w:t>
-      </w:r>
-      <w:proofErr w:type="spellEnd"/>
-      <w:r>
-        <w:rPr>
-          <w:rFonts w:ascii="Consolas" w:hAnsi="Consolas"/>
-        </w:rPr>
-        <w:t xml:space="preserve"> (</w:t>
-      </w:r>
-      <w:proofErr w:type="spellStart"/>
-      <w:r>
-        <w:rPr>
-          <w:rFonts w:ascii="Consolas" w:hAnsi="Consolas"/>
-        </w:rPr>
-        <w:t>cdr</w:t>
-      </w:r>
-      <w:proofErr w:type="spellEnd"/>
-      <w:r>
-        <w:rPr>
-          <w:rFonts w:ascii="Consolas" w:hAnsi="Consolas"/>
-        </w:rPr>
-        <w:t xml:space="preserve"> '(1 3 4))))</w:t>
+        <w:t>Pre-conditions: lst is not empty</w:t>
+      </w:r>
+    </w:p>
+    <w:p>
+      <w:pPr>
+        <w:bidi w:val="0"/>
+        <w:rPr>
+          <w:rFonts w:ascii="Consolas" w:hAnsi="Consolas"/>
+        </w:rPr>
+      </w:pPr>
+      <w:r>
+        <w:rPr>
+          <w:rFonts w:ascii="Consolas" w:hAnsi="Consolas"/>
+        </w:rPr>
+        <w:t>Example: (last-element (list 1 3 4)) --&gt; (car (cdr (cdr '(1 3 4))))</w:t>
       </w:r>
     </w:p>
     <w:p>
@@ -3322,21 +2708,7 @@
           <w:rFonts w:ascii="Consolas" w:hAnsi="Consolas"/>
         </w:rPr>
         <w:lastRenderedPageBreak/>
-        <w:t xml:space="preserve">Signature: </w:t>
-      </w:r>
-      <w:proofErr w:type="gramStart"/>
-      <w:r>
-        <w:rPr>
-          <w:rFonts w:ascii="Consolas" w:hAnsi="Consolas"/>
-        </w:rPr>
-        <w:t>power(</w:t>
-      </w:r>
-      <w:proofErr w:type="gramEnd"/>
-      <w:r>
-        <w:rPr>
-          <w:rFonts w:ascii="Consolas" w:hAnsi="Consolas"/>
-        </w:rPr>
-        <w:t>n1, n2)</w:t>
+        <w:t>Signature: power(n1, n2)</w:t>
       </w:r>
     </w:p>
     <w:p>
@@ -3452,99 +2824,35 @@
         <w:rPr>
           <w:rFonts w:ascii="Consolas" w:hAnsi="Consolas"/>
         </w:rPr>
-        <w:t>ignature: sum-</w:t>
-      </w:r>
-      <w:proofErr w:type="spellStart"/>
-      <w:r>
-        <w:rPr>
-          <w:rFonts w:ascii="Consolas" w:hAnsi="Consolas"/>
-        </w:rPr>
-        <w:t>lst</w:t>
-      </w:r>
-      <w:proofErr w:type="spellEnd"/>
-      <w:r>
-        <w:rPr>
-          <w:rFonts w:ascii="Consolas" w:hAnsi="Consolas"/>
-        </w:rPr>
-        <w:t>-</w:t>
-      </w:r>
-      <w:proofErr w:type="gramStart"/>
-      <w:r>
-        <w:rPr>
-          <w:rFonts w:ascii="Consolas" w:hAnsi="Consolas"/>
-        </w:rPr>
-        <w:t>power(</w:t>
-      </w:r>
-      <w:proofErr w:type="spellStart"/>
-      <w:proofErr w:type="gramEnd"/>
-      <w:r>
-        <w:rPr>
-          <w:rFonts w:ascii="Consolas" w:hAnsi="Consolas"/>
-        </w:rPr>
-        <w:t>lst</w:t>
-      </w:r>
-      <w:proofErr w:type="spellEnd"/>
-      <w:r>
-        <w:rPr>
-          <w:rFonts w:ascii="Consolas" w:hAnsi="Consolas"/>
-        </w:rPr>
-        <w:t>, n)</w:t>
-      </w:r>
-    </w:p>
-    <w:p>
-      <w:pPr>
-        <w:bidi w:val="0"/>
-        <w:rPr>
-          <w:rFonts w:ascii="Consolas" w:hAnsi="Consolas"/>
-        </w:rPr>
-      </w:pPr>
-      <w:r>
-        <w:rPr>
-          <w:rFonts w:ascii="Consolas" w:hAnsi="Consolas"/>
-        </w:rPr>
-        <w:t>Type: [</w:t>
-      </w:r>
-      <w:proofErr w:type="gramStart"/>
-      <w:r>
-        <w:rPr>
-          <w:rFonts w:ascii="Consolas" w:hAnsi="Consolas"/>
-        </w:rPr>
-        <w:t>List(</w:t>
-      </w:r>
-      <w:proofErr w:type="gramEnd"/>
-      <w:r>
-        <w:rPr>
-          <w:rFonts w:ascii="Consolas" w:hAnsi="Consolas"/>
-        </w:rPr>
-        <w:t>Number) * Number -&gt; Number]</w:t>
-      </w:r>
-    </w:p>
-    <w:p>
-      <w:pPr>
-        <w:bidi w:val="0"/>
-        <w:rPr>
-          <w:rFonts w:ascii="Consolas" w:hAnsi="Consolas"/>
-        </w:rPr>
-      </w:pPr>
-      <w:r>
-        <w:rPr>
-          <w:rFonts w:ascii="Consolas" w:hAnsi="Consolas"/>
-        </w:rPr>
-        <w:t xml:space="preserve">Purpose: apply power on each element of </w:t>
-      </w:r>
-      <w:proofErr w:type="spellStart"/>
-      <w:r>
-        <w:rPr>
-          <w:rFonts w:ascii="Consolas" w:hAnsi="Consolas"/>
-        </w:rPr>
-        <w:t>lst</w:t>
-      </w:r>
-      <w:proofErr w:type="spellEnd"/>
-      <w:r>
-        <w:rPr>
-          <w:rFonts w:ascii="Consolas" w:hAnsi="Consolas"/>
-        </w:rPr>
-        <w:t>, and then sum the results</w:t>
+        <w:t>ignature: sum-lst-power(lst, n)</w:t>
+      </w:r>
+    </w:p>
+    <w:p>
+      <w:pPr>
+        <w:bidi w:val="0"/>
+        <w:rPr>
+          <w:rFonts w:ascii="Consolas" w:hAnsi="Consolas"/>
+        </w:rPr>
+      </w:pPr>
+      <w:r>
+        <w:rPr>
+          <w:rFonts w:ascii="Consolas" w:hAnsi="Consolas"/>
+        </w:rPr>
+        <w:t>Type: [List(Number) * Number -&gt; Number]</w:t>
+      </w:r>
+    </w:p>
+    <w:p>
+      <w:pPr>
+        <w:bidi w:val="0"/>
+        <w:rPr>
+          <w:rFonts w:ascii="Consolas" w:hAnsi="Consolas"/>
+        </w:rPr>
+      </w:pPr>
+      <w:r>
+        <w:rPr>
+          <w:rFonts w:ascii="Consolas" w:hAnsi="Consolas"/>
+        </w:rPr>
+        <w:t>Purpose: apply power on each element of lst, and then sum the results</w:t>
       </w:r>
     </w:p>
     <w:p>
@@ -3578,49 +2886,21 @@
         <w:rPr>
           <w:rFonts w:ascii="Consolas" w:hAnsi="Consolas"/>
         </w:rPr>
-        <w:t>Example: (sum-</w:t>
-      </w:r>
-      <w:proofErr w:type="spellStart"/>
-      <w:r>
-        <w:rPr>
-          <w:rFonts w:ascii="Consolas" w:hAnsi="Consolas"/>
-        </w:rPr>
-        <w:t>lst</w:t>
-      </w:r>
-      <w:proofErr w:type="spellEnd"/>
-      <w:r>
-        <w:rPr>
-          <w:rFonts w:ascii="Consolas" w:hAnsi="Consolas"/>
-        </w:rPr>
-        <w:t>-power (list 1 4 2) 3) → 1^3+ 4^3 + 2^3 = 73</w:t>
-      </w:r>
-    </w:p>
-    <w:p>
-      <w:pPr>
-        <w:bidi w:val="0"/>
-        <w:rPr>
-          <w:rFonts w:ascii="Consolas" w:hAnsi="Consolas"/>
-        </w:rPr>
-      </w:pPr>
-      <w:r>
-        <w:rPr>
-          <w:rFonts w:ascii="Consolas" w:hAnsi="Consolas"/>
-        </w:rPr>
-        <w:t>Tests: (sum-</w:t>
-      </w:r>
-      <w:proofErr w:type="spellStart"/>
-      <w:r>
-        <w:rPr>
-          <w:rFonts w:ascii="Consolas" w:hAnsi="Consolas"/>
-        </w:rPr>
-        <w:t>lst</w:t>
-      </w:r>
-      <w:proofErr w:type="spellEnd"/>
-      <w:r>
-        <w:rPr>
-          <w:rFonts w:ascii="Consolas" w:hAnsi="Consolas"/>
-        </w:rPr>
-        <w:t>-power (list 1 4 2) 3) ==&gt; 1^3+ 4^3 + 2^3 = 73</w:t>
+        <w:t>Example: (sum-lst-power (list 1 4 2) 3) → 1^3+ 4^3 + 2^3 = 73</w:t>
+      </w:r>
+    </w:p>
+    <w:p>
+      <w:pPr>
+        <w:bidi w:val="0"/>
+        <w:rPr>
+          <w:rFonts w:ascii="Consolas" w:hAnsi="Consolas"/>
+        </w:rPr>
+      </w:pPr>
+      <w:r>
+        <w:rPr>
+          <w:rFonts w:ascii="Consolas" w:hAnsi="Consolas"/>
+        </w:rPr>
+        <w:t>Tests: (sum-lst-power (list 1 4 2) 3) ==&gt; 1^3+ 4^3 + 2^3 = 73</w:t>
       </w:r>
     </w:p>
     <w:p>
@@ -3654,57 +2934,21 @@
         <w:rPr>
           <w:rFonts w:ascii="Consolas" w:hAnsi="Consolas"/>
         </w:rPr>
-        <w:t>Signature: remove-last-</w:t>
-      </w:r>
-      <w:proofErr w:type="gramStart"/>
-      <w:r>
-        <w:rPr>
-          <w:rFonts w:ascii="Consolas" w:hAnsi="Consolas"/>
-        </w:rPr>
-        <w:t>element(</w:t>
-      </w:r>
-      <w:proofErr w:type="spellStart"/>
-      <w:proofErr w:type="gramEnd"/>
-      <w:r>
-        <w:rPr>
-          <w:rFonts w:ascii="Consolas" w:hAnsi="Consolas"/>
-        </w:rPr>
-        <w:t>lst</w:t>
-      </w:r>
-      <w:proofErr w:type="spellEnd"/>
-      <w:r>
-        <w:rPr>
-          <w:rFonts w:ascii="Consolas" w:hAnsi="Consolas"/>
-        </w:rPr>
-        <w:t>)</w:t>
-      </w:r>
-    </w:p>
-    <w:p>
-      <w:pPr>
-        <w:bidi w:val="0"/>
-        <w:rPr>
-          <w:rFonts w:ascii="Consolas" w:hAnsi="Consolas"/>
-        </w:rPr>
-      </w:pPr>
-      <w:r>
-        <w:rPr>
-          <w:rFonts w:ascii="Consolas" w:hAnsi="Consolas"/>
-        </w:rPr>
-        <w:t>Type: [</w:t>
-      </w:r>
-      <w:proofErr w:type="gramStart"/>
-      <w:r>
-        <w:rPr>
-          <w:rFonts w:ascii="Consolas" w:hAnsi="Consolas"/>
-        </w:rPr>
-        <w:t>List(</w:t>
-      </w:r>
-      <w:proofErr w:type="gramEnd"/>
-      <w:r>
-        <w:rPr>
-          <w:rFonts w:ascii="Consolas" w:hAnsi="Consolas"/>
-        </w:rPr>
-        <w:t>T) -&gt; List(T)]</w:t>
+        <w:t>Signature: remove-last-element(lst)</w:t>
+      </w:r>
+    </w:p>
+    <w:p>
+      <w:pPr>
+        <w:bidi w:val="0"/>
+        <w:rPr>
+          <w:rFonts w:ascii="Consolas" w:hAnsi="Consolas"/>
+        </w:rPr>
+      </w:pPr>
+      <w:r>
+        <w:rPr>
+          <w:rFonts w:ascii="Consolas" w:hAnsi="Consolas"/>
+        </w:rPr>
+        <w:t>Type: [List(T) -&gt; List(T)]</w:t>
       </w:r>
     </w:p>
     <w:p>
@@ -3806,169 +3050,63 @@
         <w:rPr>
           <w:rFonts w:ascii="Consolas" w:hAnsi="Consolas"/>
         </w:rPr>
-        <w:t xml:space="preserve">Signature: </w:t>
-      </w:r>
-      <w:proofErr w:type="spellStart"/>
-      <w:r>
-        <w:rPr>
-          <w:rFonts w:ascii="Consolas" w:hAnsi="Consolas"/>
-        </w:rPr>
-        <w:t>num</w:t>
-      </w:r>
-      <w:proofErr w:type="spellEnd"/>
-      <w:r>
-        <w:rPr>
-          <w:rFonts w:ascii="Consolas" w:hAnsi="Consolas"/>
-        </w:rPr>
-        <w:t>-from-</w:t>
-      </w:r>
-      <w:proofErr w:type="gramStart"/>
-      <w:r>
-        <w:rPr>
-          <w:rFonts w:ascii="Consolas" w:hAnsi="Consolas"/>
-        </w:rPr>
-        <w:t>digits(</w:t>
-      </w:r>
-      <w:proofErr w:type="spellStart"/>
-      <w:proofErr w:type="gramEnd"/>
-      <w:r>
-        <w:rPr>
-          <w:rFonts w:ascii="Consolas" w:hAnsi="Consolas"/>
-        </w:rPr>
-        <w:t>lst</w:t>
-      </w:r>
-      <w:proofErr w:type="spellEnd"/>
-      <w:r>
-        <w:rPr>
-          <w:rFonts w:ascii="Consolas" w:hAnsi="Consolas"/>
-        </w:rPr>
-        <w:t>)</w:t>
-      </w:r>
-    </w:p>
-    <w:p>
-      <w:pPr>
-        <w:bidi w:val="0"/>
-        <w:rPr>
-          <w:rFonts w:ascii="Consolas" w:hAnsi="Consolas"/>
-        </w:rPr>
-      </w:pPr>
-      <w:r>
-        <w:rPr>
-          <w:rFonts w:ascii="Consolas" w:hAnsi="Consolas"/>
-        </w:rPr>
-        <w:t>Type: [</w:t>
-      </w:r>
-      <w:proofErr w:type="gramStart"/>
-      <w:r>
-        <w:rPr>
-          <w:rFonts w:ascii="Consolas" w:hAnsi="Consolas"/>
-        </w:rPr>
-        <w:t>List(</w:t>
-      </w:r>
-      <w:proofErr w:type="gramEnd"/>
-      <w:r>
-        <w:rPr>
-          <w:rFonts w:ascii="Consolas" w:hAnsi="Consolas"/>
-        </w:rPr>
-        <w:t>number) -&gt; number]</w:t>
-      </w:r>
-    </w:p>
-    <w:p>
-      <w:pPr>
-        <w:bidi w:val="0"/>
-        <w:rPr>
-          <w:rFonts w:ascii="Consolas" w:hAnsi="Consolas"/>
-        </w:rPr>
-      </w:pPr>
-      <w:r>
-        <w:rPr>
-          <w:rFonts w:ascii="Consolas" w:hAnsi="Consolas"/>
-        </w:rPr>
-        <w:t xml:space="preserve">Purpose: Return the number consisted from </w:t>
-      </w:r>
-      <w:proofErr w:type="spellStart"/>
-      <w:r>
-        <w:rPr>
-          <w:rFonts w:ascii="Consolas" w:hAnsi="Consolas"/>
-        </w:rPr>
-        <w:t>lst's</w:t>
-      </w:r>
-      <w:proofErr w:type="spellEnd"/>
-      <w:r>
-        <w:rPr>
-          <w:rFonts w:ascii="Consolas" w:hAnsi="Consolas"/>
-        </w:rPr>
-        <w:t xml:space="preserve"> digits</w:t>
-      </w:r>
-    </w:p>
-    <w:p>
-      <w:pPr>
-        <w:bidi w:val="0"/>
-        <w:rPr>
-          <w:rFonts w:ascii="Consolas" w:hAnsi="Consolas"/>
-        </w:rPr>
-      </w:pPr>
-      <w:r>
-        <w:rPr>
-          <w:rFonts w:ascii="Consolas" w:hAnsi="Consolas"/>
-        </w:rPr>
-        <w:t xml:space="preserve">Pre-conditions: </w:t>
-      </w:r>
-      <w:proofErr w:type="gramStart"/>
-      <w:r>
-        <w:rPr>
-          <w:rFonts w:ascii="Consolas" w:hAnsi="Consolas"/>
-        </w:rPr>
-        <w:t xml:space="preserve">All of the numbers in </w:t>
-      </w:r>
-      <w:proofErr w:type="spellStart"/>
-      <w:r>
-        <w:rPr>
-          <w:rFonts w:ascii="Consolas" w:hAnsi="Consolas"/>
-        </w:rPr>
-        <w:t>lst</w:t>
-      </w:r>
-      <w:proofErr w:type="spellEnd"/>
-      <w:r>
-        <w:rPr>
-          <w:rFonts w:ascii="Consolas" w:hAnsi="Consolas"/>
-        </w:rPr>
-        <w:t xml:space="preserve"> are not</w:t>
-      </w:r>
-      <w:proofErr w:type="gramEnd"/>
-      <w:r>
-        <w:rPr>
-          <w:rFonts w:ascii="Consolas" w:hAnsi="Consolas"/>
-        </w:rPr>
-        <w:t xml:space="preserve"> negative</w:t>
-      </w:r>
-    </w:p>
-    <w:p>
-      <w:pPr>
-        <w:bidi w:val="0"/>
-        <w:rPr>
-          <w:rFonts w:ascii="Consolas" w:hAnsi="Consolas"/>
-        </w:rPr>
-      </w:pPr>
-      <w:r>
-        <w:rPr>
-          <w:rFonts w:ascii="Consolas" w:hAnsi="Consolas"/>
-        </w:rPr>
-        <w:t>Tests: (</w:t>
-      </w:r>
-      <w:proofErr w:type="spellStart"/>
-      <w:r>
-        <w:rPr>
-          <w:rFonts w:ascii="Consolas" w:hAnsi="Consolas"/>
-        </w:rPr>
-        <w:t>num</w:t>
-      </w:r>
-      <w:proofErr w:type="spellEnd"/>
-      <w:r>
-        <w:rPr>
-          <w:rFonts w:ascii="Consolas" w:hAnsi="Consolas"/>
-        </w:rPr>
-        <w:t>-from-digits (list 2 4 6)) ==&gt; 246</w:t>
+        <w:t>Signature: num-from-digits(lst)</w:t>
+      </w:r>
+    </w:p>
+    <w:p>
+      <w:pPr>
+        <w:bidi w:val="0"/>
+        <w:rPr>
+          <w:rFonts w:ascii="Consolas" w:hAnsi="Consolas"/>
+        </w:rPr>
+      </w:pPr>
+      <w:r>
+        <w:rPr>
+          <w:rFonts w:ascii="Consolas" w:hAnsi="Consolas"/>
+        </w:rPr>
+        <w:t>Type: [List(number) -&gt; number]</w:t>
+      </w:r>
+    </w:p>
+    <w:p>
+      <w:pPr>
+        <w:bidi w:val="0"/>
+        <w:rPr>
+          <w:rFonts w:ascii="Consolas" w:hAnsi="Consolas"/>
+        </w:rPr>
+      </w:pPr>
+      <w:r>
+        <w:rPr>
+          <w:rFonts w:ascii="Consolas" w:hAnsi="Consolas"/>
+        </w:rPr>
+        <w:t>Purpose: Return the number consisted from lst's digits</w:t>
+      </w:r>
+    </w:p>
+    <w:p>
+      <w:pPr>
+        <w:bidi w:val="0"/>
+        <w:rPr>
+          <w:rFonts w:ascii="Consolas" w:hAnsi="Consolas"/>
+        </w:rPr>
+      </w:pPr>
+      <w:r>
+        <w:rPr>
+          <w:rFonts w:ascii="Consolas" w:hAnsi="Consolas"/>
+        </w:rPr>
+        <w:t>Pre-conditions: All of the numbers in lst are not negative</w:t>
+      </w:r>
+    </w:p>
+    <w:p>
+      <w:pPr>
+        <w:bidi w:val="0"/>
+        <w:rPr>
+          <w:rFonts w:ascii="Consolas" w:hAnsi="Consolas"/>
+        </w:rPr>
+      </w:pPr>
+      <w:r>
+        <w:rPr>
+          <w:rFonts w:ascii="Consolas" w:hAnsi="Consolas"/>
+        </w:rPr>
+        <w:t>Tests: (num-from-digits (list 2 4 6)) ==&gt; 246</w:t>
       </w:r>
     </w:p>
     <w:p>
@@ -4003,71 +3141,21 @@
         <w:rPr>
           <w:rFonts w:ascii="Consolas" w:hAnsi="Consolas"/>
         </w:rPr>
-        <w:t>is-</w:t>
-      </w:r>
-      <w:proofErr w:type="gramStart"/>
-      <w:r>
-        <w:rPr>
-          <w:rFonts w:ascii="Consolas" w:hAnsi="Consolas"/>
-        </w:rPr>
-        <w:t>narcissistic(</w:t>
-      </w:r>
-      <w:proofErr w:type="spellStart"/>
-      <w:proofErr w:type="gramEnd"/>
-      <w:r>
-        <w:rPr>
-          <w:rFonts w:ascii="Consolas" w:hAnsi="Consolas"/>
-        </w:rPr>
-        <w:t>lst</w:t>
-      </w:r>
-      <w:proofErr w:type="spellEnd"/>
-      <w:r>
-        <w:rPr>
-          <w:rFonts w:ascii="Consolas" w:hAnsi="Consolas"/>
-        </w:rPr>
-        <w:t>)</w:t>
-      </w:r>
-    </w:p>
-    <w:p>
-      <w:pPr>
-        <w:bidi w:val="0"/>
-        <w:rPr>
-          <w:rFonts w:ascii="Consolas" w:hAnsi="Consolas"/>
-        </w:rPr>
-      </w:pPr>
-      <w:r>
-        <w:rPr>
-          <w:rFonts w:ascii="Consolas" w:hAnsi="Consolas"/>
-        </w:rPr>
-        <w:t>Type: [</w:t>
-      </w:r>
-      <w:proofErr w:type="gramStart"/>
-      <w:r>
-        <w:rPr>
-          <w:rFonts w:ascii="Consolas" w:hAnsi="Consolas"/>
-        </w:rPr>
-        <w:t>List(</w:t>
-      </w:r>
-      <w:proofErr w:type="gramEnd"/>
-      <w:r>
-        <w:rPr>
-          <w:rFonts w:ascii="Consolas" w:hAnsi="Consolas"/>
-        </w:rPr>
-        <w:t xml:space="preserve">number) -&gt; </w:t>
-      </w:r>
-      <w:proofErr w:type="spellStart"/>
-      <w:r>
-        <w:rPr>
-          <w:rFonts w:ascii="Consolas" w:hAnsi="Consolas"/>
-        </w:rPr>
-        <w:t>boolean</w:t>
-      </w:r>
-      <w:proofErr w:type="spellEnd"/>
-      <w:r>
-        <w:rPr>
-          <w:rFonts w:ascii="Consolas" w:hAnsi="Consolas"/>
-        </w:rPr>
-        <w:t>]</w:t>
+        <w:t>is-narcissistic(lst)</w:t>
+      </w:r>
+    </w:p>
+    <w:p>
+      <w:pPr>
+        <w:bidi w:val="0"/>
+        <w:rPr>
+          <w:rFonts w:ascii="Consolas" w:hAnsi="Consolas"/>
+        </w:rPr>
+      </w:pPr>
+      <w:r>
+        <w:rPr>
+          <w:rFonts w:ascii="Consolas" w:hAnsi="Consolas"/>
+        </w:rPr>
+        <w:t>Type: [List(number) -&gt; boolean]</w:t>
       </w:r>
     </w:p>
     <w:p>
@@ -4102,116 +3190,66 @@
         <w:rPr>
           <w:rFonts w:ascii="Consolas" w:hAnsi="Consolas"/>
         </w:rPr>
+        <w:t xml:space="preserve">   i</w:t>
+      </w:r>
+      <w:r>
+        <w:rPr>
+          <w:rFonts w:ascii="Consolas" w:hAnsi="Consolas"/>
+        </w:rPr>
+        <w:t>ts digits each</w:t>
+      </w:r>
+      <w:r>
+        <w:rPr>
+          <w:rFonts w:ascii="Consolas" w:hAnsi="Consolas"/>
+        </w:rPr>
+        <w:t xml:space="preserve"> </w:t>
+      </w:r>
+      <w:r>
+        <w:rPr>
+          <w:rFonts w:ascii="Consolas" w:hAnsi="Consolas"/>
+        </w:rPr>
+        <w:t xml:space="preserve">raised to the power of the number of its </w:t>
+      </w:r>
+      <w:r>
+        <w:rPr>
+          <w:rFonts w:ascii="Consolas" w:hAnsi="Consolas"/>
+        </w:rPr>
+        <w:t xml:space="preserve">  </w:t>
+      </w:r>
+    </w:p>
+    <w:p>
+      <w:pPr>
+        <w:bidi w:val="0"/>
+        <w:ind w:left="720"/>
+        <w:rPr>
+          <w:rFonts w:ascii="Consolas" w:hAnsi="Consolas"/>
+        </w:rPr>
+      </w:pPr>
+      <w:r>
+        <w:rPr>
+          <w:rFonts w:ascii="Consolas" w:hAnsi="Consolas"/>
+        </w:rPr>
         <w:t xml:space="preserve">   </w:t>
       </w:r>
-      <w:proofErr w:type="gramStart"/>
-      <w:r>
-        <w:rPr>
-          <w:rFonts w:ascii="Consolas" w:hAnsi="Consolas"/>
-        </w:rPr>
-        <w:t>i</w:t>
-      </w:r>
-      <w:r>
-        <w:rPr>
-          <w:rFonts w:ascii="Consolas" w:hAnsi="Consolas"/>
-        </w:rPr>
-        <w:t>ts</w:t>
-      </w:r>
-      <w:proofErr w:type="gramEnd"/>
-      <w:r>
-        <w:rPr>
-          <w:rFonts w:ascii="Consolas" w:hAnsi="Consolas"/>
-        </w:rPr>
-        <w:t xml:space="preserve"> digits each</w:t>
-      </w:r>
-      <w:r>
-        <w:rPr>
-          <w:rFonts w:ascii="Consolas" w:hAnsi="Consolas"/>
-        </w:rPr>
-        <w:t xml:space="preserve"> </w:t>
-      </w:r>
-      <w:r>
-        <w:rPr>
-          <w:rFonts w:ascii="Consolas" w:hAnsi="Consolas"/>
-        </w:rPr>
-        <w:t xml:space="preserve">raised to the power of the number of its </w:t>
-      </w:r>
-      <w:r>
-        <w:rPr>
-          <w:rFonts w:ascii="Consolas" w:hAnsi="Consolas"/>
-        </w:rPr>
-        <w:t xml:space="preserve">  </w:t>
-      </w:r>
-    </w:p>
-    <w:p>
-      <w:pPr>
-        <w:bidi w:val="0"/>
-        <w:ind w:left="720"/>
-        <w:rPr>
-          <w:rFonts w:ascii="Consolas" w:hAnsi="Consolas"/>
-        </w:rPr>
-      </w:pPr>
-      <w:r>
-        <w:rPr>
-          <w:rFonts w:ascii="Consolas" w:hAnsi="Consolas"/>
-        </w:rPr>
-        <w:t xml:space="preserve">   </w:t>
-      </w:r>
-      <w:proofErr w:type="gramStart"/>
-      <w:r>
-        <w:rPr>
-          <w:rFonts w:ascii="Consolas" w:hAnsi="Consolas"/>
-        </w:rPr>
-        <w:t>digits</w:t>
-      </w:r>
-      <w:proofErr w:type="gramEnd"/>
-      <w:r>
-        <w:rPr>
-          <w:rFonts w:ascii="Consolas" w:hAnsi="Consolas"/>
-        </w:rPr>
-        <w:t>)</w:t>
-      </w:r>
-    </w:p>
-    <w:p>
-      <w:pPr>
-        <w:bidi w:val="0"/>
-        <w:rPr>
-          <w:rFonts w:ascii="Consolas" w:hAnsi="Consolas"/>
-        </w:rPr>
-      </w:pPr>
-      <w:r>
-        <w:rPr>
-          <w:rFonts w:ascii="Consolas" w:hAnsi="Consolas"/>
-        </w:rPr>
-        <w:t xml:space="preserve">Pre-conditions: </w:t>
-      </w:r>
-      <w:proofErr w:type="gramStart"/>
-      <w:r>
-        <w:rPr>
-          <w:rFonts w:ascii="Consolas" w:hAnsi="Consolas"/>
-        </w:rPr>
-        <w:t xml:space="preserve">All of the numbers in </w:t>
-      </w:r>
-      <w:proofErr w:type="spellStart"/>
-      <w:r>
-        <w:rPr>
-          <w:rFonts w:ascii="Consolas" w:hAnsi="Consolas"/>
-        </w:rPr>
-        <w:t>lst</w:t>
-      </w:r>
-      <w:proofErr w:type="spellEnd"/>
-      <w:r>
-        <w:rPr>
-          <w:rFonts w:ascii="Consolas" w:hAnsi="Consolas"/>
-        </w:rPr>
-        <w:t xml:space="preserve"> are not</w:t>
-      </w:r>
-      <w:proofErr w:type="gramEnd"/>
-      <w:r>
-        <w:rPr>
-          <w:rFonts w:ascii="Consolas" w:hAnsi="Consolas"/>
-        </w:rPr>
-        <w:t xml:space="preserve"> negative</w:t>
+      <w:r>
+        <w:rPr>
+          <w:rFonts w:ascii="Consolas" w:hAnsi="Consolas"/>
+        </w:rPr>
+        <w:t>digits)</w:t>
+      </w:r>
+    </w:p>
+    <w:p>
+      <w:pPr>
+        <w:bidi w:val="0"/>
+        <w:rPr>
+          <w:rFonts w:ascii="Consolas" w:hAnsi="Consolas"/>
+        </w:rPr>
+      </w:pPr>
+      <w:r>
+        <w:rPr>
+          <w:rFonts w:ascii="Consolas" w:hAnsi="Consolas"/>
+        </w:rPr>
+        <w:t>Pre-conditions: All of the numbers in lst are not negative</w:t>
       </w:r>
     </w:p>
     <w:p>
@@ -4260,7 +3298,7 @@
 </file>
 
 <file path=word/numbering.xml><?xml version="1.0" encoding="utf-8"?>
-<w:numbering xmlns:wpc="http://schemas.microsoft.com/office/word/2010/wordprocessingCanvas" xmlns:mc="http://schemas.openxmlformats.org/markup-compatibility/2006" xmlns:o="urn:schemas-microsoft-com:office:office" xmlns:r="http://schemas.openxmlformats.org/officeDocument/2006/relationships" xmlns:m="http://schemas.openxmlformats.org/officeDocument/2006/math" xmlns:v="urn:schemas-microsoft-com:vml" xmlns:wp14="http://schemas.microsoft.com/office/word/2010/wordprocessingDrawing" xmlns:wp="http://schemas.openxmlformats.org/drawingml/2006/wordprocessingDrawing" xmlns:w10="urn:schemas-microsoft-com:office:word" xmlns:w="http://schemas.openxmlformats.org/wordprocessingml/2006/main" xmlns:w14="http://schemas.microsoft.com/office/word/2010/wordml" xmlns:w15="http://schemas.microsoft.com/office/word/2012/wordml" xmlns:wpg="http://schemas.microsoft.com/office/word/2010/wordprocessingGroup" xmlns:wpi="http://schemas.microsoft.com/office/word/2010/wordprocessingInk" xmlns:wne="http://schemas.microsoft.com/office/word/2006/wordml" xmlns:wps="http://schemas.microsoft.com/office/word/2010/wordprocessingShape" mc:Ignorable="w14 w15 wp14">
+<w:numbering xmlns:wpc="http://schemas.microsoft.com/office/word/2010/wordprocessingCanvas" xmlns:cx="http://schemas.microsoft.com/office/drawing/2014/chartex" xmlns:cx1="http://schemas.microsoft.com/office/drawing/2015/9/8/chartex" xmlns:cx2="http://schemas.microsoft.com/office/drawing/2015/10/21/chartex" xmlns:cx3="http://schemas.microsoft.com/office/drawing/2016/5/9/chartex" xmlns:cx4="http://schemas.microsoft.com/office/drawing/2016/5/10/chartex" xmlns:cx5="http://schemas.microsoft.com/office/drawing/2016/5/11/chartex" xmlns:cx6="http://schemas.microsoft.com/office/drawing/2016/5/12/chartex" xmlns:cx7="http://schemas.microsoft.com/office/drawing/2016/5/13/chartex" xmlns:cx8="http://schemas.microsoft.com/office/drawing/2016/5/14/chartex" xmlns:mc="http://schemas.openxmlformats.org/markup-compatibility/2006" xmlns:aink="http://schemas.microsoft.com/office/drawing/2016/ink" xmlns:am3d="http://schemas.microsoft.com/office/drawing/2017/model3d" xmlns:o="urn:schemas-microsoft-com:office:office" xmlns:r="http://schemas.openxmlformats.org/officeDocument/2006/relationships" xmlns:m="http://schemas.openxmlformats.org/officeDocument/2006/math" xmlns:v="urn:schemas-microsoft-com:vml" xmlns:wp14="http://schemas.microsoft.com/office/word/2010/wordprocessingDrawing" xmlns:wp="http://schemas.openxmlformats.org/drawingml/2006/wordprocessingDrawing" xmlns:w10="urn:schemas-microsoft-com:office:word" xmlns:w="http://schemas.openxmlformats.org/wordprocessingml/2006/main" xmlns:w14="http://schemas.microsoft.com/office/word/2010/wordml" xmlns:w15="http://schemas.microsoft.com/office/word/2012/wordml" xmlns:w16cid="http://schemas.microsoft.com/office/word/2016/wordml/cid" xmlns:w16se="http://schemas.microsoft.com/office/word/2015/wordml/symex" xmlns:wpg="http://schemas.microsoft.com/office/word/2010/wordprocessingGroup" xmlns:wpi="http://schemas.microsoft.com/office/word/2010/wordprocessingInk" xmlns:wne="http://schemas.microsoft.com/office/word/2006/wordml" xmlns:wps="http://schemas.microsoft.com/office/word/2010/wordprocessingShape" mc:Ignorable="w14 w15 w16se w16cid wp14">
   <w:abstractNum w:abstractNumId="0" w15:restartNumberingAfterBreak="0">
     <w:nsid w:val="29A554E3"/>
     <w:multiLevelType w:val="multilevel"/>
@@ -4497,7 +3535,7 @@
 </file>
 
 <file path=word/styles.xml><?xml version="1.0" encoding="utf-8"?>
-<w:styles xmlns:mc="http://schemas.openxmlformats.org/markup-compatibility/2006" xmlns:r="http://schemas.openxmlformats.org/officeDocument/2006/relationships" xmlns:w="http://schemas.openxmlformats.org/wordprocessingml/2006/main" xmlns:w14="http://schemas.microsoft.com/office/word/2010/wordml" xmlns:w15="http://schemas.microsoft.com/office/word/2012/wordml" mc:Ignorable="w14 w15">
+<w:styles xmlns:mc="http://schemas.openxmlformats.org/markup-compatibility/2006" xmlns:r="http://schemas.openxmlformats.org/officeDocument/2006/relationships" xmlns:w="http://schemas.openxmlformats.org/wordprocessingml/2006/main" xmlns:w14="http://schemas.microsoft.com/office/word/2010/wordml" xmlns:w15="http://schemas.microsoft.com/office/word/2012/wordml" xmlns:w16cid="http://schemas.microsoft.com/office/word/2016/wordml/cid" xmlns:w16se="http://schemas.microsoft.com/office/word/2015/wordml/symex" mc:Ignorable="w14 w15 w16se w16cid">
   <w:docDefaults>
     <w:rPrDefault>
       <w:rPr>
@@ -4513,7 +3551,7 @@
       </w:pPr>
     </w:pPrDefault>
   </w:docDefaults>
-  <w:latentStyles w:defLockedState="0" w:defUIPriority="99" w:defSemiHidden="0" w:defUnhideWhenUsed="0" w:defQFormat="0" w:count="371">
+  <w:latentStyles w:defLockedState="0" w:defUIPriority="99" w:defSemiHidden="0" w:defUnhideWhenUsed="0" w:defQFormat="0" w:count="377">
     <w:lsdException w:name="Normal" w:uiPriority="0" w:qFormat="1"/>
     <w:lsdException w:name="heading 1" w:uiPriority="9" w:qFormat="1"/>
     <w:lsdException w:name="heading 2" w:semiHidden="1" w:uiPriority="9" w:unhideWhenUsed="1" w:qFormat="1"/>
@@ -4661,11 +3699,8 @@
     <w:lsdException w:name="Table 3D effects 3" w:semiHidden="1" w:unhideWhenUsed="1"/>
     <w:lsdException w:name="Table Contemporary" w:semiHidden="1" w:unhideWhenUsed="1"/>
     <w:lsdException w:name="Table Elegant" w:semiHidden="1" w:unhideWhenUsed="1"/>
-    <w:lsdException w:name="Table Professional" w:semiHidden="1" w:unhideWhenUsed="1"/>
     <w:lsdException w:name="Table Subtle 1" w:semiHidden="1" w:unhideWhenUsed="1"/>
     <w:lsdException w:name="Table Subtle 2" w:semiHidden="1" w:unhideWhenUsed="1"/>
-    <w:lsdException w:name="Table Web 1" w:semiHidden="1" w:unhideWhenUsed="1"/>
-    <w:lsdException w:name="Table Web 2" w:semiHidden="1" w:unhideWhenUsed="1"/>
     <w:lsdException w:name="Table Web 3" w:semiHidden="1" w:unhideWhenUsed="1"/>
     <w:lsdException w:name="Balloon Text" w:semiHidden="1" w:unhideWhenUsed="1"/>
     <w:lsdException w:name="Table Grid" w:uiPriority="39"/>
@@ -4885,19 +3920,25 @@
     <w:lsdException w:name="List Table 5 Dark Accent 6" w:uiPriority="50"/>
     <w:lsdException w:name="List Table 6 Colorful Accent 6" w:uiPriority="51"/>
     <w:lsdException w:name="List Table 7 Colorful Accent 6" w:uiPriority="52"/>
+    <w:lsdException w:name="Mention" w:semiHidden="1" w:unhideWhenUsed="1"/>
+    <w:lsdException w:name="Smart Hyperlink" w:semiHidden="1" w:unhideWhenUsed="1"/>
+    <w:lsdException w:name="Hashtag" w:semiHidden="1" w:unhideWhenUsed="1"/>
+    <w:lsdException w:name="Unresolved Mention" w:semiHidden="1" w:unhideWhenUsed="1"/>
+    <w:lsdException w:name="Smart Link" w:semiHidden="1" w:unhideWhenUsed="1"/>
+    <w:lsdException w:name="Smart Link Error" w:semiHidden="1" w:unhideWhenUsed="1"/>
   </w:latentStyles>
-  <w:style w:type="paragraph" w:default="1" w:styleId="a">
+  <w:style w:type="paragraph" w:default="1" w:styleId="Normal">
     <w:name w:val="Normal"/>
     <w:qFormat/>
     <w:pPr>
       <w:bidi/>
     </w:pPr>
   </w:style>
-  <w:style w:type="paragraph" w:styleId="1">
+  <w:style w:type="paragraph" w:styleId="Heading1">
     <w:name w:val="heading 1"/>
-    <w:basedOn w:val="a"/>
-    <w:next w:val="a"/>
-    <w:link w:val="10"/>
+    <w:basedOn w:val="Normal"/>
+    <w:next w:val="Normal"/>
+    <w:link w:val="Heading1Char"/>
     <w:uiPriority w:val="9"/>
     <w:qFormat/>
     <w:rsid w:val="00AF43DB"/>
@@ -4914,11 +3955,11 @@
       <w:szCs w:val="32"/>
     </w:rPr>
   </w:style>
-  <w:style w:type="paragraph" w:styleId="2">
+  <w:style w:type="paragraph" w:styleId="Heading2">
     <w:name w:val="heading 2"/>
-    <w:basedOn w:val="a"/>
-    <w:next w:val="a"/>
-    <w:link w:val="20"/>
+    <w:basedOn w:val="Normal"/>
+    <w:next w:val="Normal"/>
+    <w:link w:val="Heading2Char"/>
     <w:uiPriority w:val="9"/>
     <w:unhideWhenUsed/>
     <w:qFormat/>
@@ -4936,13 +3977,13 @@
       <w:szCs w:val="26"/>
     </w:rPr>
   </w:style>
-  <w:style w:type="character" w:default="1" w:styleId="a0">
+  <w:style w:type="character" w:default="1" w:styleId="DefaultParagraphFont">
     <w:name w:val="Default Paragraph Font"/>
     <w:uiPriority w:val="1"/>
     <w:semiHidden/>
     <w:unhideWhenUsed/>
   </w:style>
-  <w:style w:type="table" w:default="1" w:styleId="a1">
+  <w:style w:type="table" w:default="1" w:styleId="TableNormal">
     <w:name w:val="Normal Table"/>
     <w:uiPriority w:val="99"/>
     <w:semiHidden/>
@@ -4957,15 +3998,15 @@
       </w:tblCellMar>
     </w:tblPr>
   </w:style>
-  <w:style w:type="numbering" w:default="1" w:styleId="a2">
+  <w:style w:type="numbering" w:default="1" w:styleId="NoList">
     <w:name w:val="No List"/>
     <w:uiPriority w:val="99"/>
     <w:semiHidden/>
     <w:unhideWhenUsed/>
   </w:style>
-  <w:style w:type="table" w:styleId="a3">
+  <w:style w:type="table" w:styleId="TableGrid">
     <w:name w:val="Table Grid"/>
-    <w:basedOn w:val="a1"/>
+    <w:basedOn w:val="TableNormal"/>
     <w:uiPriority w:val="39"/>
     <w:rsid w:val="00AD0355"/>
     <w:pPr>
@@ -4982,9 +4023,9 @@
       </w:tblBorders>
     </w:tblPr>
   </w:style>
-  <w:style w:type="character" w:styleId="a4">
+  <w:style w:type="character" w:styleId="Strong">
     <w:name w:val="Strong"/>
-    <w:basedOn w:val="a0"/>
+    <w:basedOn w:val="DefaultParagraphFont"/>
     <w:uiPriority w:val="22"/>
     <w:qFormat/>
     <w:rsid w:val="004469F7"/>
@@ -4993,10 +4034,10 @@
       <w:bCs/>
     </w:rPr>
   </w:style>
-  <w:style w:type="paragraph" w:styleId="HTML">
+  <w:style w:type="paragraph" w:styleId="HTMLPreformatted">
     <w:name w:val="HTML Preformatted"/>
-    <w:basedOn w:val="a"/>
-    <w:link w:val="HTML0"/>
+    <w:basedOn w:val="Normal"/>
+    <w:link w:val="HTMLPreformattedChar"/>
     <w:uiPriority w:val="99"/>
     <w:semiHidden/>
     <w:unhideWhenUsed/>
@@ -5029,10 +4070,10 @@
       <w:szCs w:val="20"/>
     </w:rPr>
   </w:style>
-  <w:style w:type="character" w:customStyle="1" w:styleId="HTML0">
-    <w:name w:val="HTML מעוצב מראש תו"/>
-    <w:basedOn w:val="a0"/>
-    <w:link w:val="HTML"/>
+  <w:style w:type="character" w:customStyle="1" w:styleId="HTMLPreformattedChar">
+    <w:name w:val="HTML Preformatted Char"/>
+    <w:basedOn w:val="DefaultParagraphFont"/>
+    <w:link w:val="HTMLPreformatted"/>
     <w:uiPriority w:val="99"/>
     <w:semiHidden/>
     <w:rsid w:val="00CF464F"/>
@@ -5044,7 +4085,7 @@
   </w:style>
   <w:style w:type="character" w:styleId="HTMLCode">
     <w:name w:val="HTML Code"/>
-    <w:basedOn w:val="a0"/>
+    <w:basedOn w:val="DefaultParagraphFont"/>
     <w:uiPriority w:val="99"/>
     <w:semiHidden/>
     <w:unhideWhenUsed/>
@@ -5057,27 +4098,27 @@
   </w:style>
   <w:style w:type="character" w:customStyle="1" w:styleId="hl-brackets">
     <w:name w:val="hl-brackets"/>
-    <w:basedOn w:val="a0"/>
+    <w:basedOn w:val="DefaultParagraphFont"/>
     <w:rsid w:val="00CF464F"/>
   </w:style>
   <w:style w:type="character" w:customStyle="1" w:styleId="hl-reserved">
     <w:name w:val="hl-reserved"/>
-    <w:basedOn w:val="a0"/>
+    <w:basedOn w:val="DefaultParagraphFont"/>
     <w:rsid w:val="00CF464F"/>
   </w:style>
   <w:style w:type="character" w:customStyle="1" w:styleId="hl-code">
     <w:name w:val="hl-code"/>
-    <w:basedOn w:val="a0"/>
+    <w:basedOn w:val="DefaultParagraphFont"/>
     <w:rsid w:val="00CF464F"/>
   </w:style>
   <w:style w:type="character" w:customStyle="1" w:styleId="hl-identifier">
     <w:name w:val="hl-identifier"/>
-    <w:basedOn w:val="a0"/>
+    <w:basedOn w:val="DefaultParagraphFont"/>
     <w:rsid w:val="00CF464F"/>
   </w:style>
-  <w:style w:type="character" w:styleId="a5">
+  <w:style w:type="character" w:styleId="PlaceholderText">
     <w:name w:val="Placeholder Text"/>
-    <w:basedOn w:val="a0"/>
+    <w:basedOn w:val="DefaultParagraphFont"/>
     <w:uiPriority w:val="99"/>
     <w:semiHidden/>
     <w:rsid w:val="00DB17FE"/>
@@ -5085,10 +4126,10 @@
       <w:color w:val="808080"/>
     </w:rPr>
   </w:style>
-  <w:style w:type="character" w:customStyle="1" w:styleId="10">
-    <w:name w:val="כותרת 1 תו"/>
-    <w:basedOn w:val="a0"/>
-    <w:link w:val="1"/>
+  <w:style w:type="character" w:customStyle="1" w:styleId="Heading1Char">
+    <w:name w:val="Heading 1 Char"/>
+    <w:basedOn w:val="DefaultParagraphFont"/>
+    <w:link w:val="Heading1"/>
     <w:uiPriority w:val="9"/>
     <w:rsid w:val="00AF43DB"/>
     <w:rPr>
@@ -5098,10 +4139,10 @@
       <w:szCs w:val="32"/>
     </w:rPr>
   </w:style>
-  <w:style w:type="character" w:customStyle="1" w:styleId="20">
-    <w:name w:val="כותרת 2 תו"/>
-    <w:basedOn w:val="a0"/>
-    <w:link w:val="2"/>
+  <w:style w:type="character" w:customStyle="1" w:styleId="Heading2Char">
+    <w:name w:val="Heading 2 Char"/>
+    <w:basedOn w:val="DefaultParagraphFont"/>
+    <w:link w:val="Heading2"/>
     <w:uiPriority w:val="9"/>
     <w:rsid w:val="00AF43DB"/>
     <w:rPr>

</xml_diff>